<commit_message>
Tried functions. Realised that pandas cannot work on a python file alone.
</commit_message>
<xml_diff>
--- a/🚀 Roadmap to Becoming a Data Analyst.docx
+++ b/🚀 Roadmap to Becoming a Data Analyst.docx
@@ -93,7 +93,7 @@
     <w:p>
       <w:r>
         <w:pict w14:anchorId="71F4451B">
-          <v:rect id="_x0000_i1061" style="width:0;height:1.5pt" o:hralign="center" o:hrstd="t" o:hr="t" fillcolor="#a0a0a0" stroked="f"/>
+          <v:rect id="_x0000_i1025" style="width:0;height:1.5pt" o:hralign="center" o:hrstd="t" o:hr="t" fillcolor="#a0a0a0" stroked="f"/>
         </w:pict>
       </w:r>
     </w:p>
@@ -114,6 +114,1292 @@
       </w:pPr>
       <w:r>
         <w:rPr>
+          <w:b/>
+          <w:bCs/>
+        </w:rPr>
+        <w:t>Roadmap to Becoming a Data Analyst</w:t>
+      </w:r>
+    </w:p>
+    <w:p>
+      <w:pPr>
+        <w:rPr>
+          <w:b/>
+          <w:bCs/>
+        </w:rPr>
+      </w:pPr>
+      <w:r>
+        <w:rPr>
+          <w:b/>
+          <w:bCs/>
+        </w:rPr>
+        <w:t>1: Python for Data Analysis (March 3 - April 7)</w:t>
+      </w:r>
+    </w:p>
+    <w:p>
+      <w:pPr>
+        <w:rPr>
+          <w:b/>
+          <w:bCs/>
+        </w:rPr>
+      </w:pPr>
+      <w:r>
+        <w:rPr>
+          <w:b/>
+          <w:bCs/>
+        </w:rPr>
+        <w:t>Goal: Learn Python fundamentals and libraries for data manipulation.</w:t>
+      </w:r>
+    </w:p>
+    <w:p>
+      <w:pPr>
+        <w:rPr>
+          <w:b/>
+          <w:bCs/>
+        </w:rPr>
+      </w:pPr>
+      <w:r>
+        <w:rPr>
+          <w:b/>
+          <w:bCs/>
+        </w:rPr>
+        <w:t>Estimated Duration: 5 weeks</w:t>
+      </w:r>
+    </w:p>
+    <w:tbl>
+      <w:tblPr>
+        <w:tblW w:w="0" w:type="auto"/>
+        <w:tblCellSpacing w:w="15" w:type="dxa"/>
+        <w:tblBorders>
+          <w:top w:val="single" w:sz="4" w:space="0" w:color="auto"/>
+          <w:left w:val="single" w:sz="4" w:space="0" w:color="auto"/>
+          <w:bottom w:val="single" w:sz="4" w:space="0" w:color="auto"/>
+          <w:right w:val="single" w:sz="4" w:space="0" w:color="auto"/>
+          <w:insideH w:val="single" w:sz="4" w:space="0" w:color="auto"/>
+          <w:insideV w:val="single" w:sz="4" w:space="0" w:color="auto"/>
+        </w:tblBorders>
+        <w:tblCellMar>
+          <w:top w:w="15" w:type="dxa"/>
+          <w:left w:w="15" w:type="dxa"/>
+          <w:bottom w:w="15" w:type="dxa"/>
+          <w:right w:w="15" w:type="dxa"/>
+        </w:tblCellMar>
+        <w:tblLook w:val="04A0" w:firstRow="1" w:lastRow="0" w:firstColumn="1" w:lastColumn="0" w:noHBand="0" w:noVBand="1"/>
+      </w:tblPr>
+      <w:tblGrid>
+        <w:gridCol w:w="1202"/>
+        <w:gridCol w:w="4514"/>
+        <w:gridCol w:w="3300"/>
+      </w:tblGrid>
+      <w:tr>
+        <w:trPr>
+          <w:tblCellSpacing w:w="15" w:type="dxa"/>
+        </w:trPr>
+        <w:tc>
+          <w:tcPr>
+            <w:tcW w:w="0" w:type="auto"/>
+            <w:vAlign w:val="center"/>
+            <w:hideMark/>
+          </w:tcPr>
+          <w:p>
+            <w:pPr>
+              <w:rPr>
+                <w:b/>
+                <w:bCs/>
+              </w:rPr>
+            </w:pPr>
+            <w:r>
+              <w:rPr>
+                <w:b/>
+                <w:bCs/>
+              </w:rPr>
+              <w:t>Week</w:t>
+            </w:r>
+          </w:p>
+        </w:tc>
+        <w:tc>
+          <w:tcPr>
+            <w:tcW w:w="0" w:type="auto"/>
+            <w:vAlign w:val="center"/>
+            <w:hideMark/>
+          </w:tcPr>
+          <w:p>
+            <w:pPr>
+              <w:rPr>
+                <w:b/>
+                <w:bCs/>
+              </w:rPr>
+            </w:pPr>
+            <w:r>
+              <w:rPr>
+                <w:b/>
+                <w:bCs/>
+              </w:rPr>
+              <w:t>Task</w:t>
+            </w:r>
+          </w:p>
+        </w:tc>
+        <w:tc>
+          <w:tcPr>
+            <w:tcW w:w="0" w:type="auto"/>
+            <w:vAlign w:val="center"/>
+            <w:hideMark/>
+          </w:tcPr>
+          <w:p>
+            <w:pPr>
+              <w:rPr>
+                <w:b/>
+                <w:bCs/>
+              </w:rPr>
+            </w:pPr>
+            <w:r>
+              <w:rPr>
+                <w:b/>
+                <w:bCs/>
+              </w:rPr>
+              <w:t>Tools Used</w:t>
+            </w:r>
+          </w:p>
+        </w:tc>
+      </w:tr>
+      <w:tr>
+        <w:trPr>
+          <w:tblCellSpacing w:w="15" w:type="dxa"/>
+        </w:trPr>
+        <w:tc>
+          <w:tcPr>
+            <w:tcW w:w="0" w:type="auto"/>
+            <w:vAlign w:val="center"/>
+            <w:hideMark/>
+          </w:tcPr>
+          <w:p>
+            <w:r>
+              <w:t>Mar 3 - Mar 10</w:t>
+            </w:r>
+          </w:p>
+        </w:tc>
+        <w:tc>
+          <w:tcPr>
+            <w:tcW w:w="0" w:type="auto"/>
+            <w:vAlign w:val="center"/>
+            <w:hideMark/>
+          </w:tcPr>
+          <w:p>
+            <w:r>
+              <w:t>Learn Python basics (variables, loops, functions, OOP).</w:t>
+            </w:r>
+          </w:p>
+        </w:tc>
+        <w:tc>
+          <w:tcPr>
+            <w:tcW w:w="0" w:type="auto"/>
+            <w:vAlign w:val="center"/>
+            <w:hideMark/>
+          </w:tcPr>
+          <w:p>
+            <w:r>
+              <w:t>Visual Studio Code, Python (IDLE)</w:t>
+            </w:r>
+          </w:p>
+        </w:tc>
+      </w:tr>
+      <w:tr>
+        <w:trPr>
+          <w:tblCellSpacing w:w="15" w:type="dxa"/>
+        </w:trPr>
+        <w:tc>
+          <w:tcPr>
+            <w:tcW w:w="0" w:type="auto"/>
+            <w:vAlign w:val="center"/>
+            <w:hideMark/>
+          </w:tcPr>
+          <w:p>
+            <w:r>
+              <w:t>Mar 11 - Mar 17</w:t>
+            </w:r>
+          </w:p>
+        </w:tc>
+        <w:tc>
+          <w:tcPr>
+            <w:tcW w:w="0" w:type="auto"/>
+            <w:vAlign w:val="center"/>
+            <w:hideMark/>
+          </w:tcPr>
+          <w:p>
+            <w:r>
+              <w:t xml:space="preserve">Install </w:t>
+            </w:r>
+            <w:proofErr w:type="spellStart"/>
+            <w:r>
+              <w:t>Jupyter</w:t>
+            </w:r>
+            <w:proofErr w:type="spellEnd"/>
+            <w:r>
+              <w:t xml:space="preserve"> Notebook, learn NumPy and Pandas.</w:t>
+            </w:r>
+          </w:p>
+        </w:tc>
+        <w:tc>
+          <w:tcPr>
+            <w:tcW w:w="0" w:type="auto"/>
+            <w:vAlign w:val="center"/>
+            <w:hideMark/>
+          </w:tcPr>
+          <w:p>
+            <w:proofErr w:type="spellStart"/>
+            <w:r>
+              <w:t>Jupyter</w:t>
+            </w:r>
+            <w:proofErr w:type="spellEnd"/>
+            <w:r>
+              <w:t xml:space="preserve"> Notebook, Anaconda (recommended)</w:t>
+            </w:r>
+          </w:p>
+        </w:tc>
+      </w:tr>
+      <w:tr>
+        <w:trPr>
+          <w:tblCellSpacing w:w="15" w:type="dxa"/>
+        </w:trPr>
+        <w:tc>
+          <w:tcPr>
+            <w:tcW w:w="0" w:type="auto"/>
+            <w:vAlign w:val="center"/>
+            <w:hideMark/>
+          </w:tcPr>
+          <w:p>
+            <w:r>
+              <w:t>Mar 18 - Mar 24</w:t>
+            </w:r>
+          </w:p>
+        </w:tc>
+        <w:tc>
+          <w:tcPr>
+            <w:tcW w:w="0" w:type="auto"/>
+            <w:vAlign w:val="center"/>
+            <w:hideMark/>
+          </w:tcPr>
+          <w:p>
+            <w:r>
+              <w:t>Work with CSV, JSON, and Excel files using Pandas.</w:t>
+            </w:r>
+          </w:p>
+        </w:tc>
+        <w:tc>
+          <w:tcPr>
+            <w:tcW w:w="0" w:type="auto"/>
+            <w:vAlign w:val="center"/>
+            <w:hideMark/>
+          </w:tcPr>
+          <w:p>
+            <w:proofErr w:type="spellStart"/>
+            <w:r>
+              <w:t>Jupyter</w:t>
+            </w:r>
+            <w:proofErr w:type="spellEnd"/>
+            <w:r>
+              <w:t xml:space="preserve"> Notebook</w:t>
+            </w:r>
+          </w:p>
+        </w:tc>
+      </w:tr>
+      <w:tr>
+        <w:trPr>
+          <w:tblCellSpacing w:w="15" w:type="dxa"/>
+        </w:trPr>
+        <w:tc>
+          <w:tcPr>
+            <w:tcW w:w="0" w:type="auto"/>
+            <w:vAlign w:val="center"/>
+            <w:hideMark/>
+          </w:tcPr>
+          <w:p>
+            <w:r>
+              <w:t>Mar 25 - Mar 31</w:t>
+            </w:r>
+          </w:p>
+        </w:tc>
+        <w:tc>
+          <w:tcPr>
+            <w:tcW w:w="0" w:type="auto"/>
+            <w:vAlign w:val="center"/>
+            <w:hideMark/>
+          </w:tcPr>
+          <w:p>
+            <w:r>
+              <w:t>Data cleaning and preprocessing (handling missing values, duplicates).</w:t>
+            </w:r>
+          </w:p>
+        </w:tc>
+        <w:tc>
+          <w:tcPr>
+            <w:tcW w:w="0" w:type="auto"/>
+            <w:vAlign w:val="center"/>
+            <w:hideMark/>
+          </w:tcPr>
+          <w:p>
+            <w:proofErr w:type="spellStart"/>
+            <w:r>
+              <w:t>Jupyter</w:t>
+            </w:r>
+            <w:proofErr w:type="spellEnd"/>
+            <w:r>
+              <w:t xml:space="preserve"> Notebook</w:t>
+            </w:r>
+          </w:p>
+        </w:tc>
+      </w:tr>
+      <w:tr>
+        <w:trPr>
+          <w:tblCellSpacing w:w="15" w:type="dxa"/>
+        </w:trPr>
+        <w:tc>
+          <w:tcPr>
+            <w:tcW w:w="0" w:type="auto"/>
+            <w:vAlign w:val="center"/>
+            <w:hideMark/>
+          </w:tcPr>
+          <w:p>
+            <w:r>
+              <w:t>Apr 1 - Apr 7</w:t>
+            </w:r>
+          </w:p>
+        </w:tc>
+        <w:tc>
+          <w:tcPr>
+            <w:tcW w:w="0" w:type="auto"/>
+            <w:vAlign w:val="center"/>
+            <w:hideMark/>
+          </w:tcPr>
+          <w:p>
+            <w:r>
+              <w:t>Exploratory Data Analysis (EDA) using Pandas and Matplotlib.</w:t>
+            </w:r>
+          </w:p>
+        </w:tc>
+        <w:tc>
+          <w:tcPr>
+            <w:tcW w:w="0" w:type="auto"/>
+            <w:vAlign w:val="center"/>
+            <w:hideMark/>
+          </w:tcPr>
+          <w:p>
+            <w:proofErr w:type="spellStart"/>
+            <w:r>
+              <w:t>Jupyter</w:t>
+            </w:r>
+            <w:proofErr w:type="spellEnd"/>
+            <w:r>
+              <w:t xml:space="preserve"> Notebook</w:t>
+            </w:r>
+          </w:p>
+        </w:tc>
+      </w:tr>
+    </w:tbl>
+    <w:p>
+      <w:r>
+        <w:pict w14:anchorId="127478D3">
+          <v:rect id="_x0000_i1057" style="width:0;height:1.5pt" o:hralign="center" o:hrstd="t" o:hr="t" fillcolor="#a0a0a0" stroked="f"/>
+        </w:pict>
+      </w:r>
+    </w:p>
+    <w:p>
+      <w:pPr>
+        <w:rPr>
+          <w:b/>
+          <w:bCs/>
+        </w:rPr>
+      </w:pPr>
+      <w:r>
+        <w:rPr>
+          <w:b/>
+          <w:bCs/>
+        </w:rPr>
+        <w:t>2: SQL for Data Analysis (April 8 - April 28)</w:t>
+      </w:r>
+    </w:p>
+    <w:p>
+      <w:pPr>
+        <w:rPr>
+          <w:b/>
+          <w:bCs/>
+        </w:rPr>
+      </w:pPr>
+      <w:r>
+        <w:rPr>
+          <w:b/>
+          <w:bCs/>
+        </w:rPr>
+        <w:t>Goal: Learn SQL for querying and managing databases.</w:t>
+      </w:r>
+    </w:p>
+    <w:p>
+      <w:pPr>
+        <w:rPr>
+          <w:b/>
+          <w:bCs/>
+        </w:rPr>
+      </w:pPr>
+      <w:r>
+        <w:rPr>
+          <w:b/>
+          <w:bCs/>
+        </w:rPr>
+        <w:t>Estimated Duration: 3 weeks</w:t>
+      </w:r>
+    </w:p>
+    <w:tbl>
+      <w:tblPr>
+        <w:tblW w:w="0" w:type="auto"/>
+        <w:tblCellSpacing w:w="15" w:type="dxa"/>
+        <w:tblBorders>
+          <w:top w:val="single" w:sz="4" w:space="0" w:color="auto"/>
+          <w:left w:val="single" w:sz="4" w:space="0" w:color="auto"/>
+          <w:bottom w:val="single" w:sz="4" w:space="0" w:color="auto"/>
+          <w:right w:val="single" w:sz="4" w:space="0" w:color="auto"/>
+          <w:insideH w:val="single" w:sz="4" w:space="0" w:color="auto"/>
+          <w:insideV w:val="single" w:sz="4" w:space="0" w:color="auto"/>
+        </w:tblBorders>
+        <w:tblCellMar>
+          <w:top w:w="15" w:type="dxa"/>
+          <w:left w:w="15" w:type="dxa"/>
+          <w:bottom w:w="15" w:type="dxa"/>
+          <w:right w:w="15" w:type="dxa"/>
+        </w:tblCellMar>
+        <w:tblLook w:val="04A0" w:firstRow="1" w:lastRow="0" w:firstColumn="1" w:lastColumn="0" w:noHBand="0" w:noVBand="1"/>
+      </w:tblPr>
+      <w:tblGrid>
+        <w:gridCol w:w="1211"/>
+        <w:gridCol w:w="4023"/>
+        <w:gridCol w:w="3782"/>
+      </w:tblGrid>
+      <w:tr>
+        <w:trPr>
+          <w:tblCellSpacing w:w="15" w:type="dxa"/>
+        </w:trPr>
+        <w:tc>
+          <w:tcPr>
+            <w:tcW w:w="0" w:type="auto"/>
+            <w:vAlign w:val="center"/>
+            <w:hideMark/>
+          </w:tcPr>
+          <w:p>
+            <w:r>
+              <w:t>Week</w:t>
+            </w:r>
+          </w:p>
+        </w:tc>
+        <w:tc>
+          <w:tcPr>
+            <w:tcW w:w="0" w:type="auto"/>
+            <w:vAlign w:val="center"/>
+            <w:hideMark/>
+          </w:tcPr>
+          <w:p>
+            <w:r>
+              <w:t>Task</w:t>
+            </w:r>
+          </w:p>
+        </w:tc>
+        <w:tc>
+          <w:tcPr>
+            <w:tcW w:w="0" w:type="auto"/>
+            <w:vAlign w:val="center"/>
+            <w:hideMark/>
+          </w:tcPr>
+          <w:p>
+            <w:r>
+              <w:t>Tools Used</w:t>
+            </w:r>
+          </w:p>
+        </w:tc>
+      </w:tr>
+      <w:tr>
+        <w:trPr>
+          <w:tblCellSpacing w:w="15" w:type="dxa"/>
+        </w:trPr>
+        <w:tc>
+          <w:tcPr>
+            <w:tcW w:w="0" w:type="auto"/>
+            <w:vAlign w:val="center"/>
+            <w:hideMark/>
+          </w:tcPr>
+          <w:p>
+            <w:r>
+              <w:lastRenderedPageBreak/>
+              <w:t>Apr 8 - Apr 14</w:t>
+            </w:r>
+          </w:p>
+        </w:tc>
+        <w:tc>
+          <w:tcPr>
+            <w:tcW w:w="0" w:type="auto"/>
+            <w:vAlign w:val="center"/>
+            <w:hideMark/>
+          </w:tcPr>
+          <w:p>
+            <w:r>
+              <w:t xml:space="preserve">Learn SQL basics (SELECT, </w:t>
+            </w:r>
+            <w:proofErr w:type="gramStart"/>
+            <w:r>
+              <w:t>WHERE</w:t>
+            </w:r>
+            <w:proofErr w:type="gramEnd"/>
+            <w:r>
+              <w:t>, ORDER BY, JOIN).</w:t>
+            </w:r>
+          </w:p>
+        </w:tc>
+        <w:tc>
+          <w:tcPr>
+            <w:tcW w:w="0" w:type="auto"/>
+            <w:vAlign w:val="center"/>
+            <w:hideMark/>
+          </w:tcPr>
+          <w:p>
+            <w:r>
+              <w:t>SQL Server Management Studio (SSMS), PostgreSQL</w:t>
+            </w:r>
+          </w:p>
+        </w:tc>
+      </w:tr>
+      <w:tr>
+        <w:trPr>
+          <w:tblCellSpacing w:w="15" w:type="dxa"/>
+        </w:trPr>
+        <w:tc>
+          <w:tcPr>
+            <w:tcW w:w="0" w:type="auto"/>
+            <w:vAlign w:val="center"/>
+            <w:hideMark/>
+          </w:tcPr>
+          <w:p>
+            <w:r>
+              <w:t>Apr 15 - Apr 21</w:t>
+            </w:r>
+          </w:p>
+        </w:tc>
+        <w:tc>
+          <w:tcPr>
+            <w:tcW w:w="0" w:type="auto"/>
+            <w:vAlign w:val="center"/>
+            <w:hideMark/>
+          </w:tcPr>
+          <w:p>
+            <w:r>
+              <w:t>Perform aggregation (GROUP BY, HAVING, COUNT, SUM).</w:t>
+            </w:r>
+          </w:p>
+        </w:tc>
+        <w:tc>
+          <w:tcPr>
+            <w:tcW w:w="0" w:type="auto"/>
+            <w:vAlign w:val="center"/>
+            <w:hideMark/>
+          </w:tcPr>
+          <w:p>
+            <w:r>
+              <w:t>SSMS, PostgreSQL</w:t>
+            </w:r>
+          </w:p>
+        </w:tc>
+      </w:tr>
+      <w:tr>
+        <w:trPr>
+          <w:tblCellSpacing w:w="15" w:type="dxa"/>
+        </w:trPr>
+        <w:tc>
+          <w:tcPr>
+            <w:tcW w:w="0" w:type="auto"/>
+            <w:vAlign w:val="center"/>
+            <w:hideMark/>
+          </w:tcPr>
+          <w:p>
+            <w:r>
+              <w:t>Apr 22 - Apr 28</w:t>
+            </w:r>
+          </w:p>
+        </w:tc>
+        <w:tc>
+          <w:tcPr>
+            <w:tcW w:w="0" w:type="auto"/>
+            <w:vAlign w:val="center"/>
+            <w:hideMark/>
+          </w:tcPr>
+          <w:p>
+            <w:r>
+              <w:t>Advanced SQL (Subqueries, CTEs, Window Functions).</w:t>
+            </w:r>
+          </w:p>
+        </w:tc>
+        <w:tc>
+          <w:tcPr>
+            <w:tcW w:w="0" w:type="auto"/>
+            <w:vAlign w:val="center"/>
+            <w:hideMark/>
+          </w:tcPr>
+          <w:p>
+            <w:r>
+              <w:t>SSMS, PostgreSQL</w:t>
+            </w:r>
+          </w:p>
+        </w:tc>
+      </w:tr>
+    </w:tbl>
+    <w:p>
+      <w:r>
+        <w:pict w14:anchorId="194BF54C">
+          <v:rect id="_x0000_i1058" style="width:0;height:1.5pt" o:hralign="center" o:hrstd="t" o:hr="t" fillcolor="#a0a0a0" stroked="f"/>
+        </w:pict>
+      </w:r>
+    </w:p>
+    <w:p>
+      <w:pPr>
+        <w:rPr>
+          <w:b/>
+          <w:bCs/>
+        </w:rPr>
+      </w:pPr>
+      <w:r>
+        <w:rPr>
+          <w:b/>
+          <w:bCs/>
+        </w:rPr>
+        <w:t>3: Data Visualization (April 29 - May 19)</w:t>
+      </w:r>
+    </w:p>
+    <w:p>
+      <w:pPr>
+        <w:rPr>
+          <w:b/>
+          <w:bCs/>
+        </w:rPr>
+      </w:pPr>
+      <w:r>
+        <w:rPr>
+          <w:b/>
+          <w:bCs/>
+        </w:rPr>
+        <w:t>Goal: Use visualization tools to create meaningful insights.</w:t>
+      </w:r>
+    </w:p>
+    <w:p>
+      <w:pPr>
+        <w:rPr>
+          <w:b/>
+          <w:bCs/>
+        </w:rPr>
+      </w:pPr>
+      <w:r>
+        <w:rPr>
+          <w:b/>
+          <w:bCs/>
+        </w:rPr>
+        <w:t>Estimated Duration: 3 weeks</w:t>
+      </w:r>
+    </w:p>
+    <w:tbl>
+      <w:tblPr>
+        <w:tblW w:w="0" w:type="auto"/>
+        <w:tblCellSpacing w:w="15" w:type="dxa"/>
+        <w:tblCellMar>
+          <w:top w:w="15" w:type="dxa"/>
+          <w:left w:w="15" w:type="dxa"/>
+          <w:bottom w:w="15" w:type="dxa"/>
+          <w:right w:w="15" w:type="dxa"/>
+        </w:tblCellMar>
+        <w:tblLook w:val="04A0" w:firstRow="1" w:lastRow="0" w:firstColumn="1" w:lastColumn="0" w:noHBand="0" w:noVBand="1"/>
+      </w:tblPr>
+      <w:tblGrid>
+        <w:gridCol w:w="1716"/>
+        <w:gridCol w:w="5366"/>
+        <w:gridCol w:w="1895"/>
+      </w:tblGrid>
+      <w:tr>
+        <w:trPr>
+          <w:tblCellSpacing w:w="15" w:type="dxa"/>
+        </w:trPr>
+        <w:tc>
+          <w:tcPr>
+            <w:tcW w:w="0" w:type="auto"/>
+            <w:vAlign w:val="center"/>
+            <w:hideMark/>
+          </w:tcPr>
+          <w:p>
+            <w:r>
+              <w:t>Week</w:t>
+            </w:r>
+          </w:p>
+        </w:tc>
+        <w:tc>
+          <w:tcPr>
+            <w:tcW w:w="0" w:type="auto"/>
+            <w:vAlign w:val="center"/>
+            <w:hideMark/>
+          </w:tcPr>
+          <w:p>
+            <w:r>
+              <w:t>Task</w:t>
+            </w:r>
+          </w:p>
+        </w:tc>
+        <w:tc>
+          <w:tcPr>
+            <w:tcW w:w="0" w:type="auto"/>
+            <w:vAlign w:val="center"/>
+            <w:hideMark/>
+          </w:tcPr>
+          <w:p>
+            <w:r>
+              <w:t>Tools Used</w:t>
+            </w:r>
+          </w:p>
+        </w:tc>
+      </w:tr>
+      <w:tr>
+        <w:trPr>
+          <w:tblCellSpacing w:w="15" w:type="dxa"/>
+        </w:trPr>
+        <w:tc>
+          <w:tcPr>
+            <w:tcW w:w="0" w:type="auto"/>
+            <w:vAlign w:val="center"/>
+            <w:hideMark/>
+          </w:tcPr>
+          <w:p>
+            <w:r>
+              <w:t>Apr 29 - May 5</w:t>
+            </w:r>
+          </w:p>
+        </w:tc>
+        <w:tc>
+          <w:tcPr>
+            <w:tcW w:w="0" w:type="auto"/>
+            <w:vAlign w:val="center"/>
+            <w:hideMark/>
+          </w:tcPr>
+          <w:p>
+            <w:r>
+              <w:t>Learn Matplotlib and Seaborn for data visualization.</w:t>
+            </w:r>
+          </w:p>
+        </w:tc>
+        <w:tc>
+          <w:tcPr>
+            <w:tcW w:w="0" w:type="auto"/>
+            <w:vAlign w:val="center"/>
+            <w:hideMark/>
+          </w:tcPr>
+          <w:p>
+            <w:proofErr w:type="spellStart"/>
+            <w:r>
+              <w:t>Jupyter</w:t>
+            </w:r>
+            <w:proofErr w:type="spellEnd"/>
+            <w:r>
+              <w:t xml:space="preserve"> Notebook</w:t>
+            </w:r>
+          </w:p>
+        </w:tc>
+      </w:tr>
+      <w:tr>
+        <w:trPr>
+          <w:tblCellSpacing w:w="15" w:type="dxa"/>
+        </w:trPr>
+        <w:tc>
+          <w:tcPr>
+            <w:tcW w:w="0" w:type="auto"/>
+            <w:vAlign w:val="center"/>
+            <w:hideMark/>
+          </w:tcPr>
+          <w:p>
+            <w:r>
+              <w:t>May 6 - May 12</w:t>
+            </w:r>
+          </w:p>
+        </w:tc>
+        <w:tc>
+          <w:tcPr>
+            <w:tcW w:w="0" w:type="auto"/>
+            <w:vAlign w:val="center"/>
+            <w:hideMark/>
+          </w:tcPr>
+          <w:p>
+            <w:r>
+              <w:t>Create bar charts, histograms, scatter plots.</w:t>
+            </w:r>
+          </w:p>
+        </w:tc>
+        <w:tc>
+          <w:tcPr>
+            <w:tcW w:w="0" w:type="auto"/>
+            <w:vAlign w:val="center"/>
+            <w:hideMark/>
+          </w:tcPr>
+          <w:p>
+            <w:proofErr w:type="spellStart"/>
+            <w:r>
+              <w:t>Jupyter</w:t>
+            </w:r>
+            <w:proofErr w:type="spellEnd"/>
+            <w:r>
+              <w:t xml:space="preserve"> Notebook</w:t>
+            </w:r>
+          </w:p>
+        </w:tc>
+      </w:tr>
+      <w:tr>
+        <w:trPr>
+          <w:tblCellSpacing w:w="15" w:type="dxa"/>
+        </w:trPr>
+        <w:tc>
+          <w:tcPr>
+            <w:tcW w:w="0" w:type="auto"/>
+            <w:vAlign w:val="center"/>
+            <w:hideMark/>
+          </w:tcPr>
+          <w:p>
+            <w:r>
+              <w:t>May 13 - May 19</w:t>
+            </w:r>
+          </w:p>
+        </w:tc>
+        <w:tc>
+          <w:tcPr>
+            <w:tcW w:w="0" w:type="auto"/>
+            <w:vAlign w:val="center"/>
+            <w:hideMark/>
+          </w:tcPr>
+          <w:p>
+            <w:r>
+              <w:t>Use Power BI / Tableau for interactive dashboards.</w:t>
+            </w:r>
+          </w:p>
+        </w:tc>
+        <w:tc>
+          <w:tcPr>
+            <w:tcW w:w="0" w:type="auto"/>
+            <w:vAlign w:val="center"/>
+            <w:hideMark/>
+          </w:tcPr>
+          <w:p>
+            <w:r>
+              <w:t>Power BI, Tableau</w:t>
+            </w:r>
+          </w:p>
+        </w:tc>
+      </w:tr>
+    </w:tbl>
+    <w:p>
+      <w:r>
+        <w:pict w14:anchorId="120E1265">
+          <v:rect id="_x0000_i1059" style="width:0;height:1.5pt" o:hralign="center" o:hrstd="t" o:hr="t" fillcolor="#a0a0a0" stroked="f"/>
+        </w:pict>
+      </w:r>
+    </w:p>
+    <w:p>
+      <w:pPr>
+        <w:rPr>
+          <w:b/>
+          <w:bCs/>
+        </w:rPr>
+      </w:pPr>
+      <w:r>
+        <w:rPr>
+          <w:b/>
+          <w:bCs/>
+        </w:rPr>
+        <w:t>4: Data Analysis Projects (May 20 - June 30)</w:t>
+      </w:r>
+    </w:p>
+    <w:p>
+      <w:pPr>
+        <w:rPr>
+          <w:b/>
+          <w:bCs/>
+        </w:rPr>
+      </w:pPr>
+      <w:r>
+        <w:rPr>
+          <w:b/>
+          <w:bCs/>
+        </w:rPr>
+        <w:t>Goal: Apply Python and SQL knowledge to real-world datasets.</w:t>
+      </w:r>
+    </w:p>
+    <w:p>
+      <w:pPr>
+        <w:rPr>
+          <w:b/>
+          <w:bCs/>
+        </w:rPr>
+      </w:pPr>
+      <w:r>
+        <w:rPr>
+          <w:b/>
+          <w:bCs/>
+        </w:rPr>
+        <w:t>Estimated Duration: 6 weeks</w:t>
+      </w:r>
+    </w:p>
+    <w:tbl>
+      <w:tblPr>
+        <w:tblW w:w="0" w:type="auto"/>
+        <w:tblCellSpacing w:w="15" w:type="dxa"/>
+        <w:tblBorders>
+          <w:top w:val="single" w:sz="4" w:space="0" w:color="auto"/>
+          <w:left w:val="single" w:sz="4" w:space="0" w:color="auto"/>
+          <w:bottom w:val="single" w:sz="4" w:space="0" w:color="auto"/>
+          <w:right w:val="single" w:sz="4" w:space="0" w:color="auto"/>
+          <w:insideH w:val="single" w:sz="4" w:space="0" w:color="auto"/>
+          <w:insideV w:val="single" w:sz="4" w:space="0" w:color="auto"/>
+        </w:tblBorders>
+        <w:tblCellMar>
+          <w:top w:w="15" w:type="dxa"/>
+          <w:left w:w="15" w:type="dxa"/>
+          <w:bottom w:w="15" w:type="dxa"/>
+          <w:right w:w="15" w:type="dxa"/>
+        </w:tblCellMar>
+        <w:tblLook w:val="04A0" w:firstRow="1" w:lastRow="0" w:firstColumn="1" w:lastColumn="0" w:noHBand="0" w:noVBand="1"/>
+      </w:tblPr>
+      <w:tblGrid>
+        <w:gridCol w:w="1423"/>
+        <w:gridCol w:w="4784"/>
+        <w:gridCol w:w="2809"/>
+      </w:tblGrid>
+      <w:tr>
+        <w:trPr>
+          <w:tblCellSpacing w:w="15" w:type="dxa"/>
+        </w:trPr>
+        <w:tc>
+          <w:tcPr>
+            <w:tcW w:w="0" w:type="auto"/>
+            <w:vAlign w:val="center"/>
+            <w:hideMark/>
+          </w:tcPr>
+          <w:p>
+            <w:r>
+              <w:t>Week</w:t>
+            </w:r>
+          </w:p>
+        </w:tc>
+        <w:tc>
+          <w:tcPr>
+            <w:tcW w:w="0" w:type="auto"/>
+            <w:vAlign w:val="center"/>
+            <w:hideMark/>
+          </w:tcPr>
+          <w:p>
+            <w:r>
+              <w:t>Project</w:t>
+            </w:r>
+          </w:p>
+        </w:tc>
+        <w:tc>
+          <w:tcPr>
+            <w:tcW w:w="0" w:type="auto"/>
+            <w:vAlign w:val="center"/>
+            <w:hideMark/>
+          </w:tcPr>
+          <w:p>
+            <w:r>
+              <w:t>Tools Used</w:t>
+            </w:r>
+          </w:p>
+        </w:tc>
+      </w:tr>
+      <w:tr>
+        <w:trPr>
+          <w:tblCellSpacing w:w="15" w:type="dxa"/>
+        </w:trPr>
+        <w:tc>
+          <w:tcPr>
+            <w:tcW w:w="0" w:type="auto"/>
+            <w:vAlign w:val="center"/>
+            <w:hideMark/>
+          </w:tcPr>
+          <w:p>
+            <w:r>
+              <w:t>May 20 - May 26</w:t>
+            </w:r>
+          </w:p>
+        </w:tc>
+        <w:tc>
+          <w:tcPr>
+            <w:tcW w:w="0" w:type="auto"/>
+            <w:vAlign w:val="center"/>
+            <w:hideMark/>
+          </w:tcPr>
+          <w:p>
+            <w:proofErr w:type="spellStart"/>
+            <w:r>
+              <w:t>Analyze</w:t>
+            </w:r>
+            <w:proofErr w:type="spellEnd"/>
+            <w:r>
+              <w:t xml:space="preserve"> a Sales dataset (clean, visualize, and interpret trends).</w:t>
+            </w:r>
+          </w:p>
+        </w:tc>
+        <w:tc>
+          <w:tcPr>
+            <w:tcW w:w="0" w:type="auto"/>
+            <w:vAlign w:val="center"/>
+            <w:hideMark/>
+          </w:tcPr>
+          <w:p>
+            <w:proofErr w:type="spellStart"/>
+            <w:r>
+              <w:t>Jupyter</w:t>
+            </w:r>
+            <w:proofErr w:type="spellEnd"/>
+            <w:r>
+              <w:t xml:space="preserve"> Notebook, SSMS</w:t>
+            </w:r>
+          </w:p>
+        </w:tc>
+      </w:tr>
+      <w:tr>
+        <w:trPr>
+          <w:tblCellSpacing w:w="15" w:type="dxa"/>
+        </w:trPr>
+        <w:tc>
+          <w:tcPr>
+            <w:tcW w:w="0" w:type="auto"/>
+            <w:vAlign w:val="center"/>
+            <w:hideMark/>
+          </w:tcPr>
+          <w:p>
+            <w:r>
+              <w:t>May 27 - June 2</w:t>
+            </w:r>
+          </w:p>
+        </w:tc>
+        <w:tc>
+          <w:tcPr>
+            <w:tcW w:w="0" w:type="auto"/>
+            <w:vAlign w:val="center"/>
+            <w:hideMark/>
+          </w:tcPr>
+          <w:p>
+            <w:r>
+              <w:t xml:space="preserve">Web scraping project using </w:t>
+            </w:r>
+            <w:proofErr w:type="spellStart"/>
+            <w:r>
+              <w:t>BeautifulSoup</w:t>
+            </w:r>
+            <w:proofErr w:type="spellEnd"/>
+            <w:r>
+              <w:t>.</w:t>
+            </w:r>
+          </w:p>
+        </w:tc>
+        <w:tc>
+          <w:tcPr>
+            <w:tcW w:w="0" w:type="auto"/>
+            <w:vAlign w:val="center"/>
+            <w:hideMark/>
+          </w:tcPr>
+          <w:p>
+            <w:proofErr w:type="spellStart"/>
+            <w:r>
+              <w:t>Jupyter</w:t>
+            </w:r>
+            <w:proofErr w:type="spellEnd"/>
+            <w:r>
+              <w:t xml:space="preserve"> Notebook</w:t>
+            </w:r>
+          </w:p>
+        </w:tc>
+      </w:tr>
+      <w:tr>
+        <w:trPr>
+          <w:tblCellSpacing w:w="15" w:type="dxa"/>
+        </w:trPr>
+        <w:tc>
+          <w:tcPr>
+            <w:tcW w:w="0" w:type="auto"/>
+            <w:vAlign w:val="center"/>
+            <w:hideMark/>
+          </w:tcPr>
+          <w:p>
+            <w:r>
+              <w:t>June 3 - June 9</w:t>
+            </w:r>
+          </w:p>
+        </w:tc>
+        <w:tc>
+          <w:tcPr>
+            <w:tcW w:w="0" w:type="auto"/>
+            <w:vAlign w:val="center"/>
+            <w:hideMark/>
+          </w:tcPr>
+          <w:p>
+            <w:r>
+              <w:t>SQL Data Cleaning Challenge.</w:t>
+            </w:r>
+          </w:p>
+        </w:tc>
+        <w:tc>
+          <w:tcPr>
+            <w:tcW w:w="0" w:type="auto"/>
+            <w:vAlign w:val="center"/>
+            <w:hideMark/>
+          </w:tcPr>
+          <w:p>
+            <w:r>
+              <w:t>SSMS, PostgreSQL</w:t>
+            </w:r>
+          </w:p>
+        </w:tc>
+      </w:tr>
+      <w:tr>
+        <w:trPr>
+          <w:tblCellSpacing w:w="15" w:type="dxa"/>
+        </w:trPr>
+        <w:tc>
+          <w:tcPr>
+            <w:tcW w:w="0" w:type="auto"/>
+            <w:vAlign w:val="center"/>
+            <w:hideMark/>
+          </w:tcPr>
+          <w:p>
+            <w:r>
+              <w:t>June 10 - June 16</w:t>
+            </w:r>
+          </w:p>
+        </w:tc>
+        <w:tc>
+          <w:tcPr>
+            <w:tcW w:w="0" w:type="auto"/>
+            <w:vAlign w:val="center"/>
+            <w:hideMark/>
+          </w:tcPr>
+          <w:p>
+            <w:r>
+              <w:t>Build an interactive Power BI/Tableau dashboard.</w:t>
+            </w:r>
+          </w:p>
+        </w:tc>
+        <w:tc>
+          <w:tcPr>
+            <w:tcW w:w="0" w:type="auto"/>
+            <w:vAlign w:val="center"/>
+            <w:hideMark/>
+          </w:tcPr>
+          <w:p>
+            <w:r>
+              <w:t>Power BI, Tableau</w:t>
+            </w:r>
+          </w:p>
+        </w:tc>
+      </w:tr>
+      <w:tr>
+        <w:trPr>
+          <w:tblCellSpacing w:w="15" w:type="dxa"/>
+        </w:trPr>
+        <w:tc>
+          <w:tcPr>
+            <w:tcW w:w="0" w:type="auto"/>
+            <w:vAlign w:val="center"/>
+            <w:hideMark/>
+          </w:tcPr>
+          <w:p>
+            <w:r>
+              <w:lastRenderedPageBreak/>
+              <w:t>June 17 - June 23</w:t>
+            </w:r>
+          </w:p>
+        </w:tc>
+        <w:tc>
+          <w:tcPr>
+            <w:tcW w:w="0" w:type="auto"/>
+            <w:vAlign w:val="center"/>
+            <w:hideMark/>
+          </w:tcPr>
+          <w:p>
+            <w:r>
+              <w:t>Machine Learning basics with Scikit-Learn.</w:t>
+            </w:r>
+          </w:p>
+        </w:tc>
+        <w:tc>
+          <w:tcPr>
+            <w:tcW w:w="0" w:type="auto"/>
+            <w:vAlign w:val="center"/>
+            <w:hideMark/>
+          </w:tcPr>
+          <w:p>
+            <w:proofErr w:type="spellStart"/>
+            <w:r>
+              <w:t>Jupyter</w:t>
+            </w:r>
+            <w:proofErr w:type="spellEnd"/>
+            <w:r>
+              <w:t xml:space="preserve"> Notebook</w:t>
+            </w:r>
+          </w:p>
+        </w:tc>
+      </w:tr>
+      <w:tr>
+        <w:trPr>
+          <w:tblCellSpacing w:w="15" w:type="dxa"/>
+        </w:trPr>
+        <w:tc>
+          <w:tcPr>
+            <w:tcW w:w="0" w:type="auto"/>
+            <w:vAlign w:val="center"/>
+            <w:hideMark/>
+          </w:tcPr>
+          <w:p>
+            <w:r>
+              <w:t>June 24 - June 30</w:t>
+            </w:r>
+          </w:p>
+        </w:tc>
+        <w:tc>
+          <w:tcPr>
+            <w:tcW w:w="0" w:type="auto"/>
+            <w:vAlign w:val="center"/>
+            <w:hideMark/>
+          </w:tcPr>
+          <w:p>
+            <w:r>
+              <w:t>Final capstone project – Full analysis of a dataset.</w:t>
+            </w:r>
+          </w:p>
+        </w:tc>
+        <w:tc>
+          <w:tcPr>
+            <w:tcW w:w="0" w:type="auto"/>
+            <w:vAlign w:val="center"/>
+            <w:hideMark/>
+          </w:tcPr>
+          <w:p>
+            <w:proofErr w:type="spellStart"/>
+            <w:r>
+              <w:t>Jupyter</w:t>
+            </w:r>
+            <w:proofErr w:type="spellEnd"/>
+            <w:r>
+              <w:t xml:space="preserve"> Notebook, SSMS, Power BI</w:t>
+            </w:r>
+          </w:p>
+        </w:tc>
+      </w:tr>
+    </w:tbl>
+    <w:p/>
+    <w:p/>
+    <w:p>
+      <w:pPr>
+        <w:rPr>
+          <w:b/>
+          <w:bCs/>
+        </w:rPr>
+      </w:pPr>
+      <w:r>
+        <w:rPr>
           <w:rFonts w:ascii="Segoe UI Emoji" w:hAnsi="Segoe UI Emoji" w:cs="Segoe UI Emoji"/>
           <w:b/>
           <w:bCs/>
@@ -166,7 +1452,27 @@
         <w:t xml:space="preserve"> Tools:</w:t>
       </w:r>
       <w:r>
-        <w:t xml:space="preserve"> Python, Jupyter Notebook, Pandas, NumPy, Matplotlib</w:t>
+        <w:t xml:space="preserve"> </w:t>
+      </w:r>
+      <w:r>
+        <w:rPr>
+          <w:highlight w:val="yellow"/>
+        </w:rPr>
+        <w:t xml:space="preserve">Python, </w:t>
+      </w:r>
+      <w:proofErr w:type="spellStart"/>
+      <w:r>
+        <w:rPr>
+          <w:highlight w:val="yellow"/>
+        </w:rPr>
+        <w:t>Jupyter</w:t>
+      </w:r>
+      <w:proofErr w:type="spellEnd"/>
+      <w:r>
+        <w:rPr>
+          <w:highlight w:val="yellow"/>
+        </w:rPr>
+        <w:t xml:space="preserve"> Notebook, Pandas, NumPy, Matplotlib</w:t>
       </w:r>
       <w:r>
         <w:br/>
@@ -470,7 +1776,15 @@
           </w:tcPr>
           <w:p>
             <w:r>
-              <w:t>Pandas &amp; NumPy (DataFrames, Arrays)</w:t>
+              <w:t>Pandas &amp; NumPy (</w:t>
+            </w:r>
+            <w:proofErr w:type="spellStart"/>
+            <w:r>
+              <w:t>DataFrames</w:t>
+            </w:r>
+            <w:proofErr w:type="spellEnd"/>
+            <w:r>
+              <w:t>, Arrays)</w:t>
             </w:r>
           </w:p>
         </w:tc>
@@ -488,7 +1802,15 @@
           </w:tcPr>
           <w:p>
             <w:r>
-              <w:t>Create a DataFrame with sample data</w:t>
+              <w:t xml:space="preserve">Create a </w:t>
+            </w:r>
+            <w:proofErr w:type="spellStart"/>
+            <w:r>
+              <w:t>DataFrame</w:t>
+            </w:r>
+            <w:proofErr w:type="spellEnd"/>
+            <w:r>
+              <w:t xml:space="preserve"> with sample data</w:t>
             </w:r>
           </w:p>
         </w:tc>
@@ -686,7 +2008,23 @@
                 <w:b/>
                 <w:bCs/>
               </w:rPr>
-              <w:t>Project 3: Analyzing Employee Data</w:t>
+              <w:t xml:space="preserve">Project 3: </w:t>
+            </w:r>
+            <w:proofErr w:type="spellStart"/>
+            <w:r>
+              <w:rPr>
+                <w:b/>
+                <w:bCs/>
+              </w:rPr>
+              <w:t>Analyzing</w:t>
+            </w:r>
+            <w:proofErr w:type="spellEnd"/>
+            <w:r>
+              <w:rPr>
+                <w:b/>
+                <w:bCs/>
+              </w:rPr>
+              <w:t xml:space="preserve"> Employee Data</w:t>
             </w:r>
           </w:p>
         </w:tc>
@@ -771,7 +2109,23 @@
                 <w:b/>
                 <w:bCs/>
               </w:rPr>
-              <w:t>Project 4: Analyzing COVID-19 Trends</w:t>
+              <w:t xml:space="preserve">Project 4: </w:t>
+            </w:r>
+            <w:proofErr w:type="spellStart"/>
+            <w:r>
+              <w:rPr>
+                <w:b/>
+                <w:bCs/>
+              </w:rPr>
+              <w:t>Analyzing</w:t>
+            </w:r>
+            <w:proofErr w:type="spellEnd"/>
+            <w:r>
+              <w:rPr>
+                <w:b/>
+                <w:bCs/>
+              </w:rPr>
+              <w:t xml:space="preserve"> COVID-19 Trends</w:t>
             </w:r>
           </w:p>
         </w:tc>
@@ -801,7 +2155,7 @@
     <w:p>
       <w:r>
         <w:pict w14:anchorId="430C12D2">
-          <v:rect id="_x0000_i1062" style="width:0;height:1.5pt" o:hralign="center" o:hrstd="t" o:hr="t" fillcolor="#a0a0a0" stroked="f"/>
+          <v:rect id="_x0000_i1026" style="width:0;height:1.5pt" o:hralign="center" o:hrstd="t" o:hr="t" fillcolor="#a0a0a0" stroked="f"/>
         </w:pict>
       </w:r>
     </w:p>
@@ -867,7 +2221,13 @@
         <w:t xml:space="preserve"> Tools:</w:t>
       </w:r>
       <w:r>
-        <w:t xml:space="preserve"> MySQL or PostgreSQL</w:t>
+        <w:t xml:space="preserve"> </w:t>
+      </w:r>
+      <w:r>
+        <w:rPr>
+          <w:highlight w:val="yellow"/>
+        </w:rPr>
+        <w:t>MySQL or PostgreSQL</w:t>
       </w:r>
       <w:r>
         <w:br/>
@@ -1062,7 +2422,15 @@
           </w:tcPr>
           <w:p>
             <w:r>
-              <w:t>SQL Basics (SELECT, WHERE, ORDER BY)</w:t>
+              <w:t xml:space="preserve">SQL Basics (SELECT, </w:t>
+            </w:r>
+            <w:proofErr w:type="gramStart"/>
+            <w:r>
+              <w:t>WHERE</w:t>
+            </w:r>
+            <w:proofErr w:type="gramEnd"/>
+            <w:r>
+              <w:t>, ORDER BY)</w:t>
             </w:r>
           </w:p>
         </w:tc>
@@ -1090,7 +2458,23 @@
                 <w:b/>
                 <w:bCs/>
               </w:rPr>
-              <w:t>Project 5: Analyzing Customer Orders</w:t>
+              <w:t xml:space="preserve">Project 5: </w:t>
+            </w:r>
+            <w:proofErr w:type="spellStart"/>
+            <w:r>
+              <w:rPr>
+                <w:b/>
+                <w:bCs/>
+              </w:rPr>
+              <w:t>Analyzing</w:t>
+            </w:r>
+            <w:proofErr w:type="spellEnd"/>
+            <w:r>
+              <w:rPr>
+                <w:b/>
+                <w:bCs/>
+              </w:rPr>
+              <w:t xml:space="preserve"> Customer Orders</w:t>
             </w:r>
           </w:p>
         </w:tc>
@@ -1236,13 +2620,21 @@
         <w:t>By April 28:</w:t>
       </w:r>
       <w:r>
-        <w:t xml:space="preserve"> You will be able to extract and analyze data from databases.</w:t>
+        <w:t xml:space="preserve"> You will be able to extract and </w:t>
+      </w:r>
+      <w:proofErr w:type="spellStart"/>
+      <w:r>
+        <w:t>analyze</w:t>
+      </w:r>
+      <w:proofErr w:type="spellEnd"/>
+      <w:r>
+        <w:t xml:space="preserve"> data from databases.</w:t>
       </w:r>
     </w:p>
     <w:p>
       <w:r>
         <w:pict w14:anchorId="413ADF6D">
-          <v:rect id="_x0000_i1063" style="width:0;height:1.5pt" o:hralign="center" o:hrstd="t" o:hr="t" fillcolor="#a0a0a0" stroked="f"/>
+          <v:rect id="_x0000_i1027" style="width:0;height:1.5pt" o:hralign="center" o:hrstd="t" o:hr="t" fillcolor="#a0a0a0" stroked="f"/>
         </w:pict>
       </w:r>
     </w:p>
@@ -1682,7 +3074,7 @@
     <w:p>
       <w:r>
         <w:pict w14:anchorId="0A9A29F9">
-          <v:rect id="_x0000_i1064" style="width:0;height:1.5pt" o:hralign="center" o:hrstd="t" o:hr="t" fillcolor="#a0a0a0" stroked="f"/>
+          <v:rect id="_x0000_i1028" style="width:0;height:1.5pt" o:hralign="center" o:hrstd="t" o:hr="t" fillcolor="#a0a0a0" stroked="f"/>
         </w:pict>
       </w:r>
     </w:p>
@@ -2255,7 +3647,7 @@
     <w:p>
       <w:r>
         <w:pict w14:anchorId="5748F2F9">
-          <v:rect id="_x0000_i1065" style="width:0;height:1.5pt" o:hralign="center" o:hrstd="t" o:hr="t" fillcolor="#a0a0a0" stroked="f"/>
+          <v:rect id="_x0000_i1029" style="width:0;height:1.5pt" o:hralign="center" o:hrstd="t" o:hr="t" fillcolor="#a0a0a0" stroked="f"/>
         </w:pict>
       </w:r>
     </w:p>
@@ -2372,7 +3764,7 @@
     <w:p>
       <w:r>
         <w:pict w14:anchorId="249E192B">
-          <v:rect id="_x0000_i1066" style="width:0;height:1.5pt" o:hralign="center" o:hrstd="t" o:hr="t" fillcolor="#a0a0a0" stroked="f"/>
+          <v:rect id="_x0000_i1030" style="width:0;height:1.5pt" o:hralign="center" o:hrstd="t" o:hr="t" fillcolor="#a0a0a0" stroked="f"/>
         </w:pict>
       </w:r>
     </w:p>
@@ -2403,6 +3795,7 @@
       <w:r>
         <w:t>1️</w:t>
       </w:r>
+      <w:proofErr w:type="gramStart"/>
       <w:r>
         <w:rPr>
           <w:rFonts w:ascii="Segoe UI Symbol" w:hAnsi="Segoe UI Symbol" w:cs="Segoe UI Symbol"/>
@@ -2420,7 +3813,15 @@
           <w:b/>
           <w:bCs/>
         </w:rPr>
-        <w:t>Start with Python Basics (March 3 - March 10)</w:t>
+        <w:t>Start</w:t>
+      </w:r>
+      <w:proofErr w:type="gramEnd"/>
+      <w:r>
+        <w:rPr>
+          <w:b/>
+          <w:bCs/>
+        </w:rPr>
+        <w:t xml:space="preserve"> with Python Basics (March 3 - March 10)</w:t>
       </w:r>
       <w:r>
         <w:br/>
@@ -2666,7 +4067,15 @@
         <w:t>What to Do?</w:t>
       </w:r>
       <w:r>
-        <w:t xml:space="preserve"> Create bar charts, scatter plots, and histograms to analyze trends.</w:t>
+        <w:t xml:space="preserve"> Create bar charts, scatter plots, and histograms to </w:t>
+      </w:r>
+      <w:proofErr w:type="spellStart"/>
+      <w:r>
+        <w:t>analyze</w:t>
+      </w:r>
+      <w:proofErr w:type="spellEnd"/>
+      <w:r>
+        <w:t xml:space="preserve"> trends.</w:t>
       </w:r>
     </w:p>
     <w:p>
@@ -2696,7 +4105,23 @@
           <w:b/>
           <w:bCs/>
         </w:rPr>
-        <w:t xml:space="preserve"> Project: Analyzing Employee Data</w:t>
+        <w:t xml:space="preserve"> Project: </w:t>
+      </w:r>
+      <w:proofErr w:type="spellStart"/>
+      <w:r>
+        <w:rPr>
+          <w:b/>
+          <w:bCs/>
+        </w:rPr>
+        <w:t>Analyzing</w:t>
+      </w:r>
+      <w:proofErr w:type="spellEnd"/>
+      <w:r>
+        <w:rPr>
+          <w:b/>
+          <w:bCs/>
+        </w:rPr>
+        <w:t xml:space="preserve"> Employee Data</w:t>
       </w:r>
     </w:p>
     <w:p>
@@ -2750,7 +4175,15 @@
         <w:t>What to Do?</w:t>
       </w:r>
       <w:r>
-        <w:t xml:space="preserve"> Analyze trends and patterns in employee attrition.</w:t>
+        <w:t xml:space="preserve"> </w:t>
+      </w:r>
+      <w:proofErr w:type="spellStart"/>
+      <w:r>
+        <w:t>Analyze</w:t>
+      </w:r>
+      <w:proofErr w:type="spellEnd"/>
+      <w:r>
+        <w:t xml:space="preserve"> trends and patterns in employee attrition.</w:t>
       </w:r>
     </w:p>
     <w:p>
@@ -2834,13 +4267,21 @@
         <w:t>What to Do?</w:t>
       </w:r>
       <w:r>
-        <w:t xml:space="preserve"> Analyze trends in cases and visualize key patterns.</w:t>
+        <w:t xml:space="preserve"> </w:t>
+      </w:r>
+      <w:proofErr w:type="spellStart"/>
+      <w:r>
+        <w:t>Analyze</w:t>
+      </w:r>
+      <w:proofErr w:type="spellEnd"/>
+      <w:r>
+        <w:t xml:space="preserve"> trends in cases and visualize key patterns.</w:t>
       </w:r>
     </w:p>
     <w:p>
       <w:r>
         <w:pict w14:anchorId="2601B0F8">
-          <v:rect id="_x0000_i1091" style="width:0;height:1.5pt" o:hralign="center" o:hrstd="t" o:hr="t" fillcolor="#a0a0a0" stroked="f"/>
+          <v:rect id="_x0000_i1031" style="width:0;height:1.5pt" o:hralign="center" o:hrstd="t" o:hr="t" fillcolor="#a0a0a0" stroked="f"/>
         </w:pict>
       </w:r>
     </w:p>
@@ -2894,7 +4335,23 @@
           <w:b/>
           <w:bCs/>
         </w:rPr>
-        <w:t xml:space="preserve"> Project: Analyzing Customer Orders</w:t>
+        <w:t xml:space="preserve"> Project: </w:t>
+      </w:r>
+      <w:proofErr w:type="spellStart"/>
+      <w:r>
+        <w:rPr>
+          <w:b/>
+          <w:bCs/>
+        </w:rPr>
+        <w:t>Analyzing</w:t>
+      </w:r>
+      <w:proofErr w:type="spellEnd"/>
+      <w:r>
+        <w:rPr>
+          <w:b/>
+          <w:bCs/>
+        </w:rPr>
+        <w:t xml:space="preserve"> Customer Orders</w:t>
       </w:r>
     </w:p>
     <w:p>
@@ -3033,7 +4490,15 @@
         <w:t>What to Do?</w:t>
       </w:r>
       <w:r>
-        <w:t xml:space="preserve"> Use SQL to analyze employee performance and promotions.</w:t>
+        <w:t xml:space="preserve"> Use SQL to </w:t>
+      </w:r>
+      <w:proofErr w:type="spellStart"/>
+      <w:r>
+        <w:t>analyze</w:t>
+      </w:r>
+      <w:proofErr w:type="spellEnd"/>
+      <w:r>
+        <w:t xml:space="preserve"> employee performance and promotions.</w:t>
       </w:r>
     </w:p>
     <w:p>
@@ -3117,13 +4582,21 @@
         <w:t>What to Do?</w:t>
       </w:r>
       <w:r>
-        <w:t xml:space="preserve"> Find trends, monthly sales growth, and customer behavior.</w:t>
+        <w:t xml:space="preserve"> Find trends, monthly sales growth, and customer </w:t>
+      </w:r>
+      <w:proofErr w:type="spellStart"/>
+      <w:r>
+        <w:t>behavior</w:t>
+      </w:r>
+      <w:proofErr w:type="spellEnd"/>
+      <w:r>
+        <w:t>.</w:t>
       </w:r>
     </w:p>
     <w:p>
       <w:r>
         <w:pict w14:anchorId="29EEF38F">
-          <v:rect id="_x0000_i1092" style="width:0;height:1.5pt" o:hralign="center" o:hrstd="t" o:hr="t" fillcolor="#a0a0a0" stroked="f"/>
+          <v:rect id="_x0000_i1032" style="width:0;height:1.5pt" o:hralign="center" o:hrstd="t" o:hr="t" fillcolor="#a0a0a0" stroked="f"/>
         </w:pict>
       </w:r>
     </w:p>
@@ -3315,7 +4788,15 @@
         <w:t>What to Do?</w:t>
       </w:r>
       <w:r>
-        <w:t xml:space="preserve"> Build a Power BI dashboard showing sales trends and customer behavior.</w:t>
+        <w:t xml:space="preserve"> Build a Power BI dashboard showing sales trends and customer </w:t>
+      </w:r>
+      <w:proofErr w:type="spellStart"/>
+      <w:r>
+        <w:t>behavior</w:t>
+      </w:r>
+      <w:proofErr w:type="spellEnd"/>
+      <w:r>
+        <w:t>.</w:t>
       </w:r>
     </w:p>
     <w:p>
@@ -3392,13 +4873,21 @@
         <w:t>What to Do?</w:t>
       </w:r>
       <w:r>
-        <w:t xml:space="preserve"> Analyze stock price trends and create a Power BI report.</w:t>
+        <w:t xml:space="preserve"> </w:t>
+      </w:r>
+      <w:proofErr w:type="spellStart"/>
+      <w:r>
+        <w:t>Analyze</w:t>
+      </w:r>
+      <w:proofErr w:type="spellEnd"/>
+      <w:r>
+        <w:t xml:space="preserve"> stock price trends and create a Power BI report.</w:t>
       </w:r>
     </w:p>
     <w:p>
       <w:r>
         <w:pict w14:anchorId="4F028A24">
-          <v:rect id="_x0000_i1093" style="width:0;height:1.5pt" o:hralign="center" o:hrstd="t" o:hr="t" fillcolor="#a0a0a0" stroked="f"/>
+          <v:rect id="_x0000_i1033" style="width:0;height:1.5pt" o:hralign="center" o:hrstd="t" o:hr="t" fillcolor="#a0a0a0" stroked="f"/>
         </w:pict>
       </w:r>
     </w:p>
@@ -3603,7 +5092,15 @@
         <w:t>Description:</w:t>
       </w:r>
       <w:r>
-        <w:t xml:space="preserve"> Transactions labeled as fraudulent or not.</w:t>
+        <w:t xml:space="preserve"> Transactions </w:t>
+      </w:r>
+      <w:proofErr w:type="spellStart"/>
+      <w:r>
+        <w:t>labeled</w:t>
+      </w:r>
+      <w:proofErr w:type="spellEnd"/>
+      <w:r>
+        <w:t xml:space="preserve"> as fraudulent or not.</w:t>
       </w:r>
     </w:p>
     <w:p>
@@ -3684,7 +5181,15 @@
         <w:t>Dataset:</w:t>
       </w:r>
       <w:r>
-        <w:t xml:space="preserve"> MovieLens Dataset</w:t>
+        <w:t xml:space="preserve"> </w:t>
+      </w:r>
+      <w:proofErr w:type="spellStart"/>
+      <w:r>
+        <w:t>MovieLens</w:t>
+      </w:r>
+      <w:proofErr w:type="spellEnd"/>
+      <w:r>
+        <w:t xml:space="preserve"> Dataset</w:t>
       </w:r>
     </w:p>
     <w:p>
@@ -4080,7 +5585,23 @@
         </w:numPr>
       </w:pPr>
       <w:r>
-        <w:t>If you run .info() or .describe() on a Pandas DataFrame, do the columns match your expectations?</w:t>
+        <w:t>If you run .</w:t>
+      </w:r>
+      <w:proofErr w:type="gramStart"/>
+      <w:r>
+        <w:t>info(</w:t>
+      </w:r>
+      <w:proofErr w:type="gramEnd"/>
+      <w:r>
+        <w:t xml:space="preserve">) or .describe() on a Pandas </w:t>
+      </w:r>
+      <w:proofErr w:type="spellStart"/>
+      <w:r>
+        <w:t>DataFrame</w:t>
+      </w:r>
+      <w:proofErr w:type="spellEnd"/>
+      <w:r>
+        <w:t>, do the columns match your expectations?</w:t>
       </w:r>
     </w:p>
     <w:p>
@@ -4091,13 +5612,23 @@
         </w:numPr>
       </w:pPr>
       <w:r>
-        <w:t>Does df.isnull().sum() confirm that missing values are properly handled?</w:t>
+        <w:t xml:space="preserve">Does </w:t>
+      </w:r>
+      <w:proofErr w:type="spellStart"/>
+      <w:proofErr w:type="gramStart"/>
+      <w:r>
+        <w:t>df.isnull</w:t>
+      </w:r>
+      <w:proofErr w:type="spellEnd"/>
+      <w:proofErr w:type="gramEnd"/>
+      <w:r>
+        <w:t>().sum() confirm that missing values are properly handled?</w:t>
       </w:r>
     </w:p>
     <w:p>
       <w:r>
         <w:pict w14:anchorId="1870FB94">
-          <v:rect id="_x0000_i1127" style="width:0;height:1.5pt" o:hralign="center" o:hrstd="t" o:hr="t" fillcolor="#a0a0a0" stroked="f"/>
+          <v:rect id="_x0000_i1034" style="width:0;height:1.5pt" o:hralign="center" o:hrstd="t" o:hr="t" fillcolor="#a0a0a0" stroked="f"/>
         </w:pict>
       </w:r>
     </w:p>
@@ -4239,7 +5770,15 @@
         </w:numPr>
       </w:pPr>
       <w:r>
-        <w:t>If analyzing sales data, does grouping by month show seasonal trends?</w:t>
+        <w:t xml:space="preserve">If </w:t>
+      </w:r>
+      <w:proofErr w:type="spellStart"/>
+      <w:r>
+        <w:t>analyzing</w:t>
+      </w:r>
+      <w:proofErr w:type="spellEnd"/>
+      <w:r>
+        <w:t xml:space="preserve"> sales data, does grouping by month show seasonal trends?</w:t>
       </w:r>
     </w:p>
     <w:p>
@@ -4256,7 +5795,7 @@
     <w:p>
       <w:r>
         <w:pict w14:anchorId="41701A82">
-          <v:rect id="_x0000_i1128" style="width:0;height:1.5pt" o:hralign="center" o:hrstd="t" o:hr="t" fillcolor="#a0a0a0" stroked="f"/>
+          <v:rect id="_x0000_i1035" style="width:0;height:1.5pt" o:hralign="center" o:hrstd="t" o:hr="t" fillcolor="#a0a0a0" stroked="f"/>
         </w:pict>
       </w:r>
     </w:p>
@@ -4437,7 +5976,7 @@
     <w:p>
       <w:r>
         <w:pict w14:anchorId="04B5BA7B">
-          <v:rect id="_x0000_i1129" style="width:0;height:1.5pt" o:hralign="center" o:hrstd="t" o:hr="t" fillcolor="#a0a0a0" stroked="f"/>
+          <v:rect id="_x0000_i1036" style="width:0;height:1.5pt" o:hralign="center" o:hrstd="t" o:hr="t" fillcolor="#a0a0a0" stroked="f"/>
         </w:pict>
       </w:r>
     </w:p>
@@ -4491,7 +6030,15 @@
         </w:numPr>
       </w:pPr>
       <w:r>
-        <w:t>If SQL returns a total sum, does it match Pandas calculations?</w:t>
+        <w:t xml:space="preserve">If SQL returns a total sum, does it match </w:t>
+      </w:r>
+      <w:proofErr w:type="gramStart"/>
+      <w:r>
+        <w:t>Pandas</w:t>
+      </w:r>
+      <w:proofErr w:type="gramEnd"/>
+      <w:r>
+        <w:t xml:space="preserve"> calculations?</w:t>
       </w:r>
       <w:r>
         <w:br/>
@@ -4580,7 +6127,15 @@
         </w:numPr>
       </w:pPr>
       <w:r>
-        <w:t>Run a SQL query like SELECT COUNT(*) FROM table; to confirm row counts match Pandas.</w:t>
+        <w:t xml:space="preserve">Run a SQL query like SELECT </w:t>
+      </w:r>
+      <w:proofErr w:type="gramStart"/>
+      <w:r>
+        <w:t>COUNT(</w:t>
+      </w:r>
+      <w:proofErr w:type="gramEnd"/>
+      <w:r>
+        <w:t>*) FROM table; to confirm row counts match Pandas.</w:t>
       </w:r>
     </w:p>
     <w:p>
@@ -4597,7 +6152,7 @@
     <w:p>
       <w:r>
         <w:pict w14:anchorId="4ABFBE93">
-          <v:rect id="_x0000_i1130" style="width:0;height:1.5pt" o:hralign="center" o:hrstd="t" o:hr="t" fillcolor="#a0a0a0" stroked="f"/>
+          <v:rect id="_x0000_i1037" style="width:0;height:1.5pt" o:hralign="center" o:hrstd="t" o:hr="t" fillcolor="#a0a0a0" stroked="f"/>
         </w:pict>
       </w:r>
     </w:p>
@@ -4756,7 +6311,7 @@
     <w:p>
       <w:r>
         <w:pict w14:anchorId="38FEE897">
-          <v:rect id="_x0000_i1131" style="width:0;height:1.5pt" o:hralign="center" o:hrstd="t" o:hr="t" fillcolor="#a0a0a0" stroked="f"/>
+          <v:rect id="_x0000_i1038" style="width:0;height:1.5pt" o:hralign="center" o:hrstd="t" o:hr="t" fillcolor="#a0a0a0" stroked="f"/>
         </w:pict>
       </w:r>
     </w:p>
@@ -4855,7 +6410,15 @@
         <w:t>YES</w:t>
       </w:r>
       <w:r>
-        <w:t xml:space="preserve"> to these checks, you've properly analyzed and manipulated the data! </w:t>
+        <w:t xml:space="preserve"> to these checks, you've properly </w:t>
+      </w:r>
+      <w:proofErr w:type="spellStart"/>
+      <w:r>
+        <w:t>analyzed</w:t>
+      </w:r>
+      <w:proofErr w:type="spellEnd"/>
+      <w:r>
+        <w:t xml:space="preserve"> and manipulated the data! </w:t>
       </w:r>
       <w:r>
         <w:rPr>

</xml_diff>

<commit_message>
Installed Jupyter Notebook outside directory.Also updated project plan
</commit_message>
<xml_diff>
--- a/🚀 Roadmap to Becoming a Data Analyst.docx
+++ b/🚀 Roadmap to Becoming a Data Analyst.docx
@@ -114,55 +114,101 @@
       </w:pPr>
       <w:r>
         <w:rPr>
-          <w:b/>
-          <w:bCs/>
-        </w:rPr>
-        <w:t>Roadmap to Becoming a Data Analyst</w:t>
-      </w:r>
-    </w:p>
-    <w:p>
-      <w:pPr>
-        <w:rPr>
-          <w:b/>
-          <w:bCs/>
-        </w:rPr>
-      </w:pPr>
-      <w:r>
-        <w:rPr>
-          <w:b/>
-          <w:bCs/>
-        </w:rPr>
-        <w:t>1: Python for Data Analysis (March 3 - April 7)</w:t>
-      </w:r>
-    </w:p>
-    <w:p>
-      <w:pPr>
-        <w:rPr>
-          <w:b/>
-          <w:bCs/>
-        </w:rPr>
-      </w:pPr>
-      <w:r>
-        <w:rPr>
-          <w:b/>
-          <w:bCs/>
-        </w:rPr>
-        <w:t>Goal: Learn Python fundamentals and libraries for data manipulation.</w:t>
-      </w:r>
-    </w:p>
-    <w:p>
-      <w:pPr>
-        <w:rPr>
-          <w:b/>
-          <w:bCs/>
-        </w:rPr>
-      </w:pPr>
-      <w:r>
-        <w:rPr>
-          <w:b/>
-          <w:bCs/>
-        </w:rPr>
-        <w:t>Estimated Duration: 5 weeks</w:t>
+          <w:rFonts w:ascii="Segoe UI Emoji" w:hAnsi="Segoe UI Emoji" w:cs="Segoe UI Emoji"/>
+          <w:b/>
+          <w:bCs/>
+        </w:rPr>
+        <w:t>📌</w:t>
+      </w:r>
+      <w:r>
+        <w:rPr>
+          <w:b/>
+          <w:bCs/>
+        </w:rPr>
+        <w:t xml:space="preserve"> Phase 1: Python for Data Analysis (March 3 - April 7)</w:t>
+      </w:r>
+    </w:p>
+    <w:p>
+      <w:pPr>
+        <w:rPr>
+          <w:b/>
+          <w:bCs/>
+        </w:rPr>
+      </w:pPr>
+      <w:r>
+        <w:rPr>
+          <w:rFonts w:ascii="Segoe UI Emoji" w:hAnsi="Segoe UI Emoji" w:cs="Segoe UI Emoji"/>
+          <w:b/>
+          <w:bCs/>
+        </w:rPr>
+        <w:t>🔹</w:t>
+      </w:r>
+      <w:r>
+        <w:rPr>
+          <w:b/>
+          <w:bCs/>
+        </w:rPr>
+        <w:t xml:space="preserve"> Goal: Learn Python fundamentals and how to handle real-world data</w:t>
+      </w:r>
+      <w:r>
+        <w:rPr>
+          <w:b/>
+          <w:bCs/>
+        </w:rPr>
+        <w:br/>
+      </w:r>
+      <w:r>
+        <w:rPr>
+          <w:rFonts w:ascii="Segoe UI Emoji" w:hAnsi="Segoe UI Emoji" w:cs="Segoe UI Emoji"/>
+          <w:b/>
+          <w:bCs/>
+        </w:rPr>
+        <w:t>🔹</w:t>
+      </w:r>
+      <w:r>
+        <w:rPr>
+          <w:b/>
+          <w:bCs/>
+        </w:rPr>
+        <w:t xml:space="preserve"> Tools: Python, </w:t>
+      </w:r>
+      <w:proofErr w:type="spellStart"/>
+      <w:r>
+        <w:rPr>
+          <w:b/>
+          <w:bCs/>
+        </w:rPr>
+        <w:t>Jupyter</w:t>
+      </w:r>
+      <w:proofErr w:type="spellEnd"/>
+      <w:r>
+        <w:rPr>
+          <w:b/>
+          <w:bCs/>
+        </w:rPr>
+        <w:t xml:space="preserve"> Notebook, Pandas, NumPy, Matplotlib</w:t>
+      </w:r>
+      <w:r>
+        <w:rPr>
+          <w:b/>
+          <w:bCs/>
+        </w:rPr>
+        <w:br/>
+      </w:r>
+      <w:r>
+        <w:rPr>
+          <w:rFonts w:ascii="Segoe UI Emoji" w:hAnsi="Segoe UI Emoji" w:cs="Segoe UI Emoji"/>
+          <w:b/>
+          <w:bCs/>
+        </w:rPr>
+        <w:t>🔹</w:t>
+      </w:r>
+      <w:r>
+        <w:rPr>
+          <w:b/>
+          <w:bCs/>
+        </w:rPr>
+        <w:t xml:space="preserve"> Duration: 5 weeks</w:t>
       </w:r>
     </w:p>
     <w:tbl>
@@ -186,9 +232,10 @@
         <w:tblLook w:val="04A0" w:firstRow="1" w:lastRow="0" w:firstColumn="1" w:lastColumn="0" w:noHBand="0" w:noVBand="1"/>
       </w:tblPr>
       <w:tblGrid>
-        <w:gridCol w:w="1202"/>
-        <w:gridCol w:w="4514"/>
-        <w:gridCol w:w="3300"/>
+        <w:gridCol w:w="1184"/>
+        <w:gridCol w:w="2437"/>
+        <w:gridCol w:w="2731"/>
+        <w:gridCol w:w="2664"/>
       </w:tblGrid>
       <w:tr>
         <w:trPr>
@@ -234,7 +281,7 @@
                 <w:b/>
                 <w:bCs/>
               </w:rPr>
-              <w:t>Task</w:t>
+              <w:t>Learning Topic</w:t>
             </w:r>
           </w:p>
         </w:tc>
@@ -256,7 +303,29 @@
                 <w:b/>
                 <w:bCs/>
               </w:rPr>
-              <w:t>Tools Used</w:t>
+              <w:t>Hands-on Practice</w:t>
+            </w:r>
+          </w:p>
+        </w:tc>
+        <w:tc>
+          <w:tcPr>
+            <w:tcW w:w="0" w:type="auto"/>
+            <w:vAlign w:val="center"/>
+            <w:hideMark/>
+          </w:tcPr>
+          <w:p>
+            <w:pPr>
+              <w:rPr>
+                <w:b/>
+                <w:bCs/>
+              </w:rPr>
+            </w:pPr>
+            <w:r>
+              <w:rPr>
+                <w:b/>
+                <w:bCs/>
+              </w:rPr>
+              <w:t>Project</w:t>
             </w:r>
           </w:p>
         </w:tc>
@@ -272,32 +341,84 @@
             <w:hideMark/>
           </w:tcPr>
           <w:p>
-            <w:r>
-              <w:t>Mar 3 - Mar 10</w:t>
-            </w:r>
-          </w:p>
-        </w:tc>
-        <w:tc>
-          <w:tcPr>
-            <w:tcW w:w="0" w:type="auto"/>
-            <w:vAlign w:val="center"/>
-            <w:hideMark/>
-          </w:tcPr>
-          <w:p>
-            <w:r>
-              <w:t>Learn Python basics (variables, loops, functions, OOP).</w:t>
-            </w:r>
-          </w:p>
-        </w:tc>
-        <w:tc>
-          <w:tcPr>
-            <w:tcW w:w="0" w:type="auto"/>
-            <w:vAlign w:val="center"/>
-            <w:hideMark/>
-          </w:tcPr>
-          <w:p>
-            <w:r>
-              <w:t>Visual Studio Code, Python (IDLE)</w:t>
+            <w:pPr>
+              <w:rPr>
+                <w:b/>
+                <w:bCs/>
+              </w:rPr>
+            </w:pPr>
+            <w:r>
+              <w:rPr>
+                <w:b/>
+                <w:bCs/>
+              </w:rPr>
+              <w:t>March 3 - March 10</w:t>
+            </w:r>
+          </w:p>
+        </w:tc>
+        <w:tc>
+          <w:tcPr>
+            <w:tcW w:w="0" w:type="auto"/>
+            <w:vAlign w:val="center"/>
+            <w:hideMark/>
+          </w:tcPr>
+          <w:p>
+            <w:pPr>
+              <w:rPr>
+                <w:b/>
+                <w:bCs/>
+              </w:rPr>
+            </w:pPr>
+            <w:r>
+              <w:rPr>
+                <w:b/>
+                <w:bCs/>
+              </w:rPr>
+              <w:t>Python Basics (Variables, Loops, Functions)</w:t>
+            </w:r>
+          </w:p>
+        </w:tc>
+        <w:tc>
+          <w:tcPr>
+            <w:tcW w:w="0" w:type="auto"/>
+            <w:vAlign w:val="center"/>
+            <w:hideMark/>
+          </w:tcPr>
+          <w:p>
+            <w:pPr>
+              <w:rPr>
+                <w:b/>
+                <w:bCs/>
+              </w:rPr>
+            </w:pPr>
+            <w:r>
+              <w:rPr>
+                <w:b/>
+                <w:bCs/>
+              </w:rPr>
+              <w:t>Small coding exercises (loops, conditions, lists, functions)</w:t>
+            </w:r>
+          </w:p>
+        </w:tc>
+        <w:tc>
+          <w:tcPr>
+            <w:tcW w:w="0" w:type="auto"/>
+            <w:vAlign w:val="center"/>
+            <w:hideMark/>
+          </w:tcPr>
+          <w:p>
+            <w:pPr>
+              <w:rPr>
+                <w:b/>
+                <w:bCs/>
+              </w:rPr>
+            </w:pPr>
+            <w:r>
+              <w:rPr>
+                <w:b/>
+                <w:bCs/>
+              </w:rPr>
+              <w:t>Print "Hello, Data!" and do simple calculations</w:t>
             </w:r>
           </w:p>
         </w:tc>
@@ -313,45 +434,116 @@
             <w:hideMark/>
           </w:tcPr>
           <w:p>
-            <w:r>
-              <w:t>Mar 11 - Mar 17</w:t>
-            </w:r>
-          </w:p>
-        </w:tc>
-        <w:tc>
-          <w:tcPr>
-            <w:tcW w:w="0" w:type="auto"/>
-            <w:vAlign w:val="center"/>
-            <w:hideMark/>
-          </w:tcPr>
-          <w:p>
-            <w:r>
-              <w:t xml:space="preserve">Install </w:t>
+            <w:pPr>
+              <w:rPr>
+                <w:b/>
+                <w:bCs/>
+              </w:rPr>
+            </w:pPr>
+            <w:r>
+              <w:rPr>
+                <w:b/>
+                <w:bCs/>
+              </w:rPr>
+              <w:t>March 11 - March 17</w:t>
+            </w:r>
+          </w:p>
+        </w:tc>
+        <w:tc>
+          <w:tcPr>
+            <w:tcW w:w="0" w:type="auto"/>
+            <w:vAlign w:val="center"/>
+            <w:hideMark/>
+          </w:tcPr>
+          <w:p>
+            <w:pPr>
+              <w:rPr>
+                <w:b/>
+                <w:bCs/>
+              </w:rPr>
+            </w:pPr>
+            <w:r>
+              <w:rPr>
+                <w:b/>
+                <w:bCs/>
+              </w:rPr>
+              <w:t>Pandas &amp; NumPy (</w:t>
             </w:r>
             <w:proofErr w:type="spellStart"/>
             <w:r>
-              <w:t>Jupyter</w:t>
+              <w:rPr>
+                <w:b/>
+                <w:bCs/>
+              </w:rPr>
+              <w:t>DataFrames</w:t>
             </w:r>
             <w:proofErr w:type="spellEnd"/>
             <w:r>
-              <w:t xml:space="preserve"> Notebook, learn NumPy and Pandas.</w:t>
-            </w:r>
-          </w:p>
-        </w:tc>
-        <w:tc>
-          <w:tcPr>
-            <w:tcW w:w="0" w:type="auto"/>
-            <w:vAlign w:val="center"/>
-            <w:hideMark/>
-          </w:tcPr>
-          <w:p>
+              <w:rPr>
+                <w:b/>
+                <w:bCs/>
+              </w:rPr>
+              <w:t>, Arrays)</w:t>
+            </w:r>
+          </w:p>
+        </w:tc>
+        <w:tc>
+          <w:tcPr>
+            <w:tcW w:w="0" w:type="auto"/>
+            <w:vAlign w:val="center"/>
+            <w:hideMark/>
+          </w:tcPr>
+          <w:p>
+            <w:pPr>
+              <w:rPr>
+                <w:b/>
+                <w:bCs/>
+              </w:rPr>
+            </w:pPr>
+            <w:r>
+              <w:rPr>
+                <w:b/>
+                <w:bCs/>
+              </w:rPr>
+              <w:t xml:space="preserve">Create a </w:t>
+            </w:r>
             <w:proofErr w:type="spellStart"/>
             <w:r>
-              <w:t>Jupyter</w:t>
+              <w:rPr>
+                <w:b/>
+                <w:bCs/>
+              </w:rPr>
+              <w:t>DataFrame</w:t>
             </w:r>
             <w:proofErr w:type="spellEnd"/>
             <w:r>
-              <w:t xml:space="preserve"> Notebook, Anaconda (recommended)</w:t>
+              <w:rPr>
+                <w:b/>
+                <w:bCs/>
+              </w:rPr>
+              <w:t xml:space="preserve"> with sample data</w:t>
+            </w:r>
+          </w:p>
+        </w:tc>
+        <w:tc>
+          <w:tcPr>
+            <w:tcW w:w="0" w:type="auto"/>
+            <w:vAlign w:val="center"/>
+            <w:hideMark/>
+          </w:tcPr>
+          <w:p>
+            <w:pPr>
+              <w:rPr>
+                <w:b/>
+                <w:bCs/>
+              </w:rPr>
+            </w:pPr>
+            <w:r>
+              <w:rPr>
+                <w:b/>
+                <w:bCs/>
+              </w:rPr>
+              <w:t>Project 1: Data Cleaning in Python (Netflix dataset)</w:t>
             </w:r>
           </w:p>
         </w:tc>
@@ -367,37 +559,84 @@
             <w:hideMark/>
           </w:tcPr>
           <w:p>
-            <w:r>
-              <w:t>Mar 18 - Mar 24</w:t>
-            </w:r>
-          </w:p>
-        </w:tc>
-        <w:tc>
-          <w:tcPr>
-            <w:tcW w:w="0" w:type="auto"/>
-            <w:vAlign w:val="center"/>
-            <w:hideMark/>
-          </w:tcPr>
-          <w:p>
-            <w:r>
-              <w:t>Work with CSV, JSON, and Excel files using Pandas.</w:t>
-            </w:r>
-          </w:p>
-        </w:tc>
-        <w:tc>
-          <w:tcPr>
-            <w:tcW w:w="0" w:type="auto"/>
-            <w:vAlign w:val="center"/>
-            <w:hideMark/>
-          </w:tcPr>
-          <w:p>
-            <w:proofErr w:type="spellStart"/>
-            <w:r>
-              <w:t>Jupyter</w:t>
-            </w:r>
-            <w:proofErr w:type="spellEnd"/>
-            <w:r>
-              <w:t xml:space="preserve"> Notebook</w:t>
+            <w:pPr>
+              <w:rPr>
+                <w:b/>
+                <w:bCs/>
+              </w:rPr>
+            </w:pPr>
+            <w:r>
+              <w:rPr>
+                <w:b/>
+                <w:bCs/>
+              </w:rPr>
+              <w:t>March 18 - March 24</w:t>
+            </w:r>
+          </w:p>
+        </w:tc>
+        <w:tc>
+          <w:tcPr>
+            <w:tcW w:w="0" w:type="auto"/>
+            <w:vAlign w:val="center"/>
+            <w:hideMark/>
+          </w:tcPr>
+          <w:p>
+            <w:pPr>
+              <w:rPr>
+                <w:b/>
+                <w:bCs/>
+              </w:rPr>
+            </w:pPr>
+            <w:r>
+              <w:rPr>
+                <w:b/>
+                <w:bCs/>
+              </w:rPr>
+              <w:t>Data Visualization (Matplotlib, Seaborn)</w:t>
+            </w:r>
+          </w:p>
+        </w:tc>
+        <w:tc>
+          <w:tcPr>
+            <w:tcW w:w="0" w:type="auto"/>
+            <w:vAlign w:val="center"/>
+            <w:hideMark/>
+          </w:tcPr>
+          <w:p>
+            <w:pPr>
+              <w:rPr>
+                <w:b/>
+                <w:bCs/>
+              </w:rPr>
+            </w:pPr>
+            <w:r>
+              <w:rPr>
+                <w:b/>
+                <w:bCs/>
+              </w:rPr>
+              <w:t>Plot basic graphs (bar chart, scatterplot)</w:t>
+            </w:r>
+          </w:p>
+        </w:tc>
+        <w:tc>
+          <w:tcPr>
+            <w:tcW w:w="0" w:type="auto"/>
+            <w:vAlign w:val="center"/>
+            <w:hideMark/>
+          </w:tcPr>
+          <w:p>
+            <w:pPr>
+              <w:rPr>
+                <w:b/>
+                <w:bCs/>
+              </w:rPr>
+            </w:pPr>
+            <w:r>
+              <w:rPr>
+                <w:b/>
+                <w:bCs/>
+              </w:rPr>
+              <w:t>Project 2: Visualizing Sales Data (Retail sales dataset)</w:t>
             </w:r>
           </w:p>
         </w:tc>
@@ -413,37 +652,100 @@
             <w:hideMark/>
           </w:tcPr>
           <w:p>
-            <w:r>
-              <w:t>Mar 25 - Mar 31</w:t>
-            </w:r>
-          </w:p>
-        </w:tc>
-        <w:tc>
-          <w:tcPr>
-            <w:tcW w:w="0" w:type="auto"/>
-            <w:vAlign w:val="center"/>
-            <w:hideMark/>
-          </w:tcPr>
-          <w:p>
-            <w:r>
-              <w:t>Data cleaning and preprocessing (handling missing values, duplicates).</w:t>
-            </w:r>
-          </w:p>
-        </w:tc>
-        <w:tc>
-          <w:tcPr>
-            <w:tcW w:w="0" w:type="auto"/>
-            <w:vAlign w:val="center"/>
-            <w:hideMark/>
-          </w:tcPr>
-          <w:p>
+            <w:pPr>
+              <w:rPr>
+                <w:b/>
+                <w:bCs/>
+              </w:rPr>
+            </w:pPr>
+            <w:r>
+              <w:rPr>
+                <w:b/>
+                <w:bCs/>
+              </w:rPr>
+              <w:t>March 25 - March 31</w:t>
+            </w:r>
+          </w:p>
+        </w:tc>
+        <w:tc>
+          <w:tcPr>
+            <w:tcW w:w="0" w:type="auto"/>
+            <w:vAlign w:val="center"/>
+            <w:hideMark/>
+          </w:tcPr>
+          <w:p>
+            <w:pPr>
+              <w:rPr>
+                <w:b/>
+                <w:bCs/>
+              </w:rPr>
+            </w:pPr>
+            <w:r>
+              <w:rPr>
+                <w:b/>
+                <w:bCs/>
+              </w:rPr>
+              <w:t>Exploratory Data Analysis (EDA)</w:t>
+            </w:r>
+          </w:p>
+        </w:tc>
+        <w:tc>
+          <w:tcPr>
+            <w:tcW w:w="0" w:type="auto"/>
+            <w:vAlign w:val="center"/>
+            <w:hideMark/>
+          </w:tcPr>
+          <w:p>
+            <w:pPr>
+              <w:rPr>
+                <w:b/>
+                <w:bCs/>
+              </w:rPr>
+            </w:pPr>
+            <w:r>
+              <w:rPr>
+                <w:b/>
+                <w:bCs/>
+              </w:rPr>
+              <w:t>Find trends, outliers in a dataset</w:t>
+            </w:r>
+          </w:p>
+        </w:tc>
+        <w:tc>
+          <w:tcPr>
+            <w:tcW w:w="0" w:type="auto"/>
+            <w:vAlign w:val="center"/>
+            <w:hideMark/>
+          </w:tcPr>
+          <w:p>
+            <w:pPr>
+              <w:rPr>
+                <w:b/>
+                <w:bCs/>
+              </w:rPr>
+            </w:pPr>
+            <w:r>
+              <w:rPr>
+                <w:b/>
+                <w:bCs/>
+              </w:rPr>
+              <w:t xml:space="preserve">Project 3: </w:t>
+            </w:r>
             <w:proofErr w:type="spellStart"/>
             <w:r>
-              <w:t>Jupyter</w:t>
+              <w:rPr>
+                <w:b/>
+                <w:bCs/>
+              </w:rPr>
+              <w:t>Analyzing</w:t>
             </w:r>
             <w:proofErr w:type="spellEnd"/>
             <w:r>
-              <w:t xml:space="preserve"> Notebook</w:t>
+              <w:rPr>
+                <w:b/>
+                <w:bCs/>
+              </w:rPr>
+              <w:t xml:space="preserve"> Employee Data</w:t>
             </w:r>
           </w:p>
         </w:tc>
@@ -459,46 +761,142 @@
             <w:hideMark/>
           </w:tcPr>
           <w:p>
-            <w:r>
-              <w:t>Apr 1 - Apr 7</w:t>
-            </w:r>
-          </w:p>
-        </w:tc>
-        <w:tc>
-          <w:tcPr>
-            <w:tcW w:w="0" w:type="auto"/>
-            <w:vAlign w:val="center"/>
-            <w:hideMark/>
-          </w:tcPr>
-          <w:p>
-            <w:r>
-              <w:t>Exploratory Data Analysis (EDA) using Pandas and Matplotlib.</w:t>
-            </w:r>
-          </w:p>
-        </w:tc>
-        <w:tc>
-          <w:tcPr>
-            <w:tcW w:w="0" w:type="auto"/>
-            <w:vAlign w:val="center"/>
-            <w:hideMark/>
-          </w:tcPr>
-          <w:p>
+            <w:pPr>
+              <w:rPr>
+                <w:b/>
+                <w:bCs/>
+              </w:rPr>
+            </w:pPr>
+            <w:r>
+              <w:rPr>
+                <w:b/>
+                <w:bCs/>
+              </w:rPr>
+              <w:t>April 1 - April 7</w:t>
+            </w:r>
+          </w:p>
+        </w:tc>
+        <w:tc>
+          <w:tcPr>
+            <w:tcW w:w="0" w:type="auto"/>
+            <w:vAlign w:val="center"/>
+            <w:hideMark/>
+          </w:tcPr>
+          <w:p>
+            <w:pPr>
+              <w:rPr>
+                <w:b/>
+                <w:bCs/>
+              </w:rPr>
+            </w:pPr>
+            <w:r>
+              <w:rPr>
+                <w:b/>
+                <w:bCs/>
+              </w:rPr>
+              <w:t>Mini Capstone: Combine all skills</w:t>
+            </w:r>
+          </w:p>
+        </w:tc>
+        <w:tc>
+          <w:tcPr>
+            <w:tcW w:w="0" w:type="auto"/>
+            <w:vAlign w:val="center"/>
+            <w:hideMark/>
+          </w:tcPr>
+          <w:p>
+            <w:pPr>
+              <w:rPr>
+                <w:b/>
+                <w:bCs/>
+              </w:rPr>
+            </w:pPr>
+            <w:r>
+              <w:rPr>
+                <w:b/>
+                <w:bCs/>
+              </w:rPr>
+              <w:t>Work with a real dataset</w:t>
+            </w:r>
+          </w:p>
+        </w:tc>
+        <w:tc>
+          <w:tcPr>
+            <w:tcW w:w="0" w:type="auto"/>
+            <w:vAlign w:val="center"/>
+            <w:hideMark/>
+          </w:tcPr>
+          <w:p>
+            <w:pPr>
+              <w:rPr>
+                <w:b/>
+                <w:bCs/>
+              </w:rPr>
+            </w:pPr>
+            <w:r>
+              <w:rPr>
+                <w:b/>
+                <w:bCs/>
+              </w:rPr>
+              <w:t xml:space="preserve">Project 4: </w:t>
+            </w:r>
             <w:proofErr w:type="spellStart"/>
             <w:r>
-              <w:t>Jupyter</w:t>
+              <w:rPr>
+                <w:b/>
+                <w:bCs/>
+              </w:rPr>
+              <w:t>Analyzing</w:t>
             </w:r>
             <w:proofErr w:type="spellEnd"/>
             <w:r>
-              <w:t xml:space="preserve"> Notebook</w:t>
+              <w:rPr>
+                <w:b/>
+                <w:bCs/>
+              </w:rPr>
+              <w:t xml:space="preserve"> COVID-19 Trends</w:t>
             </w:r>
           </w:p>
         </w:tc>
       </w:tr>
     </w:tbl>
     <w:p>
-      <w:r>
-        <w:pict w14:anchorId="127478D3">
-          <v:rect id="_x0000_i1057" style="width:0;height:1.5pt" o:hralign="center" o:hrstd="t" o:hr="t" fillcolor="#a0a0a0" stroked="f"/>
+      <w:pPr>
+        <w:rPr>
+          <w:b/>
+          <w:bCs/>
+        </w:rPr>
+      </w:pPr>
+      <w:r>
+        <w:rPr>
+          <w:rFonts w:ascii="Segoe UI Emoji" w:hAnsi="Segoe UI Emoji" w:cs="Segoe UI Emoji"/>
+          <w:b/>
+          <w:bCs/>
+        </w:rPr>
+        <w:t>✅</w:t>
+      </w:r>
+      <w:r>
+        <w:rPr>
+          <w:b/>
+          <w:bCs/>
+        </w:rPr>
+        <w:t xml:space="preserve"> By April 7: You will be comfortable using Python for data cleaning, visualization, and analysis.</w:t>
+      </w:r>
+    </w:p>
+    <w:p>
+      <w:pPr>
+        <w:rPr>
+          <w:b/>
+          <w:bCs/>
+        </w:rPr>
+      </w:pPr>
+      <w:r>
+        <w:rPr>
+          <w:b/>
+          <w:bCs/>
+        </w:rPr>
+        <w:pict w14:anchorId="1CEAF16D">
+          <v:rect id="_x0000_i1078" style="width:0;height:1.5pt" o:hralign="center" o:hrstd="t" o:hr="t" fillcolor="#a0a0a0" stroked="f"/>
         </w:pict>
       </w:r>
     </w:p>
@@ -511,40 +909,86 @@
       </w:pPr>
       <w:r>
         <w:rPr>
-          <w:b/>
-          <w:bCs/>
-        </w:rPr>
-        <w:t>2: SQL for Data Analysis (April 8 - April 28)</w:t>
-      </w:r>
-    </w:p>
-    <w:p>
-      <w:pPr>
-        <w:rPr>
-          <w:b/>
-          <w:bCs/>
-        </w:rPr>
-      </w:pPr>
-      <w:r>
-        <w:rPr>
-          <w:b/>
-          <w:bCs/>
-        </w:rPr>
-        <w:t>Goal: Learn SQL for querying and managing databases.</w:t>
-      </w:r>
-    </w:p>
-    <w:p>
-      <w:pPr>
-        <w:rPr>
-          <w:b/>
-          <w:bCs/>
-        </w:rPr>
-      </w:pPr>
-      <w:r>
-        <w:rPr>
-          <w:b/>
-          <w:bCs/>
-        </w:rPr>
-        <w:t>Estimated Duration: 3 weeks</w:t>
+          <w:rFonts w:ascii="Segoe UI Emoji" w:hAnsi="Segoe UI Emoji" w:cs="Segoe UI Emoji"/>
+          <w:b/>
+          <w:bCs/>
+        </w:rPr>
+        <w:t>📌</w:t>
+      </w:r>
+      <w:r>
+        <w:rPr>
+          <w:b/>
+          <w:bCs/>
+        </w:rPr>
+        <w:t xml:space="preserve"> Phase 2: SQL for Data Analysis (April 8 - April 28)</w:t>
+      </w:r>
+    </w:p>
+    <w:p>
+      <w:pPr>
+        <w:rPr>
+          <w:b/>
+          <w:bCs/>
+        </w:rPr>
+      </w:pPr>
+      <w:r>
+        <w:rPr>
+          <w:rFonts w:ascii="Segoe UI Emoji" w:hAnsi="Segoe UI Emoji" w:cs="Segoe UI Emoji"/>
+          <w:b/>
+          <w:bCs/>
+        </w:rPr>
+        <w:lastRenderedPageBreak/>
+        <w:t>🔹</w:t>
+      </w:r>
+      <w:r>
+        <w:rPr>
+          <w:b/>
+          <w:bCs/>
+        </w:rPr>
+        <w:t xml:space="preserve"> Goal: Learn SQL for querying and managing databases</w:t>
+      </w:r>
+      <w:r>
+        <w:rPr>
+          <w:b/>
+          <w:bCs/>
+        </w:rPr>
+        <w:br/>
+      </w:r>
+      <w:r>
+        <w:rPr>
+          <w:rFonts w:ascii="Segoe UI Emoji" w:hAnsi="Segoe UI Emoji" w:cs="Segoe UI Emoji"/>
+          <w:b/>
+          <w:bCs/>
+        </w:rPr>
+        <w:t>🔹</w:t>
+      </w:r>
+      <w:r>
+        <w:rPr>
+          <w:b/>
+          <w:bCs/>
+        </w:rPr>
+        <w:t xml:space="preserve"> Tools: MySQL or PostgreSQL</w:t>
+      </w:r>
+      <w:r>
+        <w:rPr>
+          <w:b/>
+          <w:bCs/>
+        </w:rPr>
+        <w:br/>
+      </w:r>
+      <w:r>
+        <w:rPr>
+          <w:rFonts w:ascii="Segoe UI Emoji" w:hAnsi="Segoe UI Emoji" w:cs="Segoe UI Emoji"/>
+          <w:b/>
+          <w:bCs/>
+        </w:rPr>
+        <w:t>🔹</w:t>
+      </w:r>
+      <w:r>
+        <w:rPr>
+          <w:b/>
+          <w:bCs/>
+        </w:rPr>
+        <w:t xml:space="preserve"> Duration: 3 weeks</w:t>
       </w:r>
     </w:p>
     <w:tbl>
@@ -568,9 +1012,10 @@
         <w:tblLook w:val="04A0" w:firstRow="1" w:lastRow="0" w:firstColumn="1" w:lastColumn="0" w:noHBand="0" w:noVBand="1"/>
       </w:tblPr>
       <w:tblGrid>
-        <w:gridCol w:w="1211"/>
-        <w:gridCol w:w="4023"/>
-        <w:gridCol w:w="3782"/>
+        <w:gridCol w:w="1161"/>
+        <w:gridCol w:w="2877"/>
+        <w:gridCol w:w="2275"/>
+        <w:gridCol w:w="2703"/>
       </w:tblGrid>
       <w:tr>
         <w:trPr>
@@ -583,7 +1028,17 @@
             <w:hideMark/>
           </w:tcPr>
           <w:p>
-            <w:r>
+            <w:pPr>
+              <w:rPr>
+                <w:b/>
+                <w:bCs/>
+              </w:rPr>
+            </w:pPr>
+            <w:r>
+              <w:rPr>
+                <w:b/>
+                <w:bCs/>
+              </w:rPr>
               <w:t>Week</w:t>
             </w:r>
           </w:p>
@@ -595,20 +1050,62 @@
             <w:hideMark/>
           </w:tcPr>
           <w:p>
-            <w:r>
-              <w:t>Task</w:t>
-            </w:r>
-          </w:p>
-        </w:tc>
-        <w:tc>
-          <w:tcPr>
-            <w:tcW w:w="0" w:type="auto"/>
-            <w:vAlign w:val="center"/>
-            <w:hideMark/>
-          </w:tcPr>
-          <w:p>
-            <w:r>
-              <w:t>Tools Used</w:t>
+            <w:pPr>
+              <w:rPr>
+                <w:b/>
+                <w:bCs/>
+              </w:rPr>
+            </w:pPr>
+            <w:r>
+              <w:rPr>
+                <w:b/>
+                <w:bCs/>
+              </w:rPr>
+              <w:t>Learning Topic</w:t>
+            </w:r>
+          </w:p>
+        </w:tc>
+        <w:tc>
+          <w:tcPr>
+            <w:tcW w:w="0" w:type="auto"/>
+            <w:vAlign w:val="center"/>
+            <w:hideMark/>
+          </w:tcPr>
+          <w:p>
+            <w:pPr>
+              <w:rPr>
+                <w:b/>
+                <w:bCs/>
+              </w:rPr>
+            </w:pPr>
+            <w:r>
+              <w:rPr>
+                <w:b/>
+                <w:bCs/>
+              </w:rPr>
+              <w:t>Hands-on Practice</w:t>
+            </w:r>
+          </w:p>
+        </w:tc>
+        <w:tc>
+          <w:tcPr>
+            <w:tcW w:w="0" w:type="auto"/>
+            <w:vAlign w:val="center"/>
+            <w:hideMark/>
+          </w:tcPr>
+          <w:p>
+            <w:pPr>
+              <w:rPr>
+                <w:b/>
+                <w:bCs/>
+              </w:rPr>
+            </w:pPr>
+            <w:r>
+              <w:rPr>
+                <w:b/>
+                <w:bCs/>
+              </w:rPr>
+              <w:t>Project</w:t>
             </w:r>
           </w:p>
         </w:tc>
@@ -624,41 +1121,116 @@
             <w:hideMark/>
           </w:tcPr>
           <w:p>
-            <w:r>
-              <w:lastRenderedPageBreak/>
-              <w:t>Apr 8 - Apr 14</w:t>
-            </w:r>
-          </w:p>
-        </w:tc>
-        <w:tc>
-          <w:tcPr>
-            <w:tcW w:w="0" w:type="auto"/>
-            <w:vAlign w:val="center"/>
-            <w:hideMark/>
-          </w:tcPr>
-          <w:p>
-            <w:r>
-              <w:t xml:space="preserve">Learn SQL basics (SELECT, </w:t>
+            <w:pPr>
+              <w:rPr>
+                <w:b/>
+                <w:bCs/>
+              </w:rPr>
+            </w:pPr>
+            <w:r>
+              <w:rPr>
+                <w:b/>
+                <w:bCs/>
+              </w:rPr>
+              <w:t>April 8 - April 14</w:t>
+            </w:r>
+          </w:p>
+        </w:tc>
+        <w:tc>
+          <w:tcPr>
+            <w:tcW w:w="0" w:type="auto"/>
+            <w:vAlign w:val="center"/>
+            <w:hideMark/>
+          </w:tcPr>
+          <w:p>
+            <w:pPr>
+              <w:rPr>
+                <w:b/>
+                <w:bCs/>
+              </w:rPr>
+            </w:pPr>
+            <w:r>
+              <w:rPr>
+                <w:b/>
+                <w:bCs/>
+              </w:rPr>
+              <w:t xml:space="preserve">SQL Basics (SELECT, </w:t>
             </w:r>
             <w:proofErr w:type="gramStart"/>
             <w:r>
+              <w:rPr>
+                <w:b/>
+                <w:bCs/>
+              </w:rPr>
               <w:t>WHERE</w:t>
             </w:r>
             <w:proofErr w:type="gramEnd"/>
             <w:r>
-              <w:t>, ORDER BY, JOIN).</w:t>
-            </w:r>
-          </w:p>
-        </w:tc>
-        <w:tc>
-          <w:tcPr>
-            <w:tcW w:w="0" w:type="auto"/>
-            <w:vAlign w:val="center"/>
-            <w:hideMark/>
-          </w:tcPr>
-          <w:p>
-            <w:r>
-              <w:t>SQL Server Management Studio (SSMS), PostgreSQL</w:t>
+              <w:rPr>
+                <w:b/>
+                <w:bCs/>
+              </w:rPr>
+              <w:t>, ORDER BY)</w:t>
+            </w:r>
+          </w:p>
+        </w:tc>
+        <w:tc>
+          <w:tcPr>
+            <w:tcW w:w="0" w:type="auto"/>
+            <w:vAlign w:val="center"/>
+            <w:hideMark/>
+          </w:tcPr>
+          <w:p>
+            <w:pPr>
+              <w:rPr>
+                <w:b/>
+                <w:bCs/>
+              </w:rPr>
+            </w:pPr>
+            <w:r>
+              <w:rPr>
+                <w:b/>
+                <w:bCs/>
+              </w:rPr>
+              <w:t>Write simple queries</w:t>
+            </w:r>
+          </w:p>
+        </w:tc>
+        <w:tc>
+          <w:tcPr>
+            <w:tcW w:w="0" w:type="auto"/>
+            <w:vAlign w:val="center"/>
+            <w:hideMark/>
+          </w:tcPr>
+          <w:p>
+            <w:pPr>
+              <w:rPr>
+                <w:b/>
+                <w:bCs/>
+              </w:rPr>
+            </w:pPr>
+            <w:r>
+              <w:rPr>
+                <w:b/>
+                <w:bCs/>
+              </w:rPr>
+              <w:t xml:space="preserve">Project 5: </w:t>
+            </w:r>
+            <w:proofErr w:type="spellStart"/>
+            <w:r>
+              <w:rPr>
+                <w:b/>
+                <w:bCs/>
+              </w:rPr>
+              <w:t>Analyzing</w:t>
+            </w:r>
+            <w:proofErr w:type="spellEnd"/>
+            <w:r>
+              <w:rPr>
+                <w:b/>
+                <w:bCs/>
+              </w:rPr>
+              <w:t xml:space="preserve"> Customer Orders</w:t>
             </w:r>
           </w:p>
         </w:tc>
@@ -674,32 +1246,84 @@
             <w:hideMark/>
           </w:tcPr>
           <w:p>
-            <w:r>
-              <w:t>Apr 15 - Apr 21</w:t>
-            </w:r>
-          </w:p>
-        </w:tc>
-        <w:tc>
-          <w:tcPr>
-            <w:tcW w:w="0" w:type="auto"/>
-            <w:vAlign w:val="center"/>
-            <w:hideMark/>
-          </w:tcPr>
-          <w:p>
-            <w:r>
-              <w:t>Perform aggregation (GROUP BY, HAVING, COUNT, SUM).</w:t>
-            </w:r>
-          </w:p>
-        </w:tc>
-        <w:tc>
-          <w:tcPr>
-            <w:tcW w:w="0" w:type="auto"/>
-            <w:vAlign w:val="center"/>
-            <w:hideMark/>
-          </w:tcPr>
-          <w:p>
-            <w:r>
-              <w:t>SSMS, PostgreSQL</w:t>
+            <w:pPr>
+              <w:rPr>
+                <w:b/>
+                <w:bCs/>
+              </w:rPr>
+            </w:pPr>
+            <w:r>
+              <w:rPr>
+                <w:b/>
+                <w:bCs/>
+              </w:rPr>
+              <w:t>April 15 - April 21</w:t>
+            </w:r>
+          </w:p>
+        </w:tc>
+        <w:tc>
+          <w:tcPr>
+            <w:tcW w:w="0" w:type="auto"/>
+            <w:vAlign w:val="center"/>
+            <w:hideMark/>
+          </w:tcPr>
+          <w:p>
+            <w:pPr>
+              <w:rPr>
+                <w:b/>
+                <w:bCs/>
+              </w:rPr>
+            </w:pPr>
+            <w:r>
+              <w:rPr>
+                <w:b/>
+                <w:bCs/>
+              </w:rPr>
+              <w:t>Joins &amp; Aggregations (JOIN, GROUP BY, COUNT)</w:t>
+            </w:r>
+          </w:p>
+        </w:tc>
+        <w:tc>
+          <w:tcPr>
+            <w:tcW w:w="0" w:type="auto"/>
+            <w:vAlign w:val="center"/>
+            <w:hideMark/>
+          </w:tcPr>
+          <w:p>
+            <w:pPr>
+              <w:rPr>
+                <w:b/>
+                <w:bCs/>
+              </w:rPr>
+            </w:pPr>
+            <w:r>
+              <w:rPr>
+                <w:b/>
+                <w:bCs/>
+              </w:rPr>
+              <w:t>Write queries using multiple tables</w:t>
+            </w:r>
+          </w:p>
+        </w:tc>
+        <w:tc>
+          <w:tcPr>
+            <w:tcW w:w="0" w:type="auto"/>
+            <w:vAlign w:val="center"/>
+            <w:hideMark/>
+          </w:tcPr>
+          <w:p>
+            <w:pPr>
+              <w:rPr>
+                <w:b/>
+                <w:bCs/>
+              </w:rPr>
+            </w:pPr>
+            <w:r>
+              <w:rPr>
+                <w:b/>
+                <w:bCs/>
+              </w:rPr>
+              <w:t>Project 6: Employee Performance Analysis</w:t>
             </w:r>
           </w:p>
         </w:tc>
@@ -715,41 +1339,142 @@
             <w:hideMark/>
           </w:tcPr>
           <w:p>
-            <w:r>
-              <w:t>Apr 22 - Apr 28</w:t>
-            </w:r>
-          </w:p>
-        </w:tc>
-        <w:tc>
-          <w:tcPr>
-            <w:tcW w:w="0" w:type="auto"/>
-            <w:vAlign w:val="center"/>
-            <w:hideMark/>
-          </w:tcPr>
-          <w:p>
-            <w:r>
-              <w:t>Advanced SQL (Subqueries, CTEs, Window Functions).</w:t>
-            </w:r>
-          </w:p>
-        </w:tc>
-        <w:tc>
-          <w:tcPr>
-            <w:tcW w:w="0" w:type="auto"/>
-            <w:vAlign w:val="center"/>
-            <w:hideMark/>
-          </w:tcPr>
-          <w:p>
-            <w:r>
-              <w:t>SSMS, PostgreSQL</w:t>
+            <w:pPr>
+              <w:rPr>
+                <w:b/>
+                <w:bCs/>
+              </w:rPr>
+            </w:pPr>
+            <w:r>
+              <w:rPr>
+                <w:b/>
+                <w:bCs/>
+              </w:rPr>
+              <w:t>April 22 - April 28</w:t>
+            </w:r>
+          </w:p>
+        </w:tc>
+        <w:tc>
+          <w:tcPr>
+            <w:tcW w:w="0" w:type="auto"/>
+            <w:vAlign w:val="center"/>
+            <w:hideMark/>
+          </w:tcPr>
+          <w:p>
+            <w:pPr>
+              <w:rPr>
+                <w:b/>
+                <w:bCs/>
+              </w:rPr>
+            </w:pPr>
+            <w:r>
+              <w:rPr>
+                <w:b/>
+                <w:bCs/>
+              </w:rPr>
+              <w:t>Subqueries &amp; Window Functions</w:t>
+            </w:r>
+          </w:p>
+        </w:tc>
+        <w:tc>
+          <w:tcPr>
+            <w:tcW w:w="0" w:type="auto"/>
+            <w:vAlign w:val="center"/>
+            <w:hideMark/>
+          </w:tcPr>
+          <w:p>
+            <w:pPr>
+              <w:rPr>
+                <w:b/>
+                <w:bCs/>
+              </w:rPr>
+            </w:pPr>
+            <w:r>
+              <w:rPr>
+                <w:b/>
+                <w:bCs/>
+              </w:rPr>
+              <w:t>Use advanced SQL techniques</w:t>
+            </w:r>
+          </w:p>
+        </w:tc>
+        <w:tc>
+          <w:tcPr>
+            <w:tcW w:w="0" w:type="auto"/>
+            <w:vAlign w:val="center"/>
+            <w:hideMark/>
+          </w:tcPr>
+          <w:p>
+            <w:pPr>
+              <w:rPr>
+                <w:b/>
+                <w:bCs/>
+              </w:rPr>
+            </w:pPr>
+            <w:r>
+              <w:rPr>
+                <w:b/>
+                <w:bCs/>
+              </w:rPr>
+              <w:t>Project 7: Tracking Sales Trends Over Time</w:t>
             </w:r>
           </w:p>
         </w:tc>
       </w:tr>
     </w:tbl>
     <w:p>
-      <w:r>
-        <w:pict w14:anchorId="194BF54C">
-          <v:rect id="_x0000_i1058" style="width:0;height:1.5pt" o:hralign="center" o:hrstd="t" o:hr="t" fillcolor="#a0a0a0" stroked="f"/>
+      <w:pPr>
+        <w:rPr>
+          <w:b/>
+          <w:bCs/>
+        </w:rPr>
+      </w:pPr>
+      <w:r>
+        <w:rPr>
+          <w:rFonts w:ascii="Segoe UI Emoji" w:hAnsi="Segoe UI Emoji" w:cs="Segoe UI Emoji"/>
+          <w:b/>
+          <w:bCs/>
+        </w:rPr>
+        <w:t>✅</w:t>
+      </w:r>
+      <w:r>
+        <w:rPr>
+          <w:b/>
+          <w:bCs/>
+        </w:rPr>
+        <w:t xml:space="preserve"> By April 28: You will be able to extract and </w:t>
+      </w:r>
+      <w:proofErr w:type="spellStart"/>
+      <w:r>
+        <w:rPr>
+          <w:b/>
+          <w:bCs/>
+        </w:rPr>
+        <w:t>analyze</w:t>
+      </w:r>
+      <w:proofErr w:type="spellEnd"/>
+      <w:r>
+        <w:rPr>
+          <w:b/>
+          <w:bCs/>
+        </w:rPr>
+        <w:t xml:space="preserve"> data from databases.</w:t>
+      </w:r>
+    </w:p>
+    <w:p>
+      <w:pPr>
+        <w:rPr>
+          <w:b/>
+          <w:bCs/>
+        </w:rPr>
+      </w:pPr>
+      <w:r>
+        <w:rPr>
+          <w:b/>
+          <w:bCs/>
+        </w:rPr>
+        <w:pict w14:anchorId="7C3C9B51">
+          <v:rect id="_x0000_i1079" style="width:0;height:1.5pt" o:hralign="center" o:hrstd="t" o:hr="t" fillcolor="#a0a0a0" stroked="f"/>
         </w:pict>
       </w:r>
     </w:p>
@@ -762,284 +1487,85 @@
       </w:pPr>
       <w:r>
         <w:rPr>
-          <w:b/>
-          <w:bCs/>
-        </w:rPr>
-        <w:t>3: Data Visualization (April 29 - May 19)</w:t>
-      </w:r>
-    </w:p>
-    <w:p>
-      <w:pPr>
-        <w:rPr>
-          <w:b/>
-          <w:bCs/>
-        </w:rPr>
-      </w:pPr>
-      <w:r>
-        <w:rPr>
-          <w:b/>
-          <w:bCs/>
-        </w:rPr>
-        <w:t>Goal: Use visualization tools to create meaningful insights.</w:t>
-      </w:r>
-    </w:p>
-    <w:p>
-      <w:pPr>
-        <w:rPr>
-          <w:b/>
-          <w:bCs/>
-        </w:rPr>
-      </w:pPr>
-      <w:r>
-        <w:rPr>
-          <w:b/>
-          <w:bCs/>
-        </w:rPr>
-        <w:t>Estimated Duration: 3 weeks</w:t>
-      </w:r>
-    </w:p>
-    <w:tbl>
-      <w:tblPr>
-        <w:tblW w:w="0" w:type="auto"/>
-        <w:tblCellSpacing w:w="15" w:type="dxa"/>
-        <w:tblCellMar>
-          <w:top w:w="15" w:type="dxa"/>
-          <w:left w:w="15" w:type="dxa"/>
-          <w:bottom w:w="15" w:type="dxa"/>
-          <w:right w:w="15" w:type="dxa"/>
-        </w:tblCellMar>
-        <w:tblLook w:val="04A0" w:firstRow="1" w:lastRow="0" w:firstColumn="1" w:lastColumn="0" w:noHBand="0" w:noVBand="1"/>
-      </w:tblPr>
-      <w:tblGrid>
-        <w:gridCol w:w="1716"/>
-        <w:gridCol w:w="5366"/>
-        <w:gridCol w:w="1895"/>
-      </w:tblGrid>
-      <w:tr>
-        <w:trPr>
-          <w:tblCellSpacing w:w="15" w:type="dxa"/>
-        </w:trPr>
-        <w:tc>
-          <w:tcPr>
-            <w:tcW w:w="0" w:type="auto"/>
-            <w:vAlign w:val="center"/>
-            <w:hideMark/>
-          </w:tcPr>
-          <w:p>
-            <w:r>
-              <w:t>Week</w:t>
-            </w:r>
-          </w:p>
-        </w:tc>
-        <w:tc>
-          <w:tcPr>
-            <w:tcW w:w="0" w:type="auto"/>
-            <w:vAlign w:val="center"/>
-            <w:hideMark/>
-          </w:tcPr>
-          <w:p>
-            <w:r>
-              <w:t>Task</w:t>
-            </w:r>
-          </w:p>
-        </w:tc>
-        <w:tc>
-          <w:tcPr>
-            <w:tcW w:w="0" w:type="auto"/>
-            <w:vAlign w:val="center"/>
-            <w:hideMark/>
-          </w:tcPr>
-          <w:p>
-            <w:r>
-              <w:t>Tools Used</w:t>
-            </w:r>
-          </w:p>
-        </w:tc>
-      </w:tr>
-      <w:tr>
-        <w:trPr>
-          <w:tblCellSpacing w:w="15" w:type="dxa"/>
-        </w:trPr>
-        <w:tc>
-          <w:tcPr>
-            <w:tcW w:w="0" w:type="auto"/>
-            <w:vAlign w:val="center"/>
-            <w:hideMark/>
-          </w:tcPr>
-          <w:p>
-            <w:r>
-              <w:t>Apr 29 - May 5</w:t>
-            </w:r>
-          </w:p>
-        </w:tc>
-        <w:tc>
-          <w:tcPr>
-            <w:tcW w:w="0" w:type="auto"/>
-            <w:vAlign w:val="center"/>
-            <w:hideMark/>
-          </w:tcPr>
-          <w:p>
-            <w:r>
-              <w:t>Learn Matplotlib and Seaborn for data visualization.</w:t>
-            </w:r>
-          </w:p>
-        </w:tc>
-        <w:tc>
-          <w:tcPr>
-            <w:tcW w:w="0" w:type="auto"/>
-            <w:vAlign w:val="center"/>
-            <w:hideMark/>
-          </w:tcPr>
-          <w:p>
-            <w:proofErr w:type="spellStart"/>
-            <w:r>
-              <w:t>Jupyter</w:t>
-            </w:r>
-            <w:proofErr w:type="spellEnd"/>
-            <w:r>
-              <w:t xml:space="preserve"> Notebook</w:t>
-            </w:r>
-          </w:p>
-        </w:tc>
-      </w:tr>
-      <w:tr>
-        <w:trPr>
-          <w:tblCellSpacing w:w="15" w:type="dxa"/>
-        </w:trPr>
-        <w:tc>
-          <w:tcPr>
-            <w:tcW w:w="0" w:type="auto"/>
-            <w:vAlign w:val="center"/>
-            <w:hideMark/>
-          </w:tcPr>
-          <w:p>
-            <w:r>
-              <w:t>May 6 - May 12</w:t>
-            </w:r>
-          </w:p>
-        </w:tc>
-        <w:tc>
-          <w:tcPr>
-            <w:tcW w:w="0" w:type="auto"/>
-            <w:vAlign w:val="center"/>
-            <w:hideMark/>
-          </w:tcPr>
-          <w:p>
-            <w:r>
-              <w:t>Create bar charts, histograms, scatter plots.</w:t>
-            </w:r>
-          </w:p>
-        </w:tc>
-        <w:tc>
-          <w:tcPr>
-            <w:tcW w:w="0" w:type="auto"/>
-            <w:vAlign w:val="center"/>
-            <w:hideMark/>
-          </w:tcPr>
-          <w:p>
-            <w:proofErr w:type="spellStart"/>
-            <w:r>
-              <w:t>Jupyter</w:t>
-            </w:r>
-            <w:proofErr w:type="spellEnd"/>
-            <w:r>
-              <w:t xml:space="preserve"> Notebook</w:t>
-            </w:r>
-          </w:p>
-        </w:tc>
-      </w:tr>
-      <w:tr>
-        <w:trPr>
-          <w:tblCellSpacing w:w="15" w:type="dxa"/>
-        </w:trPr>
-        <w:tc>
-          <w:tcPr>
-            <w:tcW w:w="0" w:type="auto"/>
-            <w:vAlign w:val="center"/>
-            <w:hideMark/>
-          </w:tcPr>
-          <w:p>
-            <w:r>
-              <w:t>May 13 - May 19</w:t>
-            </w:r>
-          </w:p>
-        </w:tc>
-        <w:tc>
-          <w:tcPr>
-            <w:tcW w:w="0" w:type="auto"/>
-            <w:vAlign w:val="center"/>
-            <w:hideMark/>
-          </w:tcPr>
-          <w:p>
-            <w:r>
-              <w:t>Use Power BI / Tableau for interactive dashboards.</w:t>
-            </w:r>
-          </w:p>
-        </w:tc>
-        <w:tc>
-          <w:tcPr>
-            <w:tcW w:w="0" w:type="auto"/>
-            <w:vAlign w:val="center"/>
-            <w:hideMark/>
-          </w:tcPr>
-          <w:p>
-            <w:r>
-              <w:t>Power BI, Tableau</w:t>
-            </w:r>
-          </w:p>
-        </w:tc>
-      </w:tr>
-    </w:tbl>
-    <w:p>
-      <w:r>
-        <w:pict w14:anchorId="120E1265">
-          <v:rect id="_x0000_i1059" style="width:0;height:1.5pt" o:hralign="center" o:hrstd="t" o:hr="t" fillcolor="#a0a0a0" stroked="f"/>
-        </w:pict>
-      </w:r>
-    </w:p>
-    <w:p>
-      <w:pPr>
-        <w:rPr>
-          <w:b/>
-          <w:bCs/>
-        </w:rPr>
-      </w:pPr>
-      <w:r>
-        <w:rPr>
-          <w:b/>
-          <w:bCs/>
-        </w:rPr>
-        <w:t>4: Data Analysis Projects (May 20 - June 30)</w:t>
-      </w:r>
-    </w:p>
-    <w:p>
-      <w:pPr>
-        <w:rPr>
-          <w:b/>
-          <w:bCs/>
-        </w:rPr>
-      </w:pPr>
-      <w:r>
-        <w:rPr>
-          <w:b/>
-          <w:bCs/>
-        </w:rPr>
-        <w:t>Goal: Apply Python and SQL knowledge to real-world datasets.</w:t>
-      </w:r>
-    </w:p>
-    <w:p>
-      <w:pPr>
-        <w:rPr>
-          <w:b/>
-          <w:bCs/>
-        </w:rPr>
-      </w:pPr>
-      <w:r>
-        <w:rPr>
-          <w:b/>
-          <w:bCs/>
-        </w:rPr>
-        <w:t>Estimated Duration: 6 weeks</w:t>
+          <w:rFonts w:ascii="Segoe UI Emoji" w:hAnsi="Segoe UI Emoji" w:cs="Segoe UI Emoji"/>
+          <w:b/>
+          <w:bCs/>
+        </w:rPr>
+        <w:t>📌</w:t>
+      </w:r>
+      <w:r>
+        <w:rPr>
+          <w:b/>
+          <w:bCs/>
+        </w:rPr>
+        <w:t xml:space="preserve"> Phase 3: Advanced Excel &amp; Power BI (April 29 - May 19)</w:t>
+      </w:r>
+    </w:p>
+    <w:p>
+      <w:pPr>
+        <w:rPr>
+          <w:b/>
+          <w:bCs/>
+        </w:rPr>
+      </w:pPr>
+      <w:r>
+        <w:rPr>
+          <w:rFonts w:ascii="Segoe UI Emoji" w:hAnsi="Segoe UI Emoji" w:cs="Segoe UI Emoji"/>
+          <w:b/>
+          <w:bCs/>
+        </w:rPr>
+        <w:t>🔹</w:t>
+      </w:r>
+      <w:r>
+        <w:rPr>
+          <w:b/>
+          <w:bCs/>
+        </w:rPr>
+        <w:t xml:space="preserve"> Goal: Learn Excel formulas, pivot tables, and Power BI for dashboards</w:t>
+      </w:r>
+      <w:r>
+        <w:rPr>
+          <w:b/>
+          <w:bCs/>
+        </w:rPr>
+        <w:br/>
+      </w:r>
+      <w:r>
+        <w:rPr>
+          <w:rFonts w:ascii="Segoe UI Emoji" w:hAnsi="Segoe UI Emoji" w:cs="Segoe UI Emoji"/>
+          <w:b/>
+          <w:bCs/>
+        </w:rPr>
+        <w:t>🔹</w:t>
+      </w:r>
+      <w:r>
+        <w:rPr>
+          <w:b/>
+          <w:bCs/>
+        </w:rPr>
+        <w:t xml:space="preserve"> Tools: Microsoft Excel, Power BI</w:t>
+      </w:r>
+      <w:r>
+        <w:rPr>
+          <w:b/>
+          <w:bCs/>
+        </w:rPr>
+        <w:br/>
+      </w:r>
+      <w:r>
+        <w:rPr>
+          <w:rFonts w:ascii="Segoe UI Emoji" w:hAnsi="Segoe UI Emoji" w:cs="Segoe UI Emoji"/>
+          <w:b/>
+          <w:bCs/>
+        </w:rPr>
+        <w:t>🔹</w:t>
+      </w:r>
+      <w:r>
+        <w:rPr>
+          <w:b/>
+          <w:bCs/>
+        </w:rPr>
+        <w:t xml:space="preserve"> Duration: 3 weeks</w:t>
       </w:r>
     </w:p>
     <w:tbl>
@@ -1063,9 +1589,10 @@
         <w:tblLook w:val="04A0" w:firstRow="1" w:lastRow="0" w:firstColumn="1" w:lastColumn="0" w:noHBand="0" w:noVBand="1"/>
       </w:tblPr>
       <w:tblGrid>
-        <w:gridCol w:w="1423"/>
-        <w:gridCol w:w="4784"/>
-        <w:gridCol w:w="2809"/>
+        <w:gridCol w:w="1171"/>
+        <w:gridCol w:w="2563"/>
+        <w:gridCol w:w="2253"/>
+        <w:gridCol w:w="3029"/>
       </w:tblGrid>
       <w:tr>
         <w:trPr>
@@ -1078,7 +1605,17 @@
             <w:hideMark/>
           </w:tcPr>
           <w:p>
-            <w:r>
+            <w:pPr>
+              <w:rPr>
+                <w:b/>
+                <w:bCs/>
+              </w:rPr>
+            </w:pPr>
+            <w:r>
+              <w:rPr>
+                <w:b/>
+                <w:bCs/>
+              </w:rPr>
               <w:t>Week</w:t>
             </w:r>
           </w:p>
@@ -1090,20 +1627,62 @@
             <w:hideMark/>
           </w:tcPr>
           <w:p>
-            <w:r>
+            <w:pPr>
+              <w:rPr>
+                <w:b/>
+                <w:bCs/>
+              </w:rPr>
+            </w:pPr>
+            <w:r>
+              <w:rPr>
+                <w:b/>
+                <w:bCs/>
+              </w:rPr>
+              <w:t>Learning Topic</w:t>
+            </w:r>
+          </w:p>
+        </w:tc>
+        <w:tc>
+          <w:tcPr>
+            <w:tcW w:w="0" w:type="auto"/>
+            <w:vAlign w:val="center"/>
+            <w:hideMark/>
+          </w:tcPr>
+          <w:p>
+            <w:pPr>
+              <w:rPr>
+                <w:b/>
+                <w:bCs/>
+              </w:rPr>
+            </w:pPr>
+            <w:r>
+              <w:rPr>
+                <w:b/>
+                <w:bCs/>
+              </w:rPr>
+              <w:t>Hands-on Practice</w:t>
+            </w:r>
+          </w:p>
+        </w:tc>
+        <w:tc>
+          <w:tcPr>
+            <w:tcW w:w="0" w:type="auto"/>
+            <w:vAlign w:val="center"/>
+            <w:hideMark/>
+          </w:tcPr>
+          <w:p>
+            <w:pPr>
+              <w:rPr>
+                <w:b/>
+                <w:bCs/>
+              </w:rPr>
+            </w:pPr>
+            <w:r>
+              <w:rPr>
+                <w:b/>
+                <w:bCs/>
+              </w:rPr>
               <w:t>Project</w:t>
-            </w:r>
-          </w:p>
-        </w:tc>
-        <w:tc>
-          <w:tcPr>
-            <w:tcW w:w="0" w:type="auto"/>
-            <w:vAlign w:val="center"/>
-            <w:hideMark/>
-          </w:tcPr>
-          <w:p>
-            <w:r>
-              <w:t>Tools Used</w:t>
             </w:r>
           </w:p>
         </w:tc>
@@ -1119,42 +1698,84 @@
             <w:hideMark/>
           </w:tcPr>
           <w:p>
-            <w:r>
-              <w:t>May 20 - May 26</w:t>
-            </w:r>
-          </w:p>
-        </w:tc>
-        <w:tc>
-          <w:tcPr>
-            <w:tcW w:w="0" w:type="auto"/>
-            <w:vAlign w:val="center"/>
-            <w:hideMark/>
-          </w:tcPr>
-          <w:p>
-            <w:proofErr w:type="spellStart"/>
-            <w:r>
-              <w:t>Analyze</w:t>
-            </w:r>
-            <w:proofErr w:type="spellEnd"/>
-            <w:r>
-              <w:t xml:space="preserve"> a Sales dataset (clean, visualize, and interpret trends).</w:t>
-            </w:r>
-          </w:p>
-        </w:tc>
-        <w:tc>
-          <w:tcPr>
-            <w:tcW w:w="0" w:type="auto"/>
-            <w:vAlign w:val="center"/>
-            <w:hideMark/>
-          </w:tcPr>
-          <w:p>
-            <w:proofErr w:type="spellStart"/>
-            <w:r>
-              <w:t>Jupyter</w:t>
-            </w:r>
-            <w:proofErr w:type="spellEnd"/>
-            <w:r>
-              <w:t xml:space="preserve"> Notebook, SSMS</w:t>
+            <w:pPr>
+              <w:rPr>
+                <w:b/>
+                <w:bCs/>
+              </w:rPr>
+            </w:pPr>
+            <w:r>
+              <w:rPr>
+                <w:b/>
+                <w:bCs/>
+              </w:rPr>
+              <w:t>April 29 - May 5</w:t>
+            </w:r>
+          </w:p>
+        </w:tc>
+        <w:tc>
+          <w:tcPr>
+            <w:tcW w:w="0" w:type="auto"/>
+            <w:vAlign w:val="center"/>
+            <w:hideMark/>
+          </w:tcPr>
+          <w:p>
+            <w:pPr>
+              <w:rPr>
+                <w:b/>
+                <w:bCs/>
+              </w:rPr>
+            </w:pPr>
+            <w:r>
+              <w:rPr>
+                <w:b/>
+                <w:bCs/>
+              </w:rPr>
+              <w:t>Excel Basics (Formulas, Pivot Tables)</w:t>
+            </w:r>
+          </w:p>
+        </w:tc>
+        <w:tc>
+          <w:tcPr>
+            <w:tcW w:w="0" w:type="auto"/>
+            <w:vAlign w:val="center"/>
+            <w:hideMark/>
+          </w:tcPr>
+          <w:p>
+            <w:pPr>
+              <w:rPr>
+                <w:b/>
+                <w:bCs/>
+              </w:rPr>
+            </w:pPr>
+            <w:r>
+              <w:rPr>
+                <w:b/>
+                <w:bCs/>
+              </w:rPr>
+              <w:t>Create reports and summaries</w:t>
+            </w:r>
+          </w:p>
+        </w:tc>
+        <w:tc>
+          <w:tcPr>
+            <w:tcW w:w="0" w:type="auto"/>
+            <w:vAlign w:val="center"/>
+            <w:hideMark/>
+          </w:tcPr>
+          <w:p>
+            <w:pPr>
+              <w:rPr>
+                <w:b/>
+                <w:bCs/>
+              </w:rPr>
+            </w:pPr>
+            <w:r>
+              <w:rPr>
+                <w:b/>
+                <w:bCs/>
+              </w:rPr>
+              <w:t>Project 8: HR Employee Dashboard</w:t>
             </w:r>
           </w:p>
         </w:tc>
@@ -1170,45 +1791,84 @@
             <w:hideMark/>
           </w:tcPr>
           <w:p>
-            <w:r>
-              <w:t>May 27 - June 2</w:t>
-            </w:r>
-          </w:p>
-        </w:tc>
-        <w:tc>
-          <w:tcPr>
-            <w:tcW w:w="0" w:type="auto"/>
-            <w:vAlign w:val="center"/>
-            <w:hideMark/>
-          </w:tcPr>
-          <w:p>
-            <w:r>
-              <w:t xml:space="preserve">Web scraping project using </w:t>
-            </w:r>
-            <w:proofErr w:type="spellStart"/>
-            <w:r>
-              <w:t>BeautifulSoup</w:t>
-            </w:r>
-            <w:proofErr w:type="spellEnd"/>
-            <w:r>
-              <w:t>.</w:t>
-            </w:r>
-          </w:p>
-        </w:tc>
-        <w:tc>
-          <w:tcPr>
-            <w:tcW w:w="0" w:type="auto"/>
-            <w:vAlign w:val="center"/>
-            <w:hideMark/>
-          </w:tcPr>
-          <w:p>
-            <w:proofErr w:type="spellStart"/>
-            <w:r>
-              <w:t>Jupyter</w:t>
-            </w:r>
-            <w:proofErr w:type="spellEnd"/>
-            <w:r>
-              <w:t xml:space="preserve"> Notebook</w:t>
+            <w:pPr>
+              <w:rPr>
+                <w:b/>
+                <w:bCs/>
+              </w:rPr>
+            </w:pPr>
+            <w:r>
+              <w:rPr>
+                <w:b/>
+                <w:bCs/>
+              </w:rPr>
+              <w:t>May 6 - May 12</w:t>
+            </w:r>
+          </w:p>
+        </w:tc>
+        <w:tc>
+          <w:tcPr>
+            <w:tcW w:w="0" w:type="auto"/>
+            <w:vAlign w:val="center"/>
+            <w:hideMark/>
+          </w:tcPr>
+          <w:p>
+            <w:pPr>
+              <w:rPr>
+                <w:b/>
+                <w:bCs/>
+              </w:rPr>
+            </w:pPr>
+            <w:r>
+              <w:rPr>
+                <w:b/>
+                <w:bCs/>
+              </w:rPr>
+              <w:t>Power BI Basics</w:t>
+            </w:r>
+          </w:p>
+        </w:tc>
+        <w:tc>
+          <w:tcPr>
+            <w:tcW w:w="0" w:type="auto"/>
+            <w:vAlign w:val="center"/>
+            <w:hideMark/>
+          </w:tcPr>
+          <w:p>
+            <w:pPr>
+              <w:rPr>
+                <w:b/>
+                <w:bCs/>
+              </w:rPr>
+            </w:pPr>
+            <w:r>
+              <w:rPr>
+                <w:b/>
+                <w:bCs/>
+              </w:rPr>
+              <w:t>Build simple dashboards</w:t>
+            </w:r>
+          </w:p>
+        </w:tc>
+        <w:tc>
+          <w:tcPr>
+            <w:tcW w:w="0" w:type="auto"/>
+            <w:vAlign w:val="center"/>
+            <w:hideMark/>
+          </w:tcPr>
+          <w:p>
+            <w:pPr>
+              <w:rPr>
+                <w:b/>
+                <w:bCs/>
+              </w:rPr>
+            </w:pPr>
+            <w:r>
+              <w:rPr>
+                <w:b/>
+                <w:bCs/>
+              </w:rPr>
+              <w:t>Project 9: Sales Insights Dashboard</w:t>
             </w:r>
           </w:p>
         </w:tc>
@@ -1224,32 +1884,335 @@
             <w:hideMark/>
           </w:tcPr>
           <w:p>
-            <w:r>
-              <w:t>June 3 - June 9</w:t>
-            </w:r>
-          </w:p>
-        </w:tc>
-        <w:tc>
-          <w:tcPr>
-            <w:tcW w:w="0" w:type="auto"/>
-            <w:vAlign w:val="center"/>
-            <w:hideMark/>
-          </w:tcPr>
-          <w:p>
-            <w:r>
-              <w:t>SQL Data Cleaning Challenge.</w:t>
-            </w:r>
-          </w:p>
-        </w:tc>
-        <w:tc>
-          <w:tcPr>
-            <w:tcW w:w="0" w:type="auto"/>
-            <w:vAlign w:val="center"/>
-            <w:hideMark/>
-          </w:tcPr>
-          <w:p>
-            <w:r>
-              <w:t>SSMS, PostgreSQL</w:t>
+            <w:pPr>
+              <w:rPr>
+                <w:b/>
+                <w:bCs/>
+              </w:rPr>
+            </w:pPr>
+            <w:r>
+              <w:rPr>
+                <w:b/>
+                <w:bCs/>
+              </w:rPr>
+              <w:t>May 13 - May 19</w:t>
+            </w:r>
+          </w:p>
+        </w:tc>
+        <w:tc>
+          <w:tcPr>
+            <w:tcW w:w="0" w:type="auto"/>
+            <w:vAlign w:val="center"/>
+            <w:hideMark/>
+          </w:tcPr>
+          <w:p>
+            <w:pPr>
+              <w:rPr>
+                <w:b/>
+                <w:bCs/>
+              </w:rPr>
+            </w:pPr>
+            <w:r>
+              <w:rPr>
+                <w:b/>
+                <w:bCs/>
+              </w:rPr>
+              <w:t>Interactive Dashboards</w:t>
+            </w:r>
+          </w:p>
+        </w:tc>
+        <w:tc>
+          <w:tcPr>
+            <w:tcW w:w="0" w:type="auto"/>
+            <w:vAlign w:val="center"/>
+            <w:hideMark/>
+          </w:tcPr>
+          <w:p>
+            <w:pPr>
+              <w:rPr>
+                <w:b/>
+                <w:bCs/>
+              </w:rPr>
+            </w:pPr>
+            <w:r>
+              <w:rPr>
+                <w:b/>
+                <w:bCs/>
+              </w:rPr>
+              <w:t>Combine Excel &amp; Power BI</w:t>
+            </w:r>
+          </w:p>
+        </w:tc>
+        <w:tc>
+          <w:tcPr>
+            <w:tcW w:w="0" w:type="auto"/>
+            <w:vAlign w:val="center"/>
+            <w:hideMark/>
+          </w:tcPr>
+          <w:p>
+            <w:pPr>
+              <w:rPr>
+                <w:b/>
+                <w:bCs/>
+              </w:rPr>
+            </w:pPr>
+            <w:r>
+              <w:rPr>
+                <w:b/>
+                <w:bCs/>
+              </w:rPr>
+              <w:t>Project 10: Financial Performance Dashboard</w:t>
+            </w:r>
+          </w:p>
+        </w:tc>
+      </w:tr>
+    </w:tbl>
+    <w:p>
+      <w:pPr>
+        <w:rPr>
+          <w:b/>
+          <w:bCs/>
+        </w:rPr>
+      </w:pPr>
+      <w:r>
+        <w:rPr>
+          <w:rFonts w:ascii="Segoe UI Emoji" w:hAnsi="Segoe UI Emoji" w:cs="Segoe UI Emoji"/>
+          <w:b/>
+          <w:bCs/>
+        </w:rPr>
+        <w:t>✅</w:t>
+      </w:r>
+      <w:r>
+        <w:rPr>
+          <w:b/>
+          <w:bCs/>
+        </w:rPr>
+        <w:t xml:space="preserve"> By May 19: You will be able to create interactive dashboards for business insights.</w:t>
+      </w:r>
+    </w:p>
+    <w:p>
+      <w:pPr>
+        <w:rPr>
+          <w:b/>
+          <w:bCs/>
+        </w:rPr>
+      </w:pPr>
+      <w:r>
+        <w:rPr>
+          <w:b/>
+          <w:bCs/>
+        </w:rPr>
+        <w:pict w14:anchorId="3C1F5F86">
+          <v:rect id="_x0000_i1080" style="width:0;height:1.5pt" o:hralign="center" o:hrstd="t" o:hr="t" fillcolor="#a0a0a0" stroked="f"/>
+        </w:pict>
+      </w:r>
+    </w:p>
+    <w:p>
+      <w:pPr>
+        <w:rPr>
+          <w:b/>
+          <w:bCs/>
+        </w:rPr>
+      </w:pPr>
+      <w:r>
+        <w:rPr>
+          <w:rFonts w:ascii="Segoe UI Emoji" w:hAnsi="Segoe UI Emoji" w:cs="Segoe UI Emoji"/>
+          <w:b/>
+          <w:bCs/>
+        </w:rPr>
+        <w:t>📌</w:t>
+      </w:r>
+      <w:r>
+        <w:rPr>
+          <w:b/>
+          <w:bCs/>
+        </w:rPr>
+        <w:t xml:space="preserve"> Phase 4: Machine Learning &amp; Portfolio Projects (May 20 - June 30)</w:t>
+      </w:r>
+    </w:p>
+    <w:p>
+      <w:pPr>
+        <w:rPr>
+          <w:b/>
+          <w:bCs/>
+        </w:rPr>
+      </w:pPr>
+      <w:r>
+        <w:rPr>
+          <w:rFonts w:ascii="Segoe UI Emoji" w:hAnsi="Segoe UI Emoji" w:cs="Segoe UI Emoji"/>
+          <w:b/>
+          <w:bCs/>
+        </w:rPr>
+        <w:lastRenderedPageBreak/>
+        <w:t>🔹</w:t>
+      </w:r>
+      <w:r>
+        <w:rPr>
+          <w:b/>
+          <w:bCs/>
+        </w:rPr>
+        <w:t xml:space="preserve"> Goal: Learn basic machine learning and build a strong portfolio</w:t>
+      </w:r>
+      <w:r>
+        <w:rPr>
+          <w:b/>
+          <w:bCs/>
+        </w:rPr>
+        <w:br/>
+      </w:r>
+      <w:r>
+        <w:rPr>
+          <w:rFonts w:ascii="Segoe UI Emoji" w:hAnsi="Segoe UI Emoji" w:cs="Segoe UI Emoji"/>
+          <w:b/>
+          <w:bCs/>
+        </w:rPr>
+        <w:t>🔹</w:t>
+      </w:r>
+      <w:r>
+        <w:rPr>
+          <w:b/>
+          <w:bCs/>
+        </w:rPr>
+        <w:t xml:space="preserve"> Tools: Python (Scikit-learn), Tableau, GitHub</w:t>
+      </w:r>
+      <w:r>
+        <w:rPr>
+          <w:b/>
+          <w:bCs/>
+        </w:rPr>
+        <w:br/>
+      </w:r>
+      <w:r>
+        <w:rPr>
+          <w:rFonts w:ascii="Segoe UI Emoji" w:hAnsi="Segoe UI Emoji" w:cs="Segoe UI Emoji"/>
+          <w:b/>
+          <w:bCs/>
+        </w:rPr>
+        <w:t>🔹</w:t>
+      </w:r>
+      <w:r>
+        <w:rPr>
+          <w:b/>
+          <w:bCs/>
+        </w:rPr>
+        <w:t xml:space="preserve"> Duration: 6 weeks</w:t>
+      </w:r>
+    </w:p>
+    <w:tbl>
+      <w:tblPr>
+        <w:tblW w:w="0" w:type="auto"/>
+        <w:tblCellSpacing w:w="15" w:type="dxa"/>
+        <w:tblBorders>
+          <w:top w:val="single" w:sz="4" w:space="0" w:color="auto"/>
+          <w:left w:val="single" w:sz="4" w:space="0" w:color="auto"/>
+          <w:bottom w:val="single" w:sz="4" w:space="0" w:color="auto"/>
+          <w:right w:val="single" w:sz="4" w:space="0" w:color="auto"/>
+          <w:insideH w:val="single" w:sz="4" w:space="0" w:color="auto"/>
+          <w:insideV w:val="single" w:sz="4" w:space="0" w:color="auto"/>
+        </w:tblBorders>
+        <w:tblCellMar>
+          <w:top w:w="15" w:type="dxa"/>
+          <w:left w:w="15" w:type="dxa"/>
+          <w:bottom w:w="15" w:type="dxa"/>
+          <w:right w:w="15" w:type="dxa"/>
+        </w:tblCellMar>
+        <w:tblLook w:val="04A0" w:firstRow="1" w:lastRow="0" w:firstColumn="1" w:lastColumn="0" w:noHBand="0" w:noVBand="1"/>
+      </w:tblPr>
+      <w:tblGrid>
+        <w:gridCol w:w="1017"/>
+        <w:gridCol w:w="2974"/>
+        <w:gridCol w:w="2082"/>
+        <w:gridCol w:w="2943"/>
+      </w:tblGrid>
+      <w:tr>
+        <w:trPr>
+          <w:tblCellSpacing w:w="15" w:type="dxa"/>
+        </w:trPr>
+        <w:tc>
+          <w:tcPr>
+            <w:tcW w:w="0" w:type="auto"/>
+            <w:vAlign w:val="center"/>
+            <w:hideMark/>
+          </w:tcPr>
+          <w:p>
+            <w:pPr>
+              <w:rPr>
+                <w:b/>
+                <w:bCs/>
+              </w:rPr>
+            </w:pPr>
+            <w:r>
+              <w:rPr>
+                <w:b/>
+                <w:bCs/>
+              </w:rPr>
+              <w:t>Week</w:t>
+            </w:r>
+          </w:p>
+        </w:tc>
+        <w:tc>
+          <w:tcPr>
+            <w:tcW w:w="0" w:type="auto"/>
+            <w:vAlign w:val="center"/>
+            <w:hideMark/>
+          </w:tcPr>
+          <w:p>
+            <w:pPr>
+              <w:rPr>
+                <w:b/>
+                <w:bCs/>
+              </w:rPr>
+            </w:pPr>
+            <w:r>
+              <w:rPr>
+                <w:b/>
+                <w:bCs/>
+              </w:rPr>
+              <w:t>Learning Topic</w:t>
+            </w:r>
+          </w:p>
+        </w:tc>
+        <w:tc>
+          <w:tcPr>
+            <w:tcW w:w="0" w:type="auto"/>
+            <w:vAlign w:val="center"/>
+            <w:hideMark/>
+          </w:tcPr>
+          <w:p>
+            <w:pPr>
+              <w:rPr>
+                <w:b/>
+                <w:bCs/>
+              </w:rPr>
+            </w:pPr>
+            <w:r>
+              <w:rPr>
+                <w:b/>
+                <w:bCs/>
+              </w:rPr>
+              <w:t>Hands-on Practice</w:t>
+            </w:r>
+          </w:p>
+        </w:tc>
+        <w:tc>
+          <w:tcPr>
+            <w:tcW w:w="0" w:type="auto"/>
+            <w:vAlign w:val="center"/>
+            <w:hideMark/>
+          </w:tcPr>
+          <w:p>
+            <w:pPr>
+              <w:rPr>
+                <w:b/>
+                <w:bCs/>
+              </w:rPr>
+            </w:pPr>
+            <w:r>
+              <w:rPr>
+                <w:b/>
+                <w:bCs/>
+              </w:rPr>
+              <w:t>Project</w:t>
             </w:r>
           </w:p>
         </w:tc>
@@ -1265,32 +2228,84 @@
             <w:hideMark/>
           </w:tcPr>
           <w:p>
-            <w:r>
-              <w:t>June 10 - June 16</w:t>
-            </w:r>
-          </w:p>
-        </w:tc>
-        <w:tc>
-          <w:tcPr>
-            <w:tcW w:w="0" w:type="auto"/>
-            <w:vAlign w:val="center"/>
-            <w:hideMark/>
-          </w:tcPr>
-          <w:p>
-            <w:r>
-              <w:t>Build an interactive Power BI/Tableau dashboard.</w:t>
-            </w:r>
-          </w:p>
-        </w:tc>
-        <w:tc>
-          <w:tcPr>
-            <w:tcW w:w="0" w:type="auto"/>
-            <w:vAlign w:val="center"/>
-            <w:hideMark/>
-          </w:tcPr>
-          <w:p>
-            <w:r>
-              <w:t>Power BI, Tableau</w:t>
+            <w:pPr>
+              <w:rPr>
+                <w:b/>
+                <w:bCs/>
+              </w:rPr>
+            </w:pPr>
+            <w:r>
+              <w:rPr>
+                <w:b/>
+                <w:bCs/>
+              </w:rPr>
+              <w:t>May 20 - May 26</w:t>
+            </w:r>
+          </w:p>
+        </w:tc>
+        <w:tc>
+          <w:tcPr>
+            <w:tcW w:w="0" w:type="auto"/>
+            <w:vAlign w:val="center"/>
+            <w:hideMark/>
+          </w:tcPr>
+          <w:p>
+            <w:pPr>
+              <w:rPr>
+                <w:b/>
+                <w:bCs/>
+              </w:rPr>
+            </w:pPr>
+            <w:r>
+              <w:rPr>
+                <w:b/>
+                <w:bCs/>
+              </w:rPr>
+              <w:t>Intro to Machine Learning (Linear Regression)</w:t>
+            </w:r>
+          </w:p>
+        </w:tc>
+        <w:tc>
+          <w:tcPr>
+            <w:tcW w:w="0" w:type="auto"/>
+            <w:vAlign w:val="center"/>
+            <w:hideMark/>
+          </w:tcPr>
+          <w:p>
+            <w:pPr>
+              <w:rPr>
+                <w:b/>
+                <w:bCs/>
+              </w:rPr>
+            </w:pPr>
+            <w:r>
+              <w:rPr>
+                <w:b/>
+                <w:bCs/>
+              </w:rPr>
+              <w:t>Train a basic model</w:t>
+            </w:r>
+          </w:p>
+        </w:tc>
+        <w:tc>
+          <w:tcPr>
+            <w:tcW w:w="0" w:type="auto"/>
+            <w:vAlign w:val="center"/>
+            <w:hideMark/>
+          </w:tcPr>
+          <w:p>
+            <w:pPr>
+              <w:rPr>
+                <w:b/>
+                <w:bCs/>
+              </w:rPr>
+            </w:pPr>
+            <w:r>
+              <w:rPr>
+                <w:b/>
+                <w:bCs/>
+              </w:rPr>
+              <w:t>Project 11: Predicting House Prices</w:t>
             </w:r>
           </w:p>
         </w:tc>
@@ -1306,38 +2321,84 @@
             <w:hideMark/>
           </w:tcPr>
           <w:p>
-            <w:r>
-              <w:lastRenderedPageBreak/>
-              <w:t>June 17 - June 23</w:t>
-            </w:r>
-          </w:p>
-        </w:tc>
-        <w:tc>
-          <w:tcPr>
-            <w:tcW w:w="0" w:type="auto"/>
-            <w:vAlign w:val="center"/>
-            <w:hideMark/>
-          </w:tcPr>
-          <w:p>
-            <w:r>
-              <w:t>Machine Learning basics with Scikit-Learn.</w:t>
-            </w:r>
-          </w:p>
-        </w:tc>
-        <w:tc>
-          <w:tcPr>
-            <w:tcW w:w="0" w:type="auto"/>
-            <w:vAlign w:val="center"/>
-            <w:hideMark/>
-          </w:tcPr>
-          <w:p>
-            <w:proofErr w:type="spellStart"/>
-            <w:r>
-              <w:t>Jupyter</w:t>
-            </w:r>
-            <w:proofErr w:type="spellEnd"/>
-            <w:r>
-              <w:t xml:space="preserve"> Notebook</w:t>
+            <w:pPr>
+              <w:rPr>
+                <w:b/>
+                <w:bCs/>
+              </w:rPr>
+            </w:pPr>
+            <w:r>
+              <w:rPr>
+                <w:b/>
+                <w:bCs/>
+              </w:rPr>
+              <w:t>May 27 - June 2</w:t>
+            </w:r>
+          </w:p>
+        </w:tc>
+        <w:tc>
+          <w:tcPr>
+            <w:tcW w:w="0" w:type="auto"/>
+            <w:vAlign w:val="center"/>
+            <w:hideMark/>
+          </w:tcPr>
+          <w:p>
+            <w:pPr>
+              <w:rPr>
+                <w:b/>
+                <w:bCs/>
+              </w:rPr>
+            </w:pPr>
+            <w:r>
+              <w:rPr>
+                <w:b/>
+                <w:bCs/>
+              </w:rPr>
+              <w:t>Classification (Logistic Regression, Decision Trees)</w:t>
+            </w:r>
+          </w:p>
+        </w:tc>
+        <w:tc>
+          <w:tcPr>
+            <w:tcW w:w="0" w:type="auto"/>
+            <w:vAlign w:val="center"/>
+            <w:hideMark/>
+          </w:tcPr>
+          <w:p>
+            <w:pPr>
+              <w:rPr>
+                <w:b/>
+                <w:bCs/>
+              </w:rPr>
+            </w:pPr>
+            <w:r>
+              <w:rPr>
+                <w:b/>
+                <w:bCs/>
+              </w:rPr>
+              <w:t>Work with classification models</w:t>
+            </w:r>
+          </w:p>
+        </w:tc>
+        <w:tc>
+          <w:tcPr>
+            <w:tcW w:w="0" w:type="auto"/>
+            <w:vAlign w:val="center"/>
+            <w:hideMark/>
+          </w:tcPr>
+          <w:p>
+            <w:pPr>
+              <w:rPr>
+                <w:b/>
+                <w:bCs/>
+              </w:rPr>
+            </w:pPr>
+            <w:r>
+              <w:rPr>
+                <w:b/>
+                <w:bCs/>
+              </w:rPr>
+              <w:t>Project 12: Credit Card Fraud Detection</w:t>
             </w:r>
           </w:p>
         </w:tc>
@@ -1353,42 +2414,427 @@
             <w:hideMark/>
           </w:tcPr>
           <w:p>
-            <w:r>
-              <w:t>June 24 - June 30</w:t>
-            </w:r>
-          </w:p>
-        </w:tc>
-        <w:tc>
-          <w:tcPr>
-            <w:tcW w:w="0" w:type="auto"/>
-            <w:vAlign w:val="center"/>
-            <w:hideMark/>
-          </w:tcPr>
-          <w:p>
-            <w:r>
-              <w:t>Final capstone project – Full analysis of a dataset.</w:t>
-            </w:r>
-          </w:p>
-        </w:tc>
-        <w:tc>
-          <w:tcPr>
-            <w:tcW w:w="0" w:type="auto"/>
-            <w:vAlign w:val="center"/>
-            <w:hideMark/>
-          </w:tcPr>
-          <w:p>
-            <w:proofErr w:type="spellStart"/>
-            <w:r>
-              <w:t>Jupyter</w:t>
-            </w:r>
-            <w:proofErr w:type="spellEnd"/>
-            <w:r>
-              <w:t xml:space="preserve"> Notebook, SSMS, Power BI</w:t>
+            <w:pPr>
+              <w:rPr>
+                <w:b/>
+                <w:bCs/>
+              </w:rPr>
+            </w:pPr>
+            <w:r>
+              <w:rPr>
+                <w:b/>
+                <w:bCs/>
+              </w:rPr>
+              <w:t>June 3 - June 9</w:t>
+            </w:r>
+          </w:p>
+        </w:tc>
+        <w:tc>
+          <w:tcPr>
+            <w:tcW w:w="0" w:type="auto"/>
+            <w:vAlign w:val="center"/>
+            <w:hideMark/>
+          </w:tcPr>
+          <w:p>
+            <w:pPr>
+              <w:rPr>
+                <w:b/>
+                <w:bCs/>
+              </w:rPr>
+            </w:pPr>
+            <w:r>
+              <w:rPr>
+                <w:b/>
+                <w:bCs/>
+              </w:rPr>
+              <w:t>Clustering &amp; Recommendation Systems</w:t>
+            </w:r>
+          </w:p>
+        </w:tc>
+        <w:tc>
+          <w:tcPr>
+            <w:tcW w:w="0" w:type="auto"/>
+            <w:vAlign w:val="center"/>
+            <w:hideMark/>
+          </w:tcPr>
+          <w:p>
+            <w:pPr>
+              <w:rPr>
+                <w:b/>
+                <w:bCs/>
+              </w:rPr>
+            </w:pPr>
+            <w:r>
+              <w:rPr>
+                <w:b/>
+                <w:bCs/>
+              </w:rPr>
+              <w:t>Segment customers using ML</w:t>
+            </w:r>
+          </w:p>
+        </w:tc>
+        <w:tc>
+          <w:tcPr>
+            <w:tcW w:w="0" w:type="auto"/>
+            <w:vAlign w:val="center"/>
+            <w:hideMark/>
+          </w:tcPr>
+          <w:p>
+            <w:pPr>
+              <w:rPr>
+                <w:b/>
+                <w:bCs/>
+              </w:rPr>
+            </w:pPr>
+            <w:r>
+              <w:rPr>
+                <w:b/>
+                <w:bCs/>
+              </w:rPr>
+              <w:t>Project 13: Movie Recommendation System</w:t>
+            </w:r>
+          </w:p>
+        </w:tc>
+      </w:tr>
+      <w:tr>
+        <w:trPr>
+          <w:tblCellSpacing w:w="15" w:type="dxa"/>
+        </w:trPr>
+        <w:tc>
+          <w:tcPr>
+            <w:tcW w:w="0" w:type="auto"/>
+            <w:vAlign w:val="center"/>
+            <w:hideMark/>
+          </w:tcPr>
+          <w:p>
+            <w:pPr>
+              <w:rPr>
+                <w:b/>
+                <w:bCs/>
+              </w:rPr>
+            </w:pPr>
+            <w:r>
+              <w:rPr>
+                <w:b/>
+                <w:bCs/>
+              </w:rPr>
+              <w:t>June 10 - June 16</w:t>
+            </w:r>
+          </w:p>
+        </w:tc>
+        <w:tc>
+          <w:tcPr>
+            <w:tcW w:w="0" w:type="auto"/>
+            <w:vAlign w:val="center"/>
+            <w:hideMark/>
+          </w:tcPr>
+          <w:p>
+            <w:pPr>
+              <w:rPr>
+                <w:b/>
+                <w:bCs/>
+              </w:rPr>
+            </w:pPr>
+            <w:r>
+              <w:rPr>
+                <w:b/>
+                <w:bCs/>
+              </w:rPr>
+              <w:t>Tableau &amp; Data Storytelling</w:t>
+            </w:r>
+          </w:p>
+        </w:tc>
+        <w:tc>
+          <w:tcPr>
+            <w:tcW w:w="0" w:type="auto"/>
+            <w:vAlign w:val="center"/>
+            <w:hideMark/>
+          </w:tcPr>
+          <w:p>
+            <w:pPr>
+              <w:rPr>
+                <w:b/>
+                <w:bCs/>
+              </w:rPr>
+            </w:pPr>
+            <w:r>
+              <w:rPr>
+                <w:b/>
+                <w:bCs/>
+              </w:rPr>
+              <w:t>Present data visually</w:t>
+            </w:r>
+          </w:p>
+        </w:tc>
+        <w:tc>
+          <w:tcPr>
+            <w:tcW w:w="0" w:type="auto"/>
+            <w:vAlign w:val="center"/>
+            <w:hideMark/>
+          </w:tcPr>
+          <w:p>
+            <w:pPr>
+              <w:rPr>
+                <w:b/>
+                <w:bCs/>
+              </w:rPr>
+            </w:pPr>
+            <w:r>
+              <w:rPr>
+                <w:b/>
+                <w:bCs/>
+              </w:rPr>
+              <w:t>Project 14: Interactive Business Report in Tableau</w:t>
+            </w:r>
+          </w:p>
+        </w:tc>
+      </w:tr>
+      <w:tr>
+        <w:trPr>
+          <w:tblCellSpacing w:w="15" w:type="dxa"/>
+        </w:trPr>
+        <w:tc>
+          <w:tcPr>
+            <w:tcW w:w="0" w:type="auto"/>
+            <w:vAlign w:val="center"/>
+            <w:hideMark/>
+          </w:tcPr>
+          <w:p>
+            <w:pPr>
+              <w:rPr>
+                <w:b/>
+                <w:bCs/>
+              </w:rPr>
+            </w:pPr>
+            <w:r>
+              <w:rPr>
+                <w:b/>
+                <w:bCs/>
+              </w:rPr>
+              <w:t>June 17 - June 30</w:t>
+            </w:r>
+          </w:p>
+        </w:tc>
+        <w:tc>
+          <w:tcPr>
+            <w:tcW w:w="0" w:type="auto"/>
+            <w:vAlign w:val="center"/>
+            <w:hideMark/>
+          </w:tcPr>
+          <w:p>
+            <w:pPr>
+              <w:rPr>
+                <w:b/>
+                <w:bCs/>
+              </w:rPr>
+            </w:pPr>
+            <w:r>
+              <w:rPr>
+                <w:b/>
+                <w:bCs/>
+              </w:rPr>
+              <w:t>Portfolio &amp; Resume Building</w:t>
+            </w:r>
+          </w:p>
+        </w:tc>
+        <w:tc>
+          <w:tcPr>
+            <w:tcW w:w="0" w:type="auto"/>
+            <w:vAlign w:val="center"/>
+            <w:hideMark/>
+          </w:tcPr>
+          <w:p>
+            <w:pPr>
+              <w:rPr>
+                <w:b/>
+                <w:bCs/>
+              </w:rPr>
+            </w:pPr>
+            <w:r>
+              <w:rPr>
+                <w:b/>
+                <w:bCs/>
+              </w:rPr>
+              <w:t>Upload projects to GitHub</w:t>
+            </w:r>
+          </w:p>
+        </w:tc>
+        <w:tc>
+          <w:tcPr>
+            <w:tcW w:w="0" w:type="auto"/>
+            <w:vAlign w:val="center"/>
+            <w:hideMark/>
+          </w:tcPr>
+          <w:p>
+            <w:pPr>
+              <w:rPr>
+                <w:b/>
+                <w:bCs/>
+              </w:rPr>
+            </w:pPr>
+            <w:r>
+              <w:rPr>
+                <w:b/>
+                <w:bCs/>
+              </w:rPr>
+              <w:t>Final Capstone: End-to-End Data Analysis Project</w:t>
             </w:r>
           </w:p>
         </w:tc>
       </w:tr>
     </w:tbl>
+    <w:p>
+      <w:pPr>
+        <w:rPr>
+          <w:b/>
+          <w:bCs/>
+        </w:rPr>
+      </w:pPr>
+      <w:r>
+        <w:rPr>
+          <w:rFonts w:ascii="Segoe UI Emoji" w:hAnsi="Segoe UI Emoji" w:cs="Segoe UI Emoji"/>
+          <w:b/>
+          <w:bCs/>
+        </w:rPr>
+        <w:t>✅</w:t>
+      </w:r>
+      <w:r>
+        <w:rPr>
+          <w:b/>
+          <w:bCs/>
+        </w:rPr>
+        <w:t xml:space="preserve"> By June 30: You will have a strong portfolio with 15+ projects to showcase your skills.</w:t>
+      </w:r>
+    </w:p>
+    <w:p>
+      <w:pPr>
+        <w:rPr>
+          <w:b/>
+          <w:bCs/>
+        </w:rPr>
+      </w:pPr>
+      <w:r>
+        <w:rPr>
+          <w:b/>
+          <w:bCs/>
+        </w:rPr>
+        <w:pict w14:anchorId="1AA05D24">
+          <v:rect id="_x0000_i1081" style="width:0;height:1.5pt" o:hralign="center" o:hrstd="t" o:hr="t" fillcolor="#a0a0a0" stroked="f"/>
+        </w:pict>
+      </w:r>
+    </w:p>
+    <w:p>
+      <w:pPr>
+        <w:rPr>
+          <w:b/>
+          <w:bCs/>
+        </w:rPr>
+      </w:pPr>
+      <w:r>
+        <w:rPr>
+          <w:rFonts w:ascii="Segoe UI Emoji" w:hAnsi="Segoe UI Emoji" w:cs="Segoe UI Emoji"/>
+          <w:b/>
+          <w:bCs/>
+        </w:rPr>
+        <w:t>🔹</w:t>
+      </w:r>
+      <w:r>
+        <w:rPr>
+          <w:b/>
+          <w:bCs/>
+        </w:rPr>
+        <w:t xml:space="preserve"> Summary of Your Roadmap</w:t>
+      </w:r>
+    </w:p>
+    <w:p>
+      <w:pPr>
+        <w:rPr>
+          <w:b/>
+          <w:bCs/>
+        </w:rPr>
+      </w:pPr>
+      <w:r>
+        <w:rPr>
+          <w:rFonts w:ascii="Segoe UI Emoji" w:hAnsi="Segoe UI Emoji" w:cs="Segoe UI Emoji"/>
+          <w:b/>
+          <w:bCs/>
+        </w:rPr>
+        <w:t>✅</w:t>
+      </w:r>
+      <w:r>
+        <w:rPr>
+          <w:b/>
+          <w:bCs/>
+        </w:rPr>
+        <w:t xml:space="preserve"> March 3 - April 7: Python for Data Analysis (Pandas, NumPy, Visualization)</w:t>
+      </w:r>
+      <w:r>
+        <w:rPr>
+          <w:b/>
+          <w:bCs/>
+        </w:rPr>
+        <w:br/>
+      </w:r>
+      <w:r>
+        <w:rPr>
+          <w:rFonts w:ascii="Segoe UI Emoji" w:hAnsi="Segoe UI Emoji" w:cs="Segoe UI Emoji"/>
+          <w:b/>
+          <w:bCs/>
+        </w:rPr>
+        <w:t>✅</w:t>
+      </w:r>
+      <w:r>
+        <w:rPr>
+          <w:b/>
+          <w:bCs/>
+        </w:rPr>
+        <w:t xml:space="preserve"> April 8 - April 28: SQL for Data Analysis (Querying Databases)</w:t>
+      </w:r>
+      <w:r>
+        <w:rPr>
+          <w:b/>
+          <w:bCs/>
+        </w:rPr>
+        <w:br/>
+      </w:r>
+      <w:r>
+        <w:rPr>
+          <w:rFonts w:ascii="Segoe UI Emoji" w:hAnsi="Segoe UI Emoji" w:cs="Segoe UI Emoji"/>
+          <w:b/>
+          <w:bCs/>
+        </w:rPr>
+        <w:t>✅</w:t>
+      </w:r>
+      <w:r>
+        <w:rPr>
+          <w:b/>
+          <w:bCs/>
+        </w:rPr>
+        <w:t xml:space="preserve"> April 29 - May 19: Advanced Excel &amp; Power BI for Reporting</w:t>
+      </w:r>
+      <w:r>
+        <w:rPr>
+          <w:b/>
+          <w:bCs/>
+        </w:rPr>
+        <w:br/>
+      </w:r>
+      <w:r>
+        <w:rPr>
+          <w:rFonts w:ascii="Segoe UI Emoji" w:hAnsi="Segoe UI Emoji" w:cs="Segoe UI Emoji"/>
+          <w:b/>
+          <w:bCs/>
+        </w:rPr>
+        <w:t>✅</w:t>
+      </w:r>
+      <w:r>
+        <w:rPr>
+          <w:b/>
+          <w:bCs/>
+        </w:rPr>
+        <w:t xml:space="preserve"> May 20 - June 30: Machine Learning + Portfolio Building</w:t>
+      </w:r>
+    </w:p>
     <w:p/>
     <w:p/>
     <w:p>
@@ -1421,6 +2867,7 @@
           <w:b/>
           <w:bCs/>
         </w:rPr>
+        <w:lastRenderedPageBreak/>
         <w:t>🔹</w:t>
       </w:r>
       <w:r>
@@ -2155,7 +3602,7 @@
     <w:p>
       <w:r>
         <w:pict w14:anchorId="430C12D2">
-          <v:rect id="_x0000_i1026" style="width:0;height:1.5pt" o:hralign="center" o:hrstd="t" o:hr="t" fillcolor="#a0a0a0" stroked="f"/>
+          <v:rect id="_x0000_i1029" style="width:0;height:1.5pt" o:hralign="center" o:hrstd="t" o:hr="t" fillcolor="#a0a0a0" stroked="f"/>
         </w:pict>
       </w:r>
     </w:p>
@@ -2189,7 +3636,6 @@
           <w:b/>
           <w:bCs/>
         </w:rPr>
-        <w:lastRenderedPageBreak/>
         <w:t>🔹</w:t>
       </w:r>
       <w:r>
@@ -2495,6 +3941,7 @@
                 <w:b/>
                 <w:bCs/>
               </w:rPr>
+              <w:lastRenderedPageBreak/>
               <w:t>April 15 - April 21</w:t>
             </w:r>
           </w:p>
@@ -2634,7 +4081,7 @@
     <w:p>
       <w:r>
         <w:pict w14:anchorId="413ADF6D">
-          <v:rect id="_x0000_i1027" style="width:0;height:1.5pt" o:hralign="center" o:hrstd="t" o:hr="t" fillcolor="#a0a0a0" stroked="f"/>
+          <v:rect id="_x0000_i1030" style="width:0;height:1.5pt" o:hralign="center" o:hrstd="t" o:hr="t" fillcolor="#a0a0a0" stroked="f"/>
         </w:pict>
       </w:r>
     </w:p>
@@ -3074,7 +4521,7 @@
     <w:p>
       <w:r>
         <w:pict w14:anchorId="0A9A29F9">
-          <v:rect id="_x0000_i1028" style="width:0;height:1.5pt" o:hralign="center" o:hrstd="t" o:hr="t" fillcolor="#a0a0a0" stroked="f"/>
+          <v:rect id="_x0000_i1031" style="width:0;height:1.5pt" o:hralign="center" o:hrstd="t" o:hr="t" fillcolor="#a0a0a0" stroked="f"/>
         </w:pict>
       </w:r>
     </w:p>
@@ -3108,7 +4555,6 @@
           <w:b/>
           <w:bCs/>
         </w:rPr>
-        <w:lastRenderedPageBreak/>
         <w:t>🔹</w:t>
       </w:r>
       <w:r>
@@ -3236,6 +4682,7 @@
                 <w:b/>
                 <w:bCs/>
               </w:rPr>
+              <w:lastRenderedPageBreak/>
               <w:t>Week</w:t>
             </w:r>
           </w:p>
@@ -3647,7 +5094,7 @@
     <w:p>
       <w:r>
         <w:pict w14:anchorId="5748F2F9">
-          <v:rect id="_x0000_i1029" style="width:0;height:1.5pt" o:hralign="center" o:hrstd="t" o:hr="t" fillcolor="#a0a0a0" stroked="f"/>
+          <v:rect id="_x0000_i1032" style="width:0;height:1.5pt" o:hralign="center" o:hrstd="t" o:hr="t" fillcolor="#a0a0a0" stroked="f"/>
         </w:pict>
       </w:r>
     </w:p>
@@ -3764,7 +5211,7 @@
     <w:p>
       <w:r>
         <w:pict w14:anchorId="249E192B">
-          <v:rect id="_x0000_i1030" style="width:0;height:1.5pt" o:hralign="center" o:hrstd="t" o:hr="t" fillcolor="#a0a0a0" stroked="f"/>
+          <v:rect id="_x0000_i1033" style="width:0;height:1.5pt" o:hralign="center" o:hrstd="t" o:hr="t" fillcolor="#a0a0a0" stroked="f"/>
         </w:pict>
       </w:r>
     </w:p>
@@ -3875,7 +5322,6 @@
         <w:pStyle w:val="Heading1"/>
       </w:pPr>
       <w:r>
-        <w:lastRenderedPageBreak/>
         <w:t>Datasets I could use</w:t>
       </w:r>
     </w:p>
@@ -3944,6 +5390,7 @@
           <w:b/>
           <w:bCs/>
         </w:rPr>
+        <w:lastRenderedPageBreak/>
         <w:t>Dataset:</w:t>
       </w:r>
       <w:r>
@@ -4281,7 +5728,7 @@
     <w:p>
       <w:r>
         <w:pict w14:anchorId="2601B0F8">
-          <v:rect id="_x0000_i1031" style="width:0;height:1.5pt" o:hralign="center" o:hrstd="t" o:hr="t" fillcolor="#a0a0a0" stroked="f"/>
+          <v:rect id="_x0000_i1034" style="width:0;height:1.5pt" o:hralign="center" o:hrstd="t" o:hr="t" fillcolor="#a0a0a0" stroked="f"/>
         </w:pict>
       </w:r>
     </w:p>
@@ -4420,7 +5867,6 @@
           <w:b/>
           <w:bCs/>
         </w:rPr>
-        <w:lastRenderedPageBreak/>
         <w:t>6️</w:t>
       </w:r>
       <w:r>
@@ -4487,6 +5933,7 @@
           <w:b/>
           <w:bCs/>
         </w:rPr>
+        <w:lastRenderedPageBreak/>
         <w:t>What to Do?</w:t>
       </w:r>
       <w:r>
@@ -4596,7 +6043,7 @@
     <w:p>
       <w:r>
         <w:pict w14:anchorId="29EEF38F">
-          <v:rect id="_x0000_i1032" style="width:0;height:1.5pt" o:hralign="center" o:hrstd="t" o:hr="t" fillcolor="#a0a0a0" stroked="f"/>
+          <v:rect id="_x0000_i1035" style="width:0;height:1.5pt" o:hralign="center" o:hrstd="t" o:hr="t" fillcolor="#a0a0a0" stroked="f"/>
         </w:pict>
       </w:r>
     </w:p>
@@ -4887,7 +6334,7 @@
     <w:p>
       <w:r>
         <w:pict w14:anchorId="4F028A24">
-          <v:rect id="_x0000_i1033" style="width:0;height:1.5pt" o:hralign="center" o:hrstd="t" o:hr="t" fillcolor="#a0a0a0" stroked="f"/>
+          <v:rect id="_x0000_i1036" style="width:0;height:1.5pt" o:hralign="center" o:hrstd="t" o:hr="t" fillcolor="#a0a0a0" stroked="f"/>
         </w:pict>
       </w:r>
     </w:p>
@@ -4989,7 +6436,6 @@
           <w:b/>
           <w:bCs/>
         </w:rPr>
-        <w:lastRenderedPageBreak/>
         <w:t>Description:</w:t>
       </w:r>
       <w:r>
@@ -5026,6 +6472,7 @@
           <w:b/>
           <w:bCs/>
         </w:rPr>
+        <w:lastRenderedPageBreak/>
         <w:t>1️</w:t>
       </w:r>
       <w:r>
@@ -5563,7 +7010,6 @@
         <w:rPr>
           <w:rFonts w:ascii="Segoe UI Emoji" w:hAnsi="Segoe UI Emoji" w:cs="Segoe UI Emoji"/>
         </w:rPr>
-        <w:lastRenderedPageBreak/>
         <w:t>🔹</w:t>
       </w:r>
       <w:r>
@@ -5612,6 +7058,7 @@
         </w:numPr>
       </w:pPr>
       <w:r>
+        <w:lastRenderedPageBreak/>
         <w:t xml:space="preserve">Does </w:t>
       </w:r>
       <w:proofErr w:type="spellStart"/>
@@ -5628,7 +7075,7 @@
     <w:p>
       <w:r>
         <w:pict w14:anchorId="1870FB94">
-          <v:rect id="_x0000_i1034" style="width:0;height:1.5pt" o:hralign="center" o:hrstd="t" o:hr="t" fillcolor="#a0a0a0" stroked="f"/>
+          <v:rect id="_x0000_i1037" style="width:0;height:1.5pt" o:hralign="center" o:hrstd="t" o:hr="t" fillcolor="#a0a0a0" stroked="f"/>
         </w:pict>
       </w:r>
     </w:p>
@@ -5795,7 +7242,7 @@
     <w:p>
       <w:r>
         <w:pict w14:anchorId="41701A82">
-          <v:rect id="_x0000_i1035" style="width:0;height:1.5pt" o:hralign="center" o:hrstd="t" o:hr="t" fillcolor="#a0a0a0" stroked="f"/>
+          <v:rect id="_x0000_i1038" style="width:0;height:1.5pt" o:hralign="center" o:hrstd="t" o:hr="t" fillcolor="#a0a0a0" stroked="f"/>
         </w:pict>
       </w:r>
     </w:p>
@@ -5976,7 +7423,7 @@
     <w:p>
       <w:r>
         <w:pict w14:anchorId="04B5BA7B">
-          <v:rect id="_x0000_i1036" style="width:0;height:1.5pt" o:hralign="center" o:hrstd="t" o:hr="t" fillcolor="#a0a0a0" stroked="f"/>
+          <v:rect id="_x0000_i1039" style="width:0;height:1.5pt" o:hralign="center" o:hrstd="t" o:hr="t" fillcolor="#a0a0a0" stroked="f"/>
         </w:pict>
       </w:r>
     </w:p>
@@ -5993,7 +7440,6 @@
           <w:b/>
           <w:bCs/>
         </w:rPr>
-        <w:lastRenderedPageBreak/>
         <w:t>✅</w:t>
       </w:r>
       <w:r>
@@ -6030,6 +7476,7 @@
         </w:numPr>
       </w:pPr>
       <w:r>
+        <w:lastRenderedPageBreak/>
         <w:t xml:space="preserve">If SQL returns a total sum, does it match </w:t>
       </w:r>
       <w:proofErr w:type="gramStart"/>
@@ -6152,7 +7599,7 @@
     <w:p>
       <w:r>
         <w:pict w14:anchorId="4ABFBE93">
-          <v:rect id="_x0000_i1037" style="width:0;height:1.5pt" o:hralign="center" o:hrstd="t" o:hr="t" fillcolor="#a0a0a0" stroked="f"/>
+          <v:rect id="_x0000_i1040" style="width:0;height:1.5pt" o:hralign="center" o:hrstd="t" o:hr="t" fillcolor="#a0a0a0" stroked="f"/>
         </w:pict>
       </w:r>
     </w:p>
@@ -6311,7 +7758,7 @@
     <w:p>
       <w:r>
         <w:pict w14:anchorId="38FEE897">
-          <v:rect id="_x0000_i1038" style="width:0;height:1.5pt" o:hralign="center" o:hrstd="t" o:hr="t" fillcolor="#a0a0a0" stroked="f"/>
+          <v:rect id="_x0000_i1041" style="width:0;height:1.5pt" o:hralign="center" o:hrstd="t" o:hr="t" fillcolor="#a0a0a0" stroked="f"/>
         </w:pict>
       </w:r>
     </w:p>
@@ -6399,7 +7846,6 @@
     </w:p>
     <w:p>
       <w:r>
-        <w:lastRenderedPageBreak/>
         <w:t xml:space="preserve">If you can confidently answer </w:t>
       </w:r>
       <w:r>

</xml_diff>

<commit_message>
Created a dataframe and read from a CSV file
</commit_message>
<xml_diff>
--- a/🚀 Roadmap to Becoming a Data Analyst.docx
+++ b/🚀 Roadmap to Becoming a Data Analyst.docx
@@ -170,23 +170,7 @@
           <w:b/>
           <w:bCs/>
         </w:rPr>
-        <w:t xml:space="preserve"> Tools: Python, </w:t>
-      </w:r>
-      <w:proofErr w:type="spellStart"/>
-      <w:r>
-        <w:rPr>
-          <w:b/>
-          <w:bCs/>
-        </w:rPr>
-        <w:t>Jupyter</w:t>
-      </w:r>
-      <w:proofErr w:type="spellEnd"/>
-      <w:r>
-        <w:rPr>
-          <w:b/>
-          <w:bCs/>
-        </w:rPr>
-        <w:t xml:space="preserve"> Notebook, Pandas, NumPy, Matplotlib</w:t>
+        <w:t xml:space="preserve"> Tools: Python, Jupyter Notebook, Pandas, NumPy, Matplotlib</w:t>
       </w:r>
       <w:r>
         <w:rPr>
@@ -467,23 +451,7 @@
                 <w:b/>
                 <w:bCs/>
               </w:rPr>
-              <w:t>Pandas &amp; NumPy (</w:t>
-            </w:r>
-            <w:proofErr w:type="spellStart"/>
-            <w:r>
-              <w:rPr>
-                <w:b/>
-                <w:bCs/>
-              </w:rPr>
-              <w:t>DataFrames</w:t>
-            </w:r>
-            <w:proofErr w:type="spellEnd"/>
-            <w:r>
-              <w:rPr>
-                <w:b/>
-                <w:bCs/>
-              </w:rPr>
-              <w:t>, Arrays)</w:t>
+              <w:t>Pandas &amp; NumPy (DataFrames, Arrays)</w:t>
             </w:r>
           </w:p>
         </w:tc>
@@ -505,23 +473,7 @@
                 <w:b/>
                 <w:bCs/>
               </w:rPr>
-              <w:t xml:space="preserve">Create a </w:t>
-            </w:r>
-            <w:proofErr w:type="spellStart"/>
-            <w:r>
-              <w:rPr>
-                <w:b/>
-                <w:bCs/>
-              </w:rPr>
-              <w:t>DataFrame</w:t>
-            </w:r>
-            <w:proofErr w:type="spellEnd"/>
-            <w:r>
-              <w:rPr>
-                <w:b/>
-                <w:bCs/>
-              </w:rPr>
-              <w:t xml:space="preserve"> with sample data</w:t>
+              <w:t>Create a DataFrame with sample data</w:t>
             </w:r>
           </w:p>
         </w:tc>
@@ -729,23 +681,7 @@
                 <w:b/>
                 <w:bCs/>
               </w:rPr>
-              <w:t xml:space="preserve">Project 3: </w:t>
-            </w:r>
-            <w:proofErr w:type="spellStart"/>
-            <w:r>
-              <w:rPr>
-                <w:b/>
-                <w:bCs/>
-              </w:rPr>
-              <w:t>Analyzing</w:t>
-            </w:r>
-            <w:proofErr w:type="spellEnd"/>
-            <w:r>
-              <w:rPr>
-                <w:b/>
-                <w:bCs/>
-              </w:rPr>
-              <w:t xml:space="preserve"> Employee Data</w:t>
+              <w:t>Project 3: Analyzing Employee Data</w:t>
             </w:r>
           </w:p>
         </w:tc>
@@ -838,23 +774,7 @@
                 <w:b/>
                 <w:bCs/>
               </w:rPr>
-              <w:t xml:space="preserve">Project 4: </w:t>
-            </w:r>
-            <w:proofErr w:type="spellStart"/>
-            <w:r>
-              <w:rPr>
-                <w:b/>
-                <w:bCs/>
-              </w:rPr>
-              <w:t>Analyzing</w:t>
-            </w:r>
-            <w:proofErr w:type="spellEnd"/>
-            <w:r>
-              <w:rPr>
-                <w:b/>
-                <w:bCs/>
-              </w:rPr>
-              <w:t xml:space="preserve"> COVID-19 Trends</w:t>
+              <w:t>Project 4: Analyzing COVID-19 Trends</w:t>
             </w:r>
           </w:p>
         </w:tc>
@@ -896,7 +816,7 @@
           <w:bCs/>
         </w:rPr>
         <w:pict w14:anchorId="1CEAF16D">
-          <v:rect id="_x0000_i1078" style="width:0;height:1.5pt" o:hralign="center" o:hrstd="t" o:hr="t" fillcolor="#a0a0a0" stroked="f"/>
+          <v:rect id="_x0000_i1026" style="width:0;height:1.5pt" o:hralign="center" o:hrstd="t" o:hr="t" fillcolor="#a0a0a0" stroked="f"/>
         </w:pict>
       </w:r>
     </w:p>
@@ -1154,23 +1074,7 @@
                 <w:b/>
                 <w:bCs/>
               </w:rPr>
-              <w:t xml:space="preserve">SQL Basics (SELECT, </w:t>
-            </w:r>
-            <w:proofErr w:type="gramStart"/>
-            <w:r>
-              <w:rPr>
-                <w:b/>
-                <w:bCs/>
-              </w:rPr>
-              <w:t>WHERE</w:t>
-            </w:r>
-            <w:proofErr w:type="gramEnd"/>
-            <w:r>
-              <w:rPr>
-                <w:b/>
-                <w:bCs/>
-              </w:rPr>
-              <w:t>, ORDER BY)</w:t>
+              <w:t>SQL Basics (SELECT, WHERE, ORDER BY)</w:t>
             </w:r>
           </w:p>
         </w:tc>
@@ -1214,23 +1118,7 @@
                 <w:b/>
                 <w:bCs/>
               </w:rPr>
-              <w:t xml:space="preserve">Project 5: </w:t>
-            </w:r>
-            <w:proofErr w:type="spellStart"/>
-            <w:r>
-              <w:rPr>
-                <w:b/>
-                <w:bCs/>
-              </w:rPr>
-              <w:t>Analyzing</w:t>
-            </w:r>
-            <w:proofErr w:type="spellEnd"/>
-            <w:r>
-              <w:rPr>
-                <w:b/>
-                <w:bCs/>
-              </w:rPr>
-              <w:t xml:space="preserve"> Customer Orders</w:t>
+              <w:t>Project 5: Analyzing Customer Orders</w:t>
             </w:r>
           </w:p>
         </w:tc>
@@ -1442,23 +1330,7 @@
           <w:b/>
           <w:bCs/>
         </w:rPr>
-        <w:t xml:space="preserve"> By April 28: You will be able to extract and </w:t>
-      </w:r>
-      <w:proofErr w:type="spellStart"/>
-      <w:r>
-        <w:rPr>
-          <w:b/>
-          <w:bCs/>
-        </w:rPr>
-        <w:t>analyze</w:t>
-      </w:r>
-      <w:proofErr w:type="spellEnd"/>
-      <w:r>
-        <w:rPr>
-          <w:b/>
-          <w:bCs/>
-        </w:rPr>
-        <w:t xml:space="preserve"> data from databases.</w:t>
+        <w:t xml:space="preserve"> By April 28: You will be able to extract and analyze data from databases.</w:t>
       </w:r>
     </w:p>
     <w:p>
@@ -1474,7 +1346,7 @@
           <w:bCs/>
         </w:rPr>
         <w:pict w14:anchorId="7C3C9B51">
-          <v:rect id="_x0000_i1079" style="width:0;height:1.5pt" o:hralign="center" o:hrstd="t" o:hr="t" fillcolor="#a0a0a0" stroked="f"/>
+          <v:rect id="_x0000_i1027" style="width:0;height:1.5pt" o:hralign="center" o:hrstd="t" o:hr="t" fillcolor="#a0a0a0" stroked="f"/>
         </w:pict>
       </w:r>
     </w:p>
@@ -2003,7 +1875,7 @@
           <w:bCs/>
         </w:rPr>
         <w:pict w14:anchorId="3C1F5F86">
-          <v:rect id="_x0000_i1080" style="width:0;height:1.5pt" o:hralign="center" o:hrstd="t" o:hr="t" fillcolor="#a0a0a0" stroked="f"/>
+          <v:rect id="_x0000_i1028" style="width:0;height:1.5pt" o:hralign="center" o:hrstd="t" o:hr="t" fillcolor="#a0a0a0" stroked="f"/>
         </w:pict>
       </w:r>
     </w:p>
@@ -2719,889 +2591,6 @@
           <w:bCs/>
         </w:rPr>
         <w:pict w14:anchorId="1AA05D24">
-          <v:rect id="_x0000_i1081" style="width:0;height:1.5pt" o:hralign="center" o:hrstd="t" o:hr="t" fillcolor="#a0a0a0" stroked="f"/>
-        </w:pict>
-      </w:r>
-    </w:p>
-    <w:p>
-      <w:pPr>
-        <w:rPr>
-          <w:b/>
-          <w:bCs/>
-        </w:rPr>
-      </w:pPr>
-      <w:r>
-        <w:rPr>
-          <w:rFonts w:ascii="Segoe UI Emoji" w:hAnsi="Segoe UI Emoji" w:cs="Segoe UI Emoji"/>
-          <w:b/>
-          <w:bCs/>
-        </w:rPr>
-        <w:t>🔹</w:t>
-      </w:r>
-      <w:r>
-        <w:rPr>
-          <w:b/>
-          <w:bCs/>
-        </w:rPr>
-        <w:t xml:space="preserve"> Summary of Your Roadmap</w:t>
-      </w:r>
-    </w:p>
-    <w:p>
-      <w:pPr>
-        <w:rPr>
-          <w:b/>
-          <w:bCs/>
-        </w:rPr>
-      </w:pPr>
-      <w:r>
-        <w:rPr>
-          <w:rFonts w:ascii="Segoe UI Emoji" w:hAnsi="Segoe UI Emoji" w:cs="Segoe UI Emoji"/>
-          <w:b/>
-          <w:bCs/>
-        </w:rPr>
-        <w:t>✅</w:t>
-      </w:r>
-      <w:r>
-        <w:rPr>
-          <w:b/>
-          <w:bCs/>
-        </w:rPr>
-        <w:t xml:space="preserve"> March 3 - April 7: Python for Data Analysis (Pandas, NumPy, Visualization)</w:t>
-      </w:r>
-      <w:r>
-        <w:rPr>
-          <w:b/>
-          <w:bCs/>
-        </w:rPr>
-        <w:br/>
-      </w:r>
-      <w:r>
-        <w:rPr>
-          <w:rFonts w:ascii="Segoe UI Emoji" w:hAnsi="Segoe UI Emoji" w:cs="Segoe UI Emoji"/>
-          <w:b/>
-          <w:bCs/>
-        </w:rPr>
-        <w:t>✅</w:t>
-      </w:r>
-      <w:r>
-        <w:rPr>
-          <w:b/>
-          <w:bCs/>
-        </w:rPr>
-        <w:t xml:space="preserve"> April 8 - April 28: SQL for Data Analysis (Querying Databases)</w:t>
-      </w:r>
-      <w:r>
-        <w:rPr>
-          <w:b/>
-          <w:bCs/>
-        </w:rPr>
-        <w:br/>
-      </w:r>
-      <w:r>
-        <w:rPr>
-          <w:rFonts w:ascii="Segoe UI Emoji" w:hAnsi="Segoe UI Emoji" w:cs="Segoe UI Emoji"/>
-          <w:b/>
-          <w:bCs/>
-        </w:rPr>
-        <w:t>✅</w:t>
-      </w:r>
-      <w:r>
-        <w:rPr>
-          <w:b/>
-          <w:bCs/>
-        </w:rPr>
-        <w:t xml:space="preserve"> April 29 - May 19: Advanced Excel &amp; Power BI for Reporting</w:t>
-      </w:r>
-      <w:r>
-        <w:rPr>
-          <w:b/>
-          <w:bCs/>
-        </w:rPr>
-        <w:br/>
-      </w:r>
-      <w:r>
-        <w:rPr>
-          <w:rFonts w:ascii="Segoe UI Emoji" w:hAnsi="Segoe UI Emoji" w:cs="Segoe UI Emoji"/>
-          <w:b/>
-          <w:bCs/>
-        </w:rPr>
-        <w:t>✅</w:t>
-      </w:r>
-      <w:r>
-        <w:rPr>
-          <w:b/>
-          <w:bCs/>
-        </w:rPr>
-        <w:t xml:space="preserve"> May 20 - June 30: Machine Learning + Portfolio Building</w:t>
-      </w:r>
-    </w:p>
-    <w:p/>
-    <w:p/>
-    <w:p>
-      <w:pPr>
-        <w:rPr>
-          <w:b/>
-          <w:bCs/>
-        </w:rPr>
-      </w:pPr>
-      <w:r>
-        <w:rPr>
-          <w:rFonts w:ascii="Segoe UI Emoji" w:hAnsi="Segoe UI Emoji" w:cs="Segoe UI Emoji"/>
-          <w:b/>
-          <w:bCs/>
-        </w:rPr>
-        <w:t>📌</w:t>
-      </w:r>
-      <w:r>
-        <w:rPr>
-          <w:b/>
-          <w:bCs/>
-        </w:rPr>
-        <w:t xml:space="preserve"> Phase 1: Python for Data Analysis (March 3 - April 7)</w:t>
-      </w:r>
-    </w:p>
-    <w:p>
-      <w:r>
-        <w:rPr>
-          <w:rFonts w:ascii="Segoe UI Emoji" w:hAnsi="Segoe UI Emoji" w:cs="Segoe UI Emoji"/>
-          <w:b/>
-          <w:bCs/>
-        </w:rPr>
-        <w:lastRenderedPageBreak/>
-        <w:t>🔹</w:t>
-      </w:r>
-      <w:r>
-        <w:rPr>
-          <w:b/>
-          <w:bCs/>
-        </w:rPr>
-        <w:t xml:space="preserve"> Goal:</w:t>
-      </w:r>
-      <w:r>
-        <w:t xml:space="preserve"> Learn Python fundamentals and how to handle real-world data</w:t>
-      </w:r>
-      <w:r>
-        <w:br/>
-      </w:r>
-      <w:r>
-        <w:rPr>
-          <w:rFonts w:ascii="Segoe UI Emoji" w:hAnsi="Segoe UI Emoji" w:cs="Segoe UI Emoji"/>
-          <w:b/>
-          <w:bCs/>
-        </w:rPr>
-        <w:t>🔹</w:t>
-      </w:r>
-      <w:r>
-        <w:rPr>
-          <w:b/>
-          <w:bCs/>
-        </w:rPr>
-        <w:t xml:space="preserve"> Tools:</w:t>
-      </w:r>
-      <w:r>
-        <w:t xml:space="preserve"> </w:t>
-      </w:r>
-      <w:r>
-        <w:rPr>
-          <w:highlight w:val="yellow"/>
-        </w:rPr>
-        <w:t xml:space="preserve">Python, </w:t>
-      </w:r>
-      <w:proofErr w:type="spellStart"/>
-      <w:r>
-        <w:rPr>
-          <w:highlight w:val="yellow"/>
-        </w:rPr>
-        <w:t>Jupyter</w:t>
-      </w:r>
-      <w:proofErr w:type="spellEnd"/>
-      <w:r>
-        <w:rPr>
-          <w:highlight w:val="yellow"/>
-        </w:rPr>
-        <w:t xml:space="preserve"> Notebook, Pandas, NumPy, Matplotlib</w:t>
-      </w:r>
-      <w:r>
-        <w:br/>
-      </w:r>
-      <w:r>
-        <w:rPr>
-          <w:rFonts w:ascii="Segoe UI Emoji" w:hAnsi="Segoe UI Emoji" w:cs="Segoe UI Emoji"/>
-          <w:b/>
-          <w:bCs/>
-        </w:rPr>
-        <w:t>🔹</w:t>
-      </w:r>
-      <w:r>
-        <w:rPr>
-          <w:b/>
-          <w:bCs/>
-        </w:rPr>
-        <w:t xml:space="preserve"> Duration:</w:t>
-      </w:r>
-      <w:r>
-        <w:t xml:space="preserve"> 5 weeks</w:t>
-      </w:r>
-    </w:p>
-    <w:p>
-      <w:pPr>
-        <w:rPr>
-          <w:b/>
-          <w:bCs/>
-        </w:rPr>
-      </w:pPr>
-      <w:r>
-        <w:rPr>
-          <w:rFonts w:ascii="Segoe UI Emoji" w:hAnsi="Segoe UI Emoji" w:cs="Segoe UI Emoji"/>
-          <w:b/>
-          <w:bCs/>
-        </w:rPr>
-        <w:t>📅</w:t>
-      </w:r>
-      <w:r>
-        <w:rPr>
-          <w:b/>
-          <w:bCs/>
-        </w:rPr>
-        <w:t xml:space="preserve"> Learning &amp; Project Plan</w:t>
-      </w:r>
-    </w:p>
-    <w:tbl>
-      <w:tblPr>
-        <w:tblW w:w="0" w:type="auto"/>
-        <w:tblCellSpacing w:w="15" w:type="dxa"/>
-        <w:tblCellMar>
-          <w:top w:w="15" w:type="dxa"/>
-          <w:left w:w="15" w:type="dxa"/>
-          <w:bottom w:w="15" w:type="dxa"/>
-          <w:right w:w="15" w:type="dxa"/>
-        </w:tblCellMar>
-        <w:tblLook w:val="04A0" w:firstRow="1" w:lastRow="0" w:firstColumn="1" w:lastColumn="0" w:noHBand="0" w:noVBand="1"/>
-      </w:tblPr>
-      <w:tblGrid>
-        <w:gridCol w:w="1221"/>
-        <w:gridCol w:w="2406"/>
-        <w:gridCol w:w="2703"/>
-        <w:gridCol w:w="2686"/>
-      </w:tblGrid>
-      <w:tr>
-        <w:trPr>
-          <w:tblHeader/>
-          <w:tblCellSpacing w:w="15" w:type="dxa"/>
-        </w:trPr>
-        <w:tc>
-          <w:tcPr>
-            <w:tcW w:w="0" w:type="auto"/>
-            <w:tcBorders>
-              <w:top w:val="single" w:sz="4" w:space="0" w:color="auto"/>
-              <w:left w:val="single" w:sz="4" w:space="0" w:color="auto"/>
-              <w:bottom w:val="single" w:sz="4" w:space="0" w:color="auto"/>
-              <w:right w:val="single" w:sz="4" w:space="0" w:color="auto"/>
-            </w:tcBorders>
-            <w:vAlign w:val="center"/>
-            <w:hideMark/>
-          </w:tcPr>
-          <w:p>
-            <w:pPr>
-              <w:rPr>
-                <w:b/>
-                <w:bCs/>
-              </w:rPr>
-            </w:pPr>
-            <w:r>
-              <w:rPr>
-                <w:b/>
-                <w:bCs/>
-              </w:rPr>
-              <w:t>Week</w:t>
-            </w:r>
-          </w:p>
-        </w:tc>
-        <w:tc>
-          <w:tcPr>
-            <w:tcW w:w="0" w:type="auto"/>
-            <w:tcBorders>
-              <w:top w:val="single" w:sz="4" w:space="0" w:color="auto"/>
-              <w:left w:val="single" w:sz="4" w:space="0" w:color="auto"/>
-              <w:bottom w:val="single" w:sz="4" w:space="0" w:color="auto"/>
-              <w:right w:val="single" w:sz="4" w:space="0" w:color="auto"/>
-            </w:tcBorders>
-            <w:vAlign w:val="center"/>
-            <w:hideMark/>
-          </w:tcPr>
-          <w:p>
-            <w:pPr>
-              <w:rPr>
-                <w:b/>
-                <w:bCs/>
-              </w:rPr>
-            </w:pPr>
-            <w:r>
-              <w:rPr>
-                <w:b/>
-                <w:bCs/>
-              </w:rPr>
-              <w:t>Learning Topic</w:t>
-            </w:r>
-          </w:p>
-        </w:tc>
-        <w:tc>
-          <w:tcPr>
-            <w:tcW w:w="0" w:type="auto"/>
-            <w:tcBorders>
-              <w:top w:val="single" w:sz="4" w:space="0" w:color="auto"/>
-              <w:left w:val="single" w:sz="4" w:space="0" w:color="auto"/>
-              <w:bottom w:val="single" w:sz="4" w:space="0" w:color="auto"/>
-              <w:right w:val="single" w:sz="4" w:space="0" w:color="auto"/>
-            </w:tcBorders>
-            <w:vAlign w:val="center"/>
-            <w:hideMark/>
-          </w:tcPr>
-          <w:p>
-            <w:pPr>
-              <w:rPr>
-                <w:b/>
-                <w:bCs/>
-              </w:rPr>
-            </w:pPr>
-            <w:r>
-              <w:rPr>
-                <w:b/>
-                <w:bCs/>
-              </w:rPr>
-              <w:t>Hands-on Practice</w:t>
-            </w:r>
-          </w:p>
-        </w:tc>
-        <w:tc>
-          <w:tcPr>
-            <w:tcW w:w="0" w:type="auto"/>
-            <w:tcBorders>
-              <w:top w:val="single" w:sz="4" w:space="0" w:color="auto"/>
-              <w:left w:val="single" w:sz="4" w:space="0" w:color="auto"/>
-              <w:bottom w:val="single" w:sz="4" w:space="0" w:color="auto"/>
-              <w:right w:val="single" w:sz="4" w:space="0" w:color="auto"/>
-            </w:tcBorders>
-            <w:vAlign w:val="center"/>
-            <w:hideMark/>
-          </w:tcPr>
-          <w:p>
-            <w:pPr>
-              <w:rPr>
-                <w:b/>
-                <w:bCs/>
-              </w:rPr>
-            </w:pPr>
-            <w:r>
-              <w:rPr>
-                <w:b/>
-                <w:bCs/>
-              </w:rPr>
-              <w:t>Project</w:t>
-            </w:r>
-          </w:p>
-        </w:tc>
-      </w:tr>
-      <w:tr>
-        <w:trPr>
-          <w:tblCellSpacing w:w="15" w:type="dxa"/>
-        </w:trPr>
-        <w:tc>
-          <w:tcPr>
-            <w:tcW w:w="0" w:type="auto"/>
-            <w:tcBorders>
-              <w:top w:val="single" w:sz="4" w:space="0" w:color="auto"/>
-              <w:left w:val="single" w:sz="4" w:space="0" w:color="auto"/>
-              <w:bottom w:val="single" w:sz="4" w:space="0" w:color="auto"/>
-              <w:right w:val="single" w:sz="4" w:space="0" w:color="auto"/>
-            </w:tcBorders>
-            <w:vAlign w:val="center"/>
-            <w:hideMark/>
-          </w:tcPr>
-          <w:p>
-            <w:r>
-              <w:rPr>
-                <w:b/>
-                <w:bCs/>
-              </w:rPr>
-              <w:t>March 3 - March 10</w:t>
-            </w:r>
-          </w:p>
-        </w:tc>
-        <w:tc>
-          <w:tcPr>
-            <w:tcW w:w="0" w:type="auto"/>
-            <w:tcBorders>
-              <w:top w:val="single" w:sz="4" w:space="0" w:color="auto"/>
-              <w:left w:val="single" w:sz="4" w:space="0" w:color="auto"/>
-              <w:bottom w:val="single" w:sz="4" w:space="0" w:color="auto"/>
-              <w:right w:val="single" w:sz="4" w:space="0" w:color="auto"/>
-            </w:tcBorders>
-            <w:vAlign w:val="center"/>
-            <w:hideMark/>
-          </w:tcPr>
-          <w:p>
-            <w:r>
-              <w:t>Python Basics (Variables, Loops, Functions)</w:t>
-            </w:r>
-          </w:p>
-        </w:tc>
-        <w:tc>
-          <w:tcPr>
-            <w:tcW w:w="0" w:type="auto"/>
-            <w:tcBorders>
-              <w:top w:val="single" w:sz="4" w:space="0" w:color="auto"/>
-              <w:left w:val="single" w:sz="4" w:space="0" w:color="auto"/>
-              <w:bottom w:val="single" w:sz="4" w:space="0" w:color="auto"/>
-              <w:right w:val="single" w:sz="4" w:space="0" w:color="auto"/>
-            </w:tcBorders>
-            <w:vAlign w:val="center"/>
-            <w:hideMark/>
-          </w:tcPr>
-          <w:p>
-            <w:r>
-              <w:t>Small coding exercises (loops, conditions, lists, functions)</w:t>
-            </w:r>
-          </w:p>
-        </w:tc>
-        <w:tc>
-          <w:tcPr>
-            <w:tcW w:w="0" w:type="auto"/>
-            <w:tcBorders>
-              <w:top w:val="single" w:sz="4" w:space="0" w:color="auto"/>
-              <w:left w:val="single" w:sz="4" w:space="0" w:color="auto"/>
-              <w:bottom w:val="single" w:sz="4" w:space="0" w:color="auto"/>
-              <w:right w:val="single" w:sz="4" w:space="0" w:color="auto"/>
-            </w:tcBorders>
-            <w:vAlign w:val="center"/>
-            <w:hideMark/>
-          </w:tcPr>
-          <w:p>
-            <w:r>
-              <w:t>Print "Hello, Data!" and do simple calculations</w:t>
-            </w:r>
-          </w:p>
-        </w:tc>
-      </w:tr>
-      <w:tr>
-        <w:trPr>
-          <w:tblCellSpacing w:w="15" w:type="dxa"/>
-        </w:trPr>
-        <w:tc>
-          <w:tcPr>
-            <w:tcW w:w="0" w:type="auto"/>
-            <w:tcBorders>
-              <w:top w:val="single" w:sz="4" w:space="0" w:color="auto"/>
-              <w:left w:val="single" w:sz="4" w:space="0" w:color="auto"/>
-              <w:bottom w:val="single" w:sz="4" w:space="0" w:color="auto"/>
-              <w:right w:val="single" w:sz="4" w:space="0" w:color="auto"/>
-            </w:tcBorders>
-            <w:vAlign w:val="center"/>
-            <w:hideMark/>
-          </w:tcPr>
-          <w:p>
-            <w:r>
-              <w:rPr>
-                <w:b/>
-                <w:bCs/>
-              </w:rPr>
-              <w:t>March 11 - March 17</w:t>
-            </w:r>
-          </w:p>
-        </w:tc>
-        <w:tc>
-          <w:tcPr>
-            <w:tcW w:w="0" w:type="auto"/>
-            <w:tcBorders>
-              <w:top w:val="single" w:sz="4" w:space="0" w:color="auto"/>
-              <w:left w:val="single" w:sz="4" w:space="0" w:color="auto"/>
-              <w:bottom w:val="single" w:sz="4" w:space="0" w:color="auto"/>
-              <w:right w:val="single" w:sz="4" w:space="0" w:color="auto"/>
-            </w:tcBorders>
-            <w:vAlign w:val="center"/>
-            <w:hideMark/>
-          </w:tcPr>
-          <w:p>
-            <w:r>
-              <w:t>Pandas &amp; NumPy (</w:t>
-            </w:r>
-            <w:proofErr w:type="spellStart"/>
-            <w:r>
-              <w:t>DataFrames</w:t>
-            </w:r>
-            <w:proofErr w:type="spellEnd"/>
-            <w:r>
-              <w:t>, Arrays)</w:t>
-            </w:r>
-          </w:p>
-        </w:tc>
-        <w:tc>
-          <w:tcPr>
-            <w:tcW w:w="0" w:type="auto"/>
-            <w:tcBorders>
-              <w:top w:val="single" w:sz="4" w:space="0" w:color="auto"/>
-              <w:left w:val="single" w:sz="4" w:space="0" w:color="auto"/>
-              <w:bottom w:val="single" w:sz="4" w:space="0" w:color="auto"/>
-              <w:right w:val="single" w:sz="4" w:space="0" w:color="auto"/>
-            </w:tcBorders>
-            <w:vAlign w:val="center"/>
-            <w:hideMark/>
-          </w:tcPr>
-          <w:p>
-            <w:r>
-              <w:t xml:space="preserve">Create a </w:t>
-            </w:r>
-            <w:proofErr w:type="spellStart"/>
-            <w:r>
-              <w:t>DataFrame</w:t>
-            </w:r>
-            <w:proofErr w:type="spellEnd"/>
-            <w:r>
-              <w:t xml:space="preserve"> with sample data</w:t>
-            </w:r>
-          </w:p>
-        </w:tc>
-        <w:tc>
-          <w:tcPr>
-            <w:tcW w:w="0" w:type="auto"/>
-            <w:tcBorders>
-              <w:top w:val="single" w:sz="4" w:space="0" w:color="auto"/>
-              <w:left w:val="single" w:sz="4" w:space="0" w:color="auto"/>
-              <w:bottom w:val="single" w:sz="4" w:space="0" w:color="auto"/>
-              <w:right w:val="single" w:sz="4" w:space="0" w:color="auto"/>
-            </w:tcBorders>
-            <w:vAlign w:val="center"/>
-            <w:hideMark/>
-          </w:tcPr>
-          <w:p>
-            <w:r>
-              <w:rPr>
-                <w:b/>
-                <w:bCs/>
-              </w:rPr>
-              <w:t>Project 1: Data Cleaning in Python</w:t>
-            </w:r>
-            <w:r>
-              <w:t xml:space="preserve"> (Netflix dataset)</w:t>
-            </w:r>
-          </w:p>
-        </w:tc>
-      </w:tr>
-      <w:tr>
-        <w:trPr>
-          <w:tblCellSpacing w:w="15" w:type="dxa"/>
-        </w:trPr>
-        <w:tc>
-          <w:tcPr>
-            <w:tcW w:w="0" w:type="auto"/>
-            <w:tcBorders>
-              <w:top w:val="single" w:sz="4" w:space="0" w:color="auto"/>
-              <w:left w:val="single" w:sz="4" w:space="0" w:color="auto"/>
-              <w:bottom w:val="single" w:sz="4" w:space="0" w:color="auto"/>
-              <w:right w:val="single" w:sz="4" w:space="0" w:color="auto"/>
-            </w:tcBorders>
-            <w:vAlign w:val="center"/>
-            <w:hideMark/>
-          </w:tcPr>
-          <w:p>
-            <w:r>
-              <w:rPr>
-                <w:b/>
-                <w:bCs/>
-              </w:rPr>
-              <w:t>March 18 - March 24</w:t>
-            </w:r>
-          </w:p>
-        </w:tc>
-        <w:tc>
-          <w:tcPr>
-            <w:tcW w:w="0" w:type="auto"/>
-            <w:tcBorders>
-              <w:top w:val="single" w:sz="4" w:space="0" w:color="auto"/>
-              <w:left w:val="single" w:sz="4" w:space="0" w:color="auto"/>
-              <w:bottom w:val="single" w:sz="4" w:space="0" w:color="auto"/>
-              <w:right w:val="single" w:sz="4" w:space="0" w:color="auto"/>
-            </w:tcBorders>
-            <w:vAlign w:val="center"/>
-            <w:hideMark/>
-          </w:tcPr>
-          <w:p>
-            <w:r>
-              <w:t>Data Visualization (Matplotlib, Seaborn)</w:t>
-            </w:r>
-          </w:p>
-        </w:tc>
-        <w:tc>
-          <w:tcPr>
-            <w:tcW w:w="0" w:type="auto"/>
-            <w:tcBorders>
-              <w:top w:val="single" w:sz="4" w:space="0" w:color="auto"/>
-              <w:left w:val="single" w:sz="4" w:space="0" w:color="auto"/>
-              <w:bottom w:val="single" w:sz="4" w:space="0" w:color="auto"/>
-              <w:right w:val="single" w:sz="4" w:space="0" w:color="auto"/>
-            </w:tcBorders>
-            <w:vAlign w:val="center"/>
-            <w:hideMark/>
-          </w:tcPr>
-          <w:p>
-            <w:r>
-              <w:t>Plot basic graphs (bar chart, scatterplot)</w:t>
-            </w:r>
-          </w:p>
-        </w:tc>
-        <w:tc>
-          <w:tcPr>
-            <w:tcW w:w="0" w:type="auto"/>
-            <w:tcBorders>
-              <w:top w:val="single" w:sz="4" w:space="0" w:color="auto"/>
-              <w:left w:val="single" w:sz="4" w:space="0" w:color="auto"/>
-              <w:bottom w:val="single" w:sz="4" w:space="0" w:color="auto"/>
-              <w:right w:val="single" w:sz="4" w:space="0" w:color="auto"/>
-            </w:tcBorders>
-            <w:vAlign w:val="center"/>
-            <w:hideMark/>
-          </w:tcPr>
-          <w:p>
-            <w:r>
-              <w:rPr>
-                <w:b/>
-                <w:bCs/>
-              </w:rPr>
-              <w:t>Project 2: Visualizing Sales Data</w:t>
-            </w:r>
-            <w:r>
-              <w:t xml:space="preserve"> (Retail sales dataset)</w:t>
-            </w:r>
-          </w:p>
-        </w:tc>
-      </w:tr>
-      <w:tr>
-        <w:trPr>
-          <w:tblCellSpacing w:w="15" w:type="dxa"/>
-        </w:trPr>
-        <w:tc>
-          <w:tcPr>
-            <w:tcW w:w="0" w:type="auto"/>
-            <w:tcBorders>
-              <w:top w:val="single" w:sz="4" w:space="0" w:color="auto"/>
-              <w:left w:val="single" w:sz="4" w:space="0" w:color="auto"/>
-              <w:bottom w:val="single" w:sz="4" w:space="0" w:color="auto"/>
-              <w:right w:val="single" w:sz="4" w:space="0" w:color="auto"/>
-            </w:tcBorders>
-            <w:vAlign w:val="center"/>
-            <w:hideMark/>
-          </w:tcPr>
-          <w:p>
-            <w:r>
-              <w:rPr>
-                <w:b/>
-                <w:bCs/>
-              </w:rPr>
-              <w:t>March 25 - March 31</w:t>
-            </w:r>
-          </w:p>
-        </w:tc>
-        <w:tc>
-          <w:tcPr>
-            <w:tcW w:w="0" w:type="auto"/>
-            <w:tcBorders>
-              <w:top w:val="single" w:sz="4" w:space="0" w:color="auto"/>
-              <w:left w:val="single" w:sz="4" w:space="0" w:color="auto"/>
-              <w:bottom w:val="single" w:sz="4" w:space="0" w:color="auto"/>
-              <w:right w:val="single" w:sz="4" w:space="0" w:color="auto"/>
-            </w:tcBorders>
-            <w:vAlign w:val="center"/>
-            <w:hideMark/>
-          </w:tcPr>
-          <w:p>
-            <w:r>
-              <w:t>Exploratory Data Analysis (EDA)</w:t>
-            </w:r>
-          </w:p>
-        </w:tc>
-        <w:tc>
-          <w:tcPr>
-            <w:tcW w:w="0" w:type="auto"/>
-            <w:tcBorders>
-              <w:top w:val="single" w:sz="4" w:space="0" w:color="auto"/>
-              <w:left w:val="single" w:sz="4" w:space="0" w:color="auto"/>
-              <w:bottom w:val="single" w:sz="4" w:space="0" w:color="auto"/>
-              <w:right w:val="single" w:sz="4" w:space="0" w:color="auto"/>
-            </w:tcBorders>
-            <w:vAlign w:val="center"/>
-            <w:hideMark/>
-          </w:tcPr>
-          <w:p>
-            <w:r>
-              <w:t>Find trends, outliers in a dataset</w:t>
-            </w:r>
-          </w:p>
-        </w:tc>
-        <w:tc>
-          <w:tcPr>
-            <w:tcW w:w="0" w:type="auto"/>
-            <w:tcBorders>
-              <w:top w:val="single" w:sz="4" w:space="0" w:color="auto"/>
-              <w:left w:val="single" w:sz="4" w:space="0" w:color="auto"/>
-              <w:bottom w:val="single" w:sz="4" w:space="0" w:color="auto"/>
-              <w:right w:val="single" w:sz="4" w:space="0" w:color="auto"/>
-            </w:tcBorders>
-            <w:vAlign w:val="center"/>
-            <w:hideMark/>
-          </w:tcPr>
-          <w:p>
-            <w:r>
-              <w:rPr>
-                <w:b/>
-                <w:bCs/>
-              </w:rPr>
-              <w:t xml:space="preserve">Project 3: </w:t>
-            </w:r>
-            <w:proofErr w:type="spellStart"/>
-            <w:r>
-              <w:rPr>
-                <w:b/>
-                <w:bCs/>
-              </w:rPr>
-              <w:t>Analyzing</w:t>
-            </w:r>
-            <w:proofErr w:type="spellEnd"/>
-            <w:r>
-              <w:rPr>
-                <w:b/>
-                <w:bCs/>
-              </w:rPr>
-              <w:t xml:space="preserve"> Employee Data</w:t>
-            </w:r>
-          </w:p>
-        </w:tc>
-      </w:tr>
-      <w:tr>
-        <w:trPr>
-          <w:tblCellSpacing w:w="15" w:type="dxa"/>
-        </w:trPr>
-        <w:tc>
-          <w:tcPr>
-            <w:tcW w:w="0" w:type="auto"/>
-            <w:tcBorders>
-              <w:top w:val="single" w:sz="4" w:space="0" w:color="auto"/>
-              <w:left w:val="single" w:sz="4" w:space="0" w:color="auto"/>
-              <w:bottom w:val="single" w:sz="4" w:space="0" w:color="auto"/>
-              <w:right w:val="single" w:sz="4" w:space="0" w:color="auto"/>
-            </w:tcBorders>
-            <w:vAlign w:val="center"/>
-            <w:hideMark/>
-          </w:tcPr>
-          <w:p>
-            <w:r>
-              <w:rPr>
-                <w:b/>
-                <w:bCs/>
-              </w:rPr>
-              <w:t>April 1 - April 7</w:t>
-            </w:r>
-          </w:p>
-        </w:tc>
-        <w:tc>
-          <w:tcPr>
-            <w:tcW w:w="0" w:type="auto"/>
-            <w:tcBorders>
-              <w:top w:val="single" w:sz="4" w:space="0" w:color="auto"/>
-              <w:left w:val="single" w:sz="4" w:space="0" w:color="auto"/>
-              <w:bottom w:val="single" w:sz="4" w:space="0" w:color="auto"/>
-              <w:right w:val="single" w:sz="4" w:space="0" w:color="auto"/>
-            </w:tcBorders>
-            <w:vAlign w:val="center"/>
-            <w:hideMark/>
-          </w:tcPr>
-          <w:p>
-            <w:r>
-              <w:t>Mini Capstone: Combine all skills</w:t>
-            </w:r>
-          </w:p>
-        </w:tc>
-        <w:tc>
-          <w:tcPr>
-            <w:tcW w:w="0" w:type="auto"/>
-            <w:tcBorders>
-              <w:top w:val="single" w:sz="4" w:space="0" w:color="auto"/>
-              <w:left w:val="single" w:sz="4" w:space="0" w:color="auto"/>
-              <w:bottom w:val="single" w:sz="4" w:space="0" w:color="auto"/>
-              <w:right w:val="single" w:sz="4" w:space="0" w:color="auto"/>
-            </w:tcBorders>
-            <w:vAlign w:val="center"/>
-            <w:hideMark/>
-          </w:tcPr>
-          <w:p>
-            <w:r>
-              <w:t>Work with a real dataset</w:t>
-            </w:r>
-          </w:p>
-        </w:tc>
-        <w:tc>
-          <w:tcPr>
-            <w:tcW w:w="0" w:type="auto"/>
-            <w:tcBorders>
-              <w:top w:val="single" w:sz="4" w:space="0" w:color="auto"/>
-              <w:left w:val="single" w:sz="4" w:space="0" w:color="auto"/>
-              <w:bottom w:val="single" w:sz="4" w:space="0" w:color="auto"/>
-              <w:right w:val="single" w:sz="4" w:space="0" w:color="auto"/>
-            </w:tcBorders>
-            <w:vAlign w:val="center"/>
-            <w:hideMark/>
-          </w:tcPr>
-          <w:p>
-            <w:r>
-              <w:rPr>
-                <w:b/>
-                <w:bCs/>
-              </w:rPr>
-              <w:t xml:space="preserve">Project 4: </w:t>
-            </w:r>
-            <w:proofErr w:type="spellStart"/>
-            <w:r>
-              <w:rPr>
-                <w:b/>
-                <w:bCs/>
-              </w:rPr>
-              <w:t>Analyzing</w:t>
-            </w:r>
-            <w:proofErr w:type="spellEnd"/>
-            <w:r>
-              <w:rPr>
-                <w:b/>
-                <w:bCs/>
-              </w:rPr>
-              <w:t xml:space="preserve"> COVID-19 Trends</w:t>
-            </w:r>
-          </w:p>
-        </w:tc>
-      </w:tr>
-    </w:tbl>
-    <w:p>
-      <w:r>
-        <w:rPr>
-          <w:rFonts w:ascii="Segoe UI Emoji" w:hAnsi="Segoe UI Emoji" w:cs="Segoe UI Emoji"/>
-        </w:rPr>
-        <w:t>✅</w:t>
-      </w:r>
-      <w:r>
-        <w:t xml:space="preserve"> </w:t>
-      </w:r>
-      <w:r>
-        <w:rPr>
-          <w:b/>
-          <w:bCs/>
-        </w:rPr>
-        <w:t>By April 7:</w:t>
-      </w:r>
-      <w:r>
-        <w:t xml:space="preserve"> You will be comfortable using Python for data cleaning, visualization, and analysis.</w:t>
-      </w:r>
-    </w:p>
-    <w:p>
-      <w:r>
-        <w:pict w14:anchorId="430C12D2">
           <v:rect id="_x0000_i1029" style="width:0;height:1.5pt" o:hralign="center" o:hrstd="t" o:hr="t" fillcolor="#a0a0a0" stroked="f"/>
         </w:pict>
       </w:r>
@@ -3619,6 +2608,127 @@
           <w:b/>
           <w:bCs/>
         </w:rPr>
+        <w:t>🔹</w:t>
+      </w:r>
+      <w:r>
+        <w:rPr>
+          <w:b/>
+          <w:bCs/>
+        </w:rPr>
+        <w:t xml:space="preserve"> Summary of Your Roadmap</w:t>
+      </w:r>
+    </w:p>
+    <w:p>
+      <w:pPr>
+        <w:rPr>
+          <w:b/>
+          <w:bCs/>
+        </w:rPr>
+      </w:pPr>
+      <w:r>
+        <w:rPr>
+          <w:rFonts w:ascii="Segoe UI Emoji" w:hAnsi="Segoe UI Emoji" w:cs="Segoe UI Emoji"/>
+          <w:b/>
+          <w:bCs/>
+        </w:rPr>
+        <w:t>✅</w:t>
+      </w:r>
+      <w:r>
+        <w:rPr>
+          <w:b/>
+          <w:bCs/>
+        </w:rPr>
+        <w:t xml:space="preserve"> March 3 - April 7: Python for Data Analysis (Pandas, NumPy, Visualization)</w:t>
+      </w:r>
+      <w:r>
+        <w:rPr>
+          <w:b/>
+          <w:bCs/>
+        </w:rPr>
+        <w:br/>
+      </w:r>
+      <w:r>
+        <w:rPr>
+          <w:rFonts w:ascii="Segoe UI Emoji" w:hAnsi="Segoe UI Emoji" w:cs="Segoe UI Emoji"/>
+          <w:b/>
+          <w:bCs/>
+        </w:rPr>
+        <w:t>✅</w:t>
+      </w:r>
+      <w:r>
+        <w:rPr>
+          <w:b/>
+          <w:bCs/>
+        </w:rPr>
+        <w:t xml:space="preserve"> April 8 - April 28: SQL for Data Analysis (Querying Databases)</w:t>
+      </w:r>
+      <w:r>
+        <w:rPr>
+          <w:b/>
+          <w:bCs/>
+        </w:rPr>
+        <w:br/>
+      </w:r>
+      <w:r>
+        <w:rPr>
+          <w:rFonts w:ascii="Segoe UI Emoji" w:hAnsi="Segoe UI Emoji" w:cs="Segoe UI Emoji"/>
+          <w:b/>
+          <w:bCs/>
+        </w:rPr>
+        <w:t>✅</w:t>
+      </w:r>
+      <w:r>
+        <w:rPr>
+          <w:b/>
+          <w:bCs/>
+        </w:rPr>
+        <w:t xml:space="preserve"> April 29 - May 19: Advanced Excel &amp; Power BI for Reporting</w:t>
+      </w:r>
+      <w:r>
+        <w:rPr>
+          <w:b/>
+          <w:bCs/>
+        </w:rPr>
+        <w:br/>
+      </w:r>
+      <w:r>
+        <w:rPr>
+          <w:rFonts w:ascii="Segoe UI Emoji" w:hAnsi="Segoe UI Emoji" w:cs="Segoe UI Emoji"/>
+          <w:b/>
+          <w:bCs/>
+        </w:rPr>
+        <w:t>✅</w:t>
+      </w:r>
+      <w:r>
+        <w:rPr>
+          <w:b/>
+          <w:bCs/>
+        </w:rPr>
+        <w:t xml:space="preserve"> May 20 - June 30: Machine Learning + Portfolio Building</w:t>
+      </w:r>
+    </w:p>
+    <w:p/>
+    <w:p>
+      <w:pPr>
+        <w:pStyle w:val="Heading1"/>
+      </w:pPr>
+      <w:r>
+        <w:t>Datasets I could use</w:t>
+      </w:r>
+    </w:p>
+    <w:p>
+      <w:pPr>
+        <w:rPr>
+          <w:b/>
+          <w:bCs/>
+        </w:rPr>
+      </w:pPr>
+      <w:r>
+        <w:rPr>
+          <w:rFonts w:ascii="Segoe UI Emoji" w:hAnsi="Segoe UI Emoji" w:cs="Segoe UI Emoji"/>
+          <w:b/>
+          <w:bCs/>
+        </w:rPr>
         <w:t>📌</w:t>
       </w:r>
       <w:r>
@@ -3626,1725 +2736,6 @@
           <w:b/>
           <w:bCs/>
         </w:rPr>
-        <w:t xml:space="preserve"> Phase 2: SQL for Data Analysis (April 8 - April 28)</w:t>
-      </w:r>
-    </w:p>
-    <w:p>
-      <w:r>
-        <w:rPr>
-          <w:rFonts w:ascii="Segoe UI Emoji" w:hAnsi="Segoe UI Emoji" w:cs="Segoe UI Emoji"/>
-          <w:b/>
-          <w:bCs/>
-        </w:rPr>
-        <w:t>🔹</w:t>
-      </w:r>
-      <w:r>
-        <w:rPr>
-          <w:b/>
-          <w:bCs/>
-        </w:rPr>
-        <w:t xml:space="preserve"> Goal:</w:t>
-      </w:r>
-      <w:r>
-        <w:t xml:space="preserve"> Learn SQL for querying and managing databases</w:t>
-      </w:r>
-      <w:r>
-        <w:br/>
-      </w:r>
-      <w:r>
-        <w:rPr>
-          <w:rFonts w:ascii="Segoe UI Emoji" w:hAnsi="Segoe UI Emoji" w:cs="Segoe UI Emoji"/>
-          <w:b/>
-          <w:bCs/>
-        </w:rPr>
-        <w:t>🔹</w:t>
-      </w:r>
-      <w:r>
-        <w:rPr>
-          <w:b/>
-          <w:bCs/>
-        </w:rPr>
-        <w:t xml:space="preserve"> Tools:</w:t>
-      </w:r>
-      <w:r>
-        <w:t xml:space="preserve"> </w:t>
-      </w:r>
-      <w:r>
-        <w:rPr>
-          <w:highlight w:val="yellow"/>
-        </w:rPr>
-        <w:t>MySQL or PostgreSQL</w:t>
-      </w:r>
-      <w:r>
-        <w:br/>
-      </w:r>
-      <w:r>
-        <w:rPr>
-          <w:rFonts w:ascii="Segoe UI Emoji" w:hAnsi="Segoe UI Emoji" w:cs="Segoe UI Emoji"/>
-          <w:b/>
-          <w:bCs/>
-        </w:rPr>
-        <w:t>🔹</w:t>
-      </w:r>
-      <w:r>
-        <w:rPr>
-          <w:b/>
-          <w:bCs/>
-        </w:rPr>
-        <w:t xml:space="preserve"> Duration:</w:t>
-      </w:r>
-      <w:r>
-        <w:t xml:space="preserve"> 3 weeks</w:t>
-      </w:r>
-    </w:p>
-    <w:p>
-      <w:pPr>
-        <w:rPr>
-          <w:b/>
-          <w:bCs/>
-        </w:rPr>
-      </w:pPr>
-      <w:r>
-        <w:rPr>
-          <w:rFonts w:ascii="Segoe UI Emoji" w:hAnsi="Segoe UI Emoji" w:cs="Segoe UI Emoji"/>
-          <w:b/>
-          <w:bCs/>
-        </w:rPr>
-        <w:t>📅</w:t>
-      </w:r>
-      <w:r>
-        <w:rPr>
-          <w:b/>
-          <w:bCs/>
-        </w:rPr>
-        <w:t xml:space="preserve"> Learning &amp; Project Plan</w:t>
-      </w:r>
-    </w:p>
-    <w:tbl>
-      <w:tblPr>
-        <w:tblW w:w="0" w:type="auto"/>
-        <w:tblCellSpacing w:w="15" w:type="dxa"/>
-        <w:tblBorders>
-          <w:top w:val="single" w:sz="4" w:space="0" w:color="auto"/>
-          <w:left w:val="single" w:sz="4" w:space="0" w:color="auto"/>
-          <w:bottom w:val="single" w:sz="4" w:space="0" w:color="auto"/>
-          <w:right w:val="single" w:sz="4" w:space="0" w:color="auto"/>
-          <w:insideH w:val="single" w:sz="4" w:space="0" w:color="auto"/>
-          <w:insideV w:val="single" w:sz="4" w:space="0" w:color="auto"/>
-        </w:tblBorders>
-        <w:tblCellMar>
-          <w:top w:w="15" w:type="dxa"/>
-          <w:left w:w="15" w:type="dxa"/>
-          <w:bottom w:w="15" w:type="dxa"/>
-          <w:right w:w="15" w:type="dxa"/>
-        </w:tblCellMar>
-        <w:tblLook w:val="04A0" w:firstRow="1" w:lastRow="0" w:firstColumn="1" w:lastColumn="0" w:noHBand="0" w:noVBand="1"/>
-      </w:tblPr>
-      <w:tblGrid>
-        <w:gridCol w:w="1191"/>
-        <w:gridCol w:w="2835"/>
-        <w:gridCol w:w="2209"/>
-        <w:gridCol w:w="2781"/>
-      </w:tblGrid>
-      <w:tr>
-        <w:trPr>
-          <w:tblHeader/>
-          <w:tblCellSpacing w:w="15" w:type="dxa"/>
-        </w:trPr>
-        <w:tc>
-          <w:tcPr>
-            <w:tcW w:w="0" w:type="auto"/>
-            <w:vAlign w:val="center"/>
-            <w:hideMark/>
-          </w:tcPr>
-          <w:p>
-            <w:pPr>
-              <w:rPr>
-                <w:b/>
-                <w:bCs/>
-              </w:rPr>
-            </w:pPr>
-            <w:r>
-              <w:rPr>
-                <w:b/>
-                <w:bCs/>
-              </w:rPr>
-              <w:t>Week</w:t>
-            </w:r>
-          </w:p>
-        </w:tc>
-        <w:tc>
-          <w:tcPr>
-            <w:tcW w:w="0" w:type="auto"/>
-            <w:vAlign w:val="center"/>
-            <w:hideMark/>
-          </w:tcPr>
-          <w:p>
-            <w:pPr>
-              <w:rPr>
-                <w:b/>
-                <w:bCs/>
-              </w:rPr>
-            </w:pPr>
-            <w:r>
-              <w:rPr>
-                <w:b/>
-                <w:bCs/>
-              </w:rPr>
-              <w:t>Learning Topic</w:t>
-            </w:r>
-          </w:p>
-        </w:tc>
-        <w:tc>
-          <w:tcPr>
-            <w:tcW w:w="0" w:type="auto"/>
-            <w:vAlign w:val="center"/>
-            <w:hideMark/>
-          </w:tcPr>
-          <w:p>
-            <w:pPr>
-              <w:rPr>
-                <w:b/>
-                <w:bCs/>
-              </w:rPr>
-            </w:pPr>
-            <w:r>
-              <w:rPr>
-                <w:b/>
-                <w:bCs/>
-              </w:rPr>
-              <w:t>Hands-on Practice</w:t>
-            </w:r>
-          </w:p>
-        </w:tc>
-        <w:tc>
-          <w:tcPr>
-            <w:tcW w:w="0" w:type="auto"/>
-            <w:vAlign w:val="center"/>
-            <w:hideMark/>
-          </w:tcPr>
-          <w:p>
-            <w:pPr>
-              <w:rPr>
-                <w:b/>
-                <w:bCs/>
-              </w:rPr>
-            </w:pPr>
-            <w:r>
-              <w:rPr>
-                <w:b/>
-                <w:bCs/>
-              </w:rPr>
-              <w:t>Project</w:t>
-            </w:r>
-          </w:p>
-        </w:tc>
-      </w:tr>
-      <w:tr>
-        <w:trPr>
-          <w:tblCellSpacing w:w="15" w:type="dxa"/>
-        </w:trPr>
-        <w:tc>
-          <w:tcPr>
-            <w:tcW w:w="0" w:type="auto"/>
-            <w:vAlign w:val="center"/>
-            <w:hideMark/>
-          </w:tcPr>
-          <w:p>
-            <w:r>
-              <w:rPr>
-                <w:b/>
-                <w:bCs/>
-              </w:rPr>
-              <w:t>April 8 - April 14</w:t>
-            </w:r>
-          </w:p>
-        </w:tc>
-        <w:tc>
-          <w:tcPr>
-            <w:tcW w:w="0" w:type="auto"/>
-            <w:vAlign w:val="center"/>
-            <w:hideMark/>
-          </w:tcPr>
-          <w:p>
-            <w:r>
-              <w:t xml:space="preserve">SQL Basics (SELECT, </w:t>
-            </w:r>
-            <w:proofErr w:type="gramStart"/>
-            <w:r>
-              <w:t>WHERE</w:t>
-            </w:r>
-            <w:proofErr w:type="gramEnd"/>
-            <w:r>
-              <w:t>, ORDER BY)</w:t>
-            </w:r>
-          </w:p>
-        </w:tc>
-        <w:tc>
-          <w:tcPr>
-            <w:tcW w:w="0" w:type="auto"/>
-            <w:vAlign w:val="center"/>
-            <w:hideMark/>
-          </w:tcPr>
-          <w:p>
-            <w:r>
-              <w:t>Write simple queries</w:t>
-            </w:r>
-          </w:p>
-        </w:tc>
-        <w:tc>
-          <w:tcPr>
-            <w:tcW w:w="0" w:type="auto"/>
-            <w:vAlign w:val="center"/>
-            <w:hideMark/>
-          </w:tcPr>
-          <w:p>
-            <w:r>
-              <w:rPr>
-                <w:b/>
-                <w:bCs/>
-              </w:rPr>
-              <w:t xml:space="preserve">Project 5: </w:t>
-            </w:r>
-            <w:proofErr w:type="spellStart"/>
-            <w:r>
-              <w:rPr>
-                <w:b/>
-                <w:bCs/>
-              </w:rPr>
-              <w:t>Analyzing</w:t>
-            </w:r>
-            <w:proofErr w:type="spellEnd"/>
-            <w:r>
-              <w:rPr>
-                <w:b/>
-                <w:bCs/>
-              </w:rPr>
-              <w:t xml:space="preserve"> Customer Orders</w:t>
-            </w:r>
-          </w:p>
-        </w:tc>
-      </w:tr>
-      <w:tr>
-        <w:trPr>
-          <w:tblCellSpacing w:w="15" w:type="dxa"/>
-        </w:trPr>
-        <w:tc>
-          <w:tcPr>
-            <w:tcW w:w="0" w:type="auto"/>
-            <w:vAlign w:val="center"/>
-            <w:hideMark/>
-          </w:tcPr>
-          <w:p>
-            <w:r>
-              <w:rPr>
-                <w:b/>
-                <w:bCs/>
-              </w:rPr>
-              <w:lastRenderedPageBreak/>
-              <w:t>April 15 - April 21</w:t>
-            </w:r>
-          </w:p>
-        </w:tc>
-        <w:tc>
-          <w:tcPr>
-            <w:tcW w:w="0" w:type="auto"/>
-            <w:vAlign w:val="center"/>
-            <w:hideMark/>
-          </w:tcPr>
-          <w:p>
-            <w:r>
-              <w:t>Joins &amp; Aggregations (JOIN, GROUP BY, COUNT)</w:t>
-            </w:r>
-          </w:p>
-        </w:tc>
-        <w:tc>
-          <w:tcPr>
-            <w:tcW w:w="0" w:type="auto"/>
-            <w:vAlign w:val="center"/>
-            <w:hideMark/>
-          </w:tcPr>
-          <w:p>
-            <w:r>
-              <w:t>Write queries using multiple tables</w:t>
-            </w:r>
-          </w:p>
-        </w:tc>
-        <w:tc>
-          <w:tcPr>
-            <w:tcW w:w="0" w:type="auto"/>
-            <w:vAlign w:val="center"/>
-            <w:hideMark/>
-          </w:tcPr>
-          <w:p>
-            <w:r>
-              <w:rPr>
-                <w:b/>
-                <w:bCs/>
-              </w:rPr>
-              <w:t>Project 6: Employee Performance Analysis</w:t>
-            </w:r>
-          </w:p>
-        </w:tc>
-      </w:tr>
-      <w:tr>
-        <w:trPr>
-          <w:tblCellSpacing w:w="15" w:type="dxa"/>
-        </w:trPr>
-        <w:tc>
-          <w:tcPr>
-            <w:tcW w:w="0" w:type="auto"/>
-            <w:vAlign w:val="center"/>
-            <w:hideMark/>
-          </w:tcPr>
-          <w:p>
-            <w:r>
-              <w:rPr>
-                <w:b/>
-                <w:bCs/>
-              </w:rPr>
-              <w:t>April 22 - April 28</w:t>
-            </w:r>
-          </w:p>
-        </w:tc>
-        <w:tc>
-          <w:tcPr>
-            <w:tcW w:w="0" w:type="auto"/>
-            <w:vAlign w:val="center"/>
-            <w:hideMark/>
-          </w:tcPr>
-          <w:p>
-            <w:r>
-              <w:t>Subqueries &amp; Window Functions</w:t>
-            </w:r>
-          </w:p>
-        </w:tc>
-        <w:tc>
-          <w:tcPr>
-            <w:tcW w:w="0" w:type="auto"/>
-            <w:vAlign w:val="center"/>
-            <w:hideMark/>
-          </w:tcPr>
-          <w:p>
-            <w:r>
-              <w:t>Use advanced SQL techniques</w:t>
-            </w:r>
-          </w:p>
-        </w:tc>
-        <w:tc>
-          <w:tcPr>
-            <w:tcW w:w="0" w:type="auto"/>
-            <w:vAlign w:val="center"/>
-            <w:hideMark/>
-          </w:tcPr>
-          <w:p>
-            <w:r>
-              <w:rPr>
-                <w:b/>
-                <w:bCs/>
-              </w:rPr>
-              <w:t>Project 7: Tracking Sales Trends Over Time</w:t>
-            </w:r>
-          </w:p>
-        </w:tc>
-      </w:tr>
-    </w:tbl>
-    <w:p>
-      <w:r>
-        <w:rPr>
-          <w:rFonts w:ascii="Segoe UI Emoji" w:hAnsi="Segoe UI Emoji" w:cs="Segoe UI Emoji"/>
-        </w:rPr>
-        <w:t>✅</w:t>
-      </w:r>
-      <w:r>
-        <w:t xml:space="preserve"> </w:t>
-      </w:r>
-      <w:r>
-        <w:rPr>
-          <w:b/>
-          <w:bCs/>
-        </w:rPr>
-        <w:t>By April 28:</w:t>
-      </w:r>
-      <w:r>
-        <w:t xml:space="preserve"> You will be able to extract and </w:t>
-      </w:r>
-      <w:proofErr w:type="spellStart"/>
-      <w:r>
-        <w:t>analyze</w:t>
-      </w:r>
-      <w:proofErr w:type="spellEnd"/>
-      <w:r>
-        <w:t xml:space="preserve"> data from databases.</w:t>
-      </w:r>
-    </w:p>
-    <w:p>
-      <w:r>
-        <w:pict w14:anchorId="413ADF6D">
-          <v:rect id="_x0000_i1030" style="width:0;height:1.5pt" o:hralign="center" o:hrstd="t" o:hr="t" fillcolor="#a0a0a0" stroked="f"/>
-        </w:pict>
-      </w:r>
-    </w:p>
-    <w:p>
-      <w:pPr>
-        <w:rPr>
-          <w:b/>
-          <w:bCs/>
-        </w:rPr>
-      </w:pPr>
-      <w:r>
-        <w:rPr>
-          <w:rFonts w:ascii="Segoe UI Emoji" w:hAnsi="Segoe UI Emoji" w:cs="Segoe UI Emoji"/>
-          <w:b/>
-          <w:bCs/>
-        </w:rPr>
-        <w:t>📌</w:t>
-      </w:r>
-      <w:r>
-        <w:rPr>
-          <w:b/>
-          <w:bCs/>
-        </w:rPr>
-        <w:t xml:space="preserve"> Phase 3: Advanced Excel &amp; Power BI (April 29 - May 19)</w:t>
-      </w:r>
-    </w:p>
-    <w:p>
-      <w:r>
-        <w:rPr>
-          <w:rFonts w:ascii="Segoe UI Emoji" w:hAnsi="Segoe UI Emoji" w:cs="Segoe UI Emoji"/>
-          <w:b/>
-          <w:bCs/>
-        </w:rPr>
-        <w:t>🔹</w:t>
-      </w:r>
-      <w:r>
-        <w:rPr>
-          <w:b/>
-          <w:bCs/>
-        </w:rPr>
-        <w:t xml:space="preserve"> Goal:</w:t>
-      </w:r>
-      <w:r>
-        <w:t xml:space="preserve"> Learn Excel formulas, pivot tables, and Power BI for dashboards</w:t>
-      </w:r>
-      <w:r>
-        <w:br/>
-      </w:r>
-      <w:r>
-        <w:rPr>
-          <w:rFonts w:ascii="Segoe UI Emoji" w:hAnsi="Segoe UI Emoji" w:cs="Segoe UI Emoji"/>
-          <w:b/>
-          <w:bCs/>
-        </w:rPr>
-        <w:t>🔹</w:t>
-      </w:r>
-      <w:r>
-        <w:rPr>
-          <w:b/>
-          <w:bCs/>
-        </w:rPr>
-        <w:t xml:space="preserve"> Tools:</w:t>
-      </w:r>
-      <w:r>
-        <w:t xml:space="preserve"> Microsoft Excel, Power BI</w:t>
-      </w:r>
-      <w:r>
-        <w:br/>
-      </w:r>
-      <w:r>
-        <w:rPr>
-          <w:rFonts w:ascii="Segoe UI Emoji" w:hAnsi="Segoe UI Emoji" w:cs="Segoe UI Emoji"/>
-          <w:b/>
-          <w:bCs/>
-        </w:rPr>
-        <w:t>🔹</w:t>
-      </w:r>
-      <w:r>
-        <w:rPr>
-          <w:b/>
-          <w:bCs/>
-        </w:rPr>
-        <w:t xml:space="preserve"> Duration:</w:t>
-      </w:r>
-      <w:r>
-        <w:t xml:space="preserve"> 3 weeks</w:t>
-      </w:r>
-    </w:p>
-    <w:p>
-      <w:pPr>
-        <w:rPr>
-          <w:b/>
-          <w:bCs/>
-        </w:rPr>
-      </w:pPr>
-      <w:r>
-        <w:rPr>
-          <w:rFonts w:ascii="Segoe UI Emoji" w:hAnsi="Segoe UI Emoji" w:cs="Segoe UI Emoji"/>
-          <w:b/>
-          <w:bCs/>
-        </w:rPr>
-        <w:t>📅</w:t>
-      </w:r>
-      <w:r>
-        <w:rPr>
-          <w:b/>
-          <w:bCs/>
-        </w:rPr>
-        <w:t xml:space="preserve"> Learning &amp; Project Plan</w:t>
-      </w:r>
-    </w:p>
-    <w:tbl>
-      <w:tblPr>
-        <w:tblW w:w="0" w:type="auto"/>
-        <w:tblCellSpacing w:w="15" w:type="dxa"/>
-        <w:tblBorders>
-          <w:top w:val="single" w:sz="4" w:space="0" w:color="auto"/>
-          <w:left w:val="single" w:sz="4" w:space="0" w:color="auto"/>
-          <w:bottom w:val="single" w:sz="4" w:space="0" w:color="auto"/>
-          <w:right w:val="single" w:sz="4" w:space="0" w:color="auto"/>
-          <w:insideH w:val="single" w:sz="4" w:space="0" w:color="auto"/>
-          <w:insideV w:val="single" w:sz="4" w:space="0" w:color="auto"/>
-        </w:tblBorders>
-        <w:tblCellMar>
-          <w:top w:w="15" w:type="dxa"/>
-          <w:left w:w="15" w:type="dxa"/>
-          <w:bottom w:w="15" w:type="dxa"/>
-          <w:right w:w="15" w:type="dxa"/>
-        </w:tblCellMar>
-        <w:tblLook w:val="04A0" w:firstRow="1" w:lastRow="0" w:firstColumn="1" w:lastColumn="0" w:noHBand="0" w:noVBand="1"/>
-      </w:tblPr>
-      <w:tblGrid>
-        <w:gridCol w:w="1200"/>
-        <w:gridCol w:w="2504"/>
-        <w:gridCol w:w="2192"/>
-        <w:gridCol w:w="3120"/>
-      </w:tblGrid>
-      <w:tr>
-        <w:trPr>
-          <w:tblHeader/>
-          <w:tblCellSpacing w:w="15" w:type="dxa"/>
-        </w:trPr>
-        <w:tc>
-          <w:tcPr>
-            <w:tcW w:w="0" w:type="auto"/>
-            <w:vAlign w:val="center"/>
-            <w:hideMark/>
-          </w:tcPr>
-          <w:p>
-            <w:pPr>
-              <w:rPr>
-                <w:b/>
-                <w:bCs/>
-              </w:rPr>
-            </w:pPr>
-            <w:r>
-              <w:rPr>
-                <w:b/>
-                <w:bCs/>
-              </w:rPr>
-              <w:t>Week</w:t>
-            </w:r>
-          </w:p>
-        </w:tc>
-        <w:tc>
-          <w:tcPr>
-            <w:tcW w:w="0" w:type="auto"/>
-            <w:vAlign w:val="center"/>
-            <w:hideMark/>
-          </w:tcPr>
-          <w:p>
-            <w:pPr>
-              <w:rPr>
-                <w:b/>
-                <w:bCs/>
-              </w:rPr>
-            </w:pPr>
-            <w:r>
-              <w:rPr>
-                <w:b/>
-                <w:bCs/>
-              </w:rPr>
-              <w:t>Learning Topic</w:t>
-            </w:r>
-          </w:p>
-        </w:tc>
-        <w:tc>
-          <w:tcPr>
-            <w:tcW w:w="0" w:type="auto"/>
-            <w:vAlign w:val="center"/>
-            <w:hideMark/>
-          </w:tcPr>
-          <w:p>
-            <w:pPr>
-              <w:rPr>
-                <w:b/>
-                <w:bCs/>
-              </w:rPr>
-            </w:pPr>
-            <w:r>
-              <w:rPr>
-                <w:b/>
-                <w:bCs/>
-              </w:rPr>
-              <w:t>Hands-on Practice</w:t>
-            </w:r>
-          </w:p>
-        </w:tc>
-        <w:tc>
-          <w:tcPr>
-            <w:tcW w:w="0" w:type="auto"/>
-            <w:vAlign w:val="center"/>
-            <w:hideMark/>
-          </w:tcPr>
-          <w:p>
-            <w:pPr>
-              <w:rPr>
-                <w:b/>
-                <w:bCs/>
-              </w:rPr>
-            </w:pPr>
-            <w:r>
-              <w:rPr>
-                <w:b/>
-                <w:bCs/>
-              </w:rPr>
-              <w:t>Project</w:t>
-            </w:r>
-          </w:p>
-        </w:tc>
-      </w:tr>
-      <w:tr>
-        <w:trPr>
-          <w:tblCellSpacing w:w="15" w:type="dxa"/>
-        </w:trPr>
-        <w:tc>
-          <w:tcPr>
-            <w:tcW w:w="0" w:type="auto"/>
-            <w:vAlign w:val="center"/>
-            <w:hideMark/>
-          </w:tcPr>
-          <w:p>
-            <w:r>
-              <w:rPr>
-                <w:b/>
-                <w:bCs/>
-              </w:rPr>
-              <w:t>April 29 - May 5</w:t>
-            </w:r>
-          </w:p>
-        </w:tc>
-        <w:tc>
-          <w:tcPr>
-            <w:tcW w:w="0" w:type="auto"/>
-            <w:vAlign w:val="center"/>
-            <w:hideMark/>
-          </w:tcPr>
-          <w:p>
-            <w:r>
-              <w:t>Excel Basics (Formulas, Pivot Tables)</w:t>
-            </w:r>
-          </w:p>
-        </w:tc>
-        <w:tc>
-          <w:tcPr>
-            <w:tcW w:w="0" w:type="auto"/>
-            <w:vAlign w:val="center"/>
-            <w:hideMark/>
-          </w:tcPr>
-          <w:p>
-            <w:r>
-              <w:t>Create reports and summaries</w:t>
-            </w:r>
-          </w:p>
-        </w:tc>
-        <w:tc>
-          <w:tcPr>
-            <w:tcW w:w="0" w:type="auto"/>
-            <w:vAlign w:val="center"/>
-            <w:hideMark/>
-          </w:tcPr>
-          <w:p>
-            <w:r>
-              <w:rPr>
-                <w:b/>
-                <w:bCs/>
-              </w:rPr>
-              <w:t>Project 8: HR Employee Dashboard</w:t>
-            </w:r>
-          </w:p>
-        </w:tc>
-      </w:tr>
-      <w:tr>
-        <w:trPr>
-          <w:tblCellSpacing w:w="15" w:type="dxa"/>
-        </w:trPr>
-        <w:tc>
-          <w:tcPr>
-            <w:tcW w:w="0" w:type="auto"/>
-            <w:vAlign w:val="center"/>
-            <w:hideMark/>
-          </w:tcPr>
-          <w:p>
-            <w:r>
-              <w:rPr>
-                <w:b/>
-                <w:bCs/>
-              </w:rPr>
-              <w:t>May 6 - May 12</w:t>
-            </w:r>
-          </w:p>
-        </w:tc>
-        <w:tc>
-          <w:tcPr>
-            <w:tcW w:w="0" w:type="auto"/>
-            <w:vAlign w:val="center"/>
-            <w:hideMark/>
-          </w:tcPr>
-          <w:p>
-            <w:r>
-              <w:t>Power BI Basics</w:t>
-            </w:r>
-          </w:p>
-        </w:tc>
-        <w:tc>
-          <w:tcPr>
-            <w:tcW w:w="0" w:type="auto"/>
-            <w:vAlign w:val="center"/>
-            <w:hideMark/>
-          </w:tcPr>
-          <w:p>
-            <w:r>
-              <w:t>Build simple dashboards</w:t>
-            </w:r>
-          </w:p>
-        </w:tc>
-        <w:tc>
-          <w:tcPr>
-            <w:tcW w:w="0" w:type="auto"/>
-            <w:vAlign w:val="center"/>
-            <w:hideMark/>
-          </w:tcPr>
-          <w:p>
-            <w:r>
-              <w:rPr>
-                <w:b/>
-                <w:bCs/>
-              </w:rPr>
-              <w:t>Project 9: Sales Insights Dashboard</w:t>
-            </w:r>
-          </w:p>
-        </w:tc>
-      </w:tr>
-      <w:tr>
-        <w:trPr>
-          <w:tblCellSpacing w:w="15" w:type="dxa"/>
-        </w:trPr>
-        <w:tc>
-          <w:tcPr>
-            <w:tcW w:w="0" w:type="auto"/>
-            <w:vAlign w:val="center"/>
-            <w:hideMark/>
-          </w:tcPr>
-          <w:p>
-            <w:r>
-              <w:rPr>
-                <w:b/>
-                <w:bCs/>
-              </w:rPr>
-              <w:t>May 13 - May 19</w:t>
-            </w:r>
-          </w:p>
-        </w:tc>
-        <w:tc>
-          <w:tcPr>
-            <w:tcW w:w="0" w:type="auto"/>
-            <w:vAlign w:val="center"/>
-            <w:hideMark/>
-          </w:tcPr>
-          <w:p>
-            <w:r>
-              <w:t>Interactive Dashboards</w:t>
-            </w:r>
-          </w:p>
-        </w:tc>
-        <w:tc>
-          <w:tcPr>
-            <w:tcW w:w="0" w:type="auto"/>
-            <w:vAlign w:val="center"/>
-            <w:hideMark/>
-          </w:tcPr>
-          <w:p>
-            <w:r>
-              <w:t>Combine Excel &amp; Power BI</w:t>
-            </w:r>
-          </w:p>
-        </w:tc>
-        <w:tc>
-          <w:tcPr>
-            <w:tcW w:w="0" w:type="auto"/>
-            <w:vAlign w:val="center"/>
-            <w:hideMark/>
-          </w:tcPr>
-          <w:p>
-            <w:r>
-              <w:rPr>
-                <w:b/>
-                <w:bCs/>
-              </w:rPr>
-              <w:t>Project 10: Financial Performance Dashboard</w:t>
-            </w:r>
-          </w:p>
-        </w:tc>
-      </w:tr>
-    </w:tbl>
-    <w:p>
-      <w:r>
-        <w:rPr>
-          <w:rFonts w:ascii="Segoe UI Emoji" w:hAnsi="Segoe UI Emoji" w:cs="Segoe UI Emoji"/>
-        </w:rPr>
-        <w:t>✅</w:t>
-      </w:r>
-      <w:r>
-        <w:t xml:space="preserve"> </w:t>
-      </w:r>
-      <w:r>
-        <w:rPr>
-          <w:b/>
-          <w:bCs/>
-        </w:rPr>
-        <w:t>By May 19:</w:t>
-      </w:r>
-      <w:r>
-        <w:t xml:space="preserve"> You will be able to create interactive dashboards for business insights.</w:t>
-      </w:r>
-    </w:p>
-    <w:p>
-      <w:r>
-        <w:pict w14:anchorId="0A9A29F9">
-          <v:rect id="_x0000_i1031" style="width:0;height:1.5pt" o:hralign="center" o:hrstd="t" o:hr="t" fillcolor="#a0a0a0" stroked="f"/>
-        </w:pict>
-      </w:r>
-    </w:p>
-    <w:p>
-      <w:pPr>
-        <w:rPr>
-          <w:b/>
-          <w:bCs/>
-        </w:rPr>
-      </w:pPr>
-      <w:r>
-        <w:rPr>
-          <w:rFonts w:ascii="Segoe UI Emoji" w:hAnsi="Segoe UI Emoji" w:cs="Segoe UI Emoji"/>
-          <w:b/>
-          <w:bCs/>
-        </w:rPr>
-        <w:t>📌</w:t>
-      </w:r>
-      <w:r>
-        <w:rPr>
-          <w:b/>
-          <w:bCs/>
-        </w:rPr>
-        <w:t xml:space="preserve"> Phase 4: Machine Learning &amp; Portfolio Projects (May 20 - June 30)</w:t>
-      </w:r>
-    </w:p>
-    <w:p>
-      <w:r>
-        <w:rPr>
-          <w:rFonts w:ascii="Segoe UI Emoji" w:hAnsi="Segoe UI Emoji" w:cs="Segoe UI Emoji"/>
-          <w:b/>
-          <w:bCs/>
-        </w:rPr>
-        <w:t>🔹</w:t>
-      </w:r>
-      <w:r>
-        <w:rPr>
-          <w:b/>
-          <w:bCs/>
-        </w:rPr>
-        <w:t xml:space="preserve"> Goal:</w:t>
-      </w:r>
-      <w:r>
-        <w:t xml:space="preserve"> Learn basic machine learning and build a strong portfolio</w:t>
-      </w:r>
-      <w:r>
-        <w:br/>
-      </w:r>
-      <w:r>
-        <w:rPr>
-          <w:rFonts w:ascii="Segoe UI Emoji" w:hAnsi="Segoe UI Emoji" w:cs="Segoe UI Emoji"/>
-          <w:b/>
-          <w:bCs/>
-        </w:rPr>
-        <w:t>🔹</w:t>
-      </w:r>
-      <w:r>
-        <w:rPr>
-          <w:b/>
-          <w:bCs/>
-        </w:rPr>
-        <w:t xml:space="preserve"> Tools:</w:t>
-      </w:r>
-      <w:r>
-        <w:t xml:space="preserve"> Python (Scikit-learn), Tableau, GitHub</w:t>
-      </w:r>
-      <w:r>
-        <w:br/>
-      </w:r>
-      <w:r>
-        <w:rPr>
-          <w:rFonts w:ascii="Segoe UI Emoji" w:hAnsi="Segoe UI Emoji" w:cs="Segoe UI Emoji"/>
-          <w:b/>
-          <w:bCs/>
-        </w:rPr>
-        <w:t>🔹</w:t>
-      </w:r>
-      <w:r>
-        <w:rPr>
-          <w:b/>
-          <w:bCs/>
-        </w:rPr>
-        <w:t xml:space="preserve"> Duration:</w:t>
-      </w:r>
-      <w:r>
-        <w:t xml:space="preserve"> 6 weeks</w:t>
-      </w:r>
-    </w:p>
-    <w:p>
-      <w:pPr>
-        <w:rPr>
-          <w:b/>
-          <w:bCs/>
-        </w:rPr>
-      </w:pPr>
-      <w:r>
-        <w:rPr>
-          <w:rFonts w:ascii="Segoe UI Emoji" w:hAnsi="Segoe UI Emoji" w:cs="Segoe UI Emoji"/>
-          <w:b/>
-          <w:bCs/>
-        </w:rPr>
-        <w:t>📅</w:t>
-      </w:r>
-      <w:r>
-        <w:rPr>
-          <w:b/>
-          <w:bCs/>
-        </w:rPr>
-        <w:t xml:space="preserve"> Learning &amp; Project Plan</w:t>
-      </w:r>
-    </w:p>
-    <w:tbl>
-      <w:tblPr>
-        <w:tblW w:w="0" w:type="auto"/>
-        <w:tblCellSpacing w:w="15" w:type="dxa"/>
-        <w:tblBorders>
-          <w:top w:val="single" w:sz="4" w:space="0" w:color="auto"/>
-          <w:left w:val="single" w:sz="4" w:space="0" w:color="auto"/>
-          <w:bottom w:val="single" w:sz="4" w:space="0" w:color="auto"/>
-          <w:right w:val="single" w:sz="4" w:space="0" w:color="auto"/>
-          <w:insideH w:val="single" w:sz="4" w:space="0" w:color="auto"/>
-          <w:insideV w:val="single" w:sz="4" w:space="0" w:color="auto"/>
-        </w:tblBorders>
-        <w:tblCellMar>
-          <w:top w:w="15" w:type="dxa"/>
-          <w:left w:w="15" w:type="dxa"/>
-          <w:bottom w:w="15" w:type="dxa"/>
-          <w:right w:w="15" w:type="dxa"/>
-        </w:tblCellMar>
-        <w:tblLook w:val="04A0" w:firstRow="1" w:lastRow="0" w:firstColumn="1" w:lastColumn="0" w:noHBand="0" w:noVBand="1"/>
-      </w:tblPr>
-      <w:tblGrid>
-        <w:gridCol w:w="1049"/>
-        <w:gridCol w:w="2918"/>
-        <w:gridCol w:w="2013"/>
-        <w:gridCol w:w="3036"/>
-      </w:tblGrid>
-      <w:tr>
-        <w:trPr>
-          <w:tblHeader/>
-          <w:tblCellSpacing w:w="15" w:type="dxa"/>
-        </w:trPr>
-        <w:tc>
-          <w:tcPr>
-            <w:tcW w:w="0" w:type="auto"/>
-            <w:vAlign w:val="center"/>
-            <w:hideMark/>
-          </w:tcPr>
-          <w:p>
-            <w:pPr>
-              <w:rPr>
-                <w:b/>
-                <w:bCs/>
-              </w:rPr>
-            </w:pPr>
-            <w:r>
-              <w:rPr>
-                <w:b/>
-                <w:bCs/>
-              </w:rPr>
-              <w:lastRenderedPageBreak/>
-              <w:t>Week</w:t>
-            </w:r>
-          </w:p>
-        </w:tc>
-        <w:tc>
-          <w:tcPr>
-            <w:tcW w:w="0" w:type="auto"/>
-            <w:vAlign w:val="center"/>
-            <w:hideMark/>
-          </w:tcPr>
-          <w:p>
-            <w:pPr>
-              <w:rPr>
-                <w:b/>
-                <w:bCs/>
-              </w:rPr>
-            </w:pPr>
-            <w:r>
-              <w:rPr>
-                <w:b/>
-                <w:bCs/>
-              </w:rPr>
-              <w:t>Learning Topic</w:t>
-            </w:r>
-          </w:p>
-        </w:tc>
-        <w:tc>
-          <w:tcPr>
-            <w:tcW w:w="0" w:type="auto"/>
-            <w:vAlign w:val="center"/>
-            <w:hideMark/>
-          </w:tcPr>
-          <w:p>
-            <w:pPr>
-              <w:rPr>
-                <w:b/>
-                <w:bCs/>
-              </w:rPr>
-            </w:pPr>
-            <w:r>
-              <w:rPr>
-                <w:b/>
-                <w:bCs/>
-              </w:rPr>
-              <w:t>Hands-on Practice</w:t>
-            </w:r>
-          </w:p>
-        </w:tc>
-        <w:tc>
-          <w:tcPr>
-            <w:tcW w:w="0" w:type="auto"/>
-            <w:vAlign w:val="center"/>
-            <w:hideMark/>
-          </w:tcPr>
-          <w:p>
-            <w:pPr>
-              <w:rPr>
-                <w:b/>
-                <w:bCs/>
-              </w:rPr>
-            </w:pPr>
-            <w:r>
-              <w:rPr>
-                <w:b/>
-                <w:bCs/>
-              </w:rPr>
-              <w:t>Project</w:t>
-            </w:r>
-          </w:p>
-        </w:tc>
-      </w:tr>
-      <w:tr>
-        <w:trPr>
-          <w:tblCellSpacing w:w="15" w:type="dxa"/>
-        </w:trPr>
-        <w:tc>
-          <w:tcPr>
-            <w:tcW w:w="0" w:type="auto"/>
-            <w:vAlign w:val="center"/>
-            <w:hideMark/>
-          </w:tcPr>
-          <w:p>
-            <w:r>
-              <w:rPr>
-                <w:b/>
-                <w:bCs/>
-              </w:rPr>
-              <w:t>May 20 - May 26</w:t>
-            </w:r>
-          </w:p>
-        </w:tc>
-        <w:tc>
-          <w:tcPr>
-            <w:tcW w:w="0" w:type="auto"/>
-            <w:vAlign w:val="center"/>
-            <w:hideMark/>
-          </w:tcPr>
-          <w:p>
-            <w:r>
-              <w:t>Intro to Machine Learning (Linear Regression)</w:t>
-            </w:r>
-          </w:p>
-        </w:tc>
-        <w:tc>
-          <w:tcPr>
-            <w:tcW w:w="0" w:type="auto"/>
-            <w:vAlign w:val="center"/>
-            <w:hideMark/>
-          </w:tcPr>
-          <w:p>
-            <w:r>
-              <w:t>Train a basic model</w:t>
-            </w:r>
-          </w:p>
-        </w:tc>
-        <w:tc>
-          <w:tcPr>
-            <w:tcW w:w="0" w:type="auto"/>
-            <w:vAlign w:val="center"/>
-            <w:hideMark/>
-          </w:tcPr>
-          <w:p>
-            <w:r>
-              <w:rPr>
-                <w:b/>
-                <w:bCs/>
-              </w:rPr>
-              <w:t>Project 11: Predicting House Prices</w:t>
-            </w:r>
-          </w:p>
-        </w:tc>
-      </w:tr>
-      <w:tr>
-        <w:trPr>
-          <w:tblCellSpacing w:w="15" w:type="dxa"/>
-        </w:trPr>
-        <w:tc>
-          <w:tcPr>
-            <w:tcW w:w="0" w:type="auto"/>
-            <w:vAlign w:val="center"/>
-            <w:hideMark/>
-          </w:tcPr>
-          <w:p>
-            <w:r>
-              <w:rPr>
-                <w:b/>
-                <w:bCs/>
-              </w:rPr>
-              <w:t>May 27 - June 2</w:t>
-            </w:r>
-          </w:p>
-        </w:tc>
-        <w:tc>
-          <w:tcPr>
-            <w:tcW w:w="0" w:type="auto"/>
-            <w:vAlign w:val="center"/>
-            <w:hideMark/>
-          </w:tcPr>
-          <w:p>
-            <w:r>
-              <w:t>Classification (Logistic Regression, Decision Trees)</w:t>
-            </w:r>
-          </w:p>
-        </w:tc>
-        <w:tc>
-          <w:tcPr>
-            <w:tcW w:w="0" w:type="auto"/>
-            <w:vAlign w:val="center"/>
-            <w:hideMark/>
-          </w:tcPr>
-          <w:p>
-            <w:r>
-              <w:t>Work with classification models</w:t>
-            </w:r>
-          </w:p>
-        </w:tc>
-        <w:tc>
-          <w:tcPr>
-            <w:tcW w:w="0" w:type="auto"/>
-            <w:vAlign w:val="center"/>
-            <w:hideMark/>
-          </w:tcPr>
-          <w:p>
-            <w:r>
-              <w:rPr>
-                <w:b/>
-                <w:bCs/>
-              </w:rPr>
-              <w:t>Project 12: Credit Card Fraud Detection</w:t>
-            </w:r>
-          </w:p>
-        </w:tc>
-      </w:tr>
-      <w:tr>
-        <w:trPr>
-          <w:tblCellSpacing w:w="15" w:type="dxa"/>
-        </w:trPr>
-        <w:tc>
-          <w:tcPr>
-            <w:tcW w:w="0" w:type="auto"/>
-            <w:vAlign w:val="center"/>
-            <w:hideMark/>
-          </w:tcPr>
-          <w:p>
-            <w:r>
-              <w:rPr>
-                <w:b/>
-                <w:bCs/>
-              </w:rPr>
-              <w:t>June 3 - June 9</w:t>
-            </w:r>
-          </w:p>
-        </w:tc>
-        <w:tc>
-          <w:tcPr>
-            <w:tcW w:w="0" w:type="auto"/>
-            <w:vAlign w:val="center"/>
-            <w:hideMark/>
-          </w:tcPr>
-          <w:p>
-            <w:r>
-              <w:t>Clustering &amp; Recommendation Systems</w:t>
-            </w:r>
-          </w:p>
-        </w:tc>
-        <w:tc>
-          <w:tcPr>
-            <w:tcW w:w="0" w:type="auto"/>
-            <w:vAlign w:val="center"/>
-            <w:hideMark/>
-          </w:tcPr>
-          <w:p>
-            <w:r>
-              <w:t>Segment customers using ML</w:t>
-            </w:r>
-          </w:p>
-        </w:tc>
-        <w:tc>
-          <w:tcPr>
-            <w:tcW w:w="0" w:type="auto"/>
-            <w:vAlign w:val="center"/>
-            <w:hideMark/>
-          </w:tcPr>
-          <w:p>
-            <w:r>
-              <w:rPr>
-                <w:b/>
-                <w:bCs/>
-              </w:rPr>
-              <w:t>Project 13: Movie Recommendation System</w:t>
-            </w:r>
-          </w:p>
-        </w:tc>
-      </w:tr>
-      <w:tr>
-        <w:trPr>
-          <w:tblCellSpacing w:w="15" w:type="dxa"/>
-        </w:trPr>
-        <w:tc>
-          <w:tcPr>
-            <w:tcW w:w="0" w:type="auto"/>
-            <w:vAlign w:val="center"/>
-            <w:hideMark/>
-          </w:tcPr>
-          <w:p>
-            <w:r>
-              <w:rPr>
-                <w:b/>
-                <w:bCs/>
-              </w:rPr>
-              <w:t>June 10 - June 16</w:t>
-            </w:r>
-          </w:p>
-        </w:tc>
-        <w:tc>
-          <w:tcPr>
-            <w:tcW w:w="0" w:type="auto"/>
-            <w:vAlign w:val="center"/>
-            <w:hideMark/>
-          </w:tcPr>
-          <w:p>
-            <w:r>
-              <w:t>Tableau &amp; Data Storytelling</w:t>
-            </w:r>
-          </w:p>
-        </w:tc>
-        <w:tc>
-          <w:tcPr>
-            <w:tcW w:w="0" w:type="auto"/>
-            <w:vAlign w:val="center"/>
-            <w:hideMark/>
-          </w:tcPr>
-          <w:p>
-            <w:r>
-              <w:t>Present data visually</w:t>
-            </w:r>
-          </w:p>
-        </w:tc>
-        <w:tc>
-          <w:tcPr>
-            <w:tcW w:w="0" w:type="auto"/>
-            <w:vAlign w:val="center"/>
-            <w:hideMark/>
-          </w:tcPr>
-          <w:p>
-            <w:r>
-              <w:rPr>
-                <w:b/>
-                <w:bCs/>
-              </w:rPr>
-              <w:t>Project 14: Interactive Business Report in Tableau</w:t>
-            </w:r>
-          </w:p>
-        </w:tc>
-      </w:tr>
-      <w:tr>
-        <w:trPr>
-          <w:tblCellSpacing w:w="15" w:type="dxa"/>
-        </w:trPr>
-        <w:tc>
-          <w:tcPr>
-            <w:tcW w:w="0" w:type="auto"/>
-            <w:vAlign w:val="center"/>
-            <w:hideMark/>
-          </w:tcPr>
-          <w:p>
-            <w:r>
-              <w:rPr>
-                <w:b/>
-                <w:bCs/>
-              </w:rPr>
-              <w:t>June 17 - June 30</w:t>
-            </w:r>
-          </w:p>
-        </w:tc>
-        <w:tc>
-          <w:tcPr>
-            <w:tcW w:w="0" w:type="auto"/>
-            <w:vAlign w:val="center"/>
-            <w:hideMark/>
-          </w:tcPr>
-          <w:p>
-            <w:r>
-              <w:t>Portfolio &amp; Resume Building</w:t>
-            </w:r>
-          </w:p>
-        </w:tc>
-        <w:tc>
-          <w:tcPr>
-            <w:tcW w:w="0" w:type="auto"/>
-            <w:vAlign w:val="center"/>
-            <w:hideMark/>
-          </w:tcPr>
-          <w:p>
-            <w:r>
-              <w:t>Upload projects to GitHub</w:t>
-            </w:r>
-          </w:p>
-        </w:tc>
-        <w:tc>
-          <w:tcPr>
-            <w:tcW w:w="0" w:type="auto"/>
-            <w:vAlign w:val="center"/>
-            <w:hideMark/>
-          </w:tcPr>
-          <w:p>
-            <w:r>
-              <w:rPr>
-                <w:b/>
-                <w:bCs/>
-              </w:rPr>
-              <w:t>Final Capstone: End-to-End Data Analysis Project</w:t>
-            </w:r>
-          </w:p>
-        </w:tc>
-      </w:tr>
-    </w:tbl>
-    <w:p>
-      <w:r>
-        <w:rPr>
-          <w:rFonts w:ascii="Segoe UI Emoji" w:hAnsi="Segoe UI Emoji" w:cs="Segoe UI Emoji"/>
-        </w:rPr>
-        <w:t>✅</w:t>
-      </w:r>
-      <w:r>
-        <w:t xml:space="preserve"> </w:t>
-      </w:r>
-      <w:r>
-        <w:rPr>
-          <w:b/>
-          <w:bCs/>
-        </w:rPr>
-        <w:t>By June 30:</w:t>
-      </w:r>
-      <w:r>
-        <w:t xml:space="preserve"> You will have a strong portfolio with </w:t>
-      </w:r>
-      <w:r>
-        <w:rPr>
-          <w:b/>
-          <w:bCs/>
-        </w:rPr>
-        <w:t>15+ projects</w:t>
-      </w:r>
-      <w:r>
-        <w:t xml:space="preserve"> to showcase your skills.</w:t>
-      </w:r>
-    </w:p>
-    <w:p>
-      <w:r>
-        <w:pict w14:anchorId="5748F2F9">
-          <v:rect id="_x0000_i1032" style="width:0;height:1.5pt" o:hralign="center" o:hrstd="t" o:hr="t" fillcolor="#a0a0a0" stroked="f"/>
-        </w:pict>
-      </w:r>
-    </w:p>
-    <w:p>
-      <w:pPr>
-        <w:rPr>
-          <w:b/>
-          <w:bCs/>
-        </w:rPr>
-      </w:pPr>
-      <w:r>
-        <w:rPr>
-          <w:rFonts w:ascii="Segoe UI Emoji" w:hAnsi="Segoe UI Emoji" w:cs="Segoe UI Emoji"/>
-          <w:b/>
-          <w:bCs/>
-        </w:rPr>
-        <w:t>🔹</w:t>
-      </w:r>
-      <w:r>
-        <w:rPr>
-          <w:b/>
-          <w:bCs/>
-        </w:rPr>
-        <w:t xml:space="preserve"> Summary of Your Roadmap</w:t>
-      </w:r>
-    </w:p>
-    <w:p>
-      <w:r>
-        <w:rPr>
-          <w:rFonts w:ascii="Segoe UI Emoji" w:hAnsi="Segoe UI Emoji" w:cs="Segoe UI Emoji"/>
-        </w:rPr>
-        <w:t>✅</w:t>
-      </w:r>
-      <w:r>
-        <w:t xml:space="preserve"> </w:t>
-      </w:r>
-      <w:r>
-        <w:rPr>
-          <w:b/>
-          <w:bCs/>
-        </w:rPr>
-        <w:t>March 3 - April 7</w:t>
-      </w:r>
-      <w:r>
-        <w:t>: Python for Data Analysis (Pandas, NumPy, Visualization)</w:t>
-      </w:r>
-      <w:r>
-        <w:br/>
-      </w:r>
-      <w:r>
-        <w:rPr>
-          <w:rFonts w:ascii="Segoe UI Emoji" w:hAnsi="Segoe UI Emoji" w:cs="Segoe UI Emoji"/>
-        </w:rPr>
-        <w:t>✅</w:t>
-      </w:r>
-      <w:r>
-        <w:t xml:space="preserve"> </w:t>
-      </w:r>
-      <w:r>
-        <w:rPr>
-          <w:b/>
-          <w:bCs/>
-        </w:rPr>
-        <w:t>April 8 - April 28</w:t>
-      </w:r>
-      <w:r>
-        <w:t>: SQL for Data Analysis (Querying Databases)</w:t>
-      </w:r>
-      <w:r>
-        <w:br/>
-      </w:r>
-      <w:r>
-        <w:rPr>
-          <w:rFonts w:ascii="Segoe UI Emoji" w:hAnsi="Segoe UI Emoji" w:cs="Segoe UI Emoji"/>
-        </w:rPr>
-        <w:t>✅</w:t>
-      </w:r>
-      <w:r>
-        <w:t xml:space="preserve"> </w:t>
-      </w:r>
-      <w:r>
-        <w:rPr>
-          <w:b/>
-          <w:bCs/>
-        </w:rPr>
-        <w:t>April 29 - May 19</w:t>
-      </w:r>
-      <w:r>
-        <w:t>: Advanced Excel &amp; Power BI for Reporting</w:t>
-      </w:r>
-      <w:r>
-        <w:br/>
-      </w:r>
-      <w:r>
-        <w:rPr>
-          <w:rFonts w:ascii="Segoe UI Emoji" w:hAnsi="Segoe UI Emoji" w:cs="Segoe UI Emoji"/>
-        </w:rPr>
-        <w:t>✅</w:t>
-      </w:r>
-      <w:r>
-        <w:t xml:space="preserve"> </w:t>
-      </w:r>
-      <w:r>
-        <w:rPr>
-          <w:b/>
-          <w:bCs/>
-        </w:rPr>
-        <w:t>May 20 - June 30</w:t>
-      </w:r>
-      <w:r>
-        <w:t>: Machine Learning + Portfolio Building</w:t>
-      </w:r>
-    </w:p>
-    <w:p>
-      <w:r>
-        <w:pict w14:anchorId="249E192B">
-          <v:rect id="_x0000_i1033" style="width:0;height:1.5pt" o:hralign="center" o:hrstd="t" o:hr="t" fillcolor="#a0a0a0" stroked="f"/>
-        </w:pict>
-      </w:r>
-    </w:p>
-    <w:p>
-      <w:pPr>
-        <w:rPr>
-          <w:b/>
-          <w:bCs/>
-        </w:rPr>
-      </w:pPr>
-      <w:r>
-        <w:rPr>
-          <w:rFonts w:ascii="Segoe UI Emoji" w:hAnsi="Segoe UI Emoji" w:cs="Segoe UI Emoji"/>
-          <w:b/>
-          <w:bCs/>
-        </w:rPr>
-        <w:t>📌</w:t>
-      </w:r>
-      <w:r>
-        <w:rPr>
-          <w:b/>
-          <w:bCs/>
-        </w:rPr>
-        <w:t xml:space="preserve"> Next Steps</w:t>
-      </w:r>
-    </w:p>
-    <w:p>
-      <w:r>
-        <w:t>1️</w:t>
-      </w:r>
-      <w:proofErr w:type="gramStart"/>
-      <w:r>
-        <w:rPr>
-          <w:rFonts w:ascii="Segoe UI Symbol" w:hAnsi="Segoe UI Symbol" w:cs="Segoe UI Symbol"/>
-        </w:rPr>
-        <w:t>⃣</w:t>
-      </w:r>
-      <w:r>
-        <w:t xml:space="preserve"> </w:t>
-      </w:r>
-      <w:r>
-        <w:t xml:space="preserve"> </w:t>
-      </w:r>
-      <w:r>
-        <w:rPr>
-          <w:b/>
-          <w:bCs/>
-        </w:rPr>
-        <w:t>Start</w:t>
-      </w:r>
-      <w:proofErr w:type="gramEnd"/>
-      <w:r>
-        <w:rPr>
-          <w:b/>
-          <w:bCs/>
-        </w:rPr>
-        <w:t xml:space="preserve"> with Python Basics (March 3 - March 10)</w:t>
-      </w:r>
-      <w:r>
-        <w:br/>
-        <w:t>2️</w:t>
-      </w:r>
-      <w:r>
-        <w:rPr>
-          <w:rFonts w:ascii="Segoe UI Symbol" w:hAnsi="Segoe UI Symbol" w:cs="Segoe UI Symbol"/>
-        </w:rPr>
-        <w:t>⃣</w:t>
-      </w:r>
-      <w:r>
-        <w:t xml:space="preserve"> </w:t>
-      </w:r>
-      <w:r>
-        <w:t xml:space="preserve"> </w:t>
-      </w:r>
-      <w:r>
-        <w:rPr>
-          <w:b/>
-          <w:bCs/>
-        </w:rPr>
-        <w:t>Follow the structured plan step by step</w:t>
-      </w:r>
-      <w:r>
-        <w:br/>
-        <w:t>3️</w:t>
-      </w:r>
-      <w:r>
-        <w:rPr>
-          <w:rFonts w:ascii="Segoe UI Symbol" w:hAnsi="Segoe UI Symbol" w:cs="Segoe UI Symbol"/>
-        </w:rPr>
-        <w:t>⃣</w:t>
-      </w:r>
-      <w:r>
-        <w:t xml:space="preserve"> </w:t>
-      </w:r>
-      <w:r>
-        <w:t xml:space="preserve"> </w:t>
-      </w:r>
-      <w:r>
-        <w:rPr>
-          <w:b/>
-          <w:bCs/>
-        </w:rPr>
-        <w:t>Build and upload your projects to GitHub</w:t>
-      </w:r>
-    </w:p>
-    <w:p>
-      <w:pPr>
-        <w:pStyle w:val="Heading1"/>
-      </w:pPr>
-      <w:r>
-        <w:t>Datasets I could use</w:t>
-      </w:r>
-    </w:p>
-    <w:p>
-      <w:pPr>
-        <w:rPr>
-          <w:b/>
-          <w:bCs/>
-        </w:rPr>
-      </w:pPr>
-      <w:r>
-        <w:rPr>
-          <w:rFonts w:ascii="Segoe UI Emoji" w:hAnsi="Segoe UI Emoji" w:cs="Segoe UI Emoji"/>
-          <w:b/>
-          <w:bCs/>
-        </w:rPr>
-        <w:t>📌</w:t>
-      </w:r>
-      <w:r>
-        <w:rPr>
-          <w:b/>
-          <w:bCs/>
-        </w:rPr>
         <w:t xml:space="preserve"> Phase 1: Python for Data Analysis (March 3 - April 7)</w:t>
       </w:r>
     </w:p>
@@ -5360,6 +2751,7 @@
           <w:b/>
           <w:bCs/>
         </w:rPr>
+        <w:lastRenderedPageBreak/>
         <w:t>1️</w:t>
       </w:r>
       <w:r>
@@ -5390,7 +2782,6 @@
           <w:b/>
           <w:bCs/>
         </w:rPr>
-        <w:lastRenderedPageBreak/>
         <w:t>Dataset:</w:t>
       </w:r>
       <w:r>
@@ -5514,15 +2905,7 @@
         <w:t>What to Do?</w:t>
       </w:r>
       <w:r>
-        <w:t xml:space="preserve"> Create bar charts, scatter plots, and histograms to </w:t>
-      </w:r>
-      <w:proofErr w:type="spellStart"/>
-      <w:r>
-        <w:t>analyze</w:t>
-      </w:r>
-      <w:proofErr w:type="spellEnd"/>
-      <w:r>
-        <w:t xml:space="preserve"> trends.</w:t>
+        <w:t xml:space="preserve"> Create bar charts, scatter plots, and histograms to analyze trends.</w:t>
       </w:r>
     </w:p>
     <w:p>
@@ -5552,23 +2935,7 @@
           <w:b/>
           <w:bCs/>
         </w:rPr>
-        <w:t xml:space="preserve"> Project: </w:t>
-      </w:r>
-      <w:proofErr w:type="spellStart"/>
-      <w:r>
-        <w:rPr>
-          <w:b/>
-          <w:bCs/>
-        </w:rPr>
-        <w:t>Analyzing</w:t>
-      </w:r>
-      <w:proofErr w:type="spellEnd"/>
-      <w:r>
-        <w:rPr>
-          <w:b/>
-          <w:bCs/>
-        </w:rPr>
-        <w:t xml:space="preserve"> Employee Data</w:t>
+        <w:t xml:space="preserve"> Project: Analyzing Employee Data</w:t>
       </w:r>
     </w:p>
     <w:p>
@@ -5622,15 +2989,7 @@
         <w:t>What to Do?</w:t>
       </w:r>
       <w:r>
-        <w:t xml:space="preserve"> </w:t>
-      </w:r>
-      <w:proofErr w:type="spellStart"/>
-      <w:r>
-        <w:t>Analyze</w:t>
-      </w:r>
-      <w:proofErr w:type="spellEnd"/>
-      <w:r>
-        <w:t xml:space="preserve"> trends and patterns in employee attrition.</w:t>
+        <w:t xml:space="preserve"> Analyze trends and patterns in employee attrition.</w:t>
       </w:r>
     </w:p>
     <w:p>
@@ -5714,21 +3073,13 @@
         <w:t>What to Do?</w:t>
       </w:r>
       <w:r>
-        <w:t xml:space="preserve"> </w:t>
-      </w:r>
-      <w:proofErr w:type="spellStart"/>
-      <w:r>
-        <w:t>Analyze</w:t>
-      </w:r>
-      <w:proofErr w:type="spellEnd"/>
-      <w:r>
-        <w:t xml:space="preserve"> trends in cases and visualize key patterns.</w:t>
+        <w:t xml:space="preserve"> Analyze trends in cases and visualize key patterns.</w:t>
       </w:r>
     </w:p>
     <w:p>
       <w:r>
         <w:pict w14:anchorId="2601B0F8">
-          <v:rect id="_x0000_i1034" style="width:0;height:1.5pt" o:hralign="center" o:hrstd="t" o:hr="t" fillcolor="#a0a0a0" stroked="f"/>
+          <v:rect id="_x0000_i1035" style="width:0;height:1.5pt" o:hralign="center" o:hrstd="t" o:hr="t" fillcolor="#a0a0a0" stroked="f"/>
         </w:pict>
       </w:r>
     </w:p>
@@ -5782,23 +3133,7 @@
           <w:b/>
           <w:bCs/>
         </w:rPr>
-        <w:t xml:space="preserve"> Project: </w:t>
-      </w:r>
-      <w:proofErr w:type="spellStart"/>
-      <w:r>
-        <w:rPr>
-          <w:b/>
-          <w:bCs/>
-        </w:rPr>
-        <w:t>Analyzing</w:t>
-      </w:r>
-      <w:proofErr w:type="spellEnd"/>
-      <w:r>
-        <w:rPr>
-          <w:b/>
-          <w:bCs/>
-        </w:rPr>
-        <w:t xml:space="preserve"> Customer Orders</w:t>
+        <w:t xml:space="preserve"> Project: Analyzing Customer Orders</w:t>
       </w:r>
     </w:p>
     <w:p>
@@ -5915,6 +3250,7 @@
           <w:b/>
           <w:bCs/>
         </w:rPr>
+        <w:lastRenderedPageBreak/>
         <w:t>Description:</w:t>
       </w:r>
       <w:r>
@@ -5933,19 +3269,10 @@
           <w:b/>
           <w:bCs/>
         </w:rPr>
-        <w:lastRenderedPageBreak/>
         <w:t>What to Do?</w:t>
       </w:r>
       <w:r>
-        <w:t xml:space="preserve"> Use SQL to </w:t>
-      </w:r>
-      <w:proofErr w:type="spellStart"/>
-      <w:r>
-        <w:t>analyze</w:t>
-      </w:r>
-      <w:proofErr w:type="spellEnd"/>
-      <w:r>
-        <w:t xml:space="preserve"> employee performance and promotions.</w:t>
+        <w:t xml:space="preserve"> Use SQL to analyze employee performance and promotions.</w:t>
       </w:r>
     </w:p>
     <w:p>
@@ -6029,21 +3356,13 @@
         <w:t>What to Do?</w:t>
       </w:r>
       <w:r>
-        <w:t xml:space="preserve"> Find trends, monthly sales growth, and customer </w:t>
-      </w:r>
-      <w:proofErr w:type="spellStart"/>
-      <w:r>
-        <w:t>behavior</w:t>
-      </w:r>
-      <w:proofErr w:type="spellEnd"/>
-      <w:r>
-        <w:t>.</w:t>
+        <w:t xml:space="preserve"> Find trends, monthly sales growth, and customer behavior.</w:t>
       </w:r>
     </w:p>
     <w:p>
       <w:r>
         <w:pict w14:anchorId="29EEF38F">
-          <v:rect id="_x0000_i1035" style="width:0;height:1.5pt" o:hralign="center" o:hrstd="t" o:hr="t" fillcolor="#a0a0a0" stroked="f"/>
+          <v:rect id="_x0000_i1036" style="width:0;height:1.5pt" o:hralign="center" o:hrstd="t" o:hr="t" fillcolor="#a0a0a0" stroked="f"/>
         </w:pict>
       </w:r>
     </w:p>
@@ -6235,15 +3554,7 @@
         <w:t>What to Do?</w:t>
       </w:r>
       <w:r>
-        <w:t xml:space="preserve"> Build a Power BI dashboard showing sales trends and customer </w:t>
-      </w:r>
-      <w:proofErr w:type="spellStart"/>
-      <w:r>
-        <w:t>behavior</w:t>
-      </w:r>
-      <w:proofErr w:type="spellEnd"/>
-      <w:r>
-        <w:t>.</w:t>
+        <w:t xml:space="preserve"> Build a Power BI dashboard showing sales trends and customer behavior.</w:t>
       </w:r>
     </w:p>
     <w:p>
@@ -6320,21 +3631,13 @@
         <w:t>What to Do?</w:t>
       </w:r>
       <w:r>
-        <w:t xml:space="preserve"> </w:t>
-      </w:r>
-      <w:proofErr w:type="spellStart"/>
-      <w:r>
-        <w:t>Analyze</w:t>
-      </w:r>
-      <w:proofErr w:type="spellEnd"/>
-      <w:r>
-        <w:t xml:space="preserve"> stock price trends and create a Power BI report.</w:t>
+        <w:t xml:space="preserve"> Analyze stock price trends and create a Power BI report.</w:t>
       </w:r>
     </w:p>
     <w:p>
       <w:r>
         <w:pict w14:anchorId="4F028A24">
-          <v:rect id="_x0000_i1036" style="width:0;height:1.5pt" o:hralign="center" o:hrstd="t" o:hr="t" fillcolor="#a0a0a0" stroked="f"/>
+          <v:rect id="_x0000_i1037" style="width:0;height:1.5pt" o:hralign="center" o:hrstd="t" o:hr="t" fillcolor="#a0a0a0" stroked="f"/>
         </w:pict>
       </w:r>
     </w:p>
@@ -6454,6 +3757,7 @@
           <w:b/>
           <w:bCs/>
         </w:rPr>
+        <w:lastRenderedPageBreak/>
         <w:t>What to Do?</w:t>
       </w:r>
       <w:r>
@@ -6472,7 +3776,6 @@
           <w:b/>
           <w:bCs/>
         </w:rPr>
-        <w:lastRenderedPageBreak/>
         <w:t>1️</w:t>
       </w:r>
       <w:r>
@@ -6539,15 +3842,7 @@
         <w:t>Description:</w:t>
       </w:r>
       <w:r>
-        <w:t xml:space="preserve"> Transactions </w:t>
-      </w:r>
-      <w:proofErr w:type="spellStart"/>
-      <w:r>
-        <w:t>labeled</w:t>
-      </w:r>
-      <w:proofErr w:type="spellEnd"/>
-      <w:r>
-        <w:t xml:space="preserve"> as fraudulent or not.</w:t>
+        <w:t xml:space="preserve"> Transactions labeled as fraudulent or not.</w:t>
       </w:r>
     </w:p>
     <w:p>
@@ -6628,15 +3923,7 @@
         <w:t>Dataset:</w:t>
       </w:r>
       <w:r>
-        <w:t xml:space="preserve"> </w:t>
-      </w:r>
-      <w:proofErr w:type="spellStart"/>
-      <w:r>
-        <w:t>MovieLens</w:t>
-      </w:r>
-      <w:proofErr w:type="spellEnd"/>
-      <w:r>
-        <w:t xml:space="preserve"> Dataset</w:t>
+        <w:t xml:space="preserve"> MovieLens Dataset</w:t>
       </w:r>
     </w:p>
     <w:p>
@@ -7031,23 +4318,8 @@
         </w:numPr>
       </w:pPr>
       <w:r>
-        <w:t>If you run .</w:t>
-      </w:r>
-      <w:proofErr w:type="gramStart"/>
-      <w:r>
-        <w:t>info(</w:t>
-      </w:r>
-      <w:proofErr w:type="gramEnd"/>
-      <w:r>
-        <w:t xml:space="preserve">) or .describe() on a Pandas </w:t>
-      </w:r>
-      <w:proofErr w:type="spellStart"/>
-      <w:r>
-        <w:t>DataFrame</w:t>
-      </w:r>
-      <w:proofErr w:type="spellEnd"/>
-      <w:r>
-        <w:t>, do the columns match your expectations?</w:t>
+        <w:lastRenderedPageBreak/>
+        <w:t>If you run .info() or .describe() on a Pandas DataFrame, do the columns match your expectations?</w:t>
       </w:r>
     </w:p>
     <w:p>
@@ -7058,24 +4330,13 @@
         </w:numPr>
       </w:pPr>
       <w:r>
-        <w:lastRenderedPageBreak/>
-        <w:t xml:space="preserve">Does </w:t>
-      </w:r>
-      <w:proofErr w:type="spellStart"/>
-      <w:proofErr w:type="gramStart"/>
-      <w:r>
-        <w:t>df.isnull</w:t>
-      </w:r>
-      <w:proofErr w:type="spellEnd"/>
-      <w:proofErr w:type="gramEnd"/>
-      <w:r>
-        <w:t>().sum() confirm that missing values are properly handled?</w:t>
+        <w:t>Does df.isnull().sum() confirm that missing values are properly handled?</w:t>
       </w:r>
     </w:p>
     <w:p>
       <w:r>
         <w:pict w14:anchorId="1870FB94">
-          <v:rect id="_x0000_i1037" style="width:0;height:1.5pt" o:hralign="center" o:hrstd="t" o:hr="t" fillcolor="#a0a0a0" stroked="f"/>
+          <v:rect id="_x0000_i1038" style="width:0;height:1.5pt" o:hralign="center" o:hrstd="t" o:hr="t" fillcolor="#a0a0a0" stroked="f"/>
         </w:pict>
       </w:r>
     </w:p>
@@ -7217,15 +4478,7 @@
         </w:numPr>
       </w:pPr>
       <w:r>
-        <w:t xml:space="preserve">If </w:t>
-      </w:r>
-      <w:proofErr w:type="spellStart"/>
-      <w:r>
-        <w:t>analyzing</w:t>
-      </w:r>
-      <w:proofErr w:type="spellEnd"/>
-      <w:r>
-        <w:t xml:space="preserve"> sales data, does grouping by month show seasonal trends?</w:t>
+        <w:t>If analyzing sales data, does grouping by month show seasonal trends?</w:t>
       </w:r>
     </w:p>
     <w:p>
@@ -7242,7 +4495,7 @@
     <w:p>
       <w:r>
         <w:pict w14:anchorId="41701A82">
-          <v:rect id="_x0000_i1038" style="width:0;height:1.5pt" o:hralign="center" o:hrstd="t" o:hr="t" fillcolor="#a0a0a0" stroked="f"/>
+          <v:rect id="_x0000_i1039" style="width:0;height:1.5pt" o:hralign="center" o:hrstd="t" o:hr="t" fillcolor="#a0a0a0" stroked="f"/>
         </w:pict>
       </w:r>
     </w:p>
@@ -7423,7 +4676,7 @@
     <w:p>
       <w:r>
         <w:pict w14:anchorId="04B5BA7B">
-          <v:rect id="_x0000_i1039" style="width:0;height:1.5pt" o:hralign="center" o:hrstd="t" o:hr="t" fillcolor="#a0a0a0" stroked="f"/>
+          <v:rect id="_x0000_i1040" style="width:0;height:1.5pt" o:hralign="center" o:hrstd="t" o:hr="t" fillcolor="#a0a0a0" stroked="f"/>
         </w:pict>
       </w:r>
     </w:p>
@@ -7455,6 +4708,7 @@
         <w:rPr>
           <w:rFonts w:ascii="Segoe UI Symbol" w:hAnsi="Segoe UI Symbol" w:cs="Segoe UI Symbol"/>
         </w:rPr>
+        <w:lastRenderedPageBreak/>
         <w:t>✔</w:t>
       </w:r>
       <w:r>
@@ -7476,16 +4730,7 @@
         </w:numPr>
       </w:pPr>
       <w:r>
-        <w:lastRenderedPageBreak/>
-        <w:t xml:space="preserve">If SQL returns a total sum, does it match </w:t>
-      </w:r>
-      <w:proofErr w:type="gramStart"/>
-      <w:r>
-        <w:t>Pandas</w:t>
-      </w:r>
-      <w:proofErr w:type="gramEnd"/>
-      <w:r>
-        <w:t xml:space="preserve"> calculations?</w:t>
+        <w:t>If SQL returns a total sum, does it match Pandas calculations?</w:t>
       </w:r>
       <w:r>
         <w:br/>
@@ -7574,15 +4819,7 @@
         </w:numPr>
       </w:pPr>
       <w:r>
-        <w:t xml:space="preserve">Run a SQL query like SELECT </w:t>
-      </w:r>
-      <w:proofErr w:type="gramStart"/>
-      <w:r>
-        <w:t>COUNT(</w:t>
-      </w:r>
-      <w:proofErr w:type="gramEnd"/>
-      <w:r>
-        <w:t>*) FROM table; to confirm row counts match Pandas.</w:t>
+        <w:t>Run a SQL query like SELECT COUNT(*) FROM table; to confirm row counts match Pandas.</w:t>
       </w:r>
     </w:p>
     <w:p>
@@ -7599,7 +4836,7 @@
     <w:p>
       <w:r>
         <w:pict w14:anchorId="4ABFBE93">
-          <v:rect id="_x0000_i1040" style="width:0;height:1.5pt" o:hralign="center" o:hrstd="t" o:hr="t" fillcolor="#a0a0a0" stroked="f"/>
+          <v:rect id="_x0000_i1041" style="width:0;height:1.5pt" o:hralign="center" o:hrstd="t" o:hr="t" fillcolor="#a0a0a0" stroked="f"/>
         </w:pict>
       </w:r>
     </w:p>
@@ -7758,7 +4995,7 @@
     <w:p>
       <w:r>
         <w:pict w14:anchorId="38FEE897">
-          <v:rect id="_x0000_i1041" style="width:0;height:1.5pt" o:hralign="center" o:hrstd="t" o:hr="t" fillcolor="#a0a0a0" stroked="f"/>
+          <v:rect id="_x0000_i1042" style="width:0;height:1.5pt" o:hralign="center" o:hrstd="t" o:hr="t" fillcolor="#a0a0a0" stroked="f"/>
         </w:pict>
       </w:r>
     </w:p>
@@ -7856,15 +5093,7 @@
         <w:t>YES</w:t>
       </w:r>
       <w:r>
-        <w:t xml:space="preserve"> to these checks, you've properly </w:t>
-      </w:r>
-      <w:proofErr w:type="spellStart"/>
-      <w:r>
-        <w:t>analyzed</w:t>
-      </w:r>
-      <w:proofErr w:type="spellEnd"/>
-      <w:r>
-        <w:t xml:space="preserve"> and manipulated the data! </w:t>
+        <w:t xml:space="preserve"> to these checks, you've properly analyzed and manipulated the data! </w:t>
       </w:r>
       <w:r>
         <w:rPr>
@@ -12292,6 +9521,7 @@
   <w:style w:type="character" w:default="1" w:styleId="DefaultParagraphFont">
     <w:name w:val="Default Paragraph Font"/>
     <w:uiPriority w:val="1"/>
+    <w:semiHidden/>
     <w:unhideWhenUsed/>
   </w:style>
   <w:style w:type="table" w:default="1" w:styleId="TableNormal">

</xml_diff>

<commit_message>
Small changes. Just added definitions for numpy
</commit_message>
<xml_diff>
--- a/🚀 Roadmap to Becoming a Data Analyst.docx
+++ b/🚀 Roadmap to Becoming a Data Analyst.docx
@@ -129,84 +129,82 @@
       </w:r>
     </w:p>
     <w:p>
-      <w:pPr>
-        <w:rPr>
-          <w:b/>
-          <w:bCs/>
-        </w:rPr>
-      </w:pPr>
       <w:r>
         <w:rPr>
           <w:rFonts w:ascii="Segoe UI Emoji" w:hAnsi="Segoe UI Emoji" w:cs="Segoe UI Emoji"/>
-          <w:b/>
-          <w:bCs/>
         </w:rPr>
         <w:t>🔹</w:t>
       </w:r>
       <w:r>
-        <w:rPr>
-          <w:b/>
-          <w:bCs/>
-        </w:rPr>
-        <w:t xml:space="preserve"> Goal: Learn Python fundamentals and how to handle real-world data</w:t>
-      </w:r>
-      <w:r>
-        <w:rPr>
-          <w:b/>
-          <w:bCs/>
-        </w:rPr>
+        <w:t xml:space="preserve"> </w:t>
+      </w:r>
+      <w:r>
+        <w:rPr>
+          <w:b/>
+          <w:bCs/>
+        </w:rPr>
+        <w:t>Goal</w:t>
+      </w:r>
+      <w:r>
+        <w:t>: Learn Python fundamentals and how to handle real-world data</w:t>
+      </w:r>
+      <w:r>
         <w:br/>
       </w:r>
       <w:r>
         <w:rPr>
           <w:rFonts w:ascii="Segoe UI Emoji" w:hAnsi="Segoe UI Emoji" w:cs="Segoe UI Emoji"/>
-          <w:b/>
-          <w:bCs/>
         </w:rPr>
         <w:t>🔹</w:t>
       </w:r>
       <w:r>
-        <w:rPr>
-          <w:b/>
-          <w:bCs/>
-        </w:rPr>
-        <w:t xml:space="preserve"> Tools: Python, Jupyter Notebook, Pandas, NumPy, Matplotlib</w:t>
-      </w:r>
-      <w:r>
-        <w:rPr>
-          <w:b/>
-          <w:bCs/>
-        </w:rPr>
+        <w:t xml:space="preserve"> </w:t>
+      </w:r>
+      <w:r>
+        <w:rPr>
+          <w:b/>
+          <w:bCs/>
+        </w:rPr>
+        <w:t>Tools</w:t>
+      </w:r>
+      <w:r>
+        <w:t xml:space="preserve">: Python, </w:t>
+      </w:r>
+      <w:proofErr w:type="spellStart"/>
+      <w:r>
+        <w:t>Jupyter</w:t>
+      </w:r>
+      <w:proofErr w:type="spellEnd"/>
+      <w:r>
+        <w:t xml:space="preserve"> Notebook, Pandas, NumPy, Matplotlib</w:t>
+      </w:r>
+      <w:r>
         <w:br/>
       </w:r>
       <w:r>
         <w:rPr>
           <w:rFonts w:ascii="Segoe UI Emoji" w:hAnsi="Segoe UI Emoji" w:cs="Segoe UI Emoji"/>
-          <w:b/>
-          <w:bCs/>
         </w:rPr>
         <w:t>🔹</w:t>
       </w:r>
       <w:r>
-        <w:rPr>
-          <w:b/>
-          <w:bCs/>
-        </w:rPr>
-        <w:t xml:space="preserve"> Duration: 5 weeks</w:t>
+        <w:t xml:space="preserve"> </w:t>
+      </w:r>
+      <w:r>
+        <w:rPr>
+          <w:b/>
+          <w:bCs/>
+        </w:rPr>
+        <w:t>Duration</w:t>
+      </w:r>
+      <w:r>
+        <w:t>: 5 weeks</w:t>
       </w:r>
     </w:p>
     <w:tbl>
       <w:tblPr>
         <w:tblW w:w="0" w:type="auto"/>
         <w:tblCellSpacing w:w="15" w:type="dxa"/>
-        <w:tblBorders>
-          <w:top w:val="single" w:sz="4" w:space="0" w:color="auto"/>
-          <w:left w:val="single" w:sz="4" w:space="0" w:color="auto"/>
-          <w:bottom w:val="single" w:sz="4" w:space="0" w:color="auto"/>
-          <w:right w:val="single" w:sz="4" w:space="0" w:color="auto"/>
-          <w:insideH w:val="single" w:sz="4" w:space="0" w:color="auto"/>
-          <w:insideV w:val="single" w:sz="4" w:space="0" w:color="auto"/>
-        </w:tblBorders>
         <w:tblCellMar>
           <w:top w:w="15" w:type="dxa"/>
           <w:left w:w="15" w:type="dxa"/>
@@ -216,13 +214,15 @@
         <w:tblLook w:val="04A0" w:firstRow="1" w:lastRow="0" w:firstColumn="1" w:lastColumn="0" w:noHBand="0" w:noVBand="1"/>
       </w:tblPr>
       <w:tblGrid>
-        <w:gridCol w:w="1184"/>
-        <w:gridCol w:w="2437"/>
-        <w:gridCol w:w="2731"/>
-        <w:gridCol w:w="2664"/>
+        <w:gridCol w:w="924"/>
+        <w:gridCol w:w="1885"/>
+        <w:gridCol w:w="1915"/>
+        <w:gridCol w:w="1958"/>
+        <w:gridCol w:w="2344"/>
       </w:tblGrid>
       <w:tr>
         <w:trPr>
+          <w:tblHeader/>
           <w:tblCellSpacing w:w="15" w:type="dxa"/>
         </w:trPr>
         <w:tc>
@@ -313,9 +313,579 @@
             </w:r>
           </w:p>
         </w:tc>
+        <w:tc>
+          <w:tcPr>
+            <w:tcW w:w="0" w:type="auto"/>
+            <w:vAlign w:val="center"/>
+            <w:hideMark/>
+          </w:tcPr>
+          <w:p>
+            <w:pPr>
+              <w:rPr>
+                <w:b/>
+                <w:bCs/>
+              </w:rPr>
+            </w:pPr>
+            <w:r>
+              <w:rPr>
+                <w:b/>
+                <w:bCs/>
+              </w:rPr>
+              <w:t>Dataset Source</w:t>
+            </w:r>
+          </w:p>
+        </w:tc>
       </w:tr>
       <w:tr>
         <w:trPr>
+          <w:tblCellSpacing w:w="15" w:type="dxa"/>
+        </w:trPr>
+        <w:tc>
+          <w:tcPr>
+            <w:tcW w:w="0" w:type="auto"/>
+            <w:vAlign w:val="center"/>
+            <w:hideMark/>
+          </w:tcPr>
+          <w:p>
+            <w:r>
+              <w:t>March 3 - March 10</w:t>
+            </w:r>
+          </w:p>
+        </w:tc>
+        <w:tc>
+          <w:tcPr>
+            <w:tcW w:w="0" w:type="auto"/>
+            <w:vAlign w:val="center"/>
+            <w:hideMark/>
+          </w:tcPr>
+          <w:p>
+            <w:r>
+              <w:t>Python Basics (Variables, Loops, Functions)</w:t>
+            </w:r>
+          </w:p>
+        </w:tc>
+        <w:tc>
+          <w:tcPr>
+            <w:tcW w:w="0" w:type="auto"/>
+            <w:vAlign w:val="center"/>
+            <w:hideMark/>
+          </w:tcPr>
+          <w:p>
+            <w:r>
+              <w:t>Small coding exercises (loops, conditions, lists, functions)</w:t>
+            </w:r>
+          </w:p>
+        </w:tc>
+        <w:tc>
+          <w:tcPr>
+            <w:tcW w:w="0" w:type="auto"/>
+            <w:vAlign w:val="center"/>
+            <w:hideMark/>
+          </w:tcPr>
+          <w:p>
+            <w:r>
+              <w:t>Print "Hello, Data!" and do simple calculations</w:t>
+            </w:r>
+          </w:p>
+        </w:tc>
+        <w:tc>
+          <w:tcPr>
+            <w:tcW w:w="0" w:type="auto"/>
+            <w:vAlign w:val="center"/>
+            <w:hideMark/>
+          </w:tcPr>
+          <w:p>
+            <w:r>
+              <w:rPr>
+                <w:b/>
+                <w:bCs/>
+              </w:rPr>
+              <w:t>Create sample data manually</w:t>
+            </w:r>
+            <w:r>
+              <w:t xml:space="preserve"> (lists, dictionaries, arrays)</w:t>
+            </w:r>
+          </w:p>
+        </w:tc>
+      </w:tr>
+      <w:tr>
+        <w:trPr>
+          <w:tblCellSpacing w:w="15" w:type="dxa"/>
+        </w:trPr>
+        <w:tc>
+          <w:tcPr>
+            <w:tcW w:w="0" w:type="auto"/>
+            <w:vAlign w:val="center"/>
+            <w:hideMark/>
+          </w:tcPr>
+          <w:p>
+            <w:r>
+              <w:t>March 11 - March 17</w:t>
+            </w:r>
+          </w:p>
+        </w:tc>
+        <w:tc>
+          <w:tcPr>
+            <w:tcW w:w="0" w:type="auto"/>
+            <w:vAlign w:val="center"/>
+            <w:hideMark/>
+          </w:tcPr>
+          <w:p>
+            <w:r>
+              <w:t>Pandas &amp; NumPy (</w:t>
+            </w:r>
+            <w:proofErr w:type="spellStart"/>
+            <w:r>
+              <w:t>DataFrames</w:t>
+            </w:r>
+            <w:proofErr w:type="spellEnd"/>
+            <w:r>
+              <w:t>, Arrays)</w:t>
+            </w:r>
+          </w:p>
+        </w:tc>
+        <w:tc>
+          <w:tcPr>
+            <w:tcW w:w="0" w:type="auto"/>
+            <w:vAlign w:val="center"/>
+            <w:hideMark/>
+          </w:tcPr>
+          <w:p>
+            <w:r>
+              <w:t xml:space="preserve">Create a </w:t>
+            </w:r>
+            <w:proofErr w:type="spellStart"/>
+            <w:r>
+              <w:t>DataFrame</w:t>
+            </w:r>
+            <w:proofErr w:type="spellEnd"/>
+            <w:r>
+              <w:t xml:space="preserve"> with sample data</w:t>
+            </w:r>
+          </w:p>
+        </w:tc>
+        <w:tc>
+          <w:tcPr>
+            <w:tcW w:w="0" w:type="auto"/>
+            <w:vAlign w:val="center"/>
+            <w:hideMark/>
+          </w:tcPr>
+          <w:p>
+            <w:r>
+              <w:rPr>
+                <w:b/>
+                <w:bCs/>
+              </w:rPr>
+              <w:t>Project 1: Data Cleaning in Python (Netflix dataset)</w:t>
+            </w:r>
+          </w:p>
+        </w:tc>
+        <w:tc>
+          <w:tcPr>
+            <w:tcW w:w="0" w:type="auto"/>
+            <w:vAlign w:val="center"/>
+            <w:hideMark/>
+          </w:tcPr>
+          <w:p>
+            <w:r>
+              <w:t>Netflix Movies &amp; TV Shows Dataset (Kaggle)</w:t>
+            </w:r>
+          </w:p>
+        </w:tc>
+      </w:tr>
+      <w:tr>
+        <w:trPr>
+          <w:tblCellSpacing w:w="15" w:type="dxa"/>
+        </w:trPr>
+        <w:tc>
+          <w:tcPr>
+            <w:tcW w:w="0" w:type="auto"/>
+            <w:vAlign w:val="center"/>
+            <w:hideMark/>
+          </w:tcPr>
+          <w:p>
+            <w:r>
+              <w:t>March 18 - March 24</w:t>
+            </w:r>
+          </w:p>
+        </w:tc>
+        <w:tc>
+          <w:tcPr>
+            <w:tcW w:w="0" w:type="auto"/>
+            <w:vAlign w:val="center"/>
+            <w:hideMark/>
+          </w:tcPr>
+          <w:p>
+            <w:r>
+              <w:t>Data Visualization (Matplotlib, Seaborn)</w:t>
+            </w:r>
+          </w:p>
+        </w:tc>
+        <w:tc>
+          <w:tcPr>
+            <w:tcW w:w="0" w:type="auto"/>
+            <w:vAlign w:val="center"/>
+            <w:hideMark/>
+          </w:tcPr>
+          <w:p>
+            <w:r>
+              <w:t>Plot basic graphs (bar chart, scatterplot)</w:t>
+            </w:r>
+          </w:p>
+        </w:tc>
+        <w:tc>
+          <w:tcPr>
+            <w:tcW w:w="0" w:type="auto"/>
+            <w:vAlign w:val="center"/>
+            <w:hideMark/>
+          </w:tcPr>
+          <w:p>
+            <w:r>
+              <w:rPr>
+                <w:b/>
+                <w:bCs/>
+              </w:rPr>
+              <w:t>Project 2: Visualizing Sales Data (Retail sales dataset)</w:t>
+            </w:r>
+          </w:p>
+        </w:tc>
+        <w:tc>
+          <w:tcPr>
+            <w:tcW w:w="0" w:type="auto"/>
+            <w:vAlign w:val="center"/>
+            <w:hideMark/>
+          </w:tcPr>
+          <w:p>
+            <w:r>
+              <w:rPr>
+                <w:b/>
+                <w:bCs/>
+              </w:rPr>
+              <w:t>Create sample sales data manually</w:t>
+            </w:r>
+            <w:r>
+              <w:t xml:space="preserve"> OR use Superstore Sales Data (Kaggle)</w:t>
+            </w:r>
+          </w:p>
+        </w:tc>
+      </w:tr>
+      <w:tr>
+        <w:trPr>
+          <w:tblCellSpacing w:w="15" w:type="dxa"/>
+        </w:trPr>
+        <w:tc>
+          <w:tcPr>
+            <w:tcW w:w="0" w:type="auto"/>
+            <w:vAlign w:val="center"/>
+            <w:hideMark/>
+          </w:tcPr>
+          <w:p>
+            <w:r>
+              <w:t>March 25 - March 31</w:t>
+            </w:r>
+          </w:p>
+        </w:tc>
+        <w:tc>
+          <w:tcPr>
+            <w:tcW w:w="0" w:type="auto"/>
+            <w:vAlign w:val="center"/>
+            <w:hideMark/>
+          </w:tcPr>
+          <w:p>
+            <w:r>
+              <w:t>Exploratory Data Analysis (EDA)</w:t>
+            </w:r>
+          </w:p>
+        </w:tc>
+        <w:tc>
+          <w:tcPr>
+            <w:tcW w:w="0" w:type="auto"/>
+            <w:vAlign w:val="center"/>
+            <w:hideMark/>
+          </w:tcPr>
+          <w:p>
+            <w:r>
+              <w:t>Find trends, outliers in a dataset</w:t>
+            </w:r>
+          </w:p>
+        </w:tc>
+        <w:tc>
+          <w:tcPr>
+            <w:tcW w:w="0" w:type="auto"/>
+            <w:vAlign w:val="center"/>
+            <w:hideMark/>
+          </w:tcPr>
+          <w:p>
+            <w:r>
+              <w:rPr>
+                <w:b/>
+                <w:bCs/>
+              </w:rPr>
+              <w:t xml:space="preserve">Project 3: </w:t>
+            </w:r>
+            <w:proofErr w:type="spellStart"/>
+            <w:r>
+              <w:rPr>
+                <w:b/>
+                <w:bCs/>
+              </w:rPr>
+              <w:t>Analyzing</w:t>
+            </w:r>
+            <w:proofErr w:type="spellEnd"/>
+            <w:r>
+              <w:rPr>
+                <w:b/>
+                <w:bCs/>
+              </w:rPr>
+              <w:t xml:space="preserve"> Employee Data</w:t>
+            </w:r>
+          </w:p>
+        </w:tc>
+        <w:tc>
+          <w:tcPr>
+            <w:tcW w:w="0" w:type="auto"/>
+            <w:vAlign w:val="center"/>
+            <w:hideMark/>
+          </w:tcPr>
+          <w:p>
+            <w:r>
+              <w:rPr>
+                <w:b/>
+                <w:bCs/>
+              </w:rPr>
+              <w:t>Create sample employee records</w:t>
+            </w:r>
+            <w:r>
+              <w:t xml:space="preserve"> OR use HR Employee Attrition Dataset (Kaggle)</w:t>
+            </w:r>
+          </w:p>
+        </w:tc>
+      </w:tr>
+      <w:tr>
+        <w:trPr>
+          <w:tblCellSpacing w:w="15" w:type="dxa"/>
+        </w:trPr>
+        <w:tc>
+          <w:tcPr>
+            <w:tcW w:w="0" w:type="auto"/>
+            <w:vAlign w:val="center"/>
+            <w:hideMark/>
+          </w:tcPr>
+          <w:p>
+            <w:r>
+              <w:lastRenderedPageBreak/>
+              <w:t>April 1 - April 7</w:t>
+            </w:r>
+          </w:p>
+        </w:tc>
+        <w:tc>
+          <w:tcPr>
+            <w:tcW w:w="0" w:type="auto"/>
+            <w:vAlign w:val="center"/>
+            <w:hideMark/>
+          </w:tcPr>
+          <w:p>
+            <w:r>
+              <w:t>Mini Capstone: Combine all skills</w:t>
+            </w:r>
+          </w:p>
+        </w:tc>
+        <w:tc>
+          <w:tcPr>
+            <w:tcW w:w="0" w:type="auto"/>
+            <w:vAlign w:val="center"/>
+            <w:hideMark/>
+          </w:tcPr>
+          <w:p>
+            <w:r>
+              <w:t>Work with a real dataset</w:t>
+            </w:r>
+          </w:p>
+        </w:tc>
+        <w:tc>
+          <w:tcPr>
+            <w:tcW w:w="0" w:type="auto"/>
+            <w:vAlign w:val="center"/>
+            <w:hideMark/>
+          </w:tcPr>
+          <w:p>
+            <w:r>
+              <w:rPr>
+                <w:b/>
+                <w:bCs/>
+              </w:rPr>
+              <w:t xml:space="preserve">Project 4: </w:t>
+            </w:r>
+            <w:proofErr w:type="spellStart"/>
+            <w:r>
+              <w:rPr>
+                <w:b/>
+                <w:bCs/>
+              </w:rPr>
+              <w:t>Analyzing</w:t>
+            </w:r>
+            <w:proofErr w:type="spellEnd"/>
+            <w:r>
+              <w:rPr>
+                <w:b/>
+                <w:bCs/>
+              </w:rPr>
+              <w:t xml:space="preserve"> COVID-19 Trends</w:t>
+            </w:r>
+          </w:p>
+        </w:tc>
+        <w:tc>
+          <w:tcPr>
+            <w:tcW w:w="0" w:type="auto"/>
+            <w:vAlign w:val="center"/>
+            <w:hideMark/>
+          </w:tcPr>
+          <w:p>
+            <w:r>
+              <w:t>COVID-19 Dataset (Our World in Data)</w:t>
+            </w:r>
+          </w:p>
+        </w:tc>
+      </w:tr>
+    </w:tbl>
+    <w:p>
+      <w:r>
+        <w:rPr>
+          <w:rFonts w:ascii="Segoe UI Emoji" w:hAnsi="Segoe UI Emoji" w:cs="Segoe UI Emoji"/>
+        </w:rPr>
+        <w:t>✅</w:t>
+      </w:r>
+      <w:r>
+        <w:t xml:space="preserve"> </w:t>
+      </w:r>
+      <w:r>
+        <w:rPr>
+          <w:b/>
+          <w:bCs/>
+        </w:rPr>
+        <w:t>By April 7</w:t>
+      </w:r>
+      <w:r>
+        <w:t>: You will be comfortable using Python for data cleaning, visualization, and analysis.</w:t>
+      </w:r>
+    </w:p>
+    <w:p>
+      <w:r>
+        <w:pict w14:anchorId="54F75CBB">
+          <v:rect id="_x0000_i1066" style="width:0;height:1.5pt" o:hralign="center" o:hrstd="t" o:hr="t" fillcolor="#a0a0a0" stroked="f"/>
+        </w:pict>
+      </w:r>
+    </w:p>
+    <w:p>
+      <w:pPr>
+        <w:rPr>
+          <w:b/>
+          <w:bCs/>
+        </w:rPr>
+      </w:pPr>
+      <w:r>
+        <w:rPr>
+          <w:rFonts w:ascii="Segoe UI Emoji" w:hAnsi="Segoe UI Emoji" w:cs="Segoe UI Emoji"/>
+          <w:b/>
+          <w:bCs/>
+        </w:rPr>
+        <w:t>📌</w:t>
+      </w:r>
+      <w:r>
+        <w:rPr>
+          <w:b/>
+          <w:bCs/>
+        </w:rPr>
+        <w:t xml:space="preserve"> Phase 2: SQL for Data Analysis (April 8 - April 28)</w:t>
+      </w:r>
+    </w:p>
+    <w:p>
+      <w:r>
+        <w:rPr>
+          <w:rFonts w:ascii="Segoe UI Emoji" w:hAnsi="Segoe UI Emoji" w:cs="Segoe UI Emoji"/>
+        </w:rPr>
+        <w:t>🔹</w:t>
+      </w:r>
+      <w:r>
+        <w:t xml:space="preserve"> </w:t>
+      </w:r>
+      <w:r>
+        <w:rPr>
+          <w:b/>
+          <w:bCs/>
+        </w:rPr>
+        <w:t>Goal</w:t>
+      </w:r>
+      <w:r>
+        <w:t>: Learn SQL for querying and managing databases</w:t>
+      </w:r>
+      <w:r>
+        <w:br/>
+      </w:r>
+      <w:r>
+        <w:rPr>
+          <w:rFonts w:ascii="Segoe UI Emoji" w:hAnsi="Segoe UI Emoji" w:cs="Segoe UI Emoji"/>
+        </w:rPr>
+        <w:t>🔹</w:t>
+      </w:r>
+      <w:r>
+        <w:t xml:space="preserve"> </w:t>
+      </w:r>
+      <w:r>
+        <w:rPr>
+          <w:b/>
+          <w:bCs/>
+        </w:rPr>
+        <w:t>Tools</w:t>
+      </w:r>
+      <w:r>
+        <w:t>: MySQL or PostgreSQL</w:t>
+      </w:r>
+      <w:r>
+        <w:br/>
+      </w:r>
+      <w:r>
+        <w:rPr>
+          <w:rFonts w:ascii="Segoe UI Emoji" w:hAnsi="Segoe UI Emoji" w:cs="Segoe UI Emoji"/>
+        </w:rPr>
+        <w:t>🔹</w:t>
+      </w:r>
+      <w:r>
+        <w:t xml:space="preserve"> </w:t>
+      </w:r>
+      <w:r>
+        <w:rPr>
+          <w:b/>
+          <w:bCs/>
+        </w:rPr>
+        <w:t>Duration</w:t>
+      </w:r>
+      <w:r>
+        <w:t>: 3 weeks</w:t>
+      </w:r>
+    </w:p>
+    <w:tbl>
+      <w:tblPr>
+        <w:tblW w:w="0" w:type="auto"/>
+        <w:tblCellSpacing w:w="15" w:type="dxa"/>
+        <w:tblCellMar>
+          <w:top w:w="15" w:type="dxa"/>
+          <w:left w:w="15" w:type="dxa"/>
+          <w:bottom w:w="15" w:type="dxa"/>
+          <w:right w:w="15" w:type="dxa"/>
+        </w:tblCellMar>
+        <w:tblLook w:val="04A0" w:firstRow="1" w:lastRow="0" w:firstColumn="1" w:lastColumn="0" w:noHBand="0" w:noVBand="1"/>
+      </w:tblPr>
+      <w:tblGrid>
+        <w:gridCol w:w="877"/>
+        <w:gridCol w:w="1990"/>
+        <w:gridCol w:w="1626"/>
+        <w:gridCol w:w="2007"/>
+        <w:gridCol w:w="2526"/>
+      </w:tblGrid>
+      <w:tr>
+        <w:trPr>
+          <w:tblHeader/>
           <w:tblCellSpacing w:w="15" w:type="dxa"/>
         </w:trPr>
         <w:tc>
@@ -336,7 +906,7 @@
                 <w:b/>
                 <w:bCs/>
               </w:rPr>
-              <w:t>March 3 - March 10</w:t>
+              <w:t>Week</w:t>
             </w:r>
           </w:p>
         </w:tc>
@@ -358,7 +928,7 @@
                 <w:b/>
                 <w:bCs/>
               </w:rPr>
-              <w:t>Python Basics (Variables, Loops, Functions)</w:t>
+              <w:t>Learning Topic</w:t>
             </w:r>
           </w:p>
         </w:tc>
@@ -380,7 +950,7 @@
                 <w:b/>
                 <w:bCs/>
               </w:rPr>
-              <w:t>Small coding exercises (loops, conditions, lists, functions)</w:t>
+              <w:t>Hands-on Practice</w:t>
             </w:r>
           </w:p>
         </w:tc>
@@ -402,13 +972,431 @@
                 <w:b/>
                 <w:bCs/>
               </w:rPr>
-              <w:t>Print "Hello, Data!" and do simple calculations</w:t>
+              <w:t>Project</w:t>
+            </w:r>
+          </w:p>
+        </w:tc>
+        <w:tc>
+          <w:tcPr>
+            <w:tcW w:w="0" w:type="auto"/>
+            <w:vAlign w:val="center"/>
+            <w:hideMark/>
+          </w:tcPr>
+          <w:p>
+            <w:pPr>
+              <w:rPr>
+                <w:b/>
+                <w:bCs/>
+              </w:rPr>
+            </w:pPr>
+            <w:r>
+              <w:rPr>
+                <w:b/>
+                <w:bCs/>
+              </w:rPr>
+              <w:t>Dataset Source</w:t>
             </w:r>
           </w:p>
         </w:tc>
       </w:tr>
       <w:tr>
         <w:trPr>
+          <w:tblCellSpacing w:w="15" w:type="dxa"/>
+        </w:trPr>
+        <w:tc>
+          <w:tcPr>
+            <w:tcW w:w="0" w:type="auto"/>
+            <w:vAlign w:val="center"/>
+            <w:hideMark/>
+          </w:tcPr>
+          <w:p>
+            <w:r>
+              <w:t>April 8 - April 14</w:t>
+            </w:r>
+          </w:p>
+        </w:tc>
+        <w:tc>
+          <w:tcPr>
+            <w:tcW w:w="0" w:type="auto"/>
+            <w:vAlign w:val="center"/>
+            <w:hideMark/>
+          </w:tcPr>
+          <w:p>
+            <w:r>
+              <w:t>SQL Basics (SELECT, WHERE, ORDER BY)</w:t>
+            </w:r>
+          </w:p>
+        </w:tc>
+        <w:tc>
+          <w:tcPr>
+            <w:tcW w:w="0" w:type="auto"/>
+            <w:vAlign w:val="center"/>
+            <w:hideMark/>
+          </w:tcPr>
+          <w:p>
+            <w:r>
+              <w:t>Write simple queries</w:t>
+            </w:r>
+          </w:p>
+        </w:tc>
+        <w:tc>
+          <w:tcPr>
+            <w:tcW w:w="0" w:type="auto"/>
+            <w:vAlign w:val="center"/>
+            <w:hideMark/>
+          </w:tcPr>
+          <w:p>
+            <w:r>
+              <w:rPr>
+                <w:b/>
+                <w:bCs/>
+              </w:rPr>
+              <w:t xml:space="preserve">Project 5: </w:t>
+            </w:r>
+            <w:proofErr w:type="spellStart"/>
+            <w:r>
+              <w:rPr>
+                <w:b/>
+                <w:bCs/>
+              </w:rPr>
+              <w:t>Analyzing</w:t>
+            </w:r>
+            <w:proofErr w:type="spellEnd"/>
+            <w:r>
+              <w:rPr>
+                <w:b/>
+                <w:bCs/>
+              </w:rPr>
+              <w:t xml:space="preserve"> Customer Orders</w:t>
+            </w:r>
+          </w:p>
+        </w:tc>
+        <w:tc>
+          <w:tcPr>
+            <w:tcW w:w="0" w:type="auto"/>
+            <w:vAlign w:val="center"/>
+            <w:hideMark/>
+          </w:tcPr>
+          <w:p>
+            <w:hyperlink r:id="rId5" w:tgtFrame="_new" w:history="1">
+              <w:r>
+                <w:rPr>
+                  <w:rStyle w:val="Hyperlink"/>
+                </w:rPr>
+                <w:t>Chinook Database (SQL Sample)</w:t>
+              </w:r>
+            </w:hyperlink>
+            <w:r>
+              <w:t xml:space="preserve"> OR </w:t>
+            </w:r>
+            <w:hyperlink r:id="rId6" w:tgtFrame="_new" w:history="1">
+              <w:r>
+                <w:rPr>
+                  <w:rStyle w:val="Hyperlink"/>
+                </w:rPr>
+                <w:t>Northwind Database (Microsoft)</w:t>
+              </w:r>
+            </w:hyperlink>
+          </w:p>
+        </w:tc>
+      </w:tr>
+      <w:tr>
+        <w:trPr>
+          <w:tblCellSpacing w:w="15" w:type="dxa"/>
+        </w:trPr>
+        <w:tc>
+          <w:tcPr>
+            <w:tcW w:w="0" w:type="auto"/>
+            <w:vAlign w:val="center"/>
+            <w:hideMark/>
+          </w:tcPr>
+          <w:p>
+            <w:r>
+              <w:t>April 15 - April 21</w:t>
+            </w:r>
+          </w:p>
+        </w:tc>
+        <w:tc>
+          <w:tcPr>
+            <w:tcW w:w="0" w:type="auto"/>
+            <w:vAlign w:val="center"/>
+            <w:hideMark/>
+          </w:tcPr>
+          <w:p>
+            <w:r>
+              <w:t>Joins &amp; Aggregations (JOIN, GROUP BY, COUNT)</w:t>
+            </w:r>
+          </w:p>
+        </w:tc>
+        <w:tc>
+          <w:tcPr>
+            <w:tcW w:w="0" w:type="auto"/>
+            <w:vAlign w:val="center"/>
+            <w:hideMark/>
+          </w:tcPr>
+          <w:p>
+            <w:r>
+              <w:t>Write queries using multiple tables</w:t>
+            </w:r>
+          </w:p>
+        </w:tc>
+        <w:tc>
+          <w:tcPr>
+            <w:tcW w:w="0" w:type="auto"/>
+            <w:vAlign w:val="center"/>
+            <w:hideMark/>
+          </w:tcPr>
+          <w:p>
+            <w:r>
+              <w:rPr>
+                <w:b/>
+                <w:bCs/>
+              </w:rPr>
+              <w:t>Project 6: Employee Performance Analysis</w:t>
+            </w:r>
+          </w:p>
+        </w:tc>
+        <w:tc>
+          <w:tcPr>
+            <w:tcW w:w="0" w:type="auto"/>
+            <w:vAlign w:val="center"/>
+            <w:hideMark/>
+          </w:tcPr>
+          <w:p>
+            <w:r>
+              <w:rPr>
+                <w:b/>
+                <w:bCs/>
+              </w:rPr>
+              <w:t>Create a small employee table in SQL manually</w:t>
+            </w:r>
+            <w:r>
+              <w:t xml:space="preserve"> OR use HR Employee Dataset (Kaggle)</w:t>
+            </w:r>
+          </w:p>
+        </w:tc>
+      </w:tr>
+      <w:tr>
+        <w:trPr>
+          <w:tblCellSpacing w:w="15" w:type="dxa"/>
+        </w:trPr>
+        <w:tc>
+          <w:tcPr>
+            <w:tcW w:w="0" w:type="auto"/>
+            <w:vAlign w:val="center"/>
+            <w:hideMark/>
+          </w:tcPr>
+          <w:p>
+            <w:r>
+              <w:t>April 22 - April 28</w:t>
+            </w:r>
+          </w:p>
+        </w:tc>
+        <w:tc>
+          <w:tcPr>
+            <w:tcW w:w="0" w:type="auto"/>
+            <w:vAlign w:val="center"/>
+            <w:hideMark/>
+          </w:tcPr>
+          <w:p>
+            <w:r>
+              <w:t>Subqueries &amp; Window Functions</w:t>
+            </w:r>
+          </w:p>
+        </w:tc>
+        <w:tc>
+          <w:tcPr>
+            <w:tcW w:w="0" w:type="auto"/>
+            <w:vAlign w:val="center"/>
+            <w:hideMark/>
+          </w:tcPr>
+          <w:p>
+            <w:r>
+              <w:t>Use advanced SQL techniques</w:t>
+            </w:r>
+          </w:p>
+        </w:tc>
+        <w:tc>
+          <w:tcPr>
+            <w:tcW w:w="0" w:type="auto"/>
+            <w:vAlign w:val="center"/>
+            <w:hideMark/>
+          </w:tcPr>
+          <w:p>
+            <w:r>
+              <w:rPr>
+                <w:b/>
+                <w:bCs/>
+              </w:rPr>
+              <w:t>Project 7: Tracking Sales Trends Over Time</w:t>
+            </w:r>
+          </w:p>
+        </w:tc>
+        <w:tc>
+          <w:tcPr>
+            <w:tcW w:w="0" w:type="auto"/>
+            <w:vAlign w:val="center"/>
+            <w:hideMark/>
+          </w:tcPr>
+          <w:p>
+            <w:hyperlink r:id="rId7" w:tgtFrame="_new" w:history="1">
+              <w:r>
+                <w:rPr>
+                  <w:rStyle w:val="Hyperlink"/>
+                </w:rPr>
+                <w:t>Online Retail Dataset (UCI Machine Learning)</w:t>
+              </w:r>
+            </w:hyperlink>
+          </w:p>
+        </w:tc>
+      </w:tr>
+    </w:tbl>
+    <w:p>
+      <w:r>
+        <w:rPr>
+          <w:rFonts w:ascii="Segoe UI Emoji" w:hAnsi="Segoe UI Emoji" w:cs="Segoe UI Emoji"/>
+        </w:rPr>
+        <w:t>✅</w:t>
+      </w:r>
+      <w:r>
+        <w:t xml:space="preserve"> </w:t>
+      </w:r>
+      <w:r>
+        <w:rPr>
+          <w:b/>
+          <w:bCs/>
+        </w:rPr>
+        <w:t>By April 28</w:t>
+      </w:r>
+      <w:r>
+        <w:t xml:space="preserve">: You will be able to extract and </w:t>
+      </w:r>
+      <w:proofErr w:type="spellStart"/>
+      <w:r>
+        <w:t>analyze</w:t>
+      </w:r>
+      <w:proofErr w:type="spellEnd"/>
+      <w:r>
+        <w:t xml:space="preserve"> data from databases.</w:t>
+      </w:r>
+    </w:p>
+    <w:p>
+      <w:r>
+        <w:pict w14:anchorId="30AD5FDB">
+          <v:rect id="_x0000_i1067" style="width:0;height:1.5pt" o:hralign="center" o:hrstd="t" o:hr="t" fillcolor="#a0a0a0" stroked="f"/>
+        </w:pict>
+      </w:r>
+    </w:p>
+    <w:p>
+      <w:pPr>
+        <w:rPr>
+          <w:b/>
+          <w:bCs/>
+        </w:rPr>
+      </w:pPr>
+      <w:r>
+        <w:rPr>
+          <w:rFonts w:ascii="Segoe UI Emoji" w:hAnsi="Segoe UI Emoji" w:cs="Segoe UI Emoji"/>
+          <w:b/>
+          <w:bCs/>
+        </w:rPr>
+        <w:t>📌</w:t>
+      </w:r>
+      <w:r>
+        <w:rPr>
+          <w:b/>
+          <w:bCs/>
+        </w:rPr>
+        <w:t xml:space="preserve"> Phase 3: Advanced Excel &amp; Power BI (April 29 - May 19)</w:t>
+      </w:r>
+    </w:p>
+    <w:p>
+      <w:r>
+        <w:rPr>
+          <w:rFonts w:ascii="Segoe UI Emoji" w:hAnsi="Segoe UI Emoji" w:cs="Segoe UI Emoji"/>
+        </w:rPr>
+        <w:t>🔹</w:t>
+      </w:r>
+      <w:r>
+        <w:t xml:space="preserve"> </w:t>
+      </w:r>
+      <w:r>
+        <w:rPr>
+          <w:b/>
+          <w:bCs/>
+        </w:rPr>
+        <w:t>Goal</w:t>
+      </w:r>
+      <w:r>
+        <w:t>: Learn Excel formulas, pivot tables, and Power BI for dashboards</w:t>
+      </w:r>
+      <w:r>
+        <w:br/>
+      </w:r>
+      <w:r>
+        <w:rPr>
+          <w:rFonts w:ascii="Segoe UI Emoji" w:hAnsi="Segoe UI Emoji" w:cs="Segoe UI Emoji"/>
+        </w:rPr>
+        <w:t>🔹</w:t>
+      </w:r>
+      <w:r>
+        <w:t xml:space="preserve"> </w:t>
+      </w:r>
+      <w:r>
+        <w:rPr>
+          <w:b/>
+          <w:bCs/>
+        </w:rPr>
+        <w:t>Tools</w:t>
+      </w:r>
+      <w:r>
+        <w:t>: Microsoft Excel, Power BI</w:t>
+      </w:r>
+      <w:r>
+        <w:br/>
+      </w:r>
+      <w:r>
+        <w:rPr>
+          <w:rFonts w:ascii="Segoe UI Emoji" w:hAnsi="Segoe UI Emoji" w:cs="Segoe UI Emoji"/>
+        </w:rPr>
+        <w:t>🔹</w:t>
+      </w:r>
+      <w:r>
+        <w:t xml:space="preserve"> </w:t>
+      </w:r>
+      <w:r>
+        <w:rPr>
+          <w:b/>
+          <w:bCs/>
+        </w:rPr>
+        <w:t>Duration</w:t>
+      </w:r>
+      <w:r>
+        <w:t>: 3 weeks</w:t>
+      </w:r>
+    </w:p>
+    <w:tbl>
+      <w:tblPr>
+        <w:tblW w:w="0" w:type="auto"/>
+        <w:tblCellSpacing w:w="15" w:type="dxa"/>
+        <w:tblCellMar>
+          <w:top w:w="15" w:type="dxa"/>
+          <w:left w:w="15" w:type="dxa"/>
+          <w:bottom w:w="15" w:type="dxa"/>
+          <w:right w:w="15" w:type="dxa"/>
+        </w:tblCellMar>
+        <w:tblLook w:val="04A0" w:firstRow="1" w:lastRow="0" w:firstColumn="1" w:lastColumn="0" w:noHBand="0" w:noVBand="1"/>
+      </w:tblPr>
+      <w:tblGrid>
+        <w:gridCol w:w="886"/>
+        <w:gridCol w:w="1814"/>
+        <w:gridCol w:w="1665"/>
+        <w:gridCol w:w="2156"/>
+        <w:gridCol w:w="2505"/>
+      </w:tblGrid>
+      <w:tr>
+        <w:trPr>
+          <w:tblHeader/>
           <w:tblCellSpacing w:w="15" w:type="dxa"/>
         </w:trPr>
         <w:tc>
@@ -429,7 +1417,8 @@
                 <w:b/>
                 <w:bCs/>
               </w:rPr>
-              <w:t>March 11 - March 17</w:t>
+              <w:lastRenderedPageBreak/>
+              <w:t>Week</w:t>
             </w:r>
           </w:p>
         </w:tc>
@@ -451,7 +1440,7 @@
                 <w:b/>
                 <w:bCs/>
               </w:rPr>
-              <w:t>Pandas &amp; NumPy (DataFrames, Arrays)</w:t>
+              <w:t>Learning Topic</w:t>
             </w:r>
           </w:p>
         </w:tc>
@@ -473,7 +1462,7 @@
                 <w:b/>
                 <w:bCs/>
               </w:rPr>
-              <w:t>Create a DataFrame with sample data</w:t>
+              <w:t>Hands-on Practice</w:t>
             </w:r>
           </w:p>
         </w:tc>
@@ -495,13 +1484,386 @@
                 <w:b/>
                 <w:bCs/>
               </w:rPr>
-              <w:t>Project 1: Data Cleaning in Python (Netflix dataset)</w:t>
+              <w:t>Project</w:t>
+            </w:r>
+          </w:p>
+        </w:tc>
+        <w:tc>
+          <w:tcPr>
+            <w:tcW w:w="0" w:type="auto"/>
+            <w:vAlign w:val="center"/>
+            <w:hideMark/>
+          </w:tcPr>
+          <w:p>
+            <w:pPr>
+              <w:rPr>
+                <w:b/>
+                <w:bCs/>
+              </w:rPr>
+            </w:pPr>
+            <w:r>
+              <w:rPr>
+                <w:b/>
+                <w:bCs/>
+              </w:rPr>
+              <w:t>Dataset Source</w:t>
             </w:r>
           </w:p>
         </w:tc>
       </w:tr>
       <w:tr>
         <w:trPr>
+          <w:tblCellSpacing w:w="15" w:type="dxa"/>
+        </w:trPr>
+        <w:tc>
+          <w:tcPr>
+            <w:tcW w:w="0" w:type="auto"/>
+            <w:vAlign w:val="center"/>
+            <w:hideMark/>
+          </w:tcPr>
+          <w:p>
+            <w:r>
+              <w:t>April 29 - May 5</w:t>
+            </w:r>
+          </w:p>
+        </w:tc>
+        <w:tc>
+          <w:tcPr>
+            <w:tcW w:w="0" w:type="auto"/>
+            <w:vAlign w:val="center"/>
+            <w:hideMark/>
+          </w:tcPr>
+          <w:p>
+            <w:r>
+              <w:t>Excel Basics (Formulas, Pivot Tables)</w:t>
+            </w:r>
+          </w:p>
+        </w:tc>
+        <w:tc>
+          <w:tcPr>
+            <w:tcW w:w="0" w:type="auto"/>
+            <w:vAlign w:val="center"/>
+            <w:hideMark/>
+          </w:tcPr>
+          <w:p>
+            <w:r>
+              <w:t>Create reports and summaries</w:t>
+            </w:r>
+          </w:p>
+        </w:tc>
+        <w:tc>
+          <w:tcPr>
+            <w:tcW w:w="0" w:type="auto"/>
+            <w:vAlign w:val="center"/>
+            <w:hideMark/>
+          </w:tcPr>
+          <w:p>
+            <w:r>
+              <w:rPr>
+                <w:b/>
+                <w:bCs/>
+              </w:rPr>
+              <w:t>Project 8: HR Employee Dashboard</w:t>
+            </w:r>
+          </w:p>
+        </w:tc>
+        <w:tc>
+          <w:tcPr>
+            <w:tcW w:w="0" w:type="auto"/>
+            <w:vAlign w:val="center"/>
+            <w:hideMark/>
+          </w:tcPr>
+          <w:p>
+            <w:r>
+              <w:rPr>
+                <w:b/>
+                <w:bCs/>
+              </w:rPr>
+              <w:t>Create a small HR dataset manually</w:t>
+            </w:r>
+            <w:r>
+              <w:t xml:space="preserve"> OR use IBM HR Attrition Data (Kaggle)</w:t>
+            </w:r>
+          </w:p>
+        </w:tc>
+      </w:tr>
+      <w:tr>
+        <w:trPr>
+          <w:tblCellSpacing w:w="15" w:type="dxa"/>
+        </w:trPr>
+        <w:tc>
+          <w:tcPr>
+            <w:tcW w:w="0" w:type="auto"/>
+            <w:vAlign w:val="center"/>
+            <w:hideMark/>
+          </w:tcPr>
+          <w:p>
+            <w:r>
+              <w:t>May 6 - May 12</w:t>
+            </w:r>
+          </w:p>
+        </w:tc>
+        <w:tc>
+          <w:tcPr>
+            <w:tcW w:w="0" w:type="auto"/>
+            <w:vAlign w:val="center"/>
+            <w:hideMark/>
+          </w:tcPr>
+          <w:p>
+            <w:r>
+              <w:t>Power BI Basics</w:t>
+            </w:r>
+          </w:p>
+        </w:tc>
+        <w:tc>
+          <w:tcPr>
+            <w:tcW w:w="0" w:type="auto"/>
+            <w:vAlign w:val="center"/>
+            <w:hideMark/>
+          </w:tcPr>
+          <w:p>
+            <w:r>
+              <w:t>Build simple dashboards</w:t>
+            </w:r>
+          </w:p>
+        </w:tc>
+        <w:tc>
+          <w:tcPr>
+            <w:tcW w:w="0" w:type="auto"/>
+            <w:vAlign w:val="center"/>
+            <w:hideMark/>
+          </w:tcPr>
+          <w:p>
+            <w:r>
+              <w:rPr>
+                <w:b/>
+                <w:bCs/>
+              </w:rPr>
+              <w:t>Project 9: Sales Insights Dashboard</w:t>
+            </w:r>
+          </w:p>
+        </w:tc>
+        <w:tc>
+          <w:tcPr>
+            <w:tcW w:w="0" w:type="auto"/>
+            <w:vAlign w:val="center"/>
+            <w:hideMark/>
+          </w:tcPr>
+          <w:p>
+            <w:r>
+              <w:t>Global Superstore Dataset (Kaggle)</w:t>
+            </w:r>
+          </w:p>
+        </w:tc>
+      </w:tr>
+      <w:tr>
+        <w:trPr>
+          <w:tblCellSpacing w:w="15" w:type="dxa"/>
+        </w:trPr>
+        <w:tc>
+          <w:tcPr>
+            <w:tcW w:w="0" w:type="auto"/>
+            <w:vAlign w:val="center"/>
+            <w:hideMark/>
+          </w:tcPr>
+          <w:p>
+            <w:r>
+              <w:t>May 13 - May 19</w:t>
+            </w:r>
+          </w:p>
+        </w:tc>
+        <w:tc>
+          <w:tcPr>
+            <w:tcW w:w="0" w:type="auto"/>
+            <w:vAlign w:val="center"/>
+            <w:hideMark/>
+          </w:tcPr>
+          <w:p>
+            <w:r>
+              <w:t>Interactive Dashboards</w:t>
+            </w:r>
+          </w:p>
+        </w:tc>
+        <w:tc>
+          <w:tcPr>
+            <w:tcW w:w="0" w:type="auto"/>
+            <w:vAlign w:val="center"/>
+            <w:hideMark/>
+          </w:tcPr>
+          <w:p>
+            <w:r>
+              <w:t>Combine Excel &amp; Power BI</w:t>
+            </w:r>
+          </w:p>
+        </w:tc>
+        <w:tc>
+          <w:tcPr>
+            <w:tcW w:w="0" w:type="auto"/>
+            <w:vAlign w:val="center"/>
+            <w:hideMark/>
+          </w:tcPr>
+          <w:p>
+            <w:r>
+              <w:rPr>
+                <w:b/>
+                <w:bCs/>
+              </w:rPr>
+              <w:t>Project 10: Financial Performance Dashboard</w:t>
+            </w:r>
+          </w:p>
+        </w:tc>
+        <w:tc>
+          <w:tcPr>
+            <w:tcW w:w="0" w:type="auto"/>
+            <w:vAlign w:val="center"/>
+            <w:hideMark/>
+          </w:tcPr>
+          <w:p>
+            <w:r>
+              <w:t>Financial Data (Yahoo Finance API or Kaggle)</w:t>
+            </w:r>
+          </w:p>
+        </w:tc>
+      </w:tr>
+    </w:tbl>
+    <w:p>
+      <w:r>
+        <w:rPr>
+          <w:rFonts w:ascii="Segoe UI Emoji" w:hAnsi="Segoe UI Emoji" w:cs="Segoe UI Emoji"/>
+        </w:rPr>
+        <w:t>✅</w:t>
+      </w:r>
+      <w:r>
+        <w:t xml:space="preserve"> </w:t>
+      </w:r>
+      <w:r>
+        <w:rPr>
+          <w:b/>
+          <w:bCs/>
+        </w:rPr>
+        <w:t>By May 19</w:t>
+      </w:r>
+      <w:r>
+        <w:t>: You will be able to create interactive dashboards for business insights.</w:t>
+      </w:r>
+    </w:p>
+    <w:p>
+      <w:r>
+        <w:pict w14:anchorId="064319F2">
+          <v:rect id="_x0000_i1068" style="width:0;height:1.5pt" o:hralign="center" o:hrstd="t" o:hr="t" fillcolor="#a0a0a0" stroked="f"/>
+        </w:pict>
+      </w:r>
+    </w:p>
+    <w:p>
+      <w:pPr>
+        <w:rPr>
+          <w:b/>
+          <w:bCs/>
+        </w:rPr>
+      </w:pPr>
+      <w:r>
+        <w:rPr>
+          <w:rFonts w:ascii="Segoe UI Emoji" w:hAnsi="Segoe UI Emoji" w:cs="Segoe UI Emoji"/>
+          <w:b/>
+          <w:bCs/>
+        </w:rPr>
+        <w:t>📌</w:t>
+      </w:r>
+      <w:r>
+        <w:rPr>
+          <w:b/>
+          <w:bCs/>
+        </w:rPr>
+        <w:t xml:space="preserve"> Phase 4: Machine Learning &amp; Portfolio Projects (May 20 - June 30)</w:t>
+      </w:r>
+    </w:p>
+    <w:p>
+      <w:r>
+        <w:rPr>
+          <w:rFonts w:ascii="Segoe UI Emoji" w:hAnsi="Segoe UI Emoji" w:cs="Segoe UI Emoji"/>
+        </w:rPr>
+        <w:t>🔹</w:t>
+      </w:r>
+      <w:r>
+        <w:t xml:space="preserve"> </w:t>
+      </w:r>
+      <w:r>
+        <w:rPr>
+          <w:b/>
+          <w:bCs/>
+        </w:rPr>
+        <w:t>Goal</w:t>
+      </w:r>
+      <w:r>
+        <w:t>: Learn basic machine learning and build a strong portfolio</w:t>
+      </w:r>
+      <w:r>
+        <w:br/>
+      </w:r>
+      <w:r>
+        <w:rPr>
+          <w:rFonts w:ascii="Segoe UI Emoji" w:hAnsi="Segoe UI Emoji" w:cs="Segoe UI Emoji"/>
+        </w:rPr>
+        <w:t>🔹</w:t>
+      </w:r>
+      <w:r>
+        <w:t xml:space="preserve"> </w:t>
+      </w:r>
+      <w:r>
+        <w:rPr>
+          <w:b/>
+          <w:bCs/>
+        </w:rPr>
+        <w:t>Tools</w:t>
+      </w:r>
+      <w:r>
+        <w:t>: Python (Scikit-learn), Tableau, GitHub</w:t>
+      </w:r>
+      <w:r>
+        <w:br/>
+      </w:r>
+      <w:r>
+        <w:rPr>
+          <w:rFonts w:ascii="Segoe UI Emoji" w:hAnsi="Segoe UI Emoji" w:cs="Segoe UI Emoji"/>
+        </w:rPr>
+        <w:t>🔹</w:t>
+      </w:r>
+      <w:r>
+        <w:t xml:space="preserve"> </w:t>
+      </w:r>
+      <w:r>
+        <w:rPr>
+          <w:b/>
+          <w:bCs/>
+        </w:rPr>
+        <w:t>Duration</w:t>
+      </w:r>
+      <w:r>
+        <w:t>: 6 weeks</w:t>
+      </w:r>
+    </w:p>
+    <w:tbl>
+      <w:tblPr>
+        <w:tblW w:w="0" w:type="auto"/>
+        <w:tblCellSpacing w:w="15" w:type="dxa"/>
+        <w:tblCellMar>
+          <w:top w:w="15" w:type="dxa"/>
+          <w:left w:w="15" w:type="dxa"/>
+          <w:bottom w:w="15" w:type="dxa"/>
+          <w:right w:w="15" w:type="dxa"/>
+        </w:tblCellMar>
+        <w:tblLook w:val="04A0" w:firstRow="1" w:lastRow="0" w:firstColumn="1" w:lastColumn="0" w:noHBand="0" w:noVBand="1"/>
+      </w:tblPr>
+      <w:tblGrid>
+        <w:gridCol w:w="797"/>
+        <w:gridCol w:w="2249"/>
+        <w:gridCol w:w="1627"/>
+        <w:gridCol w:w="2345"/>
+        <w:gridCol w:w="2008"/>
+      </w:tblGrid>
+      <w:tr>
+        <w:trPr>
+          <w:tblHeader/>
           <w:tblCellSpacing w:w="15" w:type="dxa"/>
         </w:trPr>
         <w:tc>
@@ -522,7 +1884,7 @@
                 <w:b/>
                 <w:bCs/>
               </w:rPr>
-              <w:t>March 18 - March 24</w:t>
+              <w:t>Week</w:t>
             </w:r>
           </w:p>
         </w:tc>
@@ -544,7 +1906,7 @@
                 <w:b/>
                 <w:bCs/>
               </w:rPr>
-              <w:t>Data Visualization (Matplotlib, Seaborn)</w:t>
+              <w:t>Learning Topic</w:t>
             </w:r>
           </w:p>
         </w:tc>
@@ -566,7 +1928,7 @@
                 <w:b/>
                 <w:bCs/>
               </w:rPr>
-              <w:t>Plot basic graphs (bar chart, scatterplot)</w:t>
+              <w:t>Hands-on Practice</w:t>
             </w:r>
           </w:p>
         </w:tc>
@@ -588,34 +1950,7 @@
                 <w:b/>
                 <w:bCs/>
               </w:rPr>
-              <w:t>Project 2: Visualizing Sales Data (Retail sales dataset)</w:t>
-            </w:r>
-          </w:p>
-        </w:tc>
-      </w:tr>
-      <w:tr>
-        <w:trPr>
-          <w:tblCellSpacing w:w="15" w:type="dxa"/>
-        </w:trPr>
-        <w:tc>
-          <w:tcPr>
-            <w:tcW w:w="0" w:type="auto"/>
-            <w:vAlign w:val="center"/>
-            <w:hideMark/>
-          </w:tcPr>
-          <w:p>
-            <w:pPr>
-              <w:rPr>
-                <w:b/>
-                <w:bCs/>
-              </w:rPr>
-            </w:pPr>
-            <w:r>
-              <w:rPr>
-                <w:b/>
-                <w:bCs/>
-              </w:rPr>
-              <w:t>March 25 - March 31</w:t>
+              <w:t>Project</w:t>
             </w:r>
           </w:p>
         </w:tc>
@@ -637,51 +1972,7 @@
                 <w:b/>
                 <w:bCs/>
               </w:rPr>
-              <w:t>Exploratory Data Analysis (EDA)</w:t>
-            </w:r>
-          </w:p>
-        </w:tc>
-        <w:tc>
-          <w:tcPr>
-            <w:tcW w:w="0" w:type="auto"/>
-            <w:vAlign w:val="center"/>
-            <w:hideMark/>
-          </w:tcPr>
-          <w:p>
-            <w:pPr>
-              <w:rPr>
-                <w:b/>
-                <w:bCs/>
-              </w:rPr>
-            </w:pPr>
-            <w:r>
-              <w:rPr>
-                <w:b/>
-                <w:bCs/>
-              </w:rPr>
-              <w:t>Find trends, outliers in a dataset</w:t>
-            </w:r>
-          </w:p>
-        </w:tc>
-        <w:tc>
-          <w:tcPr>
-            <w:tcW w:w="0" w:type="auto"/>
-            <w:vAlign w:val="center"/>
-            <w:hideMark/>
-          </w:tcPr>
-          <w:p>
-            <w:pPr>
-              <w:rPr>
-                <w:b/>
-                <w:bCs/>
-              </w:rPr>
-            </w:pPr>
-            <w:r>
-              <w:rPr>
-                <w:b/>
-                <w:bCs/>
-              </w:rPr>
-              <w:t>Project 3: Analyzing Employee Data</w:t>
+              <w:t>Dataset Source</w:t>
             </w:r>
           </w:p>
         </w:tc>
@@ -697,18 +1988,8 @@
             <w:hideMark/>
           </w:tcPr>
           <w:p>
-            <w:pPr>
-              <w:rPr>
-                <w:b/>
-                <w:bCs/>
-              </w:rPr>
-            </w:pPr>
-            <w:r>
-              <w:rPr>
-                <w:b/>
-                <w:bCs/>
-              </w:rPr>
-              <w:t>April 1 - April 7</w:t>
+            <w:r>
+              <w:t>May 20 - May 26</w:t>
             </w:r>
           </w:p>
         </w:tc>
@@ -719,18 +2000,8 @@
             <w:hideMark/>
           </w:tcPr>
           <w:p>
-            <w:pPr>
-              <w:rPr>
-                <w:b/>
-                <w:bCs/>
-              </w:rPr>
-            </w:pPr>
-            <w:r>
-              <w:rPr>
-                <w:b/>
-                <w:bCs/>
-              </w:rPr>
-              <w:t>Mini Capstone: Combine all skills</w:t>
+            <w:r>
+              <w:t>Intro to Machine Learning (Linear Regression)</w:t>
             </w:r>
           </w:p>
         </w:tc>
@@ -741,18 +2012,8 @@
             <w:hideMark/>
           </w:tcPr>
           <w:p>
-            <w:pPr>
-              <w:rPr>
-                <w:b/>
-                <w:bCs/>
-              </w:rPr>
-            </w:pPr>
-            <w:r>
-              <w:rPr>
-                <w:b/>
-                <w:bCs/>
-              </w:rPr>
-              <w:t>Work with a real dataset</w:t>
+            <w:r>
+              <w:t>Train a basic model</w:t>
             </w:r>
           </w:p>
         </w:tc>
@@ -763,203 +2024,12 @@
             <w:hideMark/>
           </w:tcPr>
           <w:p>
-            <w:pPr>
+            <w:r>
               <w:rPr>
                 <w:b/>
                 <w:bCs/>
               </w:rPr>
-            </w:pPr>
-            <w:r>
-              <w:rPr>
-                <w:b/>
-                <w:bCs/>
-              </w:rPr>
-              <w:t>Project 4: Analyzing COVID-19 Trends</w:t>
-            </w:r>
-          </w:p>
-        </w:tc>
-      </w:tr>
-    </w:tbl>
-    <w:p>
-      <w:pPr>
-        <w:rPr>
-          <w:b/>
-          <w:bCs/>
-        </w:rPr>
-      </w:pPr>
-      <w:r>
-        <w:rPr>
-          <w:rFonts w:ascii="Segoe UI Emoji" w:hAnsi="Segoe UI Emoji" w:cs="Segoe UI Emoji"/>
-          <w:b/>
-          <w:bCs/>
-        </w:rPr>
-        <w:t>✅</w:t>
-      </w:r>
-      <w:r>
-        <w:rPr>
-          <w:b/>
-          <w:bCs/>
-        </w:rPr>
-        <w:t xml:space="preserve"> By April 7: You will be comfortable using Python for data cleaning, visualization, and analysis.</w:t>
-      </w:r>
-    </w:p>
-    <w:p>
-      <w:pPr>
-        <w:rPr>
-          <w:b/>
-          <w:bCs/>
-        </w:rPr>
-      </w:pPr>
-      <w:r>
-        <w:rPr>
-          <w:b/>
-          <w:bCs/>
-        </w:rPr>
-        <w:pict w14:anchorId="1CEAF16D">
-          <v:rect id="_x0000_i1026" style="width:0;height:1.5pt" o:hralign="center" o:hrstd="t" o:hr="t" fillcolor="#a0a0a0" stroked="f"/>
-        </w:pict>
-      </w:r>
-    </w:p>
-    <w:p>
-      <w:pPr>
-        <w:rPr>
-          <w:b/>
-          <w:bCs/>
-        </w:rPr>
-      </w:pPr>
-      <w:r>
-        <w:rPr>
-          <w:rFonts w:ascii="Segoe UI Emoji" w:hAnsi="Segoe UI Emoji" w:cs="Segoe UI Emoji"/>
-          <w:b/>
-          <w:bCs/>
-        </w:rPr>
-        <w:t>📌</w:t>
-      </w:r>
-      <w:r>
-        <w:rPr>
-          <w:b/>
-          <w:bCs/>
-        </w:rPr>
-        <w:t xml:space="preserve"> Phase 2: SQL for Data Analysis (April 8 - April 28)</w:t>
-      </w:r>
-    </w:p>
-    <w:p>
-      <w:pPr>
-        <w:rPr>
-          <w:b/>
-          <w:bCs/>
-        </w:rPr>
-      </w:pPr>
-      <w:r>
-        <w:rPr>
-          <w:rFonts w:ascii="Segoe UI Emoji" w:hAnsi="Segoe UI Emoji" w:cs="Segoe UI Emoji"/>
-          <w:b/>
-          <w:bCs/>
-        </w:rPr>
-        <w:lastRenderedPageBreak/>
-        <w:t>🔹</w:t>
-      </w:r>
-      <w:r>
-        <w:rPr>
-          <w:b/>
-          <w:bCs/>
-        </w:rPr>
-        <w:t xml:space="preserve"> Goal: Learn SQL for querying and managing databases</w:t>
-      </w:r>
-      <w:r>
-        <w:rPr>
-          <w:b/>
-          <w:bCs/>
-        </w:rPr>
-        <w:br/>
-      </w:r>
-      <w:r>
-        <w:rPr>
-          <w:rFonts w:ascii="Segoe UI Emoji" w:hAnsi="Segoe UI Emoji" w:cs="Segoe UI Emoji"/>
-          <w:b/>
-          <w:bCs/>
-        </w:rPr>
-        <w:t>🔹</w:t>
-      </w:r>
-      <w:r>
-        <w:rPr>
-          <w:b/>
-          <w:bCs/>
-        </w:rPr>
-        <w:t xml:space="preserve"> Tools: MySQL or PostgreSQL</w:t>
-      </w:r>
-      <w:r>
-        <w:rPr>
-          <w:b/>
-          <w:bCs/>
-        </w:rPr>
-        <w:br/>
-      </w:r>
-      <w:r>
-        <w:rPr>
-          <w:rFonts w:ascii="Segoe UI Emoji" w:hAnsi="Segoe UI Emoji" w:cs="Segoe UI Emoji"/>
-          <w:b/>
-          <w:bCs/>
-        </w:rPr>
-        <w:t>🔹</w:t>
-      </w:r>
-      <w:r>
-        <w:rPr>
-          <w:b/>
-          <w:bCs/>
-        </w:rPr>
-        <w:t xml:space="preserve"> Duration: 3 weeks</w:t>
-      </w:r>
-    </w:p>
-    <w:tbl>
-      <w:tblPr>
-        <w:tblW w:w="0" w:type="auto"/>
-        <w:tblCellSpacing w:w="15" w:type="dxa"/>
-        <w:tblBorders>
-          <w:top w:val="single" w:sz="4" w:space="0" w:color="auto"/>
-          <w:left w:val="single" w:sz="4" w:space="0" w:color="auto"/>
-          <w:bottom w:val="single" w:sz="4" w:space="0" w:color="auto"/>
-          <w:right w:val="single" w:sz="4" w:space="0" w:color="auto"/>
-          <w:insideH w:val="single" w:sz="4" w:space="0" w:color="auto"/>
-          <w:insideV w:val="single" w:sz="4" w:space="0" w:color="auto"/>
-        </w:tblBorders>
-        <w:tblCellMar>
-          <w:top w:w="15" w:type="dxa"/>
-          <w:left w:w="15" w:type="dxa"/>
-          <w:bottom w:w="15" w:type="dxa"/>
-          <w:right w:w="15" w:type="dxa"/>
-        </w:tblCellMar>
-        <w:tblLook w:val="04A0" w:firstRow="1" w:lastRow="0" w:firstColumn="1" w:lastColumn="0" w:noHBand="0" w:noVBand="1"/>
-      </w:tblPr>
-      <w:tblGrid>
-        <w:gridCol w:w="1161"/>
-        <w:gridCol w:w="2877"/>
-        <w:gridCol w:w="2275"/>
-        <w:gridCol w:w="2703"/>
-      </w:tblGrid>
-      <w:tr>
-        <w:trPr>
-          <w:tblCellSpacing w:w="15" w:type="dxa"/>
-        </w:trPr>
-        <w:tc>
-          <w:tcPr>
-            <w:tcW w:w="0" w:type="auto"/>
-            <w:vAlign w:val="center"/>
-            <w:hideMark/>
-          </w:tcPr>
-          <w:p>
-            <w:pPr>
-              <w:rPr>
-                <w:b/>
-                <w:bCs/>
-              </w:rPr>
-            </w:pPr>
-            <w:r>
-              <w:rPr>
-                <w:b/>
-                <w:bCs/>
-              </w:rPr>
-              <w:t>Week</w:t>
+              <w:t>Project 11: Predicting House Prices</w:t>
             </w:r>
           </w:p>
         </w:tc>
@@ -970,62 +2040,8 @@
             <w:hideMark/>
           </w:tcPr>
           <w:p>
-            <w:pPr>
-              <w:rPr>
-                <w:b/>
-                <w:bCs/>
-              </w:rPr>
-            </w:pPr>
-            <w:r>
-              <w:rPr>
-                <w:b/>
-                <w:bCs/>
-              </w:rPr>
-              <w:t>Learning Topic</w:t>
-            </w:r>
-          </w:p>
-        </w:tc>
-        <w:tc>
-          <w:tcPr>
-            <w:tcW w:w="0" w:type="auto"/>
-            <w:vAlign w:val="center"/>
-            <w:hideMark/>
-          </w:tcPr>
-          <w:p>
-            <w:pPr>
-              <w:rPr>
-                <w:b/>
-                <w:bCs/>
-              </w:rPr>
-            </w:pPr>
-            <w:r>
-              <w:rPr>
-                <w:b/>
-                <w:bCs/>
-              </w:rPr>
-              <w:t>Hands-on Practice</w:t>
-            </w:r>
-          </w:p>
-        </w:tc>
-        <w:tc>
-          <w:tcPr>
-            <w:tcW w:w="0" w:type="auto"/>
-            <w:vAlign w:val="center"/>
-            <w:hideMark/>
-          </w:tcPr>
-          <w:p>
-            <w:pPr>
-              <w:rPr>
-                <w:b/>
-                <w:bCs/>
-              </w:rPr>
-            </w:pPr>
-            <w:r>
-              <w:rPr>
-                <w:b/>
-                <w:bCs/>
-              </w:rPr>
-              <w:t>Project</w:t>
+            <w:r>
+              <w:t>House Price Dataset (Kaggle)</w:t>
             </w:r>
           </w:p>
         </w:tc>
@@ -1041,18 +2057,8 @@
             <w:hideMark/>
           </w:tcPr>
           <w:p>
-            <w:pPr>
-              <w:rPr>
-                <w:b/>
-                <w:bCs/>
-              </w:rPr>
-            </w:pPr>
-            <w:r>
-              <w:rPr>
-                <w:b/>
-                <w:bCs/>
-              </w:rPr>
-              <w:t>April 8 - April 14</w:t>
+            <w:r>
+              <w:t>May 27 - June 2</w:t>
             </w:r>
           </w:p>
         </w:tc>
@@ -1063,18 +2069,8 @@
             <w:hideMark/>
           </w:tcPr>
           <w:p>
-            <w:pPr>
-              <w:rPr>
-                <w:b/>
-                <w:bCs/>
-              </w:rPr>
-            </w:pPr>
-            <w:r>
-              <w:rPr>
-                <w:b/>
-                <w:bCs/>
-              </w:rPr>
-              <w:t>SQL Basics (SELECT, WHERE, ORDER BY)</w:t>
+            <w:r>
+              <w:t>Classification (Logistic Regression, Decision Trees)</w:t>
             </w:r>
           </w:p>
         </w:tc>
@@ -1085,18 +2081,8 @@
             <w:hideMark/>
           </w:tcPr>
           <w:p>
-            <w:pPr>
-              <w:rPr>
-                <w:b/>
-                <w:bCs/>
-              </w:rPr>
-            </w:pPr>
-            <w:r>
-              <w:rPr>
-                <w:b/>
-                <w:bCs/>
-              </w:rPr>
-              <w:t>Write simple queries</w:t>
+            <w:r>
+              <w:t>Work with classification models</w:t>
             </w:r>
           </w:p>
         </w:tc>
@@ -1107,18 +2093,24 @@
             <w:hideMark/>
           </w:tcPr>
           <w:p>
-            <w:pPr>
+            <w:r>
               <w:rPr>
                 <w:b/>
                 <w:bCs/>
               </w:rPr>
-            </w:pPr>
-            <w:r>
-              <w:rPr>
-                <w:b/>
-                <w:bCs/>
-              </w:rPr>
-              <w:t>Project 5: Analyzing Customer Orders</w:t>
+              <w:t>Project 12: Credit Card Fraud Detection</w:t>
+            </w:r>
+          </w:p>
+        </w:tc>
+        <w:tc>
+          <w:tcPr>
+            <w:tcW w:w="0" w:type="auto"/>
+            <w:vAlign w:val="center"/>
+            <w:hideMark/>
+          </w:tcPr>
+          <w:p>
+            <w:r>
+              <w:t>Credit Card Fraud Dataset (Kaggle)</w:t>
             </w:r>
           </w:p>
         </w:tc>
@@ -1134,18 +2126,8 @@
             <w:hideMark/>
           </w:tcPr>
           <w:p>
-            <w:pPr>
-              <w:rPr>
-                <w:b/>
-                <w:bCs/>
-              </w:rPr>
-            </w:pPr>
-            <w:r>
-              <w:rPr>
-                <w:b/>
-                <w:bCs/>
-              </w:rPr>
-              <w:t>April 15 - April 21</w:t>
+            <w:r>
+              <w:t>June 3 - June 9</w:t>
             </w:r>
           </w:p>
         </w:tc>
@@ -1156,18 +2138,8 @@
             <w:hideMark/>
           </w:tcPr>
           <w:p>
-            <w:pPr>
-              <w:rPr>
-                <w:b/>
-                <w:bCs/>
-              </w:rPr>
-            </w:pPr>
-            <w:r>
-              <w:rPr>
-                <w:b/>
-                <w:bCs/>
-              </w:rPr>
-              <w:t>Joins &amp; Aggregations (JOIN, GROUP BY, COUNT)</w:t>
+            <w:r>
+              <w:t>Clustering &amp; Recommendation Systems</w:t>
             </w:r>
           </w:p>
         </w:tc>
@@ -1178,18 +2150,8 @@
             <w:hideMark/>
           </w:tcPr>
           <w:p>
-            <w:pPr>
-              <w:rPr>
-                <w:b/>
-                <w:bCs/>
-              </w:rPr>
-            </w:pPr>
-            <w:r>
-              <w:rPr>
-                <w:b/>
-                <w:bCs/>
-              </w:rPr>
-              <w:t>Write queries using multiple tables</w:t>
+            <w:r>
+              <w:t>Segment customers using ML</w:t>
             </w:r>
           </w:p>
         </w:tc>
@@ -1200,18 +2162,37 @@
             <w:hideMark/>
           </w:tcPr>
           <w:p>
-            <w:pPr>
+            <w:r>
               <w:rPr>
                 <w:b/>
                 <w:bCs/>
               </w:rPr>
-            </w:pPr>
-            <w:r>
-              <w:rPr>
-                <w:b/>
-                <w:bCs/>
-              </w:rPr>
-              <w:t>Project 6: Employee Performance Analysis</w:t>
+              <w:t>Project 13: Movie Recommendation System</w:t>
+            </w:r>
+          </w:p>
+        </w:tc>
+        <w:tc>
+          <w:tcPr>
+            <w:tcW w:w="0" w:type="auto"/>
+            <w:vAlign w:val="center"/>
+            <w:hideMark/>
+          </w:tcPr>
+          <w:p>
+            <w:proofErr w:type="spellStart"/>
+            <w:r>
+              <w:t>MovieLens</w:t>
+            </w:r>
+            <w:proofErr w:type="spellEnd"/>
+            <w:r>
+              <w:t xml:space="preserve"> Dataset (</w:t>
+            </w:r>
+            <w:proofErr w:type="spellStart"/>
+            <w:r>
+              <w:t>GroupLens</w:t>
+            </w:r>
+            <w:proofErr w:type="spellEnd"/>
+            <w:r>
+              <w:t>)</w:t>
             </w:r>
           </w:p>
         </w:tc>
@@ -1227,18 +2208,9 @@
             <w:hideMark/>
           </w:tcPr>
           <w:p>
-            <w:pPr>
-              <w:rPr>
-                <w:b/>
-                <w:bCs/>
-              </w:rPr>
-            </w:pPr>
-            <w:r>
-              <w:rPr>
-                <w:b/>
-                <w:bCs/>
-              </w:rPr>
-              <w:t>April 22 - April 28</w:t>
+            <w:r>
+              <w:lastRenderedPageBreak/>
+              <w:t>June 10 - June 16</w:t>
             </w:r>
           </w:p>
         </w:tc>
@@ -1249,18 +2221,8 @@
             <w:hideMark/>
           </w:tcPr>
           <w:p>
-            <w:pPr>
-              <w:rPr>
-                <w:b/>
-                <w:bCs/>
-              </w:rPr>
-            </w:pPr>
-            <w:r>
-              <w:rPr>
-                <w:b/>
-                <w:bCs/>
-              </w:rPr>
-              <w:t>Subqueries &amp; Window Functions</w:t>
+            <w:r>
+              <w:t>Tableau &amp; Data Storytelling</w:t>
             </w:r>
           </w:p>
         </w:tc>
@@ -1271,18 +2233,8 @@
             <w:hideMark/>
           </w:tcPr>
           <w:p>
-            <w:pPr>
-              <w:rPr>
-                <w:b/>
-                <w:bCs/>
-              </w:rPr>
-            </w:pPr>
-            <w:r>
-              <w:rPr>
-                <w:b/>
-                <w:bCs/>
-              </w:rPr>
-              <w:t>Use advanced SQL techniques</w:t>
+            <w:r>
+              <w:t>Present data visually</w:t>
             </w:r>
           </w:p>
         </w:tc>
@@ -1293,202 +2245,12 @@
             <w:hideMark/>
           </w:tcPr>
           <w:p>
-            <w:pPr>
+            <w:r>
               <w:rPr>
                 <w:b/>
                 <w:bCs/>
               </w:rPr>
-            </w:pPr>
-            <w:r>
-              <w:rPr>
-                <w:b/>
-                <w:bCs/>
-              </w:rPr>
-              <w:t>Project 7: Tracking Sales Trends Over Time</w:t>
-            </w:r>
-          </w:p>
-        </w:tc>
-      </w:tr>
-    </w:tbl>
-    <w:p>
-      <w:pPr>
-        <w:rPr>
-          <w:b/>
-          <w:bCs/>
-        </w:rPr>
-      </w:pPr>
-      <w:r>
-        <w:rPr>
-          <w:rFonts w:ascii="Segoe UI Emoji" w:hAnsi="Segoe UI Emoji" w:cs="Segoe UI Emoji"/>
-          <w:b/>
-          <w:bCs/>
-        </w:rPr>
-        <w:t>✅</w:t>
-      </w:r>
-      <w:r>
-        <w:rPr>
-          <w:b/>
-          <w:bCs/>
-        </w:rPr>
-        <w:t xml:space="preserve"> By April 28: You will be able to extract and analyze data from databases.</w:t>
-      </w:r>
-    </w:p>
-    <w:p>
-      <w:pPr>
-        <w:rPr>
-          <w:b/>
-          <w:bCs/>
-        </w:rPr>
-      </w:pPr>
-      <w:r>
-        <w:rPr>
-          <w:b/>
-          <w:bCs/>
-        </w:rPr>
-        <w:pict w14:anchorId="7C3C9B51">
-          <v:rect id="_x0000_i1027" style="width:0;height:1.5pt" o:hralign="center" o:hrstd="t" o:hr="t" fillcolor="#a0a0a0" stroked="f"/>
-        </w:pict>
-      </w:r>
-    </w:p>
-    <w:p>
-      <w:pPr>
-        <w:rPr>
-          <w:b/>
-          <w:bCs/>
-        </w:rPr>
-      </w:pPr>
-      <w:r>
-        <w:rPr>
-          <w:rFonts w:ascii="Segoe UI Emoji" w:hAnsi="Segoe UI Emoji" w:cs="Segoe UI Emoji"/>
-          <w:b/>
-          <w:bCs/>
-        </w:rPr>
-        <w:t>📌</w:t>
-      </w:r>
-      <w:r>
-        <w:rPr>
-          <w:b/>
-          <w:bCs/>
-        </w:rPr>
-        <w:t xml:space="preserve"> Phase 3: Advanced Excel &amp; Power BI (April 29 - May 19)</w:t>
-      </w:r>
-    </w:p>
-    <w:p>
-      <w:pPr>
-        <w:rPr>
-          <w:b/>
-          <w:bCs/>
-        </w:rPr>
-      </w:pPr>
-      <w:r>
-        <w:rPr>
-          <w:rFonts w:ascii="Segoe UI Emoji" w:hAnsi="Segoe UI Emoji" w:cs="Segoe UI Emoji"/>
-          <w:b/>
-          <w:bCs/>
-        </w:rPr>
-        <w:t>🔹</w:t>
-      </w:r>
-      <w:r>
-        <w:rPr>
-          <w:b/>
-          <w:bCs/>
-        </w:rPr>
-        <w:t xml:space="preserve"> Goal: Learn Excel formulas, pivot tables, and Power BI for dashboards</w:t>
-      </w:r>
-      <w:r>
-        <w:rPr>
-          <w:b/>
-          <w:bCs/>
-        </w:rPr>
-        <w:br/>
-      </w:r>
-      <w:r>
-        <w:rPr>
-          <w:rFonts w:ascii="Segoe UI Emoji" w:hAnsi="Segoe UI Emoji" w:cs="Segoe UI Emoji"/>
-          <w:b/>
-          <w:bCs/>
-        </w:rPr>
-        <w:t>🔹</w:t>
-      </w:r>
-      <w:r>
-        <w:rPr>
-          <w:b/>
-          <w:bCs/>
-        </w:rPr>
-        <w:t xml:space="preserve"> Tools: Microsoft Excel, Power BI</w:t>
-      </w:r>
-      <w:r>
-        <w:rPr>
-          <w:b/>
-          <w:bCs/>
-        </w:rPr>
-        <w:br/>
-      </w:r>
-      <w:r>
-        <w:rPr>
-          <w:rFonts w:ascii="Segoe UI Emoji" w:hAnsi="Segoe UI Emoji" w:cs="Segoe UI Emoji"/>
-          <w:b/>
-          <w:bCs/>
-        </w:rPr>
-        <w:t>🔹</w:t>
-      </w:r>
-      <w:r>
-        <w:rPr>
-          <w:b/>
-          <w:bCs/>
-        </w:rPr>
-        <w:t xml:space="preserve"> Duration: 3 weeks</w:t>
-      </w:r>
-    </w:p>
-    <w:tbl>
-      <w:tblPr>
-        <w:tblW w:w="0" w:type="auto"/>
-        <w:tblCellSpacing w:w="15" w:type="dxa"/>
-        <w:tblBorders>
-          <w:top w:val="single" w:sz="4" w:space="0" w:color="auto"/>
-          <w:left w:val="single" w:sz="4" w:space="0" w:color="auto"/>
-          <w:bottom w:val="single" w:sz="4" w:space="0" w:color="auto"/>
-          <w:right w:val="single" w:sz="4" w:space="0" w:color="auto"/>
-          <w:insideH w:val="single" w:sz="4" w:space="0" w:color="auto"/>
-          <w:insideV w:val="single" w:sz="4" w:space="0" w:color="auto"/>
-        </w:tblBorders>
-        <w:tblCellMar>
-          <w:top w:w="15" w:type="dxa"/>
-          <w:left w:w="15" w:type="dxa"/>
-          <w:bottom w:w="15" w:type="dxa"/>
-          <w:right w:w="15" w:type="dxa"/>
-        </w:tblCellMar>
-        <w:tblLook w:val="04A0" w:firstRow="1" w:lastRow="0" w:firstColumn="1" w:lastColumn="0" w:noHBand="0" w:noVBand="1"/>
-      </w:tblPr>
-      <w:tblGrid>
-        <w:gridCol w:w="1171"/>
-        <w:gridCol w:w="2563"/>
-        <w:gridCol w:w="2253"/>
-        <w:gridCol w:w="3029"/>
-      </w:tblGrid>
-      <w:tr>
-        <w:trPr>
-          <w:tblCellSpacing w:w="15" w:type="dxa"/>
-        </w:trPr>
-        <w:tc>
-          <w:tcPr>
-            <w:tcW w:w="0" w:type="auto"/>
-            <w:vAlign w:val="center"/>
-            <w:hideMark/>
-          </w:tcPr>
-          <w:p>
-            <w:pPr>
-              <w:rPr>
-                <w:b/>
-                <w:bCs/>
-              </w:rPr>
-            </w:pPr>
-            <w:r>
-              <w:rPr>
-                <w:b/>
-                <w:bCs/>
-              </w:rPr>
-              <w:t>Week</w:t>
+              <w:t>Project 14: Interactive Business Report in Tableau</w:t>
             </w:r>
           </w:p>
         </w:tc>
@@ -1499,62 +2261,12 @@
             <w:hideMark/>
           </w:tcPr>
           <w:p>
-            <w:pPr>
+            <w:r>
               <w:rPr>
                 <w:b/>
                 <w:bCs/>
               </w:rPr>
-            </w:pPr>
-            <w:r>
-              <w:rPr>
-                <w:b/>
-                <w:bCs/>
-              </w:rPr>
-              <w:t>Learning Topic</w:t>
-            </w:r>
-          </w:p>
-        </w:tc>
-        <w:tc>
-          <w:tcPr>
-            <w:tcW w:w="0" w:type="auto"/>
-            <w:vAlign w:val="center"/>
-            <w:hideMark/>
-          </w:tcPr>
-          <w:p>
-            <w:pPr>
-              <w:rPr>
-                <w:b/>
-                <w:bCs/>
-              </w:rPr>
-            </w:pPr>
-            <w:r>
-              <w:rPr>
-                <w:b/>
-                <w:bCs/>
-              </w:rPr>
-              <w:t>Hands-on Practice</w:t>
-            </w:r>
-          </w:p>
-        </w:tc>
-        <w:tc>
-          <w:tcPr>
-            <w:tcW w:w="0" w:type="auto"/>
-            <w:vAlign w:val="center"/>
-            <w:hideMark/>
-          </w:tcPr>
-          <w:p>
-            <w:pPr>
-              <w:rPr>
-                <w:b/>
-                <w:bCs/>
-              </w:rPr>
-            </w:pPr>
-            <w:r>
-              <w:rPr>
-                <w:b/>
-                <w:bCs/>
-              </w:rPr>
-              <w:t>Project</w:t>
+              <w:t>Use data from previous projects or find insights from a dataset of choice</w:t>
             </w:r>
           </w:p>
         </w:tc>
@@ -1570,18 +2282,8 @@
             <w:hideMark/>
           </w:tcPr>
           <w:p>
-            <w:pPr>
-              <w:rPr>
-                <w:b/>
-                <w:bCs/>
-              </w:rPr>
-            </w:pPr>
-            <w:r>
-              <w:rPr>
-                <w:b/>
-                <w:bCs/>
-              </w:rPr>
-              <w:t>April 29 - May 5</w:t>
+            <w:r>
+              <w:t>June 17 - June 30</w:t>
             </w:r>
           </w:p>
         </w:tc>
@@ -1592,18 +2294,8 @@
             <w:hideMark/>
           </w:tcPr>
           <w:p>
-            <w:pPr>
-              <w:rPr>
-                <w:b/>
-                <w:bCs/>
-              </w:rPr>
-            </w:pPr>
-            <w:r>
-              <w:rPr>
-                <w:b/>
-                <w:bCs/>
-              </w:rPr>
-              <w:t>Excel Basics (Formulas, Pivot Tables)</w:t>
+            <w:r>
+              <w:t>Portfolio &amp; Resume Building</w:t>
             </w:r>
           </w:p>
         </w:tc>
@@ -1614,18 +2306,8 @@
             <w:hideMark/>
           </w:tcPr>
           <w:p>
-            <w:pPr>
-              <w:rPr>
-                <w:b/>
-                <w:bCs/>
-              </w:rPr>
-            </w:pPr>
-            <w:r>
-              <w:rPr>
-                <w:b/>
-                <w:bCs/>
-              </w:rPr>
-              <w:t>Create reports and summaries</w:t>
+            <w:r>
+              <w:t>Upload projects to GitHub</w:t>
             </w:r>
           </w:p>
         </w:tc>
@@ -1636,45 +2318,12 @@
             <w:hideMark/>
           </w:tcPr>
           <w:p>
-            <w:pPr>
+            <w:r>
               <w:rPr>
                 <w:b/>
                 <w:bCs/>
               </w:rPr>
-            </w:pPr>
-            <w:r>
-              <w:rPr>
-                <w:b/>
-                <w:bCs/>
-              </w:rPr>
-              <w:t>Project 8: HR Employee Dashboard</w:t>
-            </w:r>
-          </w:p>
-        </w:tc>
-      </w:tr>
-      <w:tr>
-        <w:trPr>
-          <w:tblCellSpacing w:w="15" w:type="dxa"/>
-        </w:trPr>
-        <w:tc>
-          <w:tcPr>
-            <w:tcW w:w="0" w:type="auto"/>
-            <w:vAlign w:val="center"/>
-            <w:hideMark/>
-          </w:tcPr>
-          <w:p>
-            <w:pPr>
-              <w:rPr>
-                <w:b/>
-                <w:bCs/>
-              </w:rPr>
-            </w:pPr>
-            <w:r>
-              <w:rPr>
-                <w:b/>
-                <w:bCs/>
-              </w:rPr>
-              <w:t>May 6 - May 12</w:t>
+              <w:t>Final Capstone: End-to-End Data Analysis Project</w:t>
             </w:r>
           </w:p>
         </w:tc>
@@ -1685,197 +2334,42 @@
             <w:hideMark/>
           </w:tcPr>
           <w:p>
-            <w:pPr>
+            <w:r>
               <w:rPr>
                 <w:b/>
                 <w:bCs/>
               </w:rPr>
-            </w:pPr>
-            <w:r>
-              <w:rPr>
-                <w:b/>
-                <w:bCs/>
-              </w:rPr>
-              <w:t>Power BI Basics</w:t>
-            </w:r>
-          </w:p>
-        </w:tc>
-        <w:tc>
-          <w:tcPr>
-            <w:tcW w:w="0" w:type="auto"/>
-            <w:vAlign w:val="center"/>
-            <w:hideMark/>
-          </w:tcPr>
-          <w:p>
-            <w:pPr>
-              <w:rPr>
-                <w:b/>
-                <w:bCs/>
-              </w:rPr>
-            </w:pPr>
-            <w:r>
-              <w:rPr>
-                <w:b/>
-                <w:bCs/>
-              </w:rPr>
-              <w:t>Build simple dashboards</w:t>
-            </w:r>
-          </w:p>
-        </w:tc>
-        <w:tc>
-          <w:tcPr>
-            <w:tcW w:w="0" w:type="auto"/>
-            <w:vAlign w:val="center"/>
-            <w:hideMark/>
-          </w:tcPr>
-          <w:p>
-            <w:pPr>
-              <w:rPr>
-                <w:b/>
-                <w:bCs/>
-              </w:rPr>
-            </w:pPr>
-            <w:r>
-              <w:rPr>
-                <w:b/>
-                <w:bCs/>
-              </w:rPr>
-              <w:t>Project 9: Sales Insights Dashboard</w:t>
-            </w:r>
-          </w:p>
-        </w:tc>
-      </w:tr>
-      <w:tr>
-        <w:trPr>
-          <w:tblCellSpacing w:w="15" w:type="dxa"/>
-        </w:trPr>
-        <w:tc>
-          <w:tcPr>
-            <w:tcW w:w="0" w:type="auto"/>
-            <w:vAlign w:val="center"/>
-            <w:hideMark/>
-          </w:tcPr>
-          <w:p>
-            <w:pPr>
-              <w:rPr>
-                <w:b/>
-                <w:bCs/>
-              </w:rPr>
-            </w:pPr>
-            <w:r>
-              <w:rPr>
-                <w:b/>
-                <w:bCs/>
-              </w:rPr>
-              <w:t>May 13 - May 19</w:t>
-            </w:r>
-          </w:p>
-        </w:tc>
-        <w:tc>
-          <w:tcPr>
-            <w:tcW w:w="0" w:type="auto"/>
-            <w:vAlign w:val="center"/>
-            <w:hideMark/>
-          </w:tcPr>
-          <w:p>
-            <w:pPr>
-              <w:rPr>
-                <w:b/>
-                <w:bCs/>
-              </w:rPr>
-            </w:pPr>
-            <w:r>
-              <w:rPr>
-                <w:b/>
-                <w:bCs/>
-              </w:rPr>
-              <w:t>Interactive Dashboards</w:t>
-            </w:r>
-          </w:p>
-        </w:tc>
-        <w:tc>
-          <w:tcPr>
-            <w:tcW w:w="0" w:type="auto"/>
-            <w:vAlign w:val="center"/>
-            <w:hideMark/>
-          </w:tcPr>
-          <w:p>
-            <w:pPr>
-              <w:rPr>
-                <w:b/>
-                <w:bCs/>
-              </w:rPr>
-            </w:pPr>
-            <w:r>
-              <w:rPr>
-                <w:b/>
-                <w:bCs/>
-              </w:rPr>
-              <w:t>Combine Excel &amp; Power BI</w:t>
-            </w:r>
-          </w:p>
-        </w:tc>
-        <w:tc>
-          <w:tcPr>
-            <w:tcW w:w="0" w:type="auto"/>
-            <w:vAlign w:val="center"/>
-            <w:hideMark/>
-          </w:tcPr>
-          <w:p>
-            <w:pPr>
-              <w:rPr>
-                <w:b/>
-                <w:bCs/>
-              </w:rPr>
-            </w:pPr>
-            <w:r>
-              <w:rPr>
-                <w:b/>
-                <w:bCs/>
-              </w:rPr>
-              <w:t>Project 10: Financial Performance Dashboard</w:t>
+              <w:t>Choose any real-world dataset from Kaggle, UCI, or any previous projects</w:t>
             </w:r>
           </w:p>
         </w:tc>
       </w:tr>
     </w:tbl>
     <w:p>
-      <w:pPr>
-        <w:rPr>
-          <w:b/>
-          <w:bCs/>
-        </w:rPr>
-      </w:pPr>
       <w:r>
         <w:rPr>
           <w:rFonts w:ascii="Segoe UI Emoji" w:hAnsi="Segoe UI Emoji" w:cs="Segoe UI Emoji"/>
-          <w:b/>
-          <w:bCs/>
         </w:rPr>
         <w:t>✅</w:t>
       </w:r>
       <w:r>
-        <w:rPr>
-          <w:b/>
-          <w:bCs/>
-        </w:rPr>
-        <w:t xml:space="preserve"> By May 19: You will be able to create interactive dashboards for business insights.</w:t>
-      </w:r>
-    </w:p>
-    <w:p>
-      <w:pPr>
-        <w:rPr>
-          <w:b/>
-          <w:bCs/>
-        </w:rPr>
-      </w:pPr>
-      <w:r>
-        <w:rPr>
-          <w:b/>
-          <w:bCs/>
-        </w:rPr>
-        <w:pict w14:anchorId="3C1F5F86">
-          <v:rect id="_x0000_i1028" style="width:0;height:1.5pt" o:hralign="center" o:hrstd="t" o:hr="t" fillcolor="#a0a0a0" stroked="f"/>
+        <w:t xml:space="preserve"> </w:t>
+      </w:r>
+      <w:r>
+        <w:rPr>
+          <w:b/>
+          <w:bCs/>
+        </w:rPr>
+        <w:t>By June 30</w:t>
+      </w:r>
+      <w:r>
+        <w:t>: You will have a strong portfolio with 15+ projects to showcase your skills.</w:t>
+      </w:r>
+    </w:p>
+    <w:p>
+      <w:r>
+        <w:pict w14:anchorId="57471408">
+          <v:rect id="_x0000_i1069" style="width:0;height:1.5pt" o:hralign="center" o:hrstd="t" o:hr="t" fillcolor="#a0a0a0" stroked="f"/>
         </w:pict>
       </w:r>
     </w:p>
@@ -1888,6 +2382,161 @@
       </w:pPr>
       <w:r>
         <w:rPr>
+          <w:b/>
+          <w:bCs/>
+        </w:rPr>
+        <w:t>Additional Notes on Datasets</w:t>
+      </w:r>
+    </w:p>
+    <w:p>
+      <w:pPr>
+        <w:numPr>
+          <w:ilvl w:val="0"/>
+          <w:numId w:val="26"/>
+        </w:numPr>
+      </w:pPr>
+      <w:r>
+        <w:rPr>
+          <w:b/>
+          <w:bCs/>
+        </w:rPr>
+        <w:t>Kaggle</w:t>
+      </w:r>
+      <w:r>
+        <w:t xml:space="preserve"> (</w:t>
+      </w:r>
+      <w:hyperlink r:id="rId8" w:tgtFrame="_new" w:history="1">
+        <w:r>
+          <w:rPr>
+            <w:rStyle w:val="Hyperlink"/>
+          </w:rPr>
+          <w:t>https://www.kaggle.com/</w:t>
+        </w:r>
+      </w:hyperlink>
+      <w:r>
+        <w:t>) is one of the best sources for real-world datasets in various domains.</w:t>
+      </w:r>
+    </w:p>
+    <w:p>
+      <w:pPr>
+        <w:numPr>
+          <w:ilvl w:val="0"/>
+          <w:numId w:val="26"/>
+        </w:numPr>
+      </w:pPr>
+      <w:r>
+        <w:rPr>
+          <w:b/>
+          <w:bCs/>
+        </w:rPr>
+        <w:t>UCI Machine Learning Repository</w:t>
+      </w:r>
+      <w:r>
+        <w:t xml:space="preserve"> (</w:t>
+      </w:r>
+      <w:hyperlink r:id="rId9" w:tgtFrame="_new" w:history="1">
+        <w:r>
+          <w:rPr>
+            <w:rStyle w:val="Hyperlink"/>
+          </w:rPr>
+          <w:t>https://archive.ics.uci.edu/ml/index.php</w:t>
+        </w:r>
+      </w:hyperlink>
+      <w:r>
+        <w:t>) offers a large collection of public datasets.</w:t>
+      </w:r>
+    </w:p>
+    <w:p>
+      <w:pPr>
+        <w:numPr>
+          <w:ilvl w:val="0"/>
+          <w:numId w:val="26"/>
+        </w:numPr>
+      </w:pPr>
+      <w:r>
+        <w:rPr>
+          <w:b/>
+          <w:bCs/>
+        </w:rPr>
+        <w:t>Data.gov</w:t>
+      </w:r>
+      <w:r>
+        <w:t xml:space="preserve"> (</w:t>
+      </w:r>
+      <w:hyperlink r:id="rId10" w:tgtFrame="_new" w:history="1">
+        <w:r>
+          <w:rPr>
+            <w:rStyle w:val="Hyperlink"/>
+          </w:rPr>
+          <w:t>https://www.data.gov/</w:t>
+        </w:r>
+      </w:hyperlink>
+      <w:r>
+        <w:t>) provides government datasets across multiple fields.</w:t>
+      </w:r>
+    </w:p>
+    <w:p>
+      <w:pPr>
+        <w:numPr>
+          <w:ilvl w:val="0"/>
+          <w:numId w:val="26"/>
+        </w:numPr>
+      </w:pPr>
+      <w:r>
+        <w:rPr>
+          <w:b/>
+          <w:bCs/>
+        </w:rPr>
+        <w:t>Google Dataset Search</w:t>
+      </w:r>
+      <w:r>
+        <w:t xml:space="preserve"> (https://datasetsearch.research.google.com/) helps you find a variety of open datasets.</w:t>
+      </w:r>
+    </w:p>
+    <w:p>
+      <w:pPr>
+        <w:numPr>
+          <w:ilvl w:val="0"/>
+          <w:numId w:val="26"/>
+        </w:numPr>
+      </w:pPr>
+      <w:r>
+        <w:rPr>
+          <w:b/>
+          <w:bCs/>
+        </w:rPr>
+        <w:t>For SQL projects</w:t>
+      </w:r>
+      <w:r>
+        <w:t xml:space="preserve">, many sample databases like Chinook, Northwind, and </w:t>
+      </w:r>
+      <w:proofErr w:type="spellStart"/>
+      <w:r>
+        <w:t>AdventureWorks</w:t>
+      </w:r>
+      <w:proofErr w:type="spellEnd"/>
+      <w:r>
+        <w:t xml:space="preserve"> are available for practice.</w:t>
+      </w:r>
+    </w:p>
+    <w:p/>
+    <w:p>
+      <w:pPr>
+        <w:pStyle w:val="Heading1"/>
+      </w:pPr>
+      <w:r>
+        <w:t>Datasets I could use</w:t>
+      </w:r>
+    </w:p>
+    <w:p>
+      <w:pPr>
+        <w:rPr>
+          <w:b/>
+          <w:bCs/>
+        </w:rPr>
+      </w:pPr>
+      <w:r>
+        <w:rPr>
           <w:rFonts w:ascii="Segoe UI Emoji" w:hAnsi="Segoe UI Emoji" w:cs="Segoe UI Emoji"/>
           <w:b/>
           <w:bCs/>
@@ -1899,843 +2548,6 @@
           <w:b/>
           <w:bCs/>
         </w:rPr>
-        <w:t xml:space="preserve"> Phase 4: Machine Learning &amp; Portfolio Projects (May 20 - June 30)</w:t>
-      </w:r>
-    </w:p>
-    <w:p>
-      <w:pPr>
-        <w:rPr>
-          <w:b/>
-          <w:bCs/>
-        </w:rPr>
-      </w:pPr>
-      <w:r>
-        <w:rPr>
-          <w:rFonts w:ascii="Segoe UI Emoji" w:hAnsi="Segoe UI Emoji" w:cs="Segoe UI Emoji"/>
-          <w:b/>
-          <w:bCs/>
-        </w:rPr>
-        <w:lastRenderedPageBreak/>
-        <w:t>🔹</w:t>
-      </w:r>
-      <w:r>
-        <w:rPr>
-          <w:b/>
-          <w:bCs/>
-        </w:rPr>
-        <w:t xml:space="preserve"> Goal: Learn basic machine learning and build a strong portfolio</w:t>
-      </w:r>
-      <w:r>
-        <w:rPr>
-          <w:b/>
-          <w:bCs/>
-        </w:rPr>
-        <w:br/>
-      </w:r>
-      <w:r>
-        <w:rPr>
-          <w:rFonts w:ascii="Segoe UI Emoji" w:hAnsi="Segoe UI Emoji" w:cs="Segoe UI Emoji"/>
-          <w:b/>
-          <w:bCs/>
-        </w:rPr>
-        <w:t>🔹</w:t>
-      </w:r>
-      <w:r>
-        <w:rPr>
-          <w:b/>
-          <w:bCs/>
-        </w:rPr>
-        <w:t xml:space="preserve"> Tools: Python (Scikit-learn), Tableau, GitHub</w:t>
-      </w:r>
-      <w:r>
-        <w:rPr>
-          <w:b/>
-          <w:bCs/>
-        </w:rPr>
-        <w:br/>
-      </w:r>
-      <w:r>
-        <w:rPr>
-          <w:rFonts w:ascii="Segoe UI Emoji" w:hAnsi="Segoe UI Emoji" w:cs="Segoe UI Emoji"/>
-          <w:b/>
-          <w:bCs/>
-        </w:rPr>
-        <w:t>🔹</w:t>
-      </w:r>
-      <w:r>
-        <w:rPr>
-          <w:b/>
-          <w:bCs/>
-        </w:rPr>
-        <w:t xml:space="preserve"> Duration: 6 weeks</w:t>
-      </w:r>
-    </w:p>
-    <w:tbl>
-      <w:tblPr>
-        <w:tblW w:w="0" w:type="auto"/>
-        <w:tblCellSpacing w:w="15" w:type="dxa"/>
-        <w:tblBorders>
-          <w:top w:val="single" w:sz="4" w:space="0" w:color="auto"/>
-          <w:left w:val="single" w:sz="4" w:space="0" w:color="auto"/>
-          <w:bottom w:val="single" w:sz="4" w:space="0" w:color="auto"/>
-          <w:right w:val="single" w:sz="4" w:space="0" w:color="auto"/>
-          <w:insideH w:val="single" w:sz="4" w:space="0" w:color="auto"/>
-          <w:insideV w:val="single" w:sz="4" w:space="0" w:color="auto"/>
-        </w:tblBorders>
-        <w:tblCellMar>
-          <w:top w:w="15" w:type="dxa"/>
-          <w:left w:w="15" w:type="dxa"/>
-          <w:bottom w:w="15" w:type="dxa"/>
-          <w:right w:w="15" w:type="dxa"/>
-        </w:tblCellMar>
-        <w:tblLook w:val="04A0" w:firstRow="1" w:lastRow="0" w:firstColumn="1" w:lastColumn="0" w:noHBand="0" w:noVBand="1"/>
-      </w:tblPr>
-      <w:tblGrid>
-        <w:gridCol w:w="1017"/>
-        <w:gridCol w:w="2974"/>
-        <w:gridCol w:w="2082"/>
-        <w:gridCol w:w="2943"/>
-      </w:tblGrid>
-      <w:tr>
-        <w:trPr>
-          <w:tblCellSpacing w:w="15" w:type="dxa"/>
-        </w:trPr>
-        <w:tc>
-          <w:tcPr>
-            <w:tcW w:w="0" w:type="auto"/>
-            <w:vAlign w:val="center"/>
-            <w:hideMark/>
-          </w:tcPr>
-          <w:p>
-            <w:pPr>
-              <w:rPr>
-                <w:b/>
-                <w:bCs/>
-              </w:rPr>
-            </w:pPr>
-            <w:r>
-              <w:rPr>
-                <w:b/>
-                <w:bCs/>
-              </w:rPr>
-              <w:t>Week</w:t>
-            </w:r>
-          </w:p>
-        </w:tc>
-        <w:tc>
-          <w:tcPr>
-            <w:tcW w:w="0" w:type="auto"/>
-            <w:vAlign w:val="center"/>
-            <w:hideMark/>
-          </w:tcPr>
-          <w:p>
-            <w:pPr>
-              <w:rPr>
-                <w:b/>
-                <w:bCs/>
-              </w:rPr>
-            </w:pPr>
-            <w:r>
-              <w:rPr>
-                <w:b/>
-                <w:bCs/>
-              </w:rPr>
-              <w:t>Learning Topic</w:t>
-            </w:r>
-          </w:p>
-        </w:tc>
-        <w:tc>
-          <w:tcPr>
-            <w:tcW w:w="0" w:type="auto"/>
-            <w:vAlign w:val="center"/>
-            <w:hideMark/>
-          </w:tcPr>
-          <w:p>
-            <w:pPr>
-              <w:rPr>
-                <w:b/>
-                <w:bCs/>
-              </w:rPr>
-            </w:pPr>
-            <w:r>
-              <w:rPr>
-                <w:b/>
-                <w:bCs/>
-              </w:rPr>
-              <w:t>Hands-on Practice</w:t>
-            </w:r>
-          </w:p>
-        </w:tc>
-        <w:tc>
-          <w:tcPr>
-            <w:tcW w:w="0" w:type="auto"/>
-            <w:vAlign w:val="center"/>
-            <w:hideMark/>
-          </w:tcPr>
-          <w:p>
-            <w:pPr>
-              <w:rPr>
-                <w:b/>
-                <w:bCs/>
-              </w:rPr>
-            </w:pPr>
-            <w:r>
-              <w:rPr>
-                <w:b/>
-                <w:bCs/>
-              </w:rPr>
-              <w:t>Project</w:t>
-            </w:r>
-          </w:p>
-        </w:tc>
-      </w:tr>
-      <w:tr>
-        <w:trPr>
-          <w:tblCellSpacing w:w="15" w:type="dxa"/>
-        </w:trPr>
-        <w:tc>
-          <w:tcPr>
-            <w:tcW w:w="0" w:type="auto"/>
-            <w:vAlign w:val="center"/>
-            <w:hideMark/>
-          </w:tcPr>
-          <w:p>
-            <w:pPr>
-              <w:rPr>
-                <w:b/>
-                <w:bCs/>
-              </w:rPr>
-            </w:pPr>
-            <w:r>
-              <w:rPr>
-                <w:b/>
-                <w:bCs/>
-              </w:rPr>
-              <w:t>May 20 - May 26</w:t>
-            </w:r>
-          </w:p>
-        </w:tc>
-        <w:tc>
-          <w:tcPr>
-            <w:tcW w:w="0" w:type="auto"/>
-            <w:vAlign w:val="center"/>
-            <w:hideMark/>
-          </w:tcPr>
-          <w:p>
-            <w:pPr>
-              <w:rPr>
-                <w:b/>
-                <w:bCs/>
-              </w:rPr>
-            </w:pPr>
-            <w:r>
-              <w:rPr>
-                <w:b/>
-                <w:bCs/>
-              </w:rPr>
-              <w:t>Intro to Machine Learning (Linear Regression)</w:t>
-            </w:r>
-          </w:p>
-        </w:tc>
-        <w:tc>
-          <w:tcPr>
-            <w:tcW w:w="0" w:type="auto"/>
-            <w:vAlign w:val="center"/>
-            <w:hideMark/>
-          </w:tcPr>
-          <w:p>
-            <w:pPr>
-              <w:rPr>
-                <w:b/>
-                <w:bCs/>
-              </w:rPr>
-            </w:pPr>
-            <w:r>
-              <w:rPr>
-                <w:b/>
-                <w:bCs/>
-              </w:rPr>
-              <w:t>Train a basic model</w:t>
-            </w:r>
-          </w:p>
-        </w:tc>
-        <w:tc>
-          <w:tcPr>
-            <w:tcW w:w="0" w:type="auto"/>
-            <w:vAlign w:val="center"/>
-            <w:hideMark/>
-          </w:tcPr>
-          <w:p>
-            <w:pPr>
-              <w:rPr>
-                <w:b/>
-                <w:bCs/>
-              </w:rPr>
-            </w:pPr>
-            <w:r>
-              <w:rPr>
-                <w:b/>
-                <w:bCs/>
-              </w:rPr>
-              <w:t>Project 11: Predicting House Prices</w:t>
-            </w:r>
-          </w:p>
-        </w:tc>
-      </w:tr>
-      <w:tr>
-        <w:trPr>
-          <w:tblCellSpacing w:w="15" w:type="dxa"/>
-        </w:trPr>
-        <w:tc>
-          <w:tcPr>
-            <w:tcW w:w="0" w:type="auto"/>
-            <w:vAlign w:val="center"/>
-            <w:hideMark/>
-          </w:tcPr>
-          <w:p>
-            <w:pPr>
-              <w:rPr>
-                <w:b/>
-                <w:bCs/>
-              </w:rPr>
-            </w:pPr>
-            <w:r>
-              <w:rPr>
-                <w:b/>
-                <w:bCs/>
-              </w:rPr>
-              <w:t>May 27 - June 2</w:t>
-            </w:r>
-          </w:p>
-        </w:tc>
-        <w:tc>
-          <w:tcPr>
-            <w:tcW w:w="0" w:type="auto"/>
-            <w:vAlign w:val="center"/>
-            <w:hideMark/>
-          </w:tcPr>
-          <w:p>
-            <w:pPr>
-              <w:rPr>
-                <w:b/>
-                <w:bCs/>
-              </w:rPr>
-            </w:pPr>
-            <w:r>
-              <w:rPr>
-                <w:b/>
-                <w:bCs/>
-              </w:rPr>
-              <w:t>Classification (Logistic Regression, Decision Trees)</w:t>
-            </w:r>
-          </w:p>
-        </w:tc>
-        <w:tc>
-          <w:tcPr>
-            <w:tcW w:w="0" w:type="auto"/>
-            <w:vAlign w:val="center"/>
-            <w:hideMark/>
-          </w:tcPr>
-          <w:p>
-            <w:pPr>
-              <w:rPr>
-                <w:b/>
-                <w:bCs/>
-              </w:rPr>
-            </w:pPr>
-            <w:r>
-              <w:rPr>
-                <w:b/>
-                <w:bCs/>
-              </w:rPr>
-              <w:t>Work with classification models</w:t>
-            </w:r>
-          </w:p>
-        </w:tc>
-        <w:tc>
-          <w:tcPr>
-            <w:tcW w:w="0" w:type="auto"/>
-            <w:vAlign w:val="center"/>
-            <w:hideMark/>
-          </w:tcPr>
-          <w:p>
-            <w:pPr>
-              <w:rPr>
-                <w:b/>
-                <w:bCs/>
-              </w:rPr>
-            </w:pPr>
-            <w:r>
-              <w:rPr>
-                <w:b/>
-                <w:bCs/>
-              </w:rPr>
-              <w:t>Project 12: Credit Card Fraud Detection</w:t>
-            </w:r>
-          </w:p>
-        </w:tc>
-      </w:tr>
-      <w:tr>
-        <w:trPr>
-          <w:tblCellSpacing w:w="15" w:type="dxa"/>
-        </w:trPr>
-        <w:tc>
-          <w:tcPr>
-            <w:tcW w:w="0" w:type="auto"/>
-            <w:vAlign w:val="center"/>
-            <w:hideMark/>
-          </w:tcPr>
-          <w:p>
-            <w:pPr>
-              <w:rPr>
-                <w:b/>
-                <w:bCs/>
-              </w:rPr>
-            </w:pPr>
-            <w:r>
-              <w:rPr>
-                <w:b/>
-                <w:bCs/>
-              </w:rPr>
-              <w:t>June 3 - June 9</w:t>
-            </w:r>
-          </w:p>
-        </w:tc>
-        <w:tc>
-          <w:tcPr>
-            <w:tcW w:w="0" w:type="auto"/>
-            <w:vAlign w:val="center"/>
-            <w:hideMark/>
-          </w:tcPr>
-          <w:p>
-            <w:pPr>
-              <w:rPr>
-                <w:b/>
-                <w:bCs/>
-              </w:rPr>
-            </w:pPr>
-            <w:r>
-              <w:rPr>
-                <w:b/>
-                <w:bCs/>
-              </w:rPr>
-              <w:t>Clustering &amp; Recommendation Systems</w:t>
-            </w:r>
-          </w:p>
-        </w:tc>
-        <w:tc>
-          <w:tcPr>
-            <w:tcW w:w="0" w:type="auto"/>
-            <w:vAlign w:val="center"/>
-            <w:hideMark/>
-          </w:tcPr>
-          <w:p>
-            <w:pPr>
-              <w:rPr>
-                <w:b/>
-                <w:bCs/>
-              </w:rPr>
-            </w:pPr>
-            <w:r>
-              <w:rPr>
-                <w:b/>
-                <w:bCs/>
-              </w:rPr>
-              <w:t>Segment customers using ML</w:t>
-            </w:r>
-          </w:p>
-        </w:tc>
-        <w:tc>
-          <w:tcPr>
-            <w:tcW w:w="0" w:type="auto"/>
-            <w:vAlign w:val="center"/>
-            <w:hideMark/>
-          </w:tcPr>
-          <w:p>
-            <w:pPr>
-              <w:rPr>
-                <w:b/>
-                <w:bCs/>
-              </w:rPr>
-            </w:pPr>
-            <w:r>
-              <w:rPr>
-                <w:b/>
-                <w:bCs/>
-              </w:rPr>
-              <w:t>Project 13: Movie Recommendation System</w:t>
-            </w:r>
-          </w:p>
-        </w:tc>
-      </w:tr>
-      <w:tr>
-        <w:trPr>
-          <w:tblCellSpacing w:w="15" w:type="dxa"/>
-        </w:trPr>
-        <w:tc>
-          <w:tcPr>
-            <w:tcW w:w="0" w:type="auto"/>
-            <w:vAlign w:val="center"/>
-            <w:hideMark/>
-          </w:tcPr>
-          <w:p>
-            <w:pPr>
-              <w:rPr>
-                <w:b/>
-                <w:bCs/>
-              </w:rPr>
-            </w:pPr>
-            <w:r>
-              <w:rPr>
-                <w:b/>
-                <w:bCs/>
-              </w:rPr>
-              <w:t>June 10 - June 16</w:t>
-            </w:r>
-          </w:p>
-        </w:tc>
-        <w:tc>
-          <w:tcPr>
-            <w:tcW w:w="0" w:type="auto"/>
-            <w:vAlign w:val="center"/>
-            <w:hideMark/>
-          </w:tcPr>
-          <w:p>
-            <w:pPr>
-              <w:rPr>
-                <w:b/>
-                <w:bCs/>
-              </w:rPr>
-            </w:pPr>
-            <w:r>
-              <w:rPr>
-                <w:b/>
-                <w:bCs/>
-              </w:rPr>
-              <w:t>Tableau &amp; Data Storytelling</w:t>
-            </w:r>
-          </w:p>
-        </w:tc>
-        <w:tc>
-          <w:tcPr>
-            <w:tcW w:w="0" w:type="auto"/>
-            <w:vAlign w:val="center"/>
-            <w:hideMark/>
-          </w:tcPr>
-          <w:p>
-            <w:pPr>
-              <w:rPr>
-                <w:b/>
-                <w:bCs/>
-              </w:rPr>
-            </w:pPr>
-            <w:r>
-              <w:rPr>
-                <w:b/>
-                <w:bCs/>
-              </w:rPr>
-              <w:t>Present data visually</w:t>
-            </w:r>
-          </w:p>
-        </w:tc>
-        <w:tc>
-          <w:tcPr>
-            <w:tcW w:w="0" w:type="auto"/>
-            <w:vAlign w:val="center"/>
-            <w:hideMark/>
-          </w:tcPr>
-          <w:p>
-            <w:pPr>
-              <w:rPr>
-                <w:b/>
-                <w:bCs/>
-              </w:rPr>
-            </w:pPr>
-            <w:r>
-              <w:rPr>
-                <w:b/>
-                <w:bCs/>
-              </w:rPr>
-              <w:t>Project 14: Interactive Business Report in Tableau</w:t>
-            </w:r>
-          </w:p>
-        </w:tc>
-      </w:tr>
-      <w:tr>
-        <w:trPr>
-          <w:tblCellSpacing w:w="15" w:type="dxa"/>
-        </w:trPr>
-        <w:tc>
-          <w:tcPr>
-            <w:tcW w:w="0" w:type="auto"/>
-            <w:vAlign w:val="center"/>
-            <w:hideMark/>
-          </w:tcPr>
-          <w:p>
-            <w:pPr>
-              <w:rPr>
-                <w:b/>
-                <w:bCs/>
-              </w:rPr>
-            </w:pPr>
-            <w:r>
-              <w:rPr>
-                <w:b/>
-                <w:bCs/>
-              </w:rPr>
-              <w:t>June 17 - June 30</w:t>
-            </w:r>
-          </w:p>
-        </w:tc>
-        <w:tc>
-          <w:tcPr>
-            <w:tcW w:w="0" w:type="auto"/>
-            <w:vAlign w:val="center"/>
-            <w:hideMark/>
-          </w:tcPr>
-          <w:p>
-            <w:pPr>
-              <w:rPr>
-                <w:b/>
-                <w:bCs/>
-              </w:rPr>
-            </w:pPr>
-            <w:r>
-              <w:rPr>
-                <w:b/>
-                <w:bCs/>
-              </w:rPr>
-              <w:t>Portfolio &amp; Resume Building</w:t>
-            </w:r>
-          </w:p>
-        </w:tc>
-        <w:tc>
-          <w:tcPr>
-            <w:tcW w:w="0" w:type="auto"/>
-            <w:vAlign w:val="center"/>
-            <w:hideMark/>
-          </w:tcPr>
-          <w:p>
-            <w:pPr>
-              <w:rPr>
-                <w:b/>
-                <w:bCs/>
-              </w:rPr>
-            </w:pPr>
-            <w:r>
-              <w:rPr>
-                <w:b/>
-                <w:bCs/>
-              </w:rPr>
-              <w:t>Upload projects to GitHub</w:t>
-            </w:r>
-          </w:p>
-        </w:tc>
-        <w:tc>
-          <w:tcPr>
-            <w:tcW w:w="0" w:type="auto"/>
-            <w:vAlign w:val="center"/>
-            <w:hideMark/>
-          </w:tcPr>
-          <w:p>
-            <w:pPr>
-              <w:rPr>
-                <w:b/>
-                <w:bCs/>
-              </w:rPr>
-            </w:pPr>
-            <w:r>
-              <w:rPr>
-                <w:b/>
-                <w:bCs/>
-              </w:rPr>
-              <w:t>Final Capstone: End-to-End Data Analysis Project</w:t>
-            </w:r>
-          </w:p>
-        </w:tc>
-      </w:tr>
-    </w:tbl>
-    <w:p>
-      <w:pPr>
-        <w:rPr>
-          <w:b/>
-          <w:bCs/>
-        </w:rPr>
-      </w:pPr>
-      <w:r>
-        <w:rPr>
-          <w:rFonts w:ascii="Segoe UI Emoji" w:hAnsi="Segoe UI Emoji" w:cs="Segoe UI Emoji"/>
-          <w:b/>
-          <w:bCs/>
-        </w:rPr>
-        <w:t>✅</w:t>
-      </w:r>
-      <w:r>
-        <w:rPr>
-          <w:b/>
-          <w:bCs/>
-        </w:rPr>
-        <w:t xml:space="preserve"> By June 30: You will have a strong portfolio with 15+ projects to showcase your skills.</w:t>
-      </w:r>
-    </w:p>
-    <w:p>
-      <w:pPr>
-        <w:rPr>
-          <w:b/>
-          <w:bCs/>
-        </w:rPr>
-      </w:pPr>
-      <w:r>
-        <w:rPr>
-          <w:b/>
-          <w:bCs/>
-        </w:rPr>
-        <w:pict w14:anchorId="1AA05D24">
-          <v:rect id="_x0000_i1029" style="width:0;height:1.5pt" o:hralign="center" o:hrstd="t" o:hr="t" fillcolor="#a0a0a0" stroked="f"/>
-        </w:pict>
-      </w:r>
-    </w:p>
-    <w:p>
-      <w:pPr>
-        <w:rPr>
-          <w:b/>
-          <w:bCs/>
-        </w:rPr>
-      </w:pPr>
-      <w:r>
-        <w:rPr>
-          <w:rFonts w:ascii="Segoe UI Emoji" w:hAnsi="Segoe UI Emoji" w:cs="Segoe UI Emoji"/>
-          <w:b/>
-          <w:bCs/>
-        </w:rPr>
-        <w:t>🔹</w:t>
-      </w:r>
-      <w:r>
-        <w:rPr>
-          <w:b/>
-          <w:bCs/>
-        </w:rPr>
-        <w:t xml:space="preserve"> Summary of Your Roadmap</w:t>
-      </w:r>
-    </w:p>
-    <w:p>
-      <w:pPr>
-        <w:rPr>
-          <w:b/>
-          <w:bCs/>
-        </w:rPr>
-      </w:pPr>
-      <w:r>
-        <w:rPr>
-          <w:rFonts w:ascii="Segoe UI Emoji" w:hAnsi="Segoe UI Emoji" w:cs="Segoe UI Emoji"/>
-          <w:b/>
-          <w:bCs/>
-        </w:rPr>
-        <w:t>✅</w:t>
-      </w:r>
-      <w:r>
-        <w:rPr>
-          <w:b/>
-          <w:bCs/>
-        </w:rPr>
-        <w:t xml:space="preserve"> March 3 - April 7: Python for Data Analysis (Pandas, NumPy, Visualization)</w:t>
-      </w:r>
-      <w:r>
-        <w:rPr>
-          <w:b/>
-          <w:bCs/>
-        </w:rPr>
-        <w:br/>
-      </w:r>
-      <w:r>
-        <w:rPr>
-          <w:rFonts w:ascii="Segoe UI Emoji" w:hAnsi="Segoe UI Emoji" w:cs="Segoe UI Emoji"/>
-          <w:b/>
-          <w:bCs/>
-        </w:rPr>
-        <w:t>✅</w:t>
-      </w:r>
-      <w:r>
-        <w:rPr>
-          <w:b/>
-          <w:bCs/>
-        </w:rPr>
-        <w:t xml:space="preserve"> April 8 - April 28: SQL for Data Analysis (Querying Databases)</w:t>
-      </w:r>
-      <w:r>
-        <w:rPr>
-          <w:b/>
-          <w:bCs/>
-        </w:rPr>
-        <w:br/>
-      </w:r>
-      <w:r>
-        <w:rPr>
-          <w:rFonts w:ascii="Segoe UI Emoji" w:hAnsi="Segoe UI Emoji" w:cs="Segoe UI Emoji"/>
-          <w:b/>
-          <w:bCs/>
-        </w:rPr>
-        <w:t>✅</w:t>
-      </w:r>
-      <w:r>
-        <w:rPr>
-          <w:b/>
-          <w:bCs/>
-        </w:rPr>
-        <w:t xml:space="preserve"> April 29 - May 19: Advanced Excel &amp; Power BI for Reporting</w:t>
-      </w:r>
-      <w:r>
-        <w:rPr>
-          <w:b/>
-          <w:bCs/>
-        </w:rPr>
-        <w:br/>
-      </w:r>
-      <w:r>
-        <w:rPr>
-          <w:rFonts w:ascii="Segoe UI Emoji" w:hAnsi="Segoe UI Emoji" w:cs="Segoe UI Emoji"/>
-          <w:b/>
-          <w:bCs/>
-        </w:rPr>
-        <w:t>✅</w:t>
-      </w:r>
-      <w:r>
-        <w:rPr>
-          <w:b/>
-          <w:bCs/>
-        </w:rPr>
-        <w:t xml:space="preserve"> May 20 - June 30: Machine Learning + Portfolio Building</w:t>
-      </w:r>
-    </w:p>
-    <w:p/>
-    <w:p>
-      <w:pPr>
-        <w:pStyle w:val="Heading1"/>
-      </w:pPr>
-      <w:r>
-        <w:t>Datasets I could use</w:t>
-      </w:r>
-    </w:p>
-    <w:p>
-      <w:pPr>
-        <w:rPr>
-          <w:b/>
-          <w:bCs/>
-        </w:rPr>
-      </w:pPr>
-      <w:r>
-        <w:rPr>
-          <w:rFonts w:ascii="Segoe UI Emoji" w:hAnsi="Segoe UI Emoji" w:cs="Segoe UI Emoji"/>
-          <w:b/>
-          <w:bCs/>
-        </w:rPr>
-        <w:t>📌</w:t>
-      </w:r>
-      <w:r>
-        <w:rPr>
-          <w:b/>
-          <w:bCs/>
-        </w:rPr>
         <w:t xml:space="preserve"> Phase 1: Python for Data Analysis (March 3 - April 7)</w:t>
       </w:r>
     </w:p>
@@ -2751,7 +2563,6 @@
           <w:b/>
           <w:bCs/>
         </w:rPr>
-        <w:lastRenderedPageBreak/>
         <w:t>1️</w:t>
       </w:r>
       <w:r>
@@ -2800,6 +2611,7 @@
           <w:b/>
           <w:bCs/>
         </w:rPr>
+        <w:lastRenderedPageBreak/>
         <w:t>Description:</w:t>
       </w:r>
       <w:r>
@@ -2905,7 +2717,15 @@
         <w:t>What to Do?</w:t>
       </w:r>
       <w:r>
-        <w:t xml:space="preserve"> Create bar charts, scatter plots, and histograms to analyze trends.</w:t>
+        <w:t xml:space="preserve"> Create bar charts, scatter plots, and histograms to </w:t>
+      </w:r>
+      <w:proofErr w:type="spellStart"/>
+      <w:r>
+        <w:t>analyze</w:t>
+      </w:r>
+      <w:proofErr w:type="spellEnd"/>
+      <w:r>
+        <w:t xml:space="preserve"> trends.</w:t>
       </w:r>
     </w:p>
     <w:p>
@@ -2935,7 +2755,23 @@
           <w:b/>
           <w:bCs/>
         </w:rPr>
-        <w:t xml:space="preserve"> Project: Analyzing Employee Data</w:t>
+        <w:t xml:space="preserve"> Project: </w:t>
+      </w:r>
+      <w:proofErr w:type="spellStart"/>
+      <w:r>
+        <w:rPr>
+          <w:b/>
+          <w:bCs/>
+        </w:rPr>
+        <w:t>Analyzing</w:t>
+      </w:r>
+      <w:proofErr w:type="spellEnd"/>
+      <w:r>
+        <w:rPr>
+          <w:b/>
+          <w:bCs/>
+        </w:rPr>
+        <w:t xml:space="preserve"> Employee Data</w:t>
       </w:r>
     </w:p>
     <w:p>
@@ -2989,7 +2825,15 @@
         <w:t>What to Do?</w:t>
       </w:r>
       <w:r>
-        <w:t xml:space="preserve"> Analyze trends and patterns in employee attrition.</w:t>
+        <w:t xml:space="preserve"> </w:t>
+      </w:r>
+      <w:proofErr w:type="spellStart"/>
+      <w:r>
+        <w:t>Analyze</w:t>
+      </w:r>
+      <w:proofErr w:type="spellEnd"/>
+      <w:r>
+        <w:t xml:space="preserve"> trends and patterns in employee attrition.</w:t>
       </w:r>
     </w:p>
     <w:p>
@@ -3073,13 +2917,21 @@
         <w:t>What to Do?</w:t>
       </w:r>
       <w:r>
-        <w:t xml:space="preserve"> Analyze trends in cases and visualize key patterns.</w:t>
+        <w:t xml:space="preserve"> </w:t>
+      </w:r>
+      <w:proofErr w:type="spellStart"/>
+      <w:r>
+        <w:t>Analyze</w:t>
+      </w:r>
+      <w:proofErr w:type="spellEnd"/>
+      <w:r>
+        <w:t xml:space="preserve"> trends in cases and visualize key patterns.</w:t>
       </w:r>
     </w:p>
     <w:p>
       <w:r>
         <w:pict w14:anchorId="2601B0F8">
-          <v:rect id="_x0000_i1035" style="width:0;height:1.5pt" o:hralign="center" o:hrstd="t" o:hr="t" fillcolor="#a0a0a0" stroked="f"/>
+          <v:rect id="_x0000_i1030" style="width:0;height:1.5pt" o:hralign="center" o:hrstd="t" o:hr="t" fillcolor="#a0a0a0" stroked="f"/>
         </w:pict>
       </w:r>
     </w:p>
@@ -3133,7 +2985,23 @@
           <w:b/>
           <w:bCs/>
         </w:rPr>
-        <w:t xml:space="preserve"> Project: Analyzing Customer Orders</w:t>
+        <w:t xml:space="preserve"> Project: </w:t>
+      </w:r>
+      <w:proofErr w:type="spellStart"/>
+      <w:r>
+        <w:rPr>
+          <w:b/>
+          <w:bCs/>
+        </w:rPr>
+        <w:t>Analyzing</w:t>
+      </w:r>
+      <w:proofErr w:type="spellEnd"/>
+      <w:r>
+        <w:rPr>
+          <w:b/>
+          <w:bCs/>
+        </w:rPr>
+        <w:t xml:space="preserve"> Customer Orders</w:t>
       </w:r>
     </w:p>
     <w:p>
@@ -3250,7 +3118,6 @@
           <w:b/>
           <w:bCs/>
         </w:rPr>
-        <w:lastRenderedPageBreak/>
         <w:t>Description:</w:t>
       </w:r>
       <w:r>
@@ -3272,21 +3139,30 @@
         <w:t>What to Do?</w:t>
       </w:r>
       <w:r>
-        <w:t xml:space="preserve"> Use SQL to analyze employee performance and promotions.</w:t>
-      </w:r>
-    </w:p>
-    <w:p>
-      <w:pPr>
-        <w:rPr>
-          <w:b/>
-          <w:bCs/>
-        </w:rPr>
-      </w:pPr>
-      <w:r>
-        <w:rPr>
-          <w:b/>
-          <w:bCs/>
-        </w:rPr>
+        <w:t xml:space="preserve"> Use SQL to </w:t>
+      </w:r>
+      <w:proofErr w:type="spellStart"/>
+      <w:r>
+        <w:t>analyze</w:t>
+      </w:r>
+      <w:proofErr w:type="spellEnd"/>
+      <w:r>
+        <w:t xml:space="preserve"> employee performance and promotions.</w:t>
+      </w:r>
+    </w:p>
+    <w:p>
+      <w:pPr>
+        <w:rPr>
+          <w:b/>
+          <w:bCs/>
+        </w:rPr>
+      </w:pPr>
+      <w:r>
+        <w:rPr>
+          <w:b/>
+          <w:bCs/>
+        </w:rPr>
+        <w:lastRenderedPageBreak/>
         <w:t>7️</w:t>
       </w:r>
       <w:r>
@@ -3356,13 +3232,21 @@
         <w:t>What to Do?</w:t>
       </w:r>
       <w:r>
-        <w:t xml:space="preserve"> Find trends, monthly sales growth, and customer behavior.</w:t>
+        <w:t xml:space="preserve"> Find trends, monthly sales growth, and customer </w:t>
+      </w:r>
+      <w:proofErr w:type="spellStart"/>
+      <w:r>
+        <w:t>behavior</w:t>
+      </w:r>
+      <w:proofErr w:type="spellEnd"/>
+      <w:r>
+        <w:t>.</w:t>
       </w:r>
     </w:p>
     <w:p>
       <w:r>
         <w:pict w14:anchorId="29EEF38F">
-          <v:rect id="_x0000_i1036" style="width:0;height:1.5pt" o:hralign="center" o:hrstd="t" o:hr="t" fillcolor="#a0a0a0" stroked="f"/>
+          <v:rect id="_x0000_i1031" style="width:0;height:1.5pt" o:hralign="center" o:hrstd="t" o:hr="t" fillcolor="#a0a0a0" stroked="f"/>
         </w:pict>
       </w:r>
     </w:p>
@@ -3554,7 +3438,15 @@
         <w:t>What to Do?</w:t>
       </w:r>
       <w:r>
-        <w:t xml:space="preserve"> Build a Power BI dashboard showing sales trends and customer behavior.</w:t>
+        <w:t xml:space="preserve"> Build a Power BI dashboard showing sales trends and customer </w:t>
+      </w:r>
+      <w:proofErr w:type="spellStart"/>
+      <w:r>
+        <w:t>behavior</w:t>
+      </w:r>
+      <w:proofErr w:type="spellEnd"/>
+      <w:r>
+        <w:t>.</w:t>
       </w:r>
     </w:p>
     <w:p>
@@ -3631,13 +3523,21 @@
         <w:t>What to Do?</w:t>
       </w:r>
       <w:r>
-        <w:t xml:space="preserve"> Analyze stock price trends and create a Power BI report.</w:t>
+        <w:t xml:space="preserve"> </w:t>
+      </w:r>
+      <w:proofErr w:type="spellStart"/>
+      <w:r>
+        <w:t>Analyze</w:t>
+      </w:r>
+      <w:proofErr w:type="spellEnd"/>
+      <w:r>
+        <w:t xml:space="preserve"> stock price trends and create a Power BI report.</w:t>
       </w:r>
     </w:p>
     <w:p>
       <w:r>
         <w:pict w14:anchorId="4F028A24">
-          <v:rect id="_x0000_i1037" style="width:0;height:1.5pt" o:hralign="center" o:hrstd="t" o:hr="t" fillcolor="#a0a0a0" stroked="f"/>
+          <v:rect id="_x0000_i1032" style="width:0;height:1.5pt" o:hralign="center" o:hrstd="t" o:hr="t" fillcolor="#a0a0a0" stroked="f"/>
         </w:pict>
       </w:r>
     </w:p>
@@ -3757,7 +3657,6 @@
           <w:b/>
           <w:bCs/>
         </w:rPr>
-        <w:lastRenderedPageBreak/>
         <w:t>What to Do?</w:t>
       </w:r>
       <w:r>
@@ -3821,6 +3720,7 @@
           <w:b/>
           <w:bCs/>
         </w:rPr>
+        <w:lastRenderedPageBreak/>
         <w:t>Dataset:</w:t>
       </w:r>
       <w:r>
@@ -3842,7 +3742,15 @@
         <w:t>Description:</w:t>
       </w:r>
       <w:r>
-        <w:t xml:space="preserve"> Transactions labeled as fraudulent or not.</w:t>
+        <w:t xml:space="preserve"> Transactions </w:t>
+      </w:r>
+      <w:proofErr w:type="spellStart"/>
+      <w:r>
+        <w:t>labeled</w:t>
+      </w:r>
+      <w:proofErr w:type="spellEnd"/>
+      <w:r>
+        <w:t xml:space="preserve"> as fraudulent or not.</w:t>
       </w:r>
     </w:p>
     <w:p>
@@ -3923,7 +3831,15 @@
         <w:t>Dataset:</w:t>
       </w:r>
       <w:r>
-        <w:t xml:space="preserve"> MovieLens Dataset</w:t>
+        <w:t xml:space="preserve"> </w:t>
+      </w:r>
+      <w:proofErr w:type="spellStart"/>
+      <w:r>
+        <w:t>MovieLens</w:t>
+      </w:r>
+      <w:proofErr w:type="spellEnd"/>
+      <w:r>
+        <w:t xml:space="preserve"> Dataset</w:t>
       </w:r>
     </w:p>
     <w:p>
@@ -4318,8 +4234,15 @@
         </w:numPr>
       </w:pPr>
       <w:r>
-        <w:lastRenderedPageBreak/>
-        <w:t>If you run .info() or .describe() on a Pandas DataFrame, do the columns match your expectations?</w:t>
+        <w:t xml:space="preserve">If you run .info() or .describe() on a Pandas </w:t>
+      </w:r>
+      <w:proofErr w:type="spellStart"/>
+      <w:r>
+        <w:t>DataFrame</w:t>
+      </w:r>
+      <w:proofErr w:type="spellEnd"/>
+      <w:r>
+        <w:t>, do the columns match your expectations?</w:t>
       </w:r>
     </w:p>
     <w:p>
@@ -4330,13 +4253,22 @@
         </w:numPr>
       </w:pPr>
       <w:r>
-        <w:t>Does df.isnull().sum() confirm that missing values are properly handled?</w:t>
-      </w:r>
-    </w:p>
-    <w:p>
-      <w:r>
+        <w:t xml:space="preserve">Does </w:t>
+      </w:r>
+      <w:proofErr w:type="spellStart"/>
+      <w:r>
+        <w:t>df.isnull</w:t>
+      </w:r>
+      <w:proofErr w:type="spellEnd"/>
+      <w:r>
+        <w:t>().sum() confirm that missing values are properly handled?</w:t>
+      </w:r>
+    </w:p>
+    <w:p>
+      <w:r>
+        <w:lastRenderedPageBreak/>
         <w:pict w14:anchorId="1870FB94">
-          <v:rect id="_x0000_i1038" style="width:0;height:1.5pt" o:hralign="center" o:hrstd="t" o:hr="t" fillcolor="#a0a0a0" stroked="f"/>
+          <v:rect id="_x0000_i1033" style="width:0;height:1.5pt" o:hralign="center" o:hrstd="t" o:hr="t" fillcolor="#a0a0a0" stroked="f"/>
         </w:pict>
       </w:r>
     </w:p>
@@ -4478,7 +4410,15 @@
         </w:numPr>
       </w:pPr>
       <w:r>
-        <w:t>If analyzing sales data, does grouping by month show seasonal trends?</w:t>
+        <w:t xml:space="preserve">If </w:t>
+      </w:r>
+      <w:proofErr w:type="spellStart"/>
+      <w:r>
+        <w:t>analyzing</w:t>
+      </w:r>
+      <w:proofErr w:type="spellEnd"/>
+      <w:r>
+        <w:t xml:space="preserve"> sales data, does grouping by month show seasonal trends?</w:t>
       </w:r>
     </w:p>
     <w:p>
@@ -4495,7 +4435,7 @@
     <w:p>
       <w:r>
         <w:pict w14:anchorId="41701A82">
-          <v:rect id="_x0000_i1039" style="width:0;height:1.5pt" o:hralign="center" o:hrstd="t" o:hr="t" fillcolor="#a0a0a0" stroked="f"/>
+          <v:rect id="_x0000_i1034" style="width:0;height:1.5pt" o:hralign="center" o:hrstd="t" o:hr="t" fillcolor="#a0a0a0" stroked="f"/>
         </w:pict>
       </w:r>
     </w:p>
@@ -4676,7 +4616,7 @@
     <w:p>
       <w:r>
         <w:pict w14:anchorId="04B5BA7B">
-          <v:rect id="_x0000_i1040" style="width:0;height:1.5pt" o:hralign="center" o:hrstd="t" o:hr="t" fillcolor="#a0a0a0" stroked="f"/>
+          <v:rect id="_x0000_i1035" style="width:0;height:1.5pt" o:hralign="center" o:hrstd="t" o:hr="t" fillcolor="#a0a0a0" stroked="f"/>
         </w:pict>
       </w:r>
     </w:p>
@@ -4708,7 +4648,6 @@
         <w:rPr>
           <w:rFonts w:ascii="Segoe UI Symbol" w:hAnsi="Segoe UI Symbol" w:cs="Segoe UI Symbol"/>
         </w:rPr>
-        <w:lastRenderedPageBreak/>
         <w:t>✔</w:t>
       </w:r>
       <w:r>
@@ -4730,6 +4669,7 @@
         </w:numPr>
       </w:pPr>
       <w:r>
+        <w:lastRenderedPageBreak/>
         <w:t>If SQL returns a total sum, does it match Pandas calculations?</w:t>
       </w:r>
       <w:r>
@@ -4836,7 +4776,7 @@
     <w:p>
       <w:r>
         <w:pict w14:anchorId="4ABFBE93">
-          <v:rect id="_x0000_i1041" style="width:0;height:1.5pt" o:hralign="center" o:hrstd="t" o:hr="t" fillcolor="#a0a0a0" stroked="f"/>
+          <v:rect id="_x0000_i1036" style="width:0;height:1.5pt" o:hralign="center" o:hrstd="t" o:hr="t" fillcolor="#a0a0a0" stroked="f"/>
         </w:pict>
       </w:r>
     </w:p>
@@ -4995,7 +4935,7 @@
     <w:p>
       <w:r>
         <w:pict w14:anchorId="38FEE897">
-          <v:rect id="_x0000_i1042" style="width:0;height:1.5pt" o:hralign="center" o:hrstd="t" o:hr="t" fillcolor="#a0a0a0" stroked="f"/>
+          <v:rect id="_x0000_i1037" style="width:0;height:1.5pt" o:hralign="center" o:hrstd="t" o:hr="t" fillcolor="#a0a0a0" stroked="f"/>
         </w:pict>
       </w:r>
     </w:p>
@@ -5093,7 +5033,15 @@
         <w:t>YES</w:t>
       </w:r>
       <w:r>
-        <w:t xml:space="preserve"> to these checks, you've properly analyzed and manipulated the data! </w:t>
+        <w:t xml:space="preserve"> to these checks, you've properly </w:t>
+      </w:r>
+      <w:proofErr w:type="spellStart"/>
+      <w:r>
+        <w:t>analyzed</w:t>
+      </w:r>
+      <w:proofErr w:type="spellEnd"/>
+      <w:r>
+        <w:t xml:space="preserve"> and manipulated the data! </w:t>
       </w:r>
       <w:r>
         <w:rPr>
@@ -6457,6 +6405,155 @@
     </w:lvl>
   </w:abstractNum>
   <w:abstractNum w:abstractNumId="9" w15:restartNumberingAfterBreak="0">
+    <w:nsid w:val="27B332BA"/>
+    <w:multiLevelType w:val="multilevel"/>
+    <w:tmpl w:val="80E68BAC"/>
+    <w:lvl w:ilvl="0">
+      <w:start w:val="1"/>
+      <w:numFmt w:val="bullet"/>
+      <w:lvlText w:val=""/>
+      <w:lvlJc w:val="left"/>
+      <w:pPr>
+        <w:tabs>
+          <w:tab w:val="num" w:pos="720"/>
+        </w:tabs>
+        <w:ind w:left="720" w:hanging="360"/>
+      </w:pPr>
+      <w:rPr>
+        <w:rFonts w:ascii="Symbol" w:hAnsi="Symbol" w:hint="default"/>
+        <w:sz w:val="20"/>
+      </w:rPr>
+    </w:lvl>
+    <w:lvl w:ilvl="1" w:tentative="1">
+      <w:start w:val="1"/>
+      <w:numFmt w:val="bullet"/>
+      <w:lvlText w:val="o"/>
+      <w:lvlJc w:val="left"/>
+      <w:pPr>
+        <w:tabs>
+          <w:tab w:val="num" w:pos="1440"/>
+        </w:tabs>
+        <w:ind w:left="1440" w:hanging="360"/>
+      </w:pPr>
+      <w:rPr>
+        <w:rFonts w:ascii="Courier New" w:hAnsi="Courier New" w:hint="default"/>
+        <w:sz w:val="20"/>
+      </w:rPr>
+    </w:lvl>
+    <w:lvl w:ilvl="2" w:tentative="1">
+      <w:start w:val="1"/>
+      <w:numFmt w:val="bullet"/>
+      <w:lvlText w:val=""/>
+      <w:lvlJc w:val="left"/>
+      <w:pPr>
+        <w:tabs>
+          <w:tab w:val="num" w:pos="2160"/>
+        </w:tabs>
+        <w:ind w:left="2160" w:hanging="360"/>
+      </w:pPr>
+      <w:rPr>
+        <w:rFonts w:ascii="Wingdings" w:hAnsi="Wingdings" w:hint="default"/>
+        <w:sz w:val="20"/>
+      </w:rPr>
+    </w:lvl>
+    <w:lvl w:ilvl="3" w:tentative="1">
+      <w:start w:val="1"/>
+      <w:numFmt w:val="bullet"/>
+      <w:lvlText w:val=""/>
+      <w:lvlJc w:val="left"/>
+      <w:pPr>
+        <w:tabs>
+          <w:tab w:val="num" w:pos="2880"/>
+        </w:tabs>
+        <w:ind w:left="2880" w:hanging="360"/>
+      </w:pPr>
+      <w:rPr>
+        <w:rFonts w:ascii="Wingdings" w:hAnsi="Wingdings" w:hint="default"/>
+        <w:sz w:val="20"/>
+      </w:rPr>
+    </w:lvl>
+    <w:lvl w:ilvl="4" w:tentative="1">
+      <w:start w:val="1"/>
+      <w:numFmt w:val="bullet"/>
+      <w:lvlText w:val=""/>
+      <w:lvlJc w:val="left"/>
+      <w:pPr>
+        <w:tabs>
+          <w:tab w:val="num" w:pos="3600"/>
+        </w:tabs>
+        <w:ind w:left="3600" w:hanging="360"/>
+      </w:pPr>
+      <w:rPr>
+        <w:rFonts w:ascii="Wingdings" w:hAnsi="Wingdings" w:hint="default"/>
+        <w:sz w:val="20"/>
+      </w:rPr>
+    </w:lvl>
+    <w:lvl w:ilvl="5" w:tentative="1">
+      <w:start w:val="1"/>
+      <w:numFmt w:val="bullet"/>
+      <w:lvlText w:val=""/>
+      <w:lvlJc w:val="left"/>
+      <w:pPr>
+        <w:tabs>
+          <w:tab w:val="num" w:pos="4320"/>
+        </w:tabs>
+        <w:ind w:left="4320" w:hanging="360"/>
+      </w:pPr>
+      <w:rPr>
+        <w:rFonts w:ascii="Wingdings" w:hAnsi="Wingdings" w:hint="default"/>
+        <w:sz w:val="20"/>
+      </w:rPr>
+    </w:lvl>
+    <w:lvl w:ilvl="6" w:tentative="1">
+      <w:start w:val="1"/>
+      <w:numFmt w:val="bullet"/>
+      <w:lvlText w:val=""/>
+      <w:lvlJc w:val="left"/>
+      <w:pPr>
+        <w:tabs>
+          <w:tab w:val="num" w:pos="5040"/>
+        </w:tabs>
+        <w:ind w:left="5040" w:hanging="360"/>
+      </w:pPr>
+      <w:rPr>
+        <w:rFonts w:ascii="Wingdings" w:hAnsi="Wingdings" w:hint="default"/>
+        <w:sz w:val="20"/>
+      </w:rPr>
+    </w:lvl>
+    <w:lvl w:ilvl="7" w:tentative="1">
+      <w:start w:val="1"/>
+      <w:numFmt w:val="bullet"/>
+      <w:lvlText w:val=""/>
+      <w:lvlJc w:val="left"/>
+      <w:pPr>
+        <w:tabs>
+          <w:tab w:val="num" w:pos="5760"/>
+        </w:tabs>
+        <w:ind w:left="5760" w:hanging="360"/>
+      </w:pPr>
+      <w:rPr>
+        <w:rFonts w:ascii="Wingdings" w:hAnsi="Wingdings" w:hint="default"/>
+        <w:sz w:val="20"/>
+      </w:rPr>
+    </w:lvl>
+    <w:lvl w:ilvl="8" w:tentative="1">
+      <w:start w:val="1"/>
+      <w:numFmt w:val="bullet"/>
+      <w:lvlText w:val=""/>
+      <w:lvlJc w:val="left"/>
+      <w:pPr>
+        <w:tabs>
+          <w:tab w:val="num" w:pos="6480"/>
+        </w:tabs>
+        <w:ind w:left="6480" w:hanging="360"/>
+      </w:pPr>
+      <w:rPr>
+        <w:rFonts w:ascii="Wingdings" w:hAnsi="Wingdings" w:hint="default"/>
+        <w:sz w:val="20"/>
+      </w:rPr>
+    </w:lvl>
+  </w:abstractNum>
+  <w:abstractNum w:abstractNumId="10" w15:restartNumberingAfterBreak="0">
     <w:nsid w:val="2E135795"/>
     <w:multiLevelType w:val="multilevel"/>
     <w:tmpl w:val="549A1644"/>
@@ -6605,7 +6702,7 @@
       </w:rPr>
     </w:lvl>
   </w:abstractNum>
-  <w:abstractNum w:abstractNumId="10" w15:restartNumberingAfterBreak="0">
+  <w:abstractNum w:abstractNumId="11" w15:restartNumberingAfterBreak="0">
     <w:nsid w:val="31681B51"/>
     <w:multiLevelType w:val="multilevel"/>
     <w:tmpl w:val="647A0D96"/>
@@ -6754,7 +6851,7 @@
       </w:rPr>
     </w:lvl>
   </w:abstractNum>
-  <w:abstractNum w:abstractNumId="11" w15:restartNumberingAfterBreak="0">
+  <w:abstractNum w:abstractNumId="12" w15:restartNumberingAfterBreak="0">
     <w:nsid w:val="32A94234"/>
     <w:multiLevelType w:val="multilevel"/>
     <w:tmpl w:val="1EDEAA7C"/>
@@ -6903,7 +7000,7 @@
       </w:rPr>
     </w:lvl>
   </w:abstractNum>
-  <w:abstractNum w:abstractNumId="12" w15:restartNumberingAfterBreak="0">
+  <w:abstractNum w:abstractNumId="13" w15:restartNumberingAfterBreak="0">
     <w:nsid w:val="3CEA0C21"/>
     <w:multiLevelType w:val="multilevel"/>
     <w:tmpl w:val="18FE3FDC"/>
@@ -7052,7 +7149,7 @@
       </w:rPr>
     </w:lvl>
   </w:abstractNum>
-  <w:abstractNum w:abstractNumId="13" w15:restartNumberingAfterBreak="0">
+  <w:abstractNum w:abstractNumId="14" w15:restartNumberingAfterBreak="0">
     <w:nsid w:val="4AE87687"/>
     <w:multiLevelType w:val="multilevel"/>
     <w:tmpl w:val="B25030DE"/>
@@ -7201,7 +7298,7 @@
       </w:rPr>
     </w:lvl>
   </w:abstractNum>
-  <w:abstractNum w:abstractNumId="14" w15:restartNumberingAfterBreak="0">
+  <w:abstractNum w:abstractNumId="15" w15:restartNumberingAfterBreak="0">
     <w:nsid w:val="506D23FA"/>
     <w:multiLevelType w:val="multilevel"/>
     <w:tmpl w:val="CBF287CA"/>
@@ -7350,7 +7447,7 @@
       </w:rPr>
     </w:lvl>
   </w:abstractNum>
-  <w:abstractNum w:abstractNumId="15" w15:restartNumberingAfterBreak="0">
+  <w:abstractNum w:abstractNumId="16" w15:restartNumberingAfterBreak="0">
     <w:nsid w:val="50B91A54"/>
     <w:multiLevelType w:val="multilevel"/>
     <w:tmpl w:val="8592B366"/>
@@ -7499,7 +7596,7 @@
       </w:rPr>
     </w:lvl>
   </w:abstractNum>
-  <w:abstractNum w:abstractNumId="16" w15:restartNumberingAfterBreak="0">
+  <w:abstractNum w:abstractNumId="17" w15:restartNumberingAfterBreak="0">
     <w:nsid w:val="5194587A"/>
     <w:multiLevelType w:val="multilevel"/>
     <w:tmpl w:val="01ECFD80"/>
@@ -7648,7 +7745,7 @@
       </w:rPr>
     </w:lvl>
   </w:abstractNum>
-  <w:abstractNum w:abstractNumId="17" w15:restartNumberingAfterBreak="0">
+  <w:abstractNum w:abstractNumId="18" w15:restartNumberingAfterBreak="0">
     <w:nsid w:val="52362327"/>
     <w:multiLevelType w:val="multilevel"/>
     <w:tmpl w:val="97669B68"/>
@@ -7797,7 +7894,7 @@
       </w:rPr>
     </w:lvl>
   </w:abstractNum>
-  <w:abstractNum w:abstractNumId="18" w15:restartNumberingAfterBreak="0">
+  <w:abstractNum w:abstractNumId="19" w15:restartNumberingAfterBreak="0">
     <w:nsid w:val="563B5588"/>
     <w:multiLevelType w:val="multilevel"/>
     <w:tmpl w:val="1A7C768E"/>
@@ -7946,7 +8043,7 @@
       </w:rPr>
     </w:lvl>
   </w:abstractNum>
-  <w:abstractNum w:abstractNumId="19" w15:restartNumberingAfterBreak="0">
+  <w:abstractNum w:abstractNumId="20" w15:restartNumberingAfterBreak="0">
     <w:nsid w:val="57103B5B"/>
     <w:multiLevelType w:val="multilevel"/>
     <w:tmpl w:val="AA389CCC"/>
@@ -8095,7 +8192,7 @@
       </w:rPr>
     </w:lvl>
   </w:abstractNum>
-  <w:abstractNum w:abstractNumId="20" w15:restartNumberingAfterBreak="0">
+  <w:abstractNum w:abstractNumId="21" w15:restartNumberingAfterBreak="0">
     <w:nsid w:val="5C2071C3"/>
     <w:multiLevelType w:val="multilevel"/>
     <w:tmpl w:val="322C4D88"/>
@@ -8244,7 +8341,7 @@
       </w:rPr>
     </w:lvl>
   </w:abstractNum>
-  <w:abstractNum w:abstractNumId="21" w15:restartNumberingAfterBreak="0">
+  <w:abstractNum w:abstractNumId="22" w15:restartNumberingAfterBreak="0">
     <w:nsid w:val="5DE14768"/>
     <w:multiLevelType w:val="multilevel"/>
     <w:tmpl w:val="6AFA7FDC"/>
@@ -8393,7 +8490,7 @@
       </w:rPr>
     </w:lvl>
   </w:abstractNum>
-  <w:abstractNum w:abstractNumId="22" w15:restartNumberingAfterBreak="0">
+  <w:abstractNum w:abstractNumId="23" w15:restartNumberingAfterBreak="0">
     <w:nsid w:val="6F51378D"/>
     <w:multiLevelType w:val="multilevel"/>
     <w:tmpl w:val="A72EFA98"/>
@@ -8542,7 +8639,7 @@
       </w:rPr>
     </w:lvl>
   </w:abstractNum>
-  <w:abstractNum w:abstractNumId="23" w15:restartNumberingAfterBreak="0">
+  <w:abstractNum w:abstractNumId="24" w15:restartNumberingAfterBreak="0">
     <w:nsid w:val="73654480"/>
     <w:multiLevelType w:val="multilevel"/>
     <w:tmpl w:val="465238BA"/>
@@ -8691,7 +8788,7 @@
       </w:rPr>
     </w:lvl>
   </w:abstractNum>
-  <w:abstractNum w:abstractNumId="24" w15:restartNumberingAfterBreak="0">
+  <w:abstractNum w:abstractNumId="25" w15:restartNumberingAfterBreak="0">
     <w:nsid w:val="79DC2EE7"/>
     <w:multiLevelType w:val="multilevel"/>
     <w:tmpl w:val="4300D598"/>
@@ -8841,13 +8938,13 @@
     </w:lvl>
   </w:abstractNum>
   <w:num w:numId="1" w16cid:durableId="1723823535">
-    <w:abstractNumId w:val="14"/>
+    <w:abstractNumId w:val="15"/>
   </w:num>
   <w:num w:numId="2" w16cid:durableId="1831361749">
     <w:abstractNumId w:val="5"/>
   </w:num>
   <w:num w:numId="3" w16cid:durableId="1089348006">
-    <w:abstractNumId w:val="9"/>
+    <w:abstractNumId w:val="10"/>
   </w:num>
   <w:num w:numId="4" w16cid:durableId="1209105292">
     <w:abstractNumId w:val="2"/>
@@ -8856,28 +8953,28 @@
     <w:abstractNumId w:val="0"/>
   </w:num>
   <w:num w:numId="6" w16cid:durableId="1393843232">
-    <w:abstractNumId w:val="18"/>
+    <w:abstractNumId w:val="19"/>
   </w:num>
   <w:num w:numId="7" w16cid:durableId="570700992">
     <w:abstractNumId w:val="7"/>
   </w:num>
   <w:num w:numId="8" w16cid:durableId="2003239458">
-    <w:abstractNumId w:val="19"/>
+    <w:abstractNumId w:val="20"/>
   </w:num>
   <w:num w:numId="9" w16cid:durableId="1014764430">
     <w:abstractNumId w:val="6"/>
   </w:num>
   <w:num w:numId="10" w16cid:durableId="1744914031">
+    <w:abstractNumId w:val="17"/>
+  </w:num>
+  <w:num w:numId="11" w16cid:durableId="2020039198">
     <w:abstractNumId w:val="16"/>
   </w:num>
-  <w:num w:numId="11" w16cid:durableId="2020039198">
-    <w:abstractNumId w:val="15"/>
-  </w:num>
   <w:num w:numId="12" w16cid:durableId="354504531">
-    <w:abstractNumId w:val="22"/>
+    <w:abstractNumId w:val="23"/>
   </w:num>
   <w:num w:numId="13" w16cid:durableId="1628971530">
-    <w:abstractNumId w:val="20"/>
+    <w:abstractNumId w:val="21"/>
   </w:num>
   <w:num w:numId="14" w16cid:durableId="1547839930">
     <w:abstractNumId w:val="1"/>
@@ -8886,34 +8983,37 @@
     <w:abstractNumId w:val="3"/>
   </w:num>
   <w:num w:numId="16" w16cid:durableId="1760786577">
-    <w:abstractNumId w:val="24"/>
+    <w:abstractNumId w:val="25"/>
   </w:num>
   <w:num w:numId="17" w16cid:durableId="1672567408">
     <w:abstractNumId w:val="8"/>
   </w:num>
   <w:num w:numId="18" w16cid:durableId="1199859467">
-    <w:abstractNumId w:val="17"/>
+    <w:abstractNumId w:val="18"/>
   </w:num>
   <w:num w:numId="19" w16cid:durableId="1468744090">
-    <w:abstractNumId w:val="21"/>
+    <w:abstractNumId w:val="22"/>
   </w:num>
   <w:num w:numId="20" w16cid:durableId="1110777828">
-    <w:abstractNumId w:val="23"/>
+    <w:abstractNumId w:val="24"/>
   </w:num>
   <w:num w:numId="21" w16cid:durableId="1700816113">
+    <w:abstractNumId w:val="12"/>
+  </w:num>
+  <w:num w:numId="22" w16cid:durableId="1329821799">
     <w:abstractNumId w:val="11"/>
   </w:num>
-  <w:num w:numId="22" w16cid:durableId="1329821799">
-    <w:abstractNumId w:val="10"/>
-  </w:num>
   <w:num w:numId="23" w16cid:durableId="376047500">
-    <w:abstractNumId w:val="13"/>
+    <w:abstractNumId w:val="14"/>
   </w:num>
   <w:num w:numId="24" w16cid:durableId="725371732">
-    <w:abstractNumId w:val="12"/>
+    <w:abstractNumId w:val="13"/>
   </w:num>
   <w:num w:numId="25" w16cid:durableId="313265418">
     <w:abstractNumId w:val="4"/>
+  </w:num>
+  <w:num w:numId="26" w16cid:durableId="1604454868">
+    <w:abstractNumId w:val="9"/>
   </w:num>
 </w:numbering>
 </file>
@@ -9521,7 +9621,6 @@
   <w:style w:type="character" w:default="1" w:styleId="DefaultParagraphFont">
     <w:name w:val="Default Paragraph Font"/>
     <w:uiPriority w:val="1"/>
-    <w:semiHidden/>
     <w:unhideWhenUsed/>
   </w:style>
   <w:style w:type="table" w:default="1" w:styleId="TableNormal">
@@ -9835,6 +9934,29 @@
       <w:spacing w:val="5"/>
     </w:rPr>
   </w:style>
+  <w:style w:type="character" w:styleId="Hyperlink">
+    <w:name w:val="Hyperlink"/>
+    <w:basedOn w:val="DefaultParagraphFont"/>
+    <w:uiPriority w:val="99"/>
+    <w:unhideWhenUsed/>
+    <w:rsid w:val="005B5A31"/>
+    <w:rPr>
+      <w:color w:val="467886" w:themeColor="hyperlink"/>
+      <w:u w:val="single"/>
+    </w:rPr>
+  </w:style>
+  <w:style w:type="character" w:styleId="UnresolvedMention">
+    <w:name w:val="Unresolved Mention"/>
+    <w:basedOn w:val="DefaultParagraphFont"/>
+    <w:uiPriority w:val="99"/>
+    <w:semiHidden/>
+    <w:unhideWhenUsed/>
+    <w:rsid w:val="005B5A31"/>
+    <w:rPr>
+      <w:color w:val="605E5C"/>
+      <w:shd w:val="clear" w:color="auto" w:fill="E1DFDD"/>
+    </w:rPr>
+  </w:style>
 </w:styles>
 </file>
 

</xml_diff>